<commit_message>
Add to scope section
</commit_message>
<xml_diff>
--- a/Part1/D10126532ProjectOverview.docx
+++ b/Part1/D10126532ProjectOverview.docx
@@ -559,93 +559,794 @@
         <w:t xml:space="preserve">deliver a scalable </w:t>
       </w:r>
       <w:r>
-        <w:t>on-line application “</w:t>
-      </w:r>
-      <w:r>
-        <w:t>Business Name</w:t>
-      </w:r>
-      <w:r>
-        <w:t xml:space="preserve"> Generator”</w:t>
-      </w:r>
+        <w:t>on-line application “Business Name Generator” product, plus a plan to support the day-to-day running of the product.</w:t>
+      </w:r>
+    </w:p>
+    <w:p>
+      <w:pPr>
+        <w:divId w:val="1659846320"/>
+      </w:pPr>
+    </w:p>
+    <w:p>
+      <w:pPr>
+        <w:divId w:val="1659846320"/>
+      </w:pPr>
+      <w:r>
+        <w:t>The purpose of the product, the “Business Name Generator”,</w:t>
+      </w:r>
+      <w:r>
+        <w:t xml:space="preserve"> is to provide an on-line service to aid </w:t>
+      </w:r>
+      <w:r>
+        <w:t>entrepreneurs</w:t>
+      </w:r>
+      <w:r>
+        <w:t xml:space="preserve"> and marketing departments in the process of choosing a business or brand name.  This is done by integrating name space availability services (i.e. </w:t>
+      </w:r>
+      <w:r>
+        <w:t>domain name</w:t>
+      </w:r>
+      <w:r>
+        <w:t xml:space="preserve">, </w:t>
+      </w:r>
+      <w:r>
+        <w:t>social media</w:t>
+      </w:r>
+      <w:r>
+        <w:t xml:space="preserve">) and dictionary, </w:t>
+      </w:r>
+      <w:r>
+        <w:t xml:space="preserve">thesaurus and </w:t>
+      </w:r>
+      <w:r>
+        <w:t xml:space="preserve">other </w:t>
+      </w:r>
+      <w:r>
+        <w:t>word generator service</w:t>
+      </w:r>
+      <w:r>
+        <w:t>s</w:t>
+      </w:r>
+      <w:r>
+        <w:t>.</w:t>
+      </w:r>
+      <w:r>
+        <w:t xml:space="preserve">  </w:t>
+      </w:r>
+      <w:r>
+        <w:t>The benefits to the end user are increased creative and reduction in time spent.</w:t>
+      </w:r>
+    </w:p>
+    <w:p>
+      <w:pPr>
+        <w:divId w:val="1659846320"/>
+      </w:pPr>
       <w:r>
         <w:t xml:space="preserve"> </w:t>
       </w:r>
-      <w:r>
-        <w:t>product, plus a plan to support the day-to-day running of the product.</w:t>
-      </w:r>
-    </w:p>
-    <w:p>
-      <w:pPr>
-        <w:divId w:val="1659846320"/>
-      </w:pPr>
-    </w:p>
-    <w:p>
-      <w:pPr>
-        <w:divId w:val="1659846320"/>
-      </w:pPr>
-      <w:r>
-        <w:t xml:space="preserve">The purpose of the product, the </w:t>
-      </w:r>
-      <w:r>
+    </w:p>
+    <w:p>
+      <w:pPr>
+        <w:divId w:val="1659846320"/>
+      </w:pPr>
+      <w:r>
+        <w:t>The business opportunity is to run this website with sponsored advertisements.  These ads will be targeted at the target market for this service which includes but not limited to account and business services, technology products with some ads targeted at the business sector that the user is trying to set-up a website/brand for (can be determined by the word that are being typed into the service).</w:t>
+      </w:r>
+    </w:p>
+    <w:p>
+      <w:pPr>
+        <w:divId w:val="1659846320"/>
+      </w:pPr>
+    </w:p>
+    <w:p>
+      <w:pPr>
+        <w:pStyle w:val="NormalWeb"/>
+        <w:divId w:val="1659846320"/>
+        <w:rPr>
+          <w:color w:val="0000FF"/>
+          <w:sz w:val="27"/>
+          <w:szCs w:val="27"/>
+        </w:rPr>
+      </w:pPr>
+      <w:r>
+        <w:rPr>
+          <w:i/>
+          <w:iCs/>
+          <w:color w:val="0000FF"/>
+          <w:sz w:val="27"/>
+          <w:szCs w:val="27"/>
+        </w:rPr>
+        <w:t xml:space="preserve">[Explain the reason(s) for doing this project.] </w:t>
+      </w:r>
+    </w:p>
+    <w:p>
+      <w:pPr>
+        <w:pStyle w:val="NormalWeb"/>
+        <w:divId w:val="1659846320"/>
+        <w:rPr>
+          <w:color w:val="0000FF"/>
+          <w:sz w:val="27"/>
+          <w:szCs w:val="27"/>
+        </w:rPr>
+      </w:pPr>
+      <w:r>
+        <w:rPr>
+          <w:i/>
+          <w:iCs/>
+          <w:color w:val="0000FF"/>
+          <w:sz w:val="27"/>
+          <w:szCs w:val="27"/>
+        </w:rPr>
+        <w:t xml:space="preserve"> </w:t>
+      </w:r>
+      <w:r>
+        <w:rPr>
+          <w:i/>
+          <w:iCs/>
+          <w:color w:val="0000FF"/>
+          <w:sz w:val="27"/>
+          <w:szCs w:val="27"/>
+        </w:rPr>
+        <w:t xml:space="preserve">[The Business Issue or Opportunity pertaining to the business is typically an area of “change” needing to be resolved. State in specific terms the issue or opportunity this project will address. Often, the Business Issue is a critical business initiative in the Sponsoring Organization’s Strategic Plan.] </w:t>
+      </w:r>
+    </w:p>
+    <w:p>
+      <w:pPr>
+        <w:pStyle w:val="NormalWeb"/>
+        <w:divId w:val="1659846320"/>
+        <w:rPr>
+          <w:i/>
+          <w:iCs/>
+          <w:color w:val="0000FF"/>
+          <w:sz w:val="27"/>
+          <w:szCs w:val="27"/>
+        </w:rPr>
+      </w:pPr>
+      <w:r>
+        <w:rPr>
+          <w:i/>
+          <w:iCs/>
+          <w:color w:val="0000FF"/>
+          <w:sz w:val="27"/>
+          <w:szCs w:val="27"/>
+        </w:rPr>
+        <w:t xml:space="preserve"> </w:t>
+      </w:r>
+      <w:r>
+        <w:rPr>
+          <w:i/>
+          <w:iCs/>
+          <w:color w:val="0000FF"/>
+          <w:sz w:val="27"/>
+          <w:szCs w:val="27"/>
+        </w:rPr>
+        <w:t xml:space="preserve">[Explain what the project is trying to achieve by stating its objectives which should be measurable and defined in terms of the projects major deliverables, effort, cost, tolerances and business benefits expected. State the objectives following the SMART formula (Specific, Measurable, Attainable, Reasonable, and Timely).] </w:t>
+      </w:r>
+    </w:p>
+    <w:p>
+      <w:pPr>
+        <w:divId w:val="1659846320"/>
+      </w:pPr>
+    </w:p>
+    <w:p>
+      <w:pPr>
+        <w:divId w:val="1659846320"/>
+      </w:pPr>
+      <w:r>
+        <w:t>TODO: I believe the SMART referred to above should be built into the next sections.</w:t>
+      </w:r>
+    </w:p>
+    <w:p>
+      <w:pPr>
+        <w:rPr>
+          <w:color w:val="0000FF"/>
+          <w:sz w:val="27"/>
+          <w:szCs w:val="27"/>
+        </w:rPr>
+      </w:pPr>
+      <w:r>
+        <w:rPr>
+          <w:color w:val="0000FF"/>
+          <w:sz w:val="27"/>
+          <w:szCs w:val="27"/>
+        </w:rPr>
+        <w:br w:type="page"/>
+      </w:r>
+    </w:p>
+    <w:p>
+      <w:pPr>
+        <w:pStyle w:val="NormalWeb"/>
+        <w:divId w:val="1659846320"/>
+        <w:rPr>
+          <w:color w:val="0000FF"/>
+          <w:sz w:val="27"/>
+          <w:szCs w:val="27"/>
+        </w:rPr>
+      </w:pPr>
+    </w:p>
+    <w:p>
+      <w:pPr>
+        <w:pStyle w:val="Heading1"/>
+        <w:divId w:val="1659846320"/>
+        <w:rPr>
+          <w:rFonts w:eastAsia="Times New Roman"/>
+        </w:rPr>
+      </w:pPr>
+      <w:r>
+        <w:rPr>
+          <w:rFonts w:eastAsia="Times New Roman"/>
+        </w:rPr>
+        <w:t>4</w:t>
+      </w:r>
+      <w:r>
+        <w:rPr>
+          <w:rFonts w:eastAsia="Times New Roman"/>
+        </w:rPr>
+        <w:t xml:space="preserve">. Project Overview </w:t>
+      </w:r>
+    </w:p>
+    <w:p>
+      <w:pPr>
+        <w:divId w:val="1659846320"/>
+      </w:pPr>
+    </w:p>
+    <w:p>
+      <w:pPr>
+        <w:divId w:val="1659846320"/>
+      </w:pPr>
+    </w:p>
+    <w:p>
+      <w:pPr>
+        <w:divId w:val="1659846320"/>
+      </w:pPr>
+    </w:p>
+    <w:p>
+      <w:pPr>
+        <w:pStyle w:val="NormalWeb"/>
+        <w:divId w:val="1659846320"/>
+        <w:rPr>
+          <w:color w:val="0000FF"/>
+          <w:sz w:val="27"/>
+          <w:szCs w:val="27"/>
+        </w:rPr>
+      </w:pPr>
+      <w:r>
+        <w:rPr>
+          <w:i/>
+          <w:iCs/>
+          <w:color w:val="0000FF"/>
+          <w:sz w:val="27"/>
+          <w:szCs w:val="27"/>
+        </w:rPr>
+        <w:t xml:space="preserve"> </w:t>
+      </w:r>
+      <w:r>
+        <w:rPr>
+          <w:i/>
+          <w:iCs/>
+          <w:color w:val="0000FF"/>
+          <w:sz w:val="27"/>
+          <w:szCs w:val="27"/>
+        </w:rPr>
+        <w:t xml:space="preserve">[Describe the project focus, approach, customer(s), and the boundary limits of the project.] </w:t>
+      </w:r>
+    </w:p>
+    <w:p>
+      <w:pPr>
+        <w:pStyle w:val="Heading2"/>
+        <w:divId w:val="1659846320"/>
+        <w:rPr>
+          <w:rFonts w:eastAsia="Times New Roman"/>
+        </w:rPr>
+      </w:pPr>
+      <w:r>
+        <w:rPr>
+          <w:rFonts w:eastAsia="Times New Roman"/>
+        </w:rPr>
+        <w:t>4</w:t>
+      </w:r>
+      <w:r>
+        <w:rPr>
+          <w:rFonts w:eastAsia="Times New Roman"/>
+        </w:rPr>
+        <w:t>.2. Scope</w:t>
+      </w:r>
+    </w:p>
+    <w:p>
+      <w:pPr>
+        <w:divId w:val="1659846320"/>
+        <w:rPr>
+          <w:rFonts w:eastAsia="Times New Roman"/>
+        </w:rPr>
+      </w:pPr>
+      <w:r>
+        <w:rPr>
+          <w:rFonts w:eastAsia="Times New Roman"/>
+        </w:rPr>
+        <w:t>The project is due to start on 01/June/2013 and will be delivered by 01/Feb/2014.  The project budget is TODO</w:t>
+      </w:r>
+      <w:proofErr w:type="gramStart"/>
+      <w:r>
+        <w:rPr>
+          <w:rFonts w:eastAsia="Times New Roman"/>
+        </w:rPr>
+        <w:t>:?.</w:t>
+      </w:r>
+      <w:proofErr w:type="gramEnd"/>
+    </w:p>
+    <w:p>
+      <w:pPr>
+        <w:divId w:val="1659846320"/>
+        <w:rPr>
+          <w:rFonts w:eastAsia="Times New Roman"/>
+        </w:rPr>
+      </w:pPr>
+    </w:p>
+    <w:p>
+      <w:pPr>
+        <w:divId w:val="1659846320"/>
+        <w:rPr>
+          <w:rFonts w:eastAsia="Times New Roman"/>
+        </w:rPr>
+      </w:pPr>
+      <w:r>
+        <w:rPr>
+          <w:rFonts w:eastAsia="Times New Roman"/>
+        </w:rPr>
+        <w:t>The follow is</w:t>
+      </w:r>
+      <w:r>
+        <w:rPr>
+          <w:rFonts w:eastAsia="Times New Roman"/>
+        </w:rPr>
+        <w:t xml:space="preserve"> the list of products to be produced for this project:</w:t>
+      </w:r>
+    </w:p>
+    <w:p>
+      <w:pPr>
+        <w:divId w:val="1659846320"/>
+        <w:rPr>
+          <w:rFonts w:eastAsia="Times New Roman"/>
+        </w:rPr>
+      </w:pPr>
+    </w:p>
+    <w:p>
+      <w:pPr>
+        <w:pStyle w:val="ListParagraph"/>
+        <w:numPr>
+          <w:ilvl w:val="0"/>
+          <w:numId w:val="1"/>
+        </w:numPr>
+        <w:divId w:val="1659846320"/>
+        <w:rPr>
+          <w:rFonts w:eastAsia="Times New Roman"/>
+        </w:rPr>
+      </w:pPr>
+      <w:r>
+        <w:rPr>
+          <w:rFonts w:eastAsia="Times New Roman"/>
+        </w:rPr>
+        <w:t>Graphical Web Page design for the key or major parts of the “Business Name Generator”.</w:t>
+      </w:r>
+    </w:p>
+    <w:p>
+      <w:pPr>
+        <w:pStyle w:val="ListParagraph"/>
+        <w:numPr>
+          <w:ilvl w:val="0"/>
+          <w:numId w:val="1"/>
+        </w:numPr>
+        <w:divId w:val="1659846320"/>
+        <w:rPr>
+          <w:rFonts w:eastAsia="Times New Roman"/>
+        </w:rPr>
+      </w:pPr>
+      <w:r>
+        <w:rPr>
+          <w:rFonts w:eastAsia="Times New Roman"/>
+        </w:rPr>
+        <w:t>Software Architecture Design used to implement the business functionality and connection to</w:t>
+      </w:r>
+      <w:r>
+        <w:rPr>
+          <w:rFonts w:eastAsia="Times New Roman"/>
+        </w:rPr>
+        <w:t xml:space="preserve"> external service and end-user</w:t>
+      </w:r>
+      <w:r>
+        <w:rPr>
+          <w:rFonts w:eastAsia="Times New Roman"/>
+        </w:rPr>
+        <w:t xml:space="preserve"> client devices.</w:t>
+      </w:r>
+    </w:p>
+    <w:p>
+      <w:pPr>
+        <w:pStyle w:val="ListParagraph"/>
+        <w:numPr>
+          <w:ilvl w:val="0"/>
+          <w:numId w:val="1"/>
+        </w:numPr>
+        <w:divId w:val="1659846320"/>
+        <w:rPr>
+          <w:rFonts w:eastAsia="Times New Roman"/>
+        </w:rPr>
+      </w:pPr>
+      <w:r>
+        <w:rPr>
+          <w:rFonts w:eastAsia="Times New Roman"/>
+        </w:rPr>
+        <w:t xml:space="preserve">Infrastructure design to support execution of the </w:t>
+      </w:r>
+      <w:r>
+        <w:rPr>
+          <w:rFonts w:eastAsia="Times New Roman"/>
+        </w:rPr>
         <w:t>“Business Name Generator”</w:t>
       </w:r>
       <w:r>
-        <w:t>,</w:t>
-      </w:r>
-      <w:r>
-        <w:t xml:space="preserve"> is to provide an on-line service to aid </w:t>
-      </w:r>
-      <w:r>
-        <w:t>entrepreneurs</w:t>
-      </w:r>
-      <w:r>
-        <w:t xml:space="preserve"> and marketing departments in the process of choosing a business or brand name.  This is done by integrating name space availability services (i.e. </w:t>
-      </w:r>
-      <w:r>
-        <w:t>domain name</w:t>
-      </w:r>
-      <w:r>
-        <w:t xml:space="preserve">, </w:t>
-      </w:r>
-      <w:r>
-        <w:t>social media</w:t>
-      </w:r>
-      <w:r>
-        <w:t xml:space="preserve">) and dictionary, </w:t>
-      </w:r>
-      <w:r>
-        <w:t xml:space="preserve">thesaurus and </w:t>
-      </w:r>
-      <w:r>
-        <w:t xml:space="preserve">other </w:t>
-      </w:r>
-      <w:r>
-        <w:t>word generator service</w:t>
-      </w:r>
-      <w:r>
-        <w:t>s</w:t>
-      </w:r>
-      <w:r>
-        <w:t>.</w:t>
-      </w:r>
-      <w:r>
-        <w:t xml:space="preserve">  </w:t>
-      </w:r>
-      <w:r>
-        <w:t>The benefits to the end user are increased creative and reduction in time spent.</w:t>
-      </w:r>
-    </w:p>
-    <w:p>
-      <w:pPr>
-        <w:divId w:val="1659846320"/>
-      </w:pPr>
-      <w:r>
+        <w:rPr>
+          <w:rFonts w:eastAsia="Times New Roman"/>
+        </w:rPr>
+        <w:t xml:space="preserve"> product in production on a cloud service.</w:t>
+      </w:r>
+    </w:p>
+    <w:p>
+      <w:pPr>
+        <w:pStyle w:val="ListParagraph"/>
+        <w:numPr>
+          <w:ilvl w:val="0"/>
+          <w:numId w:val="1"/>
+        </w:numPr>
+        <w:divId w:val="1659846320"/>
+        <w:rPr>
+          <w:rFonts w:eastAsia="Times New Roman"/>
+        </w:rPr>
+      </w:pPr>
+      <w:r>
+        <w:rPr>
+          <w:rFonts w:eastAsia="Times New Roman"/>
+        </w:rPr>
+        <w:t>Test Plan</w:t>
+      </w:r>
+      <w:r>
+        <w:rPr>
+          <w:rFonts w:eastAsia="Times New Roman"/>
+        </w:rPr>
+        <w:t xml:space="preserve"> based on scope of the product</w:t>
+      </w:r>
+    </w:p>
+    <w:p>
+      <w:pPr>
+        <w:pStyle w:val="ListParagraph"/>
+        <w:numPr>
+          <w:ilvl w:val="0"/>
+          <w:numId w:val="1"/>
+        </w:numPr>
+        <w:divId w:val="1659846320"/>
+        <w:rPr>
+          <w:rFonts w:eastAsia="Times New Roman"/>
+        </w:rPr>
+      </w:pPr>
+      <w:r>
+        <w:rPr>
+          <w:rFonts w:eastAsia="Times New Roman"/>
+        </w:rPr>
+        <w:t>Software Implementation</w:t>
+      </w:r>
+      <w:r>
+        <w:rPr>
+          <w:rFonts w:eastAsia="Times New Roman"/>
+        </w:rPr>
         <w:t xml:space="preserve"> </w:t>
       </w:r>
-    </w:p>
-    <w:p>
-      <w:pPr>
-        <w:divId w:val="1659846320"/>
+      <w:r>
+        <w:rPr>
+          <w:rFonts w:eastAsia="Times New Roman"/>
+        </w:rPr>
+        <w:t>artefacts</w:t>
+      </w:r>
+      <w:r>
+        <w:rPr>
+          <w:rFonts w:eastAsia="Times New Roman"/>
+        </w:rPr>
+        <w:t>:</w:t>
+      </w:r>
+    </w:p>
+    <w:p>
+      <w:pPr>
+        <w:pStyle w:val="ListParagraph"/>
+        <w:numPr>
+          <w:ilvl w:val="1"/>
+          <w:numId w:val="1"/>
+        </w:numPr>
+        <w:divId w:val="1659846320"/>
+        <w:rPr>
+          <w:rFonts w:eastAsia="Times New Roman"/>
+        </w:rPr>
+      </w:pPr>
+      <w:r>
+        <w:rPr>
+          <w:rFonts w:eastAsia="Times New Roman"/>
+        </w:rPr>
+        <w:t>Source code</w:t>
+      </w:r>
+    </w:p>
+    <w:p>
+      <w:pPr>
+        <w:pStyle w:val="ListParagraph"/>
+        <w:numPr>
+          <w:ilvl w:val="1"/>
+          <w:numId w:val="1"/>
+        </w:numPr>
+        <w:divId w:val="1659846320"/>
+        <w:rPr>
+          <w:rFonts w:eastAsia="Times New Roman"/>
+        </w:rPr>
+      </w:pPr>
+      <w:r>
+        <w:rPr>
+          <w:rFonts w:eastAsia="Times New Roman"/>
+        </w:rPr>
+        <w:t>Deployment scripts (for deploying on Cloud Service Provider)</w:t>
+      </w:r>
+    </w:p>
+    <w:p>
+      <w:pPr>
+        <w:pStyle w:val="ListParagraph"/>
+        <w:numPr>
+          <w:ilvl w:val="1"/>
+          <w:numId w:val="1"/>
+        </w:numPr>
+        <w:divId w:val="1659846320"/>
+        <w:rPr>
+          <w:rFonts w:eastAsia="Times New Roman"/>
+        </w:rPr>
+      </w:pPr>
+      <w:r>
+        <w:rPr>
+          <w:rFonts w:eastAsia="Times New Roman"/>
+        </w:rPr>
+        <w:t>Unit test code and automated test scripts</w:t>
+      </w:r>
+    </w:p>
+    <w:p>
+      <w:pPr>
+        <w:pStyle w:val="ListParagraph"/>
+        <w:numPr>
+          <w:ilvl w:val="0"/>
+          <w:numId w:val="1"/>
+        </w:numPr>
+        <w:divId w:val="1659846320"/>
+        <w:rPr>
+          <w:rFonts w:eastAsia="Times New Roman"/>
+        </w:rPr>
+      </w:pPr>
+      <w:r>
+        <w:rPr>
+          <w:rFonts w:eastAsia="Times New Roman"/>
+        </w:rPr>
+        <w:t xml:space="preserve"> </w:t>
+      </w:r>
+    </w:p>
+    <w:p>
+      <w:pPr>
+        <w:divId w:val="1659846320"/>
+        <w:rPr>
+          <w:rFonts w:eastAsia="Times New Roman"/>
+        </w:rPr>
+      </w:pPr>
+    </w:p>
+    <w:p>
+      <w:pPr>
+        <w:divId w:val="1659846320"/>
+        <w:rPr>
+          <w:rFonts w:eastAsia="Times New Roman"/>
+        </w:rPr>
+      </w:pPr>
+    </w:p>
+    <w:p>
+      <w:pPr>
+        <w:pStyle w:val="NormalWeb"/>
+        <w:divId w:val="1659846320"/>
+        <w:rPr>
+          <w:color w:val="0000FF"/>
+          <w:sz w:val="27"/>
+          <w:szCs w:val="27"/>
+        </w:rPr>
+      </w:pPr>
+      <w:r>
+        <w:rPr>
+          <w:i/>
+          <w:iCs/>
+          <w:color w:val="0000FF"/>
+          <w:sz w:val="27"/>
+          <w:szCs w:val="27"/>
+        </w:rPr>
+        <w:t>[The Project Scope addresses the who, what, where, when, and why of a project</w:t>
+      </w:r>
+      <w:proofErr w:type="gramStart"/>
+      <w:r>
+        <w:rPr>
+          <w:i/>
+          <w:iCs/>
+          <w:color w:val="0000FF"/>
+          <w:sz w:val="27"/>
+          <w:szCs w:val="27"/>
+        </w:rPr>
+        <w:t>. ]</w:t>
+      </w:r>
+      <w:proofErr w:type="gramEnd"/>
+      <w:r>
+        <w:rPr>
+          <w:i/>
+          <w:iCs/>
+          <w:color w:val="0000FF"/>
+          <w:sz w:val="27"/>
+          <w:szCs w:val="27"/>
+        </w:rPr>
+        <w:t xml:space="preserve"> </w:t>
+      </w:r>
+    </w:p>
+    <w:p>
+      <w:pPr>
+        <w:pStyle w:val="Heading2"/>
+        <w:divId w:val="1659846320"/>
+        <w:rPr>
+          <w:rFonts w:eastAsia="Times New Roman"/>
+        </w:rPr>
+      </w:pPr>
+      <w:r>
+        <w:rPr>
+          <w:rFonts w:eastAsia="Times New Roman"/>
+        </w:rPr>
+        <w:t>4</w:t>
+      </w:r>
+      <w:r>
+        <w:rPr>
+          <w:rFonts w:eastAsia="Times New Roman"/>
+        </w:rPr>
+        <w:t xml:space="preserve">.3. Assumptions </w:t>
+      </w:r>
+    </w:p>
+    <w:p>
+      <w:pPr>
+        <w:pStyle w:val="ListParagraph"/>
+        <w:numPr>
+          <w:ilvl w:val="0"/>
+          <w:numId w:val="2"/>
+        </w:numPr>
+        <w:divId w:val="1659846320"/>
+        <w:rPr>
+          <w:rFonts w:eastAsia="Times New Roman"/>
+        </w:rPr>
+      </w:pPr>
+      <w:r>
+        <w:rPr>
+          <w:rFonts w:eastAsia="Times New Roman"/>
+        </w:rPr>
+        <w:t xml:space="preserve">The “Business Name Generator” is a new </w:t>
+      </w:r>
+      <w:proofErr w:type="gramStart"/>
+      <w:r>
+        <w:rPr>
+          <w:rFonts w:eastAsia="Times New Roman"/>
+        </w:rPr>
+        <w:t>product,</w:t>
+      </w:r>
+      <w:proofErr w:type="gramEnd"/>
+      <w:r>
+        <w:rPr>
+          <w:rFonts w:eastAsia="Times New Roman"/>
+        </w:rPr>
+        <w:t xml:space="preserve"> there is no impact on </w:t>
+      </w:r>
+      <w:r>
+        <w:rPr>
+          <w:rFonts w:eastAsia="Times New Roman"/>
+          <w:b/>
+        </w:rPr>
+        <w:t>existing</w:t>
+      </w:r>
+      <w:r>
+        <w:rPr>
+          <w:rFonts w:eastAsia="Times New Roman"/>
+        </w:rPr>
+        <w:t xml:space="preserve"> users.</w:t>
+      </w:r>
+    </w:p>
+    <w:p>
+      <w:pPr>
+        <w:pStyle w:val="NormalWeb"/>
+        <w:divId w:val="1659846320"/>
+        <w:rPr>
+          <w:color w:val="0000FF"/>
+          <w:sz w:val="27"/>
+          <w:szCs w:val="27"/>
+        </w:rPr>
+      </w:pPr>
+      <w:r>
+        <w:rPr>
+          <w:i/>
+          <w:iCs/>
+          <w:color w:val="0000FF"/>
+          <w:sz w:val="27"/>
+          <w:szCs w:val="27"/>
+        </w:rPr>
+        <w:t>[Assumptions are statements taken for granted or accepted as true without proof. Assumptions are made in the absence of</w:t>
+      </w:r>
+      <w:r>
+        <w:rPr>
+          <w:i/>
+          <w:iCs/>
+          <w:sz w:val="27"/>
+          <w:szCs w:val="27"/>
+        </w:rPr>
+        <w:t xml:space="preserve"> </w:t>
+      </w:r>
+      <w:r>
+        <w:rPr>
+          <w:i/>
+          <w:iCs/>
+          <w:color w:val="0000FF"/>
+          <w:sz w:val="27"/>
+          <w:szCs w:val="27"/>
+        </w:rPr>
+        <w:t>fact. List and describe the assu</w:t>
+      </w:r>
+      <w:r>
+        <w:rPr>
+          <w:i/>
+          <w:iCs/>
+          <w:color w:val="0000FF"/>
+          <w:sz w:val="27"/>
+          <w:szCs w:val="27"/>
+        </w:rPr>
+        <w:t>mptions made in the decision to</w:t>
+      </w:r>
+      <w:r>
+        <w:rPr>
+          <w:i/>
+          <w:iCs/>
+          <w:color w:val="0000FF"/>
+          <w:sz w:val="27"/>
+          <w:szCs w:val="27"/>
+        </w:rPr>
+        <w:t xml:space="preserve"> this project.] </w:t>
+      </w:r>
+    </w:p>
+    <w:p>
+      <w:pPr>
+        <w:pStyle w:val="Heading2"/>
+        <w:divId w:val="1659846320"/>
+        <w:rPr>
+          <w:rFonts w:eastAsia="Times New Roman"/>
+        </w:rPr>
+      </w:pPr>
+      <w:r>
+        <w:rPr>
+          <w:rFonts w:eastAsia="Times New Roman"/>
+        </w:rPr>
+        <w:t>4</w:t>
+      </w:r>
+      <w:r>
+        <w:rPr>
+          <w:rFonts w:eastAsia="Times New Roman"/>
+        </w:rPr>
+        <w:t xml:space="preserve">.4. Constraints </w:t>
+      </w:r>
+    </w:p>
+    <w:p>
+      <w:pPr>
+        <w:pStyle w:val="ListParagraph"/>
+        <w:numPr>
+          <w:ilvl w:val="0"/>
+          <w:numId w:val="3"/>
+        </w:numPr>
+        <w:divId w:val="1659846320"/>
+        <w:rPr>
+          <w:rFonts w:eastAsia="Times New Roman"/>
+        </w:rPr>
       </w:pPr>
       <w:bookmarkStart w:id="0" w:name="_GoBack"/>
       <w:bookmarkEnd w:id="0"/>
@@ -668,312 +1369,7 @@
           <w:sz w:val="27"/>
           <w:szCs w:val="27"/>
         </w:rPr>
-        <w:t xml:space="preserve">[Explain the reason(s) for doing this project.] </w:t>
-      </w:r>
-    </w:p>
-    <w:p>
-      <w:pPr>
-        <w:pStyle w:val="NormalWeb"/>
-        <w:divId w:val="1659846320"/>
-        <w:rPr>
-          <w:color w:val="0000FF"/>
-          <w:sz w:val="27"/>
-          <w:szCs w:val="27"/>
-        </w:rPr>
-      </w:pPr>
-      <w:r>
-        <w:rPr>
-          <w:i/>
-          <w:iCs/>
-          <w:color w:val="0000FF"/>
-          <w:sz w:val="27"/>
-          <w:szCs w:val="27"/>
-        </w:rPr>
-        <w:t xml:space="preserve"> </w:t>
-      </w:r>
-      <w:r>
-        <w:rPr>
-          <w:i/>
-          <w:iCs/>
-          <w:color w:val="0000FF"/>
-          <w:sz w:val="27"/>
-          <w:szCs w:val="27"/>
-        </w:rPr>
-        <w:t xml:space="preserve">[The Business Issue or Opportunity pertaining to the business is typically an area of “change” needing to be resolved. State in specific terms the issue or opportunity this project will address. Often, the Business Issue is a critical business initiative in the Sponsoring Organization’s Strategic Plan.] </w:t>
-      </w:r>
-    </w:p>
-    <w:p>
-      <w:pPr>
-        <w:pStyle w:val="NormalWeb"/>
-        <w:divId w:val="1659846320"/>
-        <w:rPr>
-          <w:color w:val="0000FF"/>
-          <w:sz w:val="27"/>
-          <w:szCs w:val="27"/>
-        </w:rPr>
-      </w:pPr>
-      <w:r>
-        <w:rPr>
-          <w:i/>
-          <w:iCs/>
-          <w:color w:val="0000FF"/>
-          <w:sz w:val="27"/>
-          <w:szCs w:val="27"/>
-        </w:rPr>
-        <w:t xml:space="preserve"> </w:t>
-      </w:r>
-      <w:r>
-        <w:rPr>
-          <w:i/>
-          <w:iCs/>
-          <w:color w:val="0000FF"/>
-          <w:sz w:val="27"/>
-          <w:szCs w:val="27"/>
-        </w:rPr>
-        <w:t xml:space="preserve">[Explain what the project is trying to achieve by stating its objectives which should be measurable and defined in terms of the projects major deliverables, effort, cost, tolerances and business benefits expected. State the objectives following the SMART formula (Specific, Measurable, Attainable, Reasonable, and Timely).] </w:t>
-      </w:r>
-    </w:p>
-    <w:p>
-      <w:pPr>
-        <w:pStyle w:val="Heading1"/>
-        <w:divId w:val="1659846320"/>
-        <w:rPr>
-          <w:rFonts w:eastAsia="Times New Roman"/>
-          <w:color w:val="000000"/>
-        </w:rPr>
-      </w:pPr>
-      <w:r>
-        <w:rPr>
-          <w:rFonts w:eastAsia="Times New Roman"/>
-        </w:rPr>
-        <w:t>4</w:t>
-      </w:r>
-      <w:r>
-        <w:rPr>
-          <w:rFonts w:eastAsia="Times New Roman"/>
-        </w:rPr>
-        <w:t xml:space="preserve">. Project Overview </w:t>
-      </w:r>
-    </w:p>
-    <w:p>
-      <w:pPr>
-        <w:pStyle w:val="NormalWeb"/>
-        <w:divId w:val="1659846320"/>
-        <w:rPr>
-          <w:color w:val="0000FF"/>
-          <w:sz w:val="27"/>
-          <w:szCs w:val="27"/>
-        </w:rPr>
-      </w:pPr>
-      <w:r>
-        <w:rPr>
-          <w:i/>
-          <w:iCs/>
-          <w:color w:val="0000FF"/>
-          <w:sz w:val="27"/>
-          <w:szCs w:val="27"/>
-        </w:rPr>
-        <w:t xml:space="preserve"> </w:t>
-      </w:r>
-      <w:r>
-        <w:rPr>
-          <w:i/>
-          <w:iCs/>
-          <w:color w:val="0000FF"/>
-          <w:sz w:val="27"/>
-          <w:szCs w:val="27"/>
-        </w:rPr>
-        <w:t xml:space="preserve">[Describe the project focus, approach, customer(s), and the boundary limits of the project.] </w:t>
-      </w:r>
-    </w:p>
-    <w:p>
-      <w:pPr>
-        <w:pStyle w:val="Heading2"/>
-        <w:divId w:val="1659846320"/>
-        <w:rPr>
-          <w:rFonts w:eastAsia="Times New Roman"/>
-          <w:color w:val="000000"/>
-        </w:rPr>
-      </w:pPr>
-      <w:r>
-        <w:rPr>
-          <w:rFonts w:eastAsia="Times New Roman"/>
-        </w:rPr>
-        <w:t>4</w:t>
-      </w:r>
-      <w:r>
-        <w:rPr>
-          <w:rFonts w:eastAsia="Times New Roman"/>
-        </w:rPr>
-        <w:t xml:space="preserve">.2. Scope </w:t>
-      </w:r>
-    </w:p>
-    <w:p>
-      <w:pPr>
-        <w:pStyle w:val="NormalWeb"/>
-        <w:divId w:val="1659846320"/>
-        <w:rPr>
-          <w:color w:val="0000FF"/>
-          <w:sz w:val="27"/>
-          <w:szCs w:val="27"/>
-        </w:rPr>
-      </w:pPr>
-      <w:r>
-        <w:rPr>
-          <w:i/>
-          <w:iCs/>
-          <w:color w:val="0000FF"/>
-          <w:sz w:val="27"/>
-          <w:szCs w:val="27"/>
-        </w:rPr>
-        <w:t>[The Project Scope addresses the who, what, where, when, and why of a project</w:t>
-      </w:r>
-      <w:proofErr w:type="gramStart"/>
-      <w:r>
-        <w:rPr>
-          <w:i/>
-          <w:iCs/>
-          <w:color w:val="0000FF"/>
-          <w:sz w:val="27"/>
-          <w:szCs w:val="27"/>
-        </w:rPr>
-        <w:t>. ]</w:t>
-      </w:r>
-      <w:proofErr w:type="gramEnd"/>
-      <w:r>
-        <w:rPr>
-          <w:i/>
-          <w:iCs/>
-          <w:color w:val="0000FF"/>
-          <w:sz w:val="27"/>
-          <w:szCs w:val="27"/>
-        </w:rPr>
-        <w:t xml:space="preserve"> </w:t>
-      </w:r>
-    </w:p>
-    <w:p>
-      <w:pPr>
-        <w:pStyle w:val="Heading2"/>
-        <w:divId w:val="1659846320"/>
-        <w:rPr>
-          <w:rFonts w:eastAsia="Times New Roman"/>
-          <w:color w:val="000000"/>
-        </w:rPr>
-      </w:pPr>
-      <w:r>
-        <w:rPr>
-          <w:rFonts w:eastAsia="Times New Roman"/>
-        </w:rPr>
-        <w:t>4</w:t>
-      </w:r>
-      <w:r>
-        <w:rPr>
-          <w:rFonts w:eastAsia="Times New Roman"/>
-        </w:rPr>
-        <w:t xml:space="preserve">.3. Assumptions </w:t>
-      </w:r>
-    </w:p>
-    <w:p>
-      <w:pPr>
-        <w:pStyle w:val="NormalWeb"/>
-        <w:divId w:val="1659846320"/>
-        <w:rPr>
-          <w:color w:val="0000FF"/>
-          <w:sz w:val="27"/>
-          <w:szCs w:val="27"/>
-        </w:rPr>
-      </w:pPr>
-      <w:r>
-        <w:rPr>
-          <w:i/>
-          <w:iCs/>
-          <w:color w:val="0000FF"/>
-          <w:sz w:val="27"/>
-          <w:szCs w:val="27"/>
-        </w:rPr>
-        <w:t>[Assumptions are statements taken for granted or accepted as true without proof. Assumptions are made in the absence of</w:t>
-      </w:r>
-      <w:r>
-        <w:rPr>
-          <w:i/>
-          <w:iCs/>
-          <w:sz w:val="27"/>
-          <w:szCs w:val="27"/>
-        </w:rPr>
-        <w:t xml:space="preserve"> </w:t>
-      </w:r>
-      <w:r>
-        <w:rPr>
-          <w:i/>
-          <w:iCs/>
-          <w:color w:val="0000FF"/>
-          <w:sz w:val="27"/>
-          <w:szCs w:val="27"/>
-        </w:rPr>
-        <w:t>fact. List and describe the assu</w:t>
-      </w:r>
-      <w:r>
-        <w:rPr>
-          <w:i/>
-          <w:iCs/>
-          <w:color w:val="0000FF"/>
-          <w:sz w:val="27"/>
-          <w:szCs w:val="27"/>
-        </w:rPr>
-        <w:t>mptions made in the decision to</w:t>
-      </w:r>
-      <w:r>
-        <w:rPr>
-          <w:i/>
-          <w:iCs/>
-          <w:color w:val="0000FF"/>
-          <w:sz w:val="27"/>
-          <w:szCs w:val="27"/>
-        </w:rPr>
-        <w:t xml:space="preserve"> this project.] </w:t>
-      </w:r>
-    </w:p>
-    <w:p>
-      <w:pPr>
-        <w:pStyle w:val="Heading2"/>
-        <w:divId w:val="1659846320"/>
-        <w:rPr>
-          <w:rFonts w:eastAsia="Times New Roman"/>
-          <w:color w:val="000000"/>
-        </w:rPr>
-      </w:pPr>
-      <w:r>
-        <w:rPr>
-          <w:rFonts w:eastAsia="Times New Roman"/>
-        </w:rPr>
         <w:lastRenderedPageBreak/>
-        <w:t>4</w:t>
-      </w:r>
-      <w:r>
-        <w:rPr>
-          <w:rFonts w:eastAsia="Times New Roman"/>
-        </w:rPr>
-        <w:t xml:space="preserve">.4. Constraints </w:t>
-      </w:r>
-    </w:p>
-    <w:p>
-      <w:pPr>
-        <w:pStyle w:val="NormalWeb"/>
-        <w:divId w:val="1659846320"/>
-        <w:rPr>
-          <w:color w:val="0000FF"/>
-          <w:sz w:val="27"/>
-          <w:szCs w:val="27"/>
-        </w:rPr>
-      </w:pPr>
-      <w:r>
-        <w:rPr>
-          <w:i/>
-          <w:iCs/>
-          <w:color w:val="0000FF"/>
-          <w:sz w:val="27"/>
-          <w:szCs w:val="27"/>
-        </w:rPr>
         <w:t>[Constraints are boundary conditions that the project must stay within. List and describe the constraints applicable to this</w:t>
       </w:r>
       <w:r>
@@ -1733,6 +2129,305 @@
     </w:sectPr>
   </w:body>
 </w:document>
+</file>
+
+<file path=word/numbering.xml><?xml version="1.0" encoding="utf-8"?>
+<w:numbering xmlns:wpc="http://schemas.microsoft.com/office/word/2010/wordprocessingCanvas" xmlns:mc="http://schemas.openxmlformats.org/markup-compatibility/2006" xmlns:o="urn:schemas-microsoft-com:office:office" xmlns:r="http://schemas.openxmlformats.org/officeDocument/2006/relationships" xmlns:m="http://schemas.openxmlformats.org/officeDocument/2006/math" xmlns:v="urn:schemas-microsoft-com:vml" xmlns:wp14="http://schemas.microsoft.com/office/word/2010/wordprocessingDrawing" xmlns:wp="http://schemas.openxmlformats.org/drawingml/2006/wordprocessingDrawing" xmlns:w10="urn:schemas-microsoft-com:office:word" xmlns:w="http://schemas.openxmlformats.org/wordprocessingml/2006/main" xmlns:w14="http://schemas.microsoft.com/office/word/2010/wordml" xmlns:wpg="http://schemas.microsoft.com/office/word/2010/wordprocessingGroup" xmlns:wpi="http://schemas.microsoft.com/office/word/2010/wordprocessingInk" xmlns:wne="http://schemas.microsoft.com/office/word/2006/wordml" xmlns:wps="http://schemas.microsoft.com/office/word/2010/wordprocessingShape" mc:Ignorable="w14 wp14">
+  <w:abstractNum w:abstractNumId="0">
+    <w:nsid w:val="2CD064C4"/>
+    <w:multiLevelType w:val="hybridMultilevel"/>
+    <w:tmpl w:val="DD602724"/>
+    <w:lvl w:ilvl="0" w:tplc="18090001">
+      <w:start w:val="1"/>
+      <w:numFmt w:val="bullet"/>
+      <w:lvlText w:val=""/>
+      <w:lvlJc w:val="left"/>
+      <w:pPr>
+        <w:ind w:left="720" w:hanging="360"/>
+      </w:pPr>
+      <w:rPr>
+        <w:rFonts w:ascii="Symbol" w:hAnsi="Symbol" w:hint="default"/>
+      </w:rPr>
+    </w:lvl>
+    <w:lvl w:ilvl="1" w:tplc="18090003">
+      <w:start w:val="1"/>
+      <w:numFmt w:val="bullet"/>
+      <w:lvlText w:val="o"/>
+      <w:lvlJc w:val="left"/>
+      <w:pPr>
+        <w:ind w:left="1440" w:hanging="360"/>
+      </w:pPr>
+      <w:rPr>
+        <w:rFonts w:ascii="Courier New" w:hAnsi="Courier New" w:cs="Courier New" w:hint="default"/>
+      </w:rPr>
+    </w:lvl>
+    <w:lvl w:ilvl="2" w:tplc="18090005" w:tentative="1">
+      <w:start w:val="1"/>
+      <w:numFmt w:val="bullet"/>
+      <w:lvlText w:val=""/>
+      <w:lvlJc w:val="left"/>
+      <w:pPr>
+        <w:ind w:left="2160" w:hanging="360"/>
+      </w:pPr>
+      <w:rPr>
+        <w:rFonts w:ascii="Wingdings" w:hAnsi="Wingdings" w:hint="default"/>
+      </w:rPr>
+    </w:lvl>
+    <w:lvl w:ilvl="3" w:tplc="18090001" w:tentative="1">
+      <w:start w:val="1"/>
+      <w:numFmt w:val="bullet"/>
+      <w:lvlText w:val=""/>
+      <w:lvlJc w:val="left"/>
+      <w:pPr>
+        <w:ind w:left="2880" w:hanging="360"/>
+      </w:pPr>
+      <w:rPr>
+        <w:rFonts w:ascii="Symbol" w:hAnsi="Symbol" w:hint="default"/>
+      </w:rPr>
+    </w:lvl>
+    <w:lvl w:ilvl="4" w:tplc="18090003" w:tentative="1">
+      <w:start w:val="1"/>
+      <w:numFmt w:val="bullet"/>
+      <w:lvlText w:val="o"/>
+      <w:lvlJc w:val="left"/>
+      <w:pPr>
+        <w:ind w:left="3600" w:hanging="360"/>
+      </w:pPr>
+      <w:rPr>
+        <w:rFonts w:ascii="Courier New" w:hAnsi="Courier New" w:cs="Courier New" w:hint="default"/>
+      </w:rPr>
+    </w:lvl>
+    <w:lvl w:ilvl="5" w:tplc="18090005" w:tentative="1">
+      <w:start w:val="1"/>
+      <w:numFmt w:val="bullet"/>
+      <w:lvlText w:val=""/>
+      <w:lvlJc w:val="left"/>
+      <w:pPr>
+        <w:ind w:left="4320" w:hanging="360"/>
+      </w:pPr>
+      <w:rPr>
+        <w:rFonts w:ascii="Wingdings" w:hAnsi="Wingdings" w:hint="default"/>
+      </w:rPr>
+    </w:lvl>
+    <w:lvl w:ilvl="6" w:tplc="18090001" w:tentative="1">
+      <w:start w:val="1"/>
+      <w:numFmt w:val="bullet"/>
+      <w:lvlText w:val=""/>
+      <w:lvlJc w:val="left"/>
+      <w:pPr>
+        <w:ind w:left="5040" w:hanging="360"/>
+      </w:pPr>
+      <w:rPr>
+        <w:rFonts w:ascii="Symbol" w:hAnsi="Symbol" w:hint="default"/>
+      </w:rPr>
+    </w:lvl>
+    <w:lvl w:ilvl="7" w:tplc="18090003" w:tentative="1">
+      <w:start w:val="1"/>
+      <w:numFmt w:val="bullet"/>
+      <w:lvlText w:val="o"/>
+      <w:lvlJc w:val="left"/>
+      <w:pPr>
+        <w:ind w:left="5760" w:hanging="360"/>
+      </w:pPr>
+      <w:rPr>
+        <w:rFonts w:ascii="Courier New" w:hAnsi="Courier New" w:cs="Courier New" w:hint="default"/>
+      </w:rPr>
+    </w:lvl>
+    <w:lvl w:ilvl="8" w:tplc="18090005" w:tentative="1">
+      <w:start w:val="1"/>
+      <w:numFmt w:val="bullet"/>
+      <w:lvlText w:val=""/>
+      <w:lvlJc w:val="left"/>
+      <w:pPr>
+        <w:ind w:left="6480" w:hanging="360"/>
+      </w:pPr>
+      <w:rPr>
+        <w:rFonts w:ascii="Wingdings" w:hAnsi="Wingdings" w:hint="default"/>
+      </w:rPr>
+    </w:lvl>
+  </w:abstractNum>
+  <w:abstractNum w:abstractNumId="1">
+    <w:nsid w:val="2F395CA0"/>
+    <w:multiLevelType w:val="hybridMultilevel"/>
+    <w:tmpl w:val="3A0E92AE"/>
+    <w:lvl w:ilvl="0" w:tplc="1809000F">
+      <w:start w:val="1"/>
+      <w:numFmt w:val="decimal"/>
+      <w:lvlText w:val="%1."/>
+      <w:lvlJc w:val="left"/>
+      <w:pPr>
+        <w:ind w:left="720" w:hanging="360"/>
+      </w:pPr>
+    </w:lvl>
+    <w:lvl w:ilvl="1" w:tplc="18090019" w:tentative="1">
+      <w:start w:val="1"/>
+      <w:numFmt w:val="lowerLetter"/>
+      <w:lvlText w:val="%2."/>
+      <w:lvlJc w:val="left"/>
+      <w:pPr>
+        <w:ind w:left="1440" w:hanging="360"/>
+      </w:pPr>
+    </w:lvl>
+    <w:lvl w:ilvl="2" w:tplc="1809001B" w:tentative="1">
+      <w:start w:val="1"/>
+      <w:numFmt w:val="lowerRoman"/>
+      <w:lvlText w:val="%3."/>
+      <w:lvlJc w:val="right"/>
+      <w:pPr>
+        <w:ind w:left="2160" w:hanging="180"/>
+      </w:pPr>
+    </w:lvl>
+    <w:lvl w:ilvl="3" w:tplc="1809000F" w:tentative="1">
+      <w:start w:val="1"/>
+      <w:numFmt w:val="decimal"/>
+      <w:lvlText w:val="%4."/>
+      <w:lvlJc w:val="left"/>
+      <w:pPr>
+        <w:ind w:left="2880" w:hanging="360"/>
+      </w:pPr>
+    </w:lvl>
+    <w:lvl w:ilvl="4" w:tplc="18090019" w:tentative="1">
+      <w:start w:val="1"/>
+      <w:numFmt w:val="lowerLetter"/>
+      <w:lvlText w:val="%5."/>
+      <w:lvlJc w:val="left"/>
+      <w:pPr>
+        <w:ind w:left="3600" w:hanging="360"/>
+      </w:pPr>
+    </w:lvl>
+    <w:lvl w:ilvl="5" w:tplc="1809001B" w:tentative="1">
+      <w:start w:val="1"/>
+      <w:numFmt w:val="lowerRoman"/>
+      <w:lvlText w:val="%6."/>
+      <w:lvlJc w:val="right"/>
+      <w:pPr>
+        <w:ind w:left="4320" w:hanging="180"/>
+      </w:pPr>
+    </w:lvl>
+    <w:lvl w:ilvl="6" w:tplc="1809000F" w:tentative="1">
+      <w:start w:val="1"/>
+      <w:numFmt w:val="decimal"/>
+      <w:lvlText w:val="%7."/>
+      <w:lvlJc w:val="left"/>
+      <w:pPr>
+        <w:ind w:left="5040" w:hanging="360"/>
+      </w:pPr>
+    </w:lvl>
+    <w:lvl w:ilvl="7" w:tplc="18090019" w:tentative="1">
+      <w:start w:val="1"/>
+      <w:numFmt w:val="lowerLetter"/>
+      <w:lvlText w:val="%8."/>
+      <w:lvlJc w:val="left"/>
+      <w:pPr>
+        <w:ind w:left="5760" w:hanging="360"/>
+      </w:pPr>
+    </w:lvl>
+    <w:lvl w:ilvl="8" w:tplc="1809001B" w:tentative="1">
+      <w:start w:val="1"/>
+      <w:numFmt w:val="lowerRoman"/>
+      <w:lvlText w:val="%9."/>
+      <w:lvlJc w:val="right"/>
+      <w:pPr>
+        <w:ind w:left="6480" w:hanging="180"/>
+      </w:pPr>
+    </w:lvl>
+  </w:abstractNum>
+  <w:abstractNum w:abstractNumId="2">
+    <w:nsid w:val="638C4E3B"/>
+    <w:multiLevelType w:val="hybridMultilevel"/>
+    <w:tmpl w:val="3A0E92AE"/>
+    <w:lvl w:ilvl="0" w:tplc="1809000F">
+      <w:start w:val="1"/>
+      <w:numFmt w:val="decimal"/>
+      <w:lvlText w:val="%1."/>
+      <w:lvlJc w:val="left"/>
+      <w:pPr>
+        <w:ind w:left="720" w:hanging="360"/>
+      </w:pPr>
+    </w:lvl>
+    <w:lvl w:ilvl="1" w:tplc="18090019" w:tentative="1">
+      <w:start w:val="1"/>
+      <w:numFmt w:val="lowerLetter"/>
+      <w:lvlText w:val="%2."/>
+      <w:lvlJc w:val="left"/>
+      <w:pPr>
+        <w:ind w:left="1440" w:hanging="360"/>
+      </w:pPr>
+    </w:lvl>
+    <w:lvl w:ilvl="2" w:tplc="1809001B" w:tentative="1">
+      <w:start w:val="1"/>
+      <w:numFmt w:val="lowerRoman"/>
+      <w:lvlText w:val="%3."/>
+      <w:lvlJc w:val="right"/>
+      <w:pPr>
+        <w:ind w:left="2160" w:hanging="180"/>
+      </w:pPr>
+    </w:lvl>
+    <w:lvl w:ilvl="3" w:tplc="1809000F" w:tentative="1">
+      <w:start w:val="1"/>
+      <w:numFmt w:val="decimal"/>
+      <w:lvlText w:val="%4."/>
+      <w:lvlJc w:val="left"/>
+      <w:pPr>
+        <w:ind w:left="2880" w:hanging="360"/>
+      </w:pPr>
+    </w:lvl>
+    <w:lvl w:ilvl="4" w:tplc="18090019" w:tentative="1">
+      <w:start w:val="1"/>
+      <w:numFmt w:val="lowerLetter"/>
+      <w:lvlText w:val="%5."/>
+      <w:lvlJc w:val="left"/>
+      <w:pPr>
+        <w:ind w:left="3600" w:hanging="360"/>
+      </w:pPr>
+    </w:lvl>
+    <w:lvl w:ilvl="5" w:tplc="1809001B" w:tentative="1">
+      <w:start w:val="1"/>
+      <w:numFmt w:val="lowerRoman"/>
+      <w:lvlText w:val="%6."/>
+      <w:lvlJc w:val="right"/>
+      <w:pPr>
+        <w:ind w:left="4320" w:hanging="180"/>
+      </w:pPr>
+    </w:lvl>
+    <w:lvl w:ilvl="6" w:tplc="1809000F" w:tentative="1">
+      <w:start w:val="1"/>
+      <w:numFmt w:val="decimal"/>
+      <w:lvlText w:val="%7."/>
+      <w:lvlJc w:val="left"/>
+      <w:pPr>
+        <w:ind w:left="5040" w:hanging="360"/>
+      </w:pPr>
+    </w:lvl>
+    <w:lvl w:ilvl="7" w:tplc="18090019" w:tentative="1">
+      <w:start w:val="1"/>
+      <w:numFmt w:val="lowerLetter"/>
+      <w:lvlText w:val="%8."/>
+      <w:lvlJc w:val="left"/>
+      <w:pPr>
+        <w:ind w:left="5760" w:hanging="360"/>
+      </w:pPr>
+    </w:lvl>
+    <w:lvl w:ilvl="8" w:tplc="1809001B" w:tentative="1">
+      <w:start w:val="1"/>
+      <w:numFmt w:val="lowerRoman"/>
+      <w:lvlText w:val="%9."/>
+      <w:lvlJc w:val="right"/>
+      <w:pPr>
+        <w:ind w:left="6480" w:hanging="180"/>
+      </w:pPr>
+    </w:lvl>
+  </w:abstractNum>
+  <w:num w:numId="1">
+    <w:abstractNumId w:val="0"/>
+  </w:num>
+  <w:num w:numId="2">
+    <w:abstractNumId w:val="2"/>
+  </w:num>
+  <w:num w:numId="3">
+    <w:abstractNumId w:val="1"/>
+  </w:num>
+</w:numbering>
 </file>
 
 <file path=word/styles.xml><?xml version="1.0" encoding="utf-8"?>
@@ -1936,6 +2631,29 @@
       <w:szCs w:val="36"/>
     </w:rPr>
   </w:style>
+  <w:style w:type="paragraph" w:styleId="Heading3">
+    <w:name w:val="heading 3"/>
+    <w:basedOn w:val="Normal"/>
+    <w:next w:val="Normal"/>
+    <w:link w:val="Heading3Char"/>
+    <w:uiPriority w:val="9"/>
+    <w:semiHidden/>
+    <w:unhideWhenUsed/>
+    <w:qFormat/>
+    <w:rsid w:val="00446137"/>
+    <w:pPr>
+      <w:keepNext/>
+      <w:keepLines/>
+      <w:spacing w:before="200"/>
+      <w:outlineLvl w:val="2"/>
+    </w:pPr>
+    <w:rPr>
+      <w:rFonts w:asciiTheme="majorHAnsi" w:eastAsiaTheme="majorEastAsia" w:hAnsiTheme="majorHAnsi" w:cstheme="majorBidi"/>
+      <w:b/>
+      <w:bCs/>
+      <w:color w:val="4F81BD" w:themeColor="accent1"/>
+    </w:rPr>
+  </w:style>
   <w:style w:type="paragraph" w:styleId="Heading6">
     <w:name w:val="heading 6"/>
     <w:basedOn w:val="Normal"/>
@@ -2075,6 +2793,33 @@
         <w:right w:w="108" w:type="dxa"/>
       </w:tblCellMar>
     </w:tblPr>
+  </w:style>
+  <w:style w:type="character" w:customStyle="1" w:styleId="Heading3Char">
+    <w:name w:val="Heading 3 Char"/>
+    <w:basedOn w:val="DefaultParagraphFont"/>
+    <w:link w:val="Heading3"/>
+    <w:uiPriority w:val="9"/>
+    <w:semiHidden/>
+    <w:rsid w:val="00446137"/>
+    <w:rPr>
+      <w:rFonts w:asciiTheme="majorHAnsi" w:eastAsiaTheme="majorEastAsia" w:hAnsiTheme="majorHAnsi" w:cstheme="majorBidi"/>
+      <w:b/>
+      <w:bCs/>
+      <w:color w:val="4F81BD" w:themeColor="accent1"/>
+      <w:sz w:val="24"/>
+      <w:szCs w:val="24"/>
+    </w:rPr>
+  </w:style>
+  <w:style w:type="paragraph" w:styleId="ListParagraph">
+    <w:name w:val="List Paragraph"/>
+    <w:basedOn w:val="Normal"/>
+    <w:uiPriority w:val="34"/>
+    <w:qFormat/>
+    <w:rsid w:val="00F7675A"/>
+    <w:pPr>
+      <w:ind w:left="720"/>
+      <w:contextualSpacing/>
+    </w:pPr>
   </w:style>
 </w:styles>
 </file>
@@ -2280,6 +3025,29 @@
       <w:szCs w:val="36"/>
     </w:rPr>
   </w:style>
+  <w:style w:type="paragraph" w:styleId="Heading3">
+    <w:name w:val="heading 3"/>
+    <w:basedOn w:val="Normal"/>
+    <w:next w:val="Normal"/>
+    <w:link w:val="Heading3Char"/>
+    <w:uiPriority w:val="9"/>
+    <w:semiHidden/>
+    <w:unhideWhenUsed/>
+    <w:qFormat/>
+    <w:rsid w:val="00446137"/>
+    <w:pPr>
+      <w:keepNext/>
+      <w:keepLines/>
+      <w:spacing w:before="200"/>
+      <w:outlineLvl w:val="2"/>
+    </w:pPr>
+    <w:rPr>
+      <w:rFonts w:asciiTheme="majorHAnsi" w:eastAsiaTheme="majorEastAsia" w:hAnsiTheme="majorHAnsi" w:cstheme="majorBidi"/>
+      <w:b/>
+      <w:bCs/>
+      <w:color w:val="4F81BD" w:themeColor="accent1"/>
+    </w:rPr>
+  </w:style>
   <w:style w:type="paragraph" w:styleId="Heading6">
     <w:name w:val="heading 6"/>
     <w:basedOn w:val="Normal"/>
@@ -2419,6 +3187,33 @@
         <w:right w:w="108" w:type="dxa"/>
       </w:tblCellMar>
     </w:tblPr>
+  </w:style>
+  <w:style w:type="character" w:customStyle="1" w:styleId="Heading3Char">
+    <w:name w:val="Heading 3 Char"/>
+    <w:basedOn w:val="DefaultParagraphFont"/>
+    <w:link w:val="Heading3"/>
+    <w:uiPriority w:val="9"/>
+    <w:semiHidden/>
+    <w:rsid w:val="00446137"/>
+    <w:rPr>
+      <w:rFonts w:asciiTheme="majorHAnsi" w:eastAsiaTheme="majorEastAsia" w:hAnsiTheme="majorHAnsi" w:cstheme="majorBidi"/>
+      <w:b/>
+      <w:bCs/>
+      <w:color w:val="4F81BD" w:themeColor="accent1"/>
+      <w:sz w:val="24"/>
+      <w:szCs w:val="24"/>
+    </w:rPr>
+  </w:style>
+  <w:style w:type="paragraph" w:styleId="ListParagraph">
+    <w:name w:val="List Paragraph"/>
+    <w:basedOn w:val="Normal"/>
+    <w:uiPriority w:val="34"/>
+    <w:qFormat/>
+    <w:rsid w:val="00F7675A"/>
+    <w:pPr>
+      <w:ind w:left="720"/>
+      <w:contextualSpacing/>
+    </w:pPr>
   </w:style>
 </w:styles>
 </file>

</xml_diff>

<commit_message>
Finished first run through, before MS Project plan risk analysis etc
</commit_message>
<xml_diff>
--- a/Part1/D10126532ProjectOverview.docx
+++ b/Part1/D10126532ProjectOverview.docx
@@ -1815,10 +1815,11 @@
     </w:p>
     <w:p>
       <w:pPr>
-        <w:divId w:val="1659846320"/>
-      </w:pPr>
-      <w:r>
-        <w:t>Project Milestones:</w:t>
+        <w:pStyle w:val="Heading3"/>
+        <w:divId w:val="1659846320"/>
+      </w:pPr>
+      <w:r>
+        <w:t>Project Milestones</w:t>
       </w:r>
     </w:p>
     <w:p>
@@ -1830,11 +1831,293 @@
         </w:numPr>
         <w:divId w:val="1659846320"/>
       </w:pPr>
-    </w:p>
-    <w:p>
-      <w:pPr>
-        <w:divId w:val="1659846320"/>
-      </w:pPr>
+      <w:r>
+        <w:t>Project Overview Document Completed</w:t>
+      </w:r>
+    </w:p>
+    <w:p>
+      <w:pPr>
+        <w:pStyle w:val="ListParagraph"/>
+        <w:numPr>
+          <w:ilvl w:val="0"/>
+          <w:numId w:val="5"/>
+        </w:numPr>
+        <w:divId w:val="1659846320"/>
+      </w:pPr>
+      <w:r>
+        <w:t>Software Design Document Completed</w:t>
+      </w:r>
+    </w:p>
+    <w:p>
+      <w:pPr>
+        <w:pStyle w:val="ListParagraph"/>
+        <w:numPr>
+          <w:ilvl w:val="0"/>
+          <w:numId w:val="5"/>
+        </w:numPr>
+        <w:divId w:val="1659846320"/>
+      </w:pPr>
+      <w:r>
+        <w:t>Test Plan Document Completed</w:t>
+      </w:r>
+    </w:p>
+    <w:p>
+      <w:pPr>
+        <w:pStyle w:val="ListParagraph"/>
+        <w:numPr>
+          <w:ilvl w:val="0"/>
+          <w:numId w:val="5"/>
+        </w:numPr>
+        <w:divId w:val="1659846320"/>
+      </w:pPr>
+      <w:r>
+        <w:t>Development Sprint 1</w:t>
+      </w:r>
+      <w:r>
+        <w:t xml:space="preserve"> Completed</w:t>
+      </w:r>
+    </w:p>
+    <w:p>
+      <w:pPr>
+        <w:pStyle w:val="ListParagraph"/>
+        <w:numPr>
+          <w:ilvl w:val="0"/>
+          <w:numId w:val="5"/>
+        </w:numPr>
+        <w:divId w:val="1659846320"/>
+      </w:pPr>
+      <w:r>
+        <w:t>Testing Sprint 1 Completed</w:t>
+      </w:r>
+    </w:p>
+    <w:p>
+      <w:pPr>
+        <w:pStyle w:val="ListParagraph"/>
+        <w:numPr>
+          <w:ilvl w:val="0"/>
+          <w:numId w:val="5"/>
+        </w:numPr>
+        <w:divId w:val="1659846320"/>
+      </w:pPr>
+      <w:r>
+        <w:t>Development Sprint 2</w:t>
+      </w:r>
+      <w:r>
+        <w:t xml:space="preserve"> Completed</w:t>
+      </w:r>
+    </w:p>
+    <w:p>
+      <w:pPr>
+        <w:pStyle w:val="ListParagraph"/>
+        <w:numPr>
+          <w:ilvl w:val="0"/>
+          <w:numId w:val="5"/>
+        </w:numPr>
+        <w:divId w:val="1659846320"/>
+      </w:pPr>
+      <w:r>
+        <w:t>Testing Sprint 2</w:t>
+      </w:r>
+      <w:r>
+        <w:t xml:space="preserve"> Completed</w:t>
+      </w:r>
+    </w:p>
+    <w:p>
+      <w:pPr>
+        <w:pStyle w:val="ListParagraph"/>
+        <w:numPr>
+          <w:ilvl w:val="0"/>
+          <w:numId w:val="5"/>
+        </w:numPr>
+        <w:divId w:val="1659846320"/>
+      </w:pPr>
+      <w:r>
+        <w:t>Deployment Test Sprint 1</w:t>
+      </w:r>
+      <w:r>
+        <w:t xml:space="preserve"> Completed</w:t>
+      </w:r>
+    </w:p>
+    <w:p>
+      <w:pPr>
+        <w:pStyle w:val="ListParagraph"/>
+        <w:numPr>
+          <w:ilvl w:val="0"/>
+          <w:numId w:val="5"/>
+        </w:numPr>
+        <w:divId w:val="1659846320"/>
+      </w:pPr>
+      <w:r>
+        <w:t>Development Sprint 3</w:t>
+      </w:r>
+      <w:r>
+        <w:t xml:space="preserve"> Completed</w:t>
+      </w:r>
+    </w:p>
+    <w:p>
+      <w:pPr>
+        <w:pStyle w:val="ListParagraph"/>
+        <w:numPr>
+          <w:ilvl w:val="0"/>
+          <w:numId w:val="5"/>
+        </w:numPr>
+        <w:divId w:val="1659846320"/>
+      </w:pPr>
+      <w:r>
+        <w:t>Testing Sprint 3</w:t>
+      </w:r>
+      <w:r>
+        <w:t xml:space="preserve"> Completed</w:t>
+      </w:r>
+    </w:p>
+    <w:p>
+      <w:pPr>
+        <w:pStyle w:val="ListParagraph"/>
+        <w:numPr>
+          <w:ilvl w:val="0"/>
+          <w:numId w:val="5"/>
+        </w:numPr>
+        <w:divId w:val="1659846320"/>
+      </w:pPr>
+      <w:r>
+        <w:t xml:space="preserve">Deployment Test Sprint </w:t>
+      </w:r>
+      <w:r>
+        <w:t>3</w:t>
+      </w:r>
+      <w:r>
+        <w:t xml:space="preserve"> Completed</w:t>
+      </w:r>
+      <w:bookmarkStart w:id="0" w:name="_GoBack"/>
+      <w:bookmarkEnd w:id="0"/>
+    </w:p>
+    <w:p>
+      <w:pPr>
+        <w:pStyle w:val="ListParagraph"/>
+        <w:numPr>
+          <w:ilvl w:val="0"/>
+          <w:numId w:val="5"/>
+        </w:numPr>
+        <w:divId w:val="1659846320"/>
+      </w:pPr>
+      <w:r>
+        <w:t xml:space="preserve">Development </w:t>
+      </w:r>
+      <w:proofErr w:type="gramStart"/>
+      <w:r>
+        <w:t>Sprint ?</w:t>
+      </w:r>
+      <w:proofErr w:type="gramEnd"/>
+      <w:r>
+        <w:t xml:space="preserve"> </w:t>
+      </w:r>
+      <w:r>
+        <w:t>Completed</w:t>
+      </w:r>
+    </w:p>
+    <w:p>
+      <w:pPr>
+        <w:pStyle w:val="ListParagraph"/>
+        <w:numPr>
+          <w:ilvl w:val="0"/>
+          <w:numId w:val="5"/>
+        </w:numPr>
+        <w:divId w:val="1659846320"/>
+      </w:pPr>
+      <w:r>
+        <w:t xml:space="preserve">Testing </w:t>
+      </w:r>
+      <w:proofErr w:type="gramStart"/>
+      <w:r>
+        <w:t>Sprint ?</w:t>
+      </w:r>
+      <w:proofErr w:type="gramEnd"/>
+      <w:r>
+        <w:t xml:space="preserve"> Completed</w:t>
+      </w:r>
+    </w:p>
+    <w:p>
+      <w:pPr>
+        <w:pStyle w:val="ListParagraph"/>
+        <w:numPr>
+          <w:ilvl w:val="0"/>
+          <w:numId w:val="5"/>
+        </w:numPr>
+        <w:divId w:val="1659846320"/>
+      </w:pPr>
+      <w:r>
+        <w:t xml:space="preserve">Deployment Test </w:t>
+      </w:r>
+      <w:proofErr w:type="gramStart"/>
+      <w:r>
+        <w:t xml:space="preserve">Sprint </w:t>
+      </w:r>
+      <w:r>
+        <w:t>?</w:t>
+      </w:r>
+      <w:proofErr w:type="gramEnd"/>
+      <w:r>
+        <w:t xml:space="preserve"> </w:t>
+      </w:r>
+      <w:r>
+        <w:t>Completed</w:t>
+      </w:r>
+    </w:p>
+    <w:p>
+      <w:pPr>
+        <w:pStyle w:val="ListParagraph"/>
+        <w:numPr>
+          <w:ilvl w:val="0"/>
+          <w:numId w:val="5"/>
+        </w:numPr>
+        <w:divId w:val="1659846320"/>
+      </w:pPr>
+      <w:r>
+        <w:t>User Acceptance Testing Completed</w:t>
+      </w:r>
+    </w:p>
+    <w:p>
+      <w:pPr>
+        <w:pStyle w:val="ListParagraph"/>
+        <w:numPr>
+          <w:ilvl w:val="0"/>
+          <w:numId w:val="5"/>
+        </w:numPr>
+        <w:divId w:val="1659846320"/>
+      </w:pPr>
+      <w:r>
+        <w:t>Production Deployment</w:t>
+      </w:r>
+      <w:r>
+        <w:t xml:space="preserve"> Completed</w:t>
+      </w:r>
+    </w:p>
+    <w:p>
+      <w:pPr>
+        <w:pStyle w:val="ListParagraph"/>
+        <w:numPr>
+          <w:ilvl w:val="0"/>
+          <w:numId w:val="5"/>
+        </w:numPr>
+        <w:divId w:val="1659846320"/>
+      </w:pPr>
+      <w:r>
+        <w:t>Project Closed</w:t>
+      </w:r>
+    </w:p>
+    <w:p>
+      <w:pPr>
+        <w:divId w:val="1659846320"/>
+      </w:pPr>
+    </w:p>
+    <w:p>
+      <w:pPr>
+        <w:pStyle w:val="Heading3"/>
+        <w:divId w:val="1659846320"/>
+      </w:pPr>
+      <w:r>
+        <w:t>Project Deliverables</w:t>
+      </w:r>
     </w:p>
     <w:p>
       <w:pPr>
@@ -1846,7 +2129,7 @@
         <w:divId w:val="1659846320"/>
       </w:pPr>
       <w:r>
-        <w:t>Project Charter</w:t>
+        <w:t>Project Overview</w:t>
       </w:r>
     </w:p>
     <w:p>
@@ -1859,7 +2142,7 @@
         <w:divId w:val="1659846320"/>
       </w:pPr>
       <w:r>
-        <w:t>Project Timeline</w:t>
+        <w:t>Work Breakdown structure for all tasks</w:t>
       </w:r>
     </w:p>
     <w:p>
@@ -1871,6 +2154,43 @@
         </w:numPr>
         <w:divId w:val="1659846320"/>
       </w:pPr>
+      <w:r>
+        <w:t>Project Timeline</w:t>
+      </w:r>
+    </w:p>
+    <w:p>
+      <w:pPr>
+        <w:pStyle w:val="ListParagraph"/>
+        <w:numPr>
+          <w:ilvl w:val="0"/>
+          <w:numId w:val="4"/>
+        </w:numPr>
+        <w:divId w:val="1659846320"/>
+      </w:pPr>
+      <w:r>
+        <w:t xml:space="preserve">Project Management Plan containing details of review meetings, places and who is </w:t>
+      </w:r>
+      <w:proofErr w:type="gramStart"/>
+      <w:r>
+        <w:t>required/optional</w:t>
+      </w:r>
+      <w:proofErr w:type="gramEnd"/>
+      <w:r>
+        <w:t xml:space="preserve"> to attend.</w:t>
+      </w:r>
+    </w:p>
+    <w:p>
+      <w:pPr>
+        <w:pStyle w:val="ListParagraph"/>
+        <w:numPr>
+          <w:ilvl w:val="0"/>
+          <w:numId w:val="4"/>
+        </w:numPr>
+        <w:divId w:val="1659846320"/>
+      </w:pPr>
+      <w:r>
+        <w:t>Project Closing Document detailing results, lessons learned etc.</w:t>
+      </w:r>
     </w:p>
     <w:p>
       <w:pPr>
@@ -1939,6 +2259,14 @@
     </w:p>
     <w:p>
       <w:pPr>
+        <w:divId w:val="1659846320"/>
+      </w:pPr>
+      <w:r>
+        <w:t>TODO: create MS Project Plan first</w:t>
+      </w:r>
+    </w:p>
+    <w:p>
+      <w:pPr>
         <w:pStyle w:val="NormalWeb"/>
         <w:divId w:val="1659846320"/>
         <w:rPr>
@@ -1964,6 +2292,127 @@
         <w:divId w:val="1659846320"/>
         <w:rPr>
           <w:rFonts w:eastAsia="Times New Roman"/>
+        </w:rPr>
+      </w:pPr>
+      <w:r>
+        <w:rPr>
+          <w:rFonts w:eastAsia="Times New Roman"/>
+        </w:rPr>
+        <w:t>7</w:t>
+      </w:r>
+      <w:r>
+        <w:rPr>
+          <w:rFonts w:eastAsia="Times New Roman"/>
+        </w:rPr>
+        <w:t xml:space="preserve">. Project Budget &amp; Costs </w:t>
+      </w:r>
+    </w:p>
+    <w:p>
+      <w:pPr>
+        <w:divId w:val="1659846320"/>
+      </w:pPr>
+    </w:p>
+    <w:p>
+      <w:pPr>
+        <w:divId w:val="1659846320"/>
+      </w:pPr>
+      <w:r>
+        <w:t>TODO: create MS Project Plan first</w:t>
+      </w:r>
+    </w:p>
+    <w:p>
+      <w:pPr>
+        <w:divId w:val="1659846320"/>
+      </w:pPr>
+    </w:p>
+    <w:p>
+      <w:pPr>
+        <w:pStyle w:val="NormalWeb"/>
+        <w:divId w:val="1659846320"/>
+        <w:rPr>
+          <w:color w:val="0000FF"/>
+          <w:sz w:val="27"/>
+          <w:szCs w:val="27"/>
+        </w:rPr>
+      </w:pPr>
+      <w:r>
+        <w:rPr>
+          <w:i/>
+          <w:iCs/>
+          <w:color w:val="0000FF"/>
+          <w:sz w:val="27"/>
+          <w:szCs w:val="27"/>
+        </w:rPr>
+        <w:lastRenderedPageBreak/>
+        <w:t xml:space="preserve">[Identify the initial funding required by the project and/or committed to this project by the Project Sponsor. Additional funding may be requested and committed, upon completion of the detailed Project Plan.] </w:t>
+      </w:r>
+    </w:p>
+    <w:p>
+      <w:pPr>
+        <w:pStyle w:val="Heading1"/>
+        <w:divId w:val="1659846320"/>
+        <w:rPr>
+          <w:rFonts w:eastAsia="Times New Roman"/>
+        </w:rPr>
+      </w:pPr>
+      <w:r>
+        <w:rPr>
+          <w:rFonts w:eastAsia="Times New Roman"/>
+        </w:rPr>
+        <w:t>8</w:t>
+      </w:r>
+      <w:r>
+        <w:rPr>
+          <w:rFonts w:eastAsia="Times New Roman"/>
+        </w:rPr>
+        <w:t xml:space="preserve">. Personnel &amp; Other Resources </w:t>
+      </w:r>
+    </w:p>
+    <w:p>
+      <w:pPr>
+        <w:divId w:val="1659846320"/>
+      </w:pPr>
+    </w:p>
+    <w:p>
+      <w:pPr>
+        <w:divId w:val="1659846320"/>
+      </w:pPr>
+      <w:r>
+        <w:t>TODO: create MS Project Plan first</w:t>
+      </w:r>
+    </w:p>
+    <w:p>
+      <w:pPr>
+        <w:divId w:val="1659846320"/>
+      </w:pPr>
+    </w:p>
+    <w:p>
+      <w:pPr>
+        <w:pStyle w:val="NormalWeb"/>
+        <w:divId w:val="1659846320"/>
+        <w:rPr>
+          <w:color w:val="0000FF"/>
+          <w:sz w:val="27"/>
+          <w:szCs w:val="27"/>
+        </w:rPr>
+      </w:pPr>
+      <w:r>
+        <w:rPr>
+          <w:i/>
+          <w:iCs/>
+          <w:color w:val="0000FF"/>
+          <w:sz w:val="27"/>
+          <w:szCs w:val="27"/>
+        </w:rPr>
+        <w:t xml:space="preserve">[Identify the personnel and other resources required by the project and/or committed to this project by the project sponsor. Additional resources may be committed upon completion of the detailed project plan.] </w:t>
+      </w:r>
+    </w:p>
+    <w:p>
+      <w:pPr>
+        <w:pStyle w:val="Heading1"/>
+        <w:divId w:val="1659846320"/>
+        <w:rPr>
+          <w:rFonts w:eastAsia="Times New Roman"/>
           <w:color w:val="000000"/>
         </w:rPr>
       </w:pPr>
@@ -1971,13 +2420,13 @@
         <w:rPr>
           <w:rFonts w:eastAsia="Times New Roman"/>
         </w:rPr>
-        <w:t>7</w:t>
-      </w:r>
-      <w:r>
-        <w:rPr>
-          <w:rFonts w:eastAsia="Times New Roman"/>
-        </w:rPr>
-        <w:t xml:space="preserve">. Project Budget &amp; Costs </w:t>
+        <w:t>9</w:t>
+      </w:r>
+      <w:r>
+        <w:rPr>
+          <w:rFonts w:eastAsia="Times New Roman"/>
+        </w:rPr>
+        <w:t>. Project Risk Management Plan</w:t>
       </w:r>
     </w:p>
     <w:p>
@@ -1985,20 +2434,95 @@
         <w:pStyle w:val="NormalWeb"/>
         <w:divId w:val="1659846320"/>
         <w:rPr>
-          <w:color w:val="0000FF"/>
-          <w:sz w:val="27"/>
-          <w:szCs w:val="27"/>
-        </w:rPr>
-      </w:pPr>
-      <w:r>
-        <w:rPr>
-          <w:i/>
-          <w:iCs/>
-          <w:color w:val="0000FF"/>
-          <w:sz w:val="27"/>
-          <w:szCs w:val="27"/>
-        </w:rPr>
-        <w:t xml:space="preserve">[Identify the initial funding required by the project and/or committed to this project by the Project Sponsor. Additional funding may be requested and committed, upon completion of the detailed Project Plan.] </w:t>
+          <w:i/>
+          <w:iCs/>
+          <w:color w:val="0000FF"/>
+          <w:sz w:val="27"/>
+          <w:szCs w:val="27"/>
+        </w:rPr>
+      </w:pPr>
+      <w:r>
+        <w:rPr>
+          <w:i/>
+          <w:iCs/>
+          <w:color w:val="0000FF"/>
+          <w:sz w:val="27"/>
+          <w:szCs w:val="27"/>
+        </w:rPr>
+        <w:t>[Risks are statements of issues or problems that have the potential to arise but have not yet occurred. List and describe the initial risks for this project.</w:t>
+      </w:r>
+      <w:r>
+        <w:rPr>
+          <w:i/>
+          <w:iCs/>
+          <w:color w:val="0000FF"/>
+          <w:sz w:val="27"/>
+          <w:szCs w:val="27"/>
+        </w:rPr>
+        <w:t xml:space="preserve"> </w:t>
+      </w:r>
+      <w:r>
+        <w:rPr>
+          <w:i/>
+          <w:iCs/>
+          <w:color w:val="0000FF"/>
+          <w:sz w:val="27"/>
+          <w:szCs w:val="27"/>
+        </w:rPr>
+        <w:t>For each risk identify the risk level, the mitigation, monitoring and management approach you will adopt for this.</w:t>
+      </w:r>
+      <w:r>
+        <w:rPr>
+          <w:i/>
+          <w:iCs/>
+          <w:color w:val="0000FF"/>
+          <w:sz w:val="27"/>
+          <w:szCs w:val="27"/>
+        </w:rPr>
+        <w:t xml:space="preserve">] </w:t>
+      </w:r>
+    </w:p>
+    <w:p>
+      <w:pPr>
+        <w:pStyle w:val="NormalWeb"/>
+        <w:divId w:val="1659846320"/>
+        <w:rPr>
+          <w:i/>
+          <w:iCs/>
+          <w:color w:val="0000FF"/>
+          <w:sz w:val="27"/>
+          <w:szCs w:val="27"/>
+        </w:rPr>
+      </w:pPr>
+      <w:r>
+        <w:rPr>
+          <w:i/>
+          <w:iCs/>
+          <w:color w:val="0000FF"/>
+          <w:sz w:val="27"/>
+          <w:szCs w:val="27"/>
+        </w:rPr>
+        <w:t xml:space="preserve">[The following document will help you identify risks and suitable mitigation strategies </w:t>
+      </w:r>
+      <w:r>
+        <w:rPr>
+          <w:i/>
+          <w:iCs/>
+          <w:color w:val="0000FF"/>
+          <w:sz w:val="27"/>
+          <w:szCs w:val="27"/>
+        </w:rPr>
+        <w:t>http://www.mhhe.com/engcs/compsci/pressman/graphics/Pressman5sepa/common/cs2/rmmm.pdf</w:t>
+      </w:r>
+      <w:r>
+        <w:rPr>
+          <w:i/>
+          <w:iCs/>
+          <w:color w:val="0000FF"/>
+          <w:sz w:val="27"/>
+          <w:szCs w:val="27"/>
+        </w:rPr>
+        <w:t>]</w:t>
       </w:r>
     </w:p>
     <w:p>
@@ -2014,13 +2538,34 @@
         <w:rPr>
           <w:rFonts w:eastAsia="Times New Roman"/>
         </w:rPr>
-        <w:t>8</w:t>
-      </w:r>
-      <w:r>
-        <w:rPr>
-          <w:rFonts w:eastAsia="Times New Roman"/>
-        </w:rPr>
-        <w:t xml:space="preserve">. Personnel &amp; Other Resources </w:t>
+        <w:t>10</w:t>
+      </w:r>
+      <w:r>
+        <w:rPr>
+          <w:rFonts w:eastAsia="Times New Roman"/>
+        </w:rPr>
+        <w:t xml:space="preserve">. Project Organization </w:t>
+      </w:r>
+    </w:p>
+    <w:p>
+      <w:pPr>
+        <w:pStyle w:val="Heading2"/>
+        <w:divId w:val="1659846320"/>
+        <w:rPr>
+          <w:rFonts w:eastAsia="Times New Roman"/>
+        </w:rPr>
+      </w:pPr>
+      <w:r>
+        <w:rPr>
+          <w:rFonts w:eastAsia="Times New Roman"/>
+        </w:rPr>
+        <w:t>10</w:t>
+      </w:r>
+      <w:r>
+        <w:rPr>
+          <w:rFonts w:eastAsia="Times New Roman"/>
+        </w:rPr>
+        <w:t xml:space="preserve">.1. Project Organization Chart </w:t>
       </w:r>
     </w:p>
     <w:p>
@@ -2041,7 +2586,243 @@
           <w:sz w:val="27"/>
           <w:szCs w:val="27"/>
         </w:rPr>
-        <w:t xml:space="preserve">[Identify the personnel and other resources required by the project and/or committed to this project by the project sponsor. Additional resources may be committed upon completion of the detailed project plan.] </w:t>
+        <w:t xml:space="preserve">[Provide a graphic depiction of the project’s organizational structure. The project’s hierarchal diagram begins with the project sponsor and includes all project stakeholders.] </w:t>
+      </w:r>
+    </w:p>
+    <w:p>
+      <w:pPr>
+        <w:pStyle w:val="Heading2"/>
+        <w:divId w:val="1659846320"/>
+        <w:rPr>
+          <w:rFonts w:eastAsia="Times New Roman"/>
+        </w:rPr>
+      </w:pPr>
+      <w:r>
+        <w:rPr>
+          <w:rFonts w:eastAsia="Times New Roman"/>
+        </w:rPr>
+        <w:t>10</w:t>
+      </w:r>
+      <w:r>
+        <w:rPr>
+          <w:rFonts w:eastAsia="Times New Roman"/>
+        </w:rPr>
+        <w:t xml:space="preserve">.2. Roles &amp; Responsibilities </w:t>
+      </w:r>
+    </w:p>
+    <w:tbl>
+      <w:tblPr>
+        <w:tblStyle w:val="TableGrid"/>
+        <w:tblW w:w="0" w:type="auto"/>
+        <w:tblLook w:val="04A0" w:firstRow="1" w:lastRow="0" w:firstColumn="1" w:lastColumn="0" w:noHBand="0" w:noVBand="1"/>
+      </w:tblPr>
+      <w:tblGrid>
+        <w:gridCol w:w="3080"/>
+        <w:gridCol w:w="3081"/>
+        <w:gridCol w:w="3081"/>
+      </w:tblGrid>
+      <w:tr>
+        <w:trPr>
+          <w:divId w:val="1659846320"/>
+        </w:trPr>
+        <w:tc>
+          <w:tcPr>
+            <w:tcW w:w="3080" w:type="dxa"/>
+          </w:tcPr>
+          <w:p>
+            <w:pPr>
+              <w:rPr>
+                <w:rFonts w:eastAsia="Times New Roman"/>
+              </w:rPr>
+            </w:pPr>
+          </w:p>
+        </w:tc>
+        <w:tc>
+          <w:tcPr>
+            <w:tcW w:w="3081" w:type="dxa"/>
+          </w:tcPr>
+          <w:p>
+            <w:pPr>
+              <w:rPr>
+                <w:rFonts w:eastAsia="Times New Roman"/>
+              </w:rPr>
+            </w:pPr>
+          </w:p>
+        </w:tc>
+        <w:tc>
+          <w:tcPr>
+            <w:tcW w:w="3081" w:type="dxa"/>
+          </w:tcPr>
+          <w:p>
+            <w:pPr>
+              <w:rPr>
+                <w:rFonts w:eastAsia="Times New Roman"/>
+              </w:rPr>
+            </w:pPr>
+          </w:p>
+        </w:tc>
+      </w:tr>
+      <w:tr>
+        <w:trPr>
+          <w:divId w:val="1659846320"/>
+        </w:trPr>
+        <w:tc>
+          <w:tcPr>
+            <w:tcW w:w="3080" w:type="dxa"/>
+          </w:tcPr>
+          <w:p>
+            <w:pPr>
+              <w:rPr>
+                <w:rFonts w:eastAsia="Times New Roman"/>
+              </w:rPr>
+            </w:pPr>
+          </w:p>
+        </w:tc>
+        <w:tc>
+          <w:tcPr>
+            <w:tcW w:w="3081" w:type="dxa"/>
+          </w:tcPr>
+          <w:p>
+            <w:pPr>
+              <w:rPr>
+                <w:rFonts w:eastAsia="Times New Roman"/>
+              </w:rPr>
+            </w:pPr>
+          </w:p>
+        </w:tc>
+        <w:tc>
+          <w:tcPr>
+            <w:tcW w:w="3081" w:type="dxa"/>
+          </w:tcPr>
+          <w:p>
+            <w:pPr>
+              <w:rPr>
+                <w:rFonts w:eastAsia="Times New Roman"/>
+              </w:rPr>
+            </w:pPr>
+          </w:p>
+        </w:tc>
+      </w:tr>
+      <w:tr>
+        <w:trPr>
+          <w:divId w:val="1659846320"/>
+        </w:trPr>
+        <w:tc>
+          <w:tcPr>
+            <w:tcW w:w="3080" w:type="dxa"/>
+          </w:tcPr>
+          <w:p>
+            <w:pPr>
+              <w:rPr>
+                <w:rFonts w:eastAsia="Times New Roman"/>
+              </w:rPr>
+            </w:pPr>
+          </w:p>
+        </w:tc>
+        <w:tc>
+          <w:tcPr>
+            <w:tcW w:w="3081" w:type="dxa"/>
+          </w:tcPr>
+          <w:p>
+            <w:pPr>
+              <w:rPr>
+                <w:rFonts w:eastAsia="Times New Roman"/>
+              </w:rPr>
+            </w:pPr>
+          </w:p>
+        </w:tc>
+        <w:tc>
+          <w:tcPr>
+            <w:tcW w:w="3081" w:type="dxa"/>
+          </w:tcPr>
+          <w:p>
+            <w:pPr>
+              <w:rPr>
+                <w:rFonts w:eastAsia="Times New Roman"/>
+              </w:rPr>
+            </w:pPr>
+          </w:p>
+        </w:tc>
+      </w:tr>
+    </w:tbl>
+    <w:p>
+      <w:pPr>
+        <w:divId w:val="1659846320"/>
+        <w:rPr>
+          <w:rFonts w:eastAsia="Times New Roman"/>
+        </w:rPr>
+      </w:pPr>
+    </w:p>
+    <w:p>
+      <w:pPr>
+        <w:pStyle w:val="NormalWeb"/>
+        <w:divId w:val="1659846320"/>
+        <w:rPr>
+          <w:i/>
+          <w:iCs/>
+          <w:color w:val="0000FF"/>
+          <w:sz w:val="27"/>
+          <w:szCs w:val="27"/>
+        </w:rPr>
+      </w:pPr>
+      <w:r>
+        <w:rPr>
+          <w:i/>
+          <w:iCs/>
+          <w:color w:val="0000FF"/>
+          <w:sz w:val="27"/>
+          <w:szCs w:val="27"/>
+        </w:rPr>
+        <w:t xml:space="preserve">[Describe the Roles and Responsibilities of all project stakeholders identified for this project. Include the names of all known users, customers and any other project stakeholders which may be involved in or interested this project.] </w:t>
+      </w:r>
+    </w:p>
+    <w:p>
+      <w:pPr>
+        <w:pStyle w:val="Heading2"/>
+        <w:divId w:val="1659846320"/>
+        <w:rPr>
+          <w:rFonts w:eastAsiaTheme="minorEastAsia"/>
+        </w:rPr>
+      </w:pPr>
+      <w:r>
+        <w:rPr>
+          <w:rFonts w:eastAsiaTheme="minorEastAsia"/>
+        </w:rPr>
+        <w:lastRenderedPageBreak/>
+        <w:t>10.3 Project Management Software</w:t>
+      </w:r>
+    </w:p>
+    <w:p>
+      <w:pPr>
+        <w:pStyle w:val="NormalWeb"/>
+        <w:divId w:val="1659846320"/>
+        <w:rPr>
+          <w:i/>
+          <w:iCs/>
+          <w:color w:val="0000FF"/>
+          <w:sz w:val="27"/>
+          <w:szCs w:val="27"/>
+        </w:rPr>
+      </w:pPr>
+      <w:r>
+        <w:rPr>
+          <w:i/>
+          <w:iCs/>
+          <w:color w:val="0000FF"/>
+          <w:sz w:val="27"/>
+          <w:szCs w:val="27"/>
+        </w:rPr>
+        <w:t xml:space="preserve">[Describe here the software used to create the plan. If Microsoft Project is used you must save your files to be compatible with Microsoft 2007. If you use software other than Microsoft Project you must provide details of how and where this can be acquired (at no cost) and details of any versions used etc.] </w:t>
+      </w:r>
+      <w:r>
+        <w:rPr>
+          <w:i/>
+          <w:iCs/>
+          <w:color w:val="0000FF"/>
+          <w:sz w:val="27"/>
+          <w:szCs w:val="27"/>
+        </w:rPr>
+        <w:t xml:space="preserve"> </w:t>
       </w:r>
     </w:p>
     <w:p>
@@ -2057,13 +2838,13 @@
         <w:rPr>
           <w:rFonts w:eastAsia="Times New Roman"/>
         </w:rPr>
-        <w:t>9</w:t>
-      </w:r>
-      <w:r>
-        <w:rPr>
-          <w:rFonts w:eastAsia="Times New Roman"/>
-        </w:rPr>
-        <w:t>. Project Risk Management Plan</w:t>
+        <w:t>12</w:t>
+      </w:r>
+      <w:r>
+        <w:rPr>
+          <w:rFonts w:eastAsia="Times New Roman"/>
+        </w:rPr>
+        <w:t xml:space="preserve">. Other Information </w:t>
       </w:r>
     </w:p>
     <w:p>
@@ -2086,16 +2867,41 @@
           <w:sz w:val="27"/>
           <w:szCs w:val="27"/>
         </w:rPr>
-        <w:t>[Risks are statements of issues or problems that have the potential to arise but have not yet occurred. List and describe the initial risks for this project.</w:t>
-      </w:r>
-      <w:r>
-        <w:rPr>
-          <w:i/>
-          <w:iCs/>
-          <w:color w:val="0000FF"/>
-          <w:sz w:val="27"/>
-          <w:szCs w:val="27"/>
-        </w:rPr>
+        <w:t>[</w:t>
+      </w:r>
+      <w:r>
+        <w:rPr>
+          <w:i/>
+          <w:iCs/>
+          <w:color w:val="0000FF"/>
+          <w:sz w:val="27"/>
+          <w:szCs w:val="27"/>
+        </w:rPr>
+        <w:t>Include any additional information you feel is relevant. For example if the project is based on an earlier project or project of similar type please provide some details of the differences]</w:t>
+      </w:r>
+    </w:p>
+    <w:p>
+      <w:pPr>
+        <w:pStyle w:val="Heading1"/>
+        <w:divId w:val="1659846320"/>
+      </w:pPr>
+      <w:r>
+        <w:t>13. Initial Project Plan</w:t>
+      </w:r>
+    </w:p>
+    <w:p>
+      <w:pPr>
+        <w:pStyle w:val="NormalWeb"/>
+        <w:divId w:val="1659846320"/>
+        <w:rPr>
+          <w:i/>
+          <w:iCs/>
+          <w:color w:val="0000FF"/>
+          <w:sz w:val="27"/>
+          <w:szCs w:val="27"/>
+        </w:rPr>
+      </w:pPr>
+      <w:r>
         <w:t xml:space="preserve"> </w:t>
       </w:r>
       <w:r>
@@ -2106,17 +2912,49 @@
           <w:sz w:val="27"/>
           <w:szCs w:val="27"/>
         </w:rPr>
-        <w:t>For each risk identify the risk level, the mitigation, monitoring and management approach you will adopt for this.</w:t>
-      </w:r>
-      <w:r>
-        <w:rPr>
-          <w:i/>
-          <w:iCs/>
-          <w:color w:val="0000FF"/>
-          <w:sz w:val="27"/>
-          <w:szCs w:val="27"/>
-        </w:rPr>
-        <w:t xml:space="preserve">] </w:t>
+        <w:t>[Provi</w:t>
+      </w:r>
+      <w:r>
+        <w:rPr>
+          <w:i/>
+          <w:iCs/>
+          <w:color w:val="0000FF"/>
+          <w:sz w:val="27"/>
+          <w:szCs w:val="27"/>
+        </w:rPr>
+        <w:t>de a brief introductio</w:t>
+      </w:r>
+      <w:r>
+        <w:rPr>
+          <w:i/>
+          <w:iCs/>
+          <w:color w:val="0000FF"/>
+          <w:sz w:val="27"/>
+          <w:szCs w:val="27"/>
+        </w:rPr>
+        <w:t xml:space="preserve">n to your initial project </w:t>
+      </w:r>
+      <w:proofErr w:type="gramStart"/>
+      <w:r>
+        <w:rPr>
+          <w:i/>
+          <w:iCs/>
+          <w:color w:val="0000FF"/>
+          <w:sz w:val="27"/>
+          <w:szCs w:val="27"/>
+        </w:rPr>
+        <w:t>plan,</w:t>
+      </w:r>
+      <w:proofErr w:type="gramEnd"/>
+      <w:r>
+        <w:rPr>
+          <w:i/>
+          <w:iCs/>
+          <w:color w:val="0000FF"/>
+          <w:sz w:val="27"/>
+          <w:szCs w:val="27"/>
+        </w:rPr>
+        <w:t xml:space="preserve"> outline any key issues you feel are relevant.]</w:t>
       </w:r>
     </w:p>
     <w:p>
@@ -2139,116 +2977,42 @@
           <w:sz w:val="27"/>
           <w:szCs w:val="27"/>
         </w:rPr>
-        <w:t xml:space="preserve">[The following document will help you identify risks and suitable mitigation strategies </w:t>
-      </w:r>
-      <w:r>
-        <w:rPr>
-          <w:i/>
-          <w:iCs/>
-          <w:color w:val="0000FF"/>
-          <w:sz w:val="27"/>
-          <w:szCs w:val="27"/>
-        </w:rPr>
-        <w:t>http://www.mhhe.com/engcs/compsci/pressman/graphics/Pressman5sepa/common/cs2/rmmm.pdf</w:t>
-      </w:r>
-      <w:r>
-        <w:rPr>
-          <w:i/>
-          <w:iCs/>
-          <w:color w:val="0000FF"/>
-          <w:sz w:val="27"/>
-          <w:szCs w:val="27"/>
-        </w:rPr>
-        <w:t>]</w:t>
+        <w:t>[Include a report you consider appropriate to explain your initial schedule and allocation. Justify your choice. Include this in this document (please do not provide a link to the document a table inserted into this document is required. Please ensure this is readable – you may need to introduce a section and change the orientation to landscape.]]</w:t>
       </w:r>
     </w:p>
     <w:p>
       <w:pPr>
         <w:pStyle w:val="Heading1"/>
         <w:divId w:val="1659846320"/>
-        <w:rPr>
-          <w:rFonts w:eastAsia="Times New Roman"/>
-          <w:color w:val="000000"/>
-        </w:rPr>
-      </w:pPr>
-      <w:r>
-        <w:rPr>
-          <w:rFonts w:eastAsia="Times New Roman"/>
-        </w:rPr>
-        <w:lastRenderedPageBreak/>
-        <w:t>10</w:t>
-      </w:r>
-      <w:r>
-        <w:rPr>
-          <w:rFonts w:eastAsia="Times New Roman"/>
-        </w:rPr>
-        <w:t xml:space="preserve">. Project Organization </w:t>
-      </w:r>
-    </w:p>
-    <w:p>
-      <w:pPr>
-        <w:pStyle w:val="Heading2"/>
-        <w:divId w:val="1659846320"/>
-        <w:rPr>
-          <w:rFonts w:eastAsia="Times New Roman"/>
-        </w:rPr>
-      </w:pPr>
-      <w:r>
-        <w:rPr>
-          <w:rFonts w:eastAsia="Times New Roman"/>
-        </w:rPr>
-        <w:t>10</w:t>
-      </w:r>
-      <w:r>
-        <w:rPr>
-          <w:rFonts w:eastAsia="Times New Roman"/>
-        </w:rPr>
-        <w:t xml:space="preserve">.1. Project Organization Chart </w:t>
-      </w:r>
-      <w:bookmarkStart w:id="0" w:name="_GoBack"/>
-      <w:bookmarkEnd w:id="0"/>
+      </w:pPr>
+      <w:r>
+        <w:t>14. Adjusted Project Plan</w:t>
+      </w:r>
     </w:p>
     <w:p>
       <w:pPr>
         <w:pStyle w:val="NormalWeb"/>
         <w:divId w:val="1659846320"/>
         <w:rPr>
-          <w:color w:val="0000FF"/>
-          <w:sz w:val="27"/>
-          <w:szCs w:val="27"/>
-        </w:rPr>
-      </w:pPr>
-      <w:r>
-        <w:rPr>
-          <w:i/>
-          <w:iCs/>
-          <w:color w:val="0000FF"/>
-          <w:sz w:val="27"/>
-          <w:szCs w:val="27"/>
-        </w:rPr>
-        <w:t xml:space="preserve">[Provide a graphic depiction of the project’s organizational structure. The project’s hierarchal diagram begins with the project sponsor and includes all project stakeholders.] </w:t>
-      </w:r>
-    </w:p>
-    <w:p>
-      <w:pPr>
-        <w:pStyle w:val="Heading2"/>
-        <w:divId w:val="1659846320"/>
-        <w:rPr>
-          <w:rFonts w:eastAsia="Times New Roman"/>
-          <w:color w:val="000000"/>
-        </w:rPr>
-      </w:pPr>
-      <w:r>
-        <w:rPr>
-          <w:rFonts w:eastAsia="Times New Roman"/>
-        </w:rPr>
-        <w:t>10</w:t>
-      </w:r>
-      <w:r>
-        <w:rPr>
-          <w:rFonts w:eastAsia="Times New Roman"/>
-        </w:rPr>
-        <w:t xml:space="preserve">.2. Roles &amp; Responsibilities </w:t>
+          <w:i/>
+          <w:iCs/>
+          <w:color w:val="0000FF"/>
+          <w:sz w:val="27"/>
+          <w:szCs w:val="27"/>
+        </w:rPr>
+      </w:pPr>
+      <w:r>
+        <w:t xml:space="preserve"> </w:t>
+      </w:r>
+      <w:r>
+        <w:rPr>
+          <w:i/>
+          <w:iCs/>
+          <w:color w:val="0000FF"/>
+          <w:sz w:val="27"/>
+          <w:szCs w:val="27"/>
+        </w:rPr>
+        <w:t>[Describe the two simulated situations you chose and explain how they impacted your plan and what you did to adjust your plan as a result]</w:t>
       </w:r>
     </w:p>
     <w:p>
@@ -2271,268 +3035,6 @@
           <w:sz w:val="27"/>
           <w:szCs w:val="27"/>
         </w:rPr>
-        <w:t xml:space="preserve">[Describe the Roles and Responsibilities of all project stakeholders identified for this project. Include the names of all known users, customers and any other project stakeholders which may be involved in or interested this project.] </w:t>
-      </w:r>
-    </w:p>
-    <w:p>
-      <w:pPr>
-        <w:pStyle w:val="Heading2"/>
-        <w:divId w:val="1659846320"/>
-        <w:rPr>
-          <w:rFonts w:eastAsiaTheme="minorEastAsia"/>
-        </w:rPr>
-      </w:pPr>
-      <w:r>
-        <w:rPr>
-          <w:rFonts w:eastAsiaTheme="minorEastAsia"/>
-        </w:rPr>
-        <w:t>10.3 Project Management Software</w:t>
-      </w:r>
-    </w:p>
-    <w:p>
-      <w:pPr>
-        <w:pStyle w:val="NormalWeb"/>
-        <w:divId w:val="1659846320"/>
-        <w:rPr>
-          <w:i/>
-          <w:iCs/>
-          <w:color w:val="0000FF"/>
-          <w:sz w:val="27"/>
-          <w:szCs w:val="27"/>
-        </w:rPr>
-      </w:pPr>
-      <w:r>
-        <w:rPr>
-          <w:i/>
-          <w:iCs/>
-          <w:color w:val="0000FF"/>
-          <w:sz w:val="27"/>
-          <w:szCs w:val="27"/>
-        </w:rPr>
-        <w:t xml:space="preserve">[Describe here the software used to create the plan. If Microsoft Project is used you must save your files to be compatible with Microsoft 2007. If you use software other than Microsoft Project you must provide details of how and where this can be acquired (at no cost) and details of any versions used etc.] </w:t>
-      </w:r>
-      <w:r>
-        <w:rPr>
-          <w:i/>
-          <w:iCs/>
-          <w:color w:val="0000FF"/>
-          <w:sz w:val="27"/>
-          <w:szCs w:val="27"/>
-        </w:rPr>
-        <w:t xml:space="preserve"> </w:t>
-      </w:r>
-    </w:p>
-    <w:p>
-      <w:pPr>
-        <w:pStyle w:val="Heading1"/>
-        <w:divId w:val="1659846320"/>
-        <w:rPr>
-          <w:rFonts w:eastAsia="Times New Roman"/>
-          <w:color w:val="000000"/>
-        </w:rPr>
-      </w:pPr>
-      <w:r>
-        <w:rPr>
-          <w:rFonts w:eastAsia="Times New Roman"/>
-        </w:rPr>
-        <w:t>12</w:t>
-      </w:r>
-      <w:r>
-        <w:rPr>
-          <w:rFonts w:eastAsia="Times New Roman"/>
-        </w:rPr>
-        <w:t xml:space="preserve">. Other Information </w:t>
-      </w:r>
-    </w:p>
-    <w:p>
-      <w:pPr>
-        <w:pStyle w:val="NormalWeb"/>
-        <w:divId w:val="1659846320"/>
-        <w:rPr>
-          <w:i/>
-          <w:iCs/>
-          <w:color w:val="0000FF"/>
-          <w:sz w:val="27"/>
-          <w:szCs w:val="27"/>
-        </w:rPr>
-      </w:pPr>
-      <w:r>
-        <w:rPr>
-          <w:i/>
-          <w:iCs/>
-          <w:color w:val="0000FF"/>
-          <w:sz w:val="27"/>
-          <w:szCs w:val="27"/>
-        </w:rPr>
-        <w:t>[</w:t>
-      </w:r>
-      <w:r>
-        <w:rPr>
-          <w:i/>
-          <w:iCs/>
-          <w:color w:val="0000FF"/>
-          <w:sz w:val="27"/>
-          <w:szCs w:val="27"/>
-        </w:rPr>
-        <w:t>Include any additional information you feel is relevant. For example if the project is based on an earlier project or project of similar type please provide some details of the differences]</w:t>
-      </w:r>
-    </w:p>
-    <w:p>
-      <w:pPr>
-        <w:pStyle w:val="Heading1"/>
-        <w:divId w:val="1659846320"/>
-      </w:pPr>
-      <w:r>
-        <w:t>13. Initial Project Plan</w:t>
-      </w:r>
-    </w:p>
-    <w:p>
-      <w:pPr>
-        <w:pStyle w:val="NormalWeb"/>
-        <w:divId w:val="1659846320"/>
-        <w:rPr>
-          <w:i/>
-          <w:iCs/>
-          <w:color w:val="0000FF"/>
-          <w:sz w:val="27"/>
-          <w:szCs w:val="27"/>
-        </w:rPr>
-      </w:pPr>
-      <w:r>
-        <w:t xml:space="preserve"> </w:t>
-      </w:r>
-      <w:r>
-        <w:rPr>
-          <w:i/>
-          <w:iCs/>
-          <w:color w:val="0000FF"/>
-          <w:sz w:val="27"/>
-          <w:szCs w:val="27"/>
-        </w:rPr>
-        <w:t>[Provi</w:t>
-      </w:r>
-      <w:r>
-        <w:rPr>
-          <w:i/>
-          <w:iCs/>
-          <w:color w:val="0000FF"/>
-          <w:sz w:val="27"/>
-          <w:szCs w:val="27"/>
-        </w:rPr>
-        <w:t>de a brief introductio</w:t>
-      </w:r>
-      <w:r>
-        <w:rPr>
-          <w:i/>
-          <w:iCs/>
-          <w:color w:val="0000FF"/>
-          <w:sz w:val="27"/>
-          <w:szCs w:val="27"/>
-        </w:rPr>
-        <w:t xml:space="preserve">n to your initial project </w:t>
-      </w:r>
-      <w:proofErr w:type="gramStart"/>
-      <w:r>
-        <w:rPr>
-          <w:i/>
-          <w:iCs/>
-          <w:color w:val="0000FF"/>
-          <w:sz w:val="27"/>
-          <w:szCs w:val="27"/>
-        </w:rPr>
-        <w:t>plan,</w:t>
-      </w:r>
-      <w:proofErr w:type="gramEnd"/>
-      <w:r>
-        <w:rPr>
-          <w:i/>
-          <w:iCs/>
-          <w:color w:val="0000FF"/>
-          <w:sz w:val="27"/>
-          <w:szCs w:val="27"/>
-        </w:rPr>
-        <w:t xml:space="preserve"> outline any key issues you feel are relevant.]</w:t>
-      </w:r>
-    </w:p>
-    <w:p>
-      <w:pPr>
-        <w:pStyle w:val="NormalWeb"/>
-        <w:divId w:val="1659846320"/>
-        <w:rPr>
-          <w:i/>
-          <w:iCs/>
-          <w:color w:val="0000FF"/>
-          <w:sz w:val="27"/>
-          <w:szCs w:val="27"/>
-        </w:rPr>
-      </w:pPr>
-      <w:r>
-        <w:rPr>
-          <w:i/>
-          <w:iCs/>
-          <w:color w:val="0000FF"/>
-          <w:sz w:val="27"/>
-          <w:szCs w:val="27"/>
-        </w:rPr>
-        <w:t>[Include a report you consider appropriate to explain your initial schedule and allocation. Justify your choice. Include this in this document (please do not provide a link to the document a table inserted into this document is required. Please ensure this is readable – you may need to introduce a section and change the orientation to landscape.]]</w:t>
-      </w:r>
-    </w:p>
-    <w:p>
-      <w:pPr>
-        <w:pStyle w:val="Heading1"/>
-        <w:divId w:val="1659846320"/>
-      </w:pPr>
-      <w:r>
-        <w:t>14. Adjusted Project Plan</w:t>
-      </w:r>
-    </w:p>
-    <w:p>
-      <w:pPr>
-        <w:pStyle w:val="NormalWeb"/>
-        <w:divId w:val="1659846320"/>
-        <w:rPr>
-          <w:i/>
-          <w:iCs/>
-          <w:color w:val="0000FF"/>
-          <w:sz w:val="27"/>
-          <w:szCs w:val="27"/>
-        </w:rPr>
-      </w:pPr>
-      <w:r>
-        <w:t xml:space="preserve"> </w:t>
-      </w:r>
-      <w:r>
-        <w:rPr>
-          <w:i/>
-          <w:iCs/>
-          <w:color w:val="0000FF"/>
-          <w:sz w:val="27"/>
-          <w:szCs w:val="27"/>
-        </w:rPr>
-        <w:t>[Describe the two simulated situations you chose and explain how they impacted your plan and what you did to adjust your plan as a result]</w:t>
-      </w:r>
-    </w:p>
-    <w:p>
-      <w:pPr>
-        <w:pStyle w:val="NormalWeb"/>
-        <w:divId w:val="1659846320"/>
-        <w:rPr>
-          <w:i/>
-          <w:iCs/>
-          <w:color w:val="0000FF"/>
-          <w:sz w:val="27"/>
-          <w:szCs w:val="27"/>
-        </w:rPr>
-      </w:pPr>
-      <w:r>
-        <w:rPr>
-          <w:i/>
-          <w:iCs/>
-          <w:color w:val="0000FF"/>
-          <w:sz w:val="27"/>
-          <w:szCs w:val="27"/>
-        </w:rPr>
-        <w:lastRenderedPageBreak/>
         <w:t>[Include any reports you consider appropriate to explain your adjusted plan. Justify your choice. Include this in this document (please do not provide a link to the document a table inserted into this document is required. Please ensure this is readable – you may need to introduce a section and change the orientation to landscape.]]</w:t>
       </w:r>
     </w:p>
@@ -3289,7 +3791,6 @@
     <w:next w:val="Normal"/>
     <w:link w:val="Heading3Char"/>
     <w:uiPriority w:val="9"/>
-    <w:semiHidden/>
     <w:unhideWhenUsed/>
     <w:qFormat/>
     <w:rsid w:val="00446137"/>
@@ -3451,7 +3952,6 @@
     <w:basedOn w:val="DefaultParagraphFont"/>
     <w:link w:val="Heading3"/>
     <w:uiPriority w:val="9"/>
-    <w:semiHidden/>
     <w:rsid w:val="00446137"/>
     <w:rPr>
       <w:rFonts w:asciiTheme="majorHAnsi" w:eastAsiaTheme="majorEastAsia" w:hAnsiTheme="majorHAnsi" w:cstheme="majorBidi"/>
@@ -3683,7 +4183,6 @@
     <w:next w:val="Normal"/>
     <w:link w:val="Heading3Char"/>
     <w:uiPriority w:val="9"/>
-    <w:semiHidden/>
     <w:unhideWhenUsed/>
     <w:qFormat/>
     <w:rsid w:val="00446137"/>
@@ -3845,7 +4344,6 @@
     <w:basedOn w:val="DefaultParagraphFont"/>
     <w:link w:val="Heading3"/>
     <w:uiPriority w:val="9"/>
-    <w:semiHidden/>
     <w:rsid w:val="00446137"/>
     <w:rPr>
       <w:rFonts w:asciiTheme="majorHAnsi" w:eastAsiaTheme="majorEastAsia" w:hAnsiTheme="majorHAnsi" w:cstheme="majorBidi"/>
@@ -4160,7 +4658,7 @@
 </file>
 
 <file path=customXml/itemProps1.xml><?xml version="1.0" encoding="utf-8"?>
-<ds:datastoreItem xmlns:ds="http://schemas.openxmlformats.org/officeDocument/2006/customXml" ds:itemID="{DF812999-CF76-43D8-ADCB-806139BC5D66}">
+<ds:datastoreItem xmlns:ds="http://schemas.openxmlformats.org/officeDocument/2006/customXml" ds:itemID="{F9E4E814-0E91-4F69-A4BA-3EE5E52A2B70}">
   <ds:schemaRefs>
     <ds:schemaRef ds:uri="http://schemas.openxmlformats.org/officeDocument/2006/bibliography"/>
   </ds:schemaRefs>

</xml_diff>

<commit_message>
More updates and added project organisation chart
</commit_message>
<xml_diff>
--- a/Part1/D10126532ProjectOverview.docx
+++ b/Part1/D10126532ProjectOverview.docx
@@ -278,11 +278,9 @@
             <w:r>
               <w:t xml:space="preserve">Sponsor </w:t>
             </w:r>
-            <w:proofErr w:type="spellStart"/>
             <w:r>
-              <w:t>Representive</w:t>
+              <w:t>Representative</w:t>
             </w:r>
-            <w:proofErr w:type="spellEnd"/>
             <w:r>
               <w:t>:</w:t>
             </w:r>
@@ -960,29 +958,69 @@
         <w:rPr>
           <w:rFonts w:eastAsia="Times New Roman"/>
         </w:rPr>
-        <w:t xml:space="preserve">The target customers are business owners, company directors and marketing department that spend time researching and deciding on a company, brand and product names.  </w:t>
-      </w:r>
-    </w:p>
-    <w:p>
-      <w:pPr>
-        <w:divId w:val="1659846320"/>
-        <w:rPr>
-          <w:rFonts w:eastAsia="Times New Roman"/>
-        </w:rPr>
-      </w:pPr>
-    </w:p>
-    <w:p>
-      <w:pPr>
-        <w:divId w:val="1659846320"/>
-        <w:rPr>
-          <w:rFonts w:eastAsia="Times New Roman"/>
-        </w:rPr>
-      </w:pPr>
-      <w:r>
-        <w:rPr>
-          <w:rFonts w:eastAsia="Times New Roman"/>
-        </w:rPr>
-        <w:t xml:space="preserve">The website service will initially contain keyword generated advertisements i.e. Google Ads, after a beta period of 3 months the marketing team will source targeted advertisements from organisations that support start-ups, brand awareness, etc.     </w:t>
+        <w:t>The target customers are business owners, company directors and marketing department</w:t>
+      </w:r>
+      <w:r>
+        <w:rPr>
+          <w:rFonts w:eastAsia="Times New Roman"/>
+        </w:rPr>
+        <w:t>s</w:t>
+      </w:r>
+      <w:r>
+        <w:rPr>
+          <w:rFonts w:eastAsia="Times New Roman"/>
+        </w:rPr>
+        <w:t xml:space="preserve"> that spend time researching and deciding on a company, brand and product names.  </w:t>
+      </w:r>
+    </w:p>
+    <w:p>
+      <w:pPr>
+        <w:divId w:val="1659846320"/>
+        <w:rPr>
+          <w:rFonts w:eastAsia="Times New Roman"/>
+        </w:rPr>
+      </w:pPr>
+    </w:p>
+    <w:p>
+      <w:pPr>
+        <w:divId w:val="1659846320"/>
+        <w:rPr>
+          <w:rFonts w:eastAsia="Times New Roman"/>
+        </w:rPr>
+      </w:pPr>
+      <w:r>
+        <w:rPr>
+          <w:rFonts w:eastAsia="Times New Roman"/>
+        </w:rPr>
+        <w:t>The website service will initially contain keyword generated advertisements i.e. Google Ads, after a beta period of 3 months the marketing team will source targeted advertisements from organisations that support start-ups, brand awareness, etc.</w:t>
+      </w:r>
+      <w:r>
+        <w:rPr>
+          <w:rFonts w:eastAsia="Times New Roman"/>
+        </w:rPr>
+        <w:t xml:space="preserve"> and more importantly advertisement space for </w:t>
+      </w:r>
+      <w:proofErr w:type="spellStart"/>
+      <w:r>
+        <w:rPr>
+          <w:rFonts w:eastAsia="Times New Roman"/>
+        </w:rPr>
+        <w:t>Aranbay</w:t>
+      </w:r>
+      <w:proofErr w:type="spellEnd"/>
+      <w:r>
+        <w:rPr>
+          <w:rFonts w:eastAsia="Times New Roman"/>
+        </w:rPr>
+        <w:t xml:space="preserve"> Technologies to promote our own web application development service.</w:t>
+      </w:r>
+      <w:bookmarkStart w:id="0" w:name="_GoBack"/>
+      <w:bookmarkEnd w:id="0"/>
+      <w:r>
+        <w:rPr>
+          <w:rFonts w:eastAsia="Times New Roman"/>
+        </w:rPr>
+        <w:t xml:space="preserve">     </w:t>
       </w:r>
     </w:p>
     <w:p>
@@ -2932,19 +2970,7 @@
           <w:sz w:val="27"/>
           <w:szCs w:val="27"/>
         </w:rPr>
-        <w:t>[Describe the Roles and Responsibilities of all project stakeholders identified for this project. Include the names of all known users, customers and any other project stakeholders which may be involve</w:t>
-      </w:r>
-      <w:bookmarkStart w:id="0" w:name="_GoBack"/>
-      <w:bookmarkEnd w:id="0"/>
-      <w:r>
-        <w:rPr>
-          <w:i/>
-          <w:iCs/>
-          <w:color w:val="0000FF"/>
-          <w:sz w:val="27"/>
-          <w:szCs w:val="27"/>
-        </w:rPr>
-        <w:t xml:space="preserve">d in or interested this project.] </w:t>
+        <w:t xml:space="preserve">[Describe the Roles and Responsibilities of all project stakeholders identified for this project. Include the names of all known users, customers and any other project stakeholders which may be involved in or interested this project.] </w:t>
       </w:r>
     </w:p>
     <w:p>
@@ -4836,7 +4862,7 @@
 </file>
 
 <file path=customXml/itemProps1.xml><?xml version="1.0" encoding="utf-8"?>
-<ds:datastoreItem xmlns:ds="http://schemas.openxmlformats.org/officeDocument/2006/customXml" ds:itemID="{DED7A5BB-7A33-44E3-A4EF-1AE69F717AFB}">
+<ds:datastoreItem xmlns:ds="http://schemas.openxmlformats.org/officeDocument/2006/customXml" ds:itemID="{299D32AD-4C9C-4DF5-83DD-1E7743DECD1A}">
   <ds:schemaRefs>
     <ds:schemaRef ds:uri="http://schemas.openxmlformats.org/officeDocument/2006/bibliography"/>
   </ds:schemaRefs>

</xml_diff>

<commit_message>
last updates of the day
</commit_message>
<xml_diff>
--- a/Part1/D10126532ProjectOverview.docx
+++ b/Part1/D10126532ProjectOverview.docx
@@ -106,19 +106,8 @@
           <w:sz w:val="48"/>
           <w:szCs w:val="48"/>
         </w:rPr>
-        <w:t xml:space="preserve">John </w:t>
-      </w:r>
-      <w:proofErr w:type="spellStart"/>
-      <w:r>
-        <w:rPr>
-          <w:b/>
-          <w:bCs/>
-          <w:sz w:val="48"/>
-          <w:szCs w:val="48"/>
-        </w:rPr>
-        <w:t>Warde</w:t>
-      </w:r>
-      <w:proofErr w:type="spellEnd"/>
+        <w:t>John Warde</w:t>
+      </w:r>
       <w:r>
         <w:rPr>
           <w:b/>
@@ -287,11 +276,11 @@
           </w:tcPr>
           <w:p>
             <w:r>
-              <w:t xml:space="preserve">John </w:t>
+              <w:t xml:space="preserve">Mike </w:t>
             </w:r>
             <w:proofErr w:type="spellStart"/>
             <w:r>
-              <w:t>Warde</w:t>
+              <w:t>Dury</w:t>
             </w:r>
             <w:proofErr w:type="spellEnd"/>
           </w:p>
@@ -317,13 +306,8 @@
           </w:tcPr>
           <w:p>
             <w:r>
-              <w:t xml:space="preserve">John </w:t>
-            </w:r>
-            <w:proofErr w:type="spellStart"/>
-            <w:r>
-              <w:t>Warde</w:t>
-            </w:r>
-            <w:proofErr w:type="spellEnd"/>
+              <w:t>John Warde</w:t>
+            </w:r>
           </w:p>
         </w:tc>
       </w:tr>
@@ -337,266 +321,206 @@
       <w:pPr>
         <w:divId w:val="1659846320"/>
       </w:pPr>
-      <w:r>
-        <w:rPr>
-          <w:i/>
-          <w:iCs/>
+    </w:p>
+    <w:p>
+      <w:pPr>
+        <w:pStyle w:val="Heading2"/>
+        <w:divId w:val="1659846320"/>
+      </w:pPr>
+      <w:r>
+        <w:t>Terminology</w:t>
+      </w:r>
+    </w:p>
+    <w:p>
+      <w:pPr>
+        <w:divId w:val="1659846320"/>
+      </w:pPr>
+      <w:r>
+        <w:t>The following terms and abbreviations are used throughout the project documentation, including Excel and Microsoft Project Files.</w:t>
+      </w:r>
+    </w:p>
+    <w:p>
+      <w:pPr>
+        <w:divId w:val="1659846320"/>
+      </w:pPr>
+    </w:p>
+    <w:tbl>
+      <w:tblPr>
+        <w:tblStyle w:val="TableGrid"/>
+        <w:tblW w:w="0" w:type="auto"/>
+        <w:tblBorders>
+          <w:top w:val="none" w:sz="0" w:space="0" w:color="auto"/>
+          <w:left w:val="none" w:sz="0" w:space="0" w:color="auto"/>
+          <w:bottom w:val="none" w:sz="0" w:space="0" w:color="auto"/>
+          <w:right w:val="none" w:sz="0" w:space="0" w:color="auto"/>
+          <w:insideH w:val="none" w:sz="0" w:space="0" w:color="auto"/>
+          <w:insideV w:val="none" w:sz="0" w:space="0" w:color="auto"/>
+        </w:tblBorders>
+        <w:tblLook w:val="04A0" w:firstRow="1" w:lastRow="0" w:firstColumn="1" w:lastColumn="0" w:noHBand="0" w:noVBand="1"/>
+      </w:tblPr>
+      <w:tblGrid>
+        <w:gridCol w:w="1384"/>
+        <w:gridCol w:w="7858"/>
+      </w:tblGrid>
+      <w:tr>
+        <w:trPr>
+          <w:divId w:val="1659846320"/>
+        </w:trPr>
+        <w:tc>
+          <w:tcPr>
+            <w:tcW w:w="1384" w:type="dxa"/>
+          </w:tcPr>
+          <w:p>
+            <w:r>
+              <w:rPr>
+                <w:b/>
+              </w:rPr>
+              <w:t>CSP</w:t>
+            </w:r>
+            <w:r>
+              <w:t xml:space="preserve"> :</w:t>
+            </w:r>
+          </w:p>
+        </w:tc>
+        <w:tc>
+          <w:tcPr>
+            <w:tcW w:w="7858" w:type="dxa"/>
+          </w:tcPr>
+          <w:p>
+            <w:r>
+              <w:t>Cloud Service Provider</w:t>
+            </w:r>
+          </w:p>
+          <w:p/>
+        </w:tc>
+      </w:tr>
+      <w:tr>
+        <w:trPr>
+          <w:divId w:val="1659846320"/>
+        </w:trPr>
+        <w:tc>
+          <w:tcPr>
+            <w:tcW w:w="1384" w:type="dxa"/>
+          </w:tcPr>
+          <w:p>
+            <w:proofErr w:type="spellStart"/>
+            <w:r>
+              <w:rPr>
+                <w:b/>
+              </w:rPr>
+              <w:t>OAuth</w:t>
+            </w:r>
+            <w:proofErr w:type="spellEnd"/>
+            <w:r>
+              <w:t xml:space="preserve"> :</w:t>
+            </w:r>
+          </w:p>
+        </w:tc>
+        <w:tc>
+          <w:tcPr>
+            <w:tcW w:w="7858" w:type="dxa"/>
+          </w:tcPr>
+          <w:p>
+            <w:proofErr w:type="gramStart"/>
+            <w:r>
+              <w:t>is</w:t>
+            </w:r>
+            <w:proofErr w:type="gramEnd"/>
+            <w:r>
+              <w:t xml:space="preserve"> an open standard for authorization, </w:t>
+            </w:r>
+            <w:r>
+              <w:t>provides a process for end-users to authorize third-party access to their resources without sharing their credentials</w:t>
+            </w:r>
+            <w:r>
+              <w:t xml:space="preserve">. In this project can use </w:t>
+            </w:r>
+            <w:proofErr w:type="gramStart"/>
+            <w:r>
+              <w:t>their own</w:t>
+            </w:r>
+            <w:proofErr w:type="gramEnd"/>
+            <w:r>
+              <w:t xml:space="preserve"> email login to the web application service.</w:t>
+            </w:r>
+          </w:p>
+        </w:tc>
+      </w:tr>
+    </w:tbl>
+    <w:p>
+      <w:pPr>
+        <w:divId w:val="1659846320"/>
+      </w:pPr>
+    </w:p>
+    <w:p>
+      <w:pPr>
+        <w:pStyle w:val="NormalWeb"/>
+        <w:divId w:val="1659846320"/>
+        <w:rPr>
           <w:color w:val="0000FF"/>
           <w:sz w:val="27"/>
           <w:szCs w:val="27"/>
         </w:rPr>
-        <w:t>[Project Title – The proper name used to identify this project; Sponsoring Organization – The organization sponsoring this project; Sponsor Representative – The name of the person representing the Sponsoring Organization; Prepared by – The person(s) preparing this document]</w:t>
-      </w:r>
-    </w:p>
-    <w:p>
-      <w:pPr>
-        <w:pStyle w:val="Heading2"/>
-        <w:divId w:val="1659846320"/>
-      </w:pPr>
-      <w:r>
-        <w:t>Terminology</w:t>
-      </w:r>
-    </w:p>
-    <w:p>
-      <w:pPr>
-        <w:divId w:val="1659846320"/>
-      </w:pPr>
-      <w:r>
-        <w:t>The following terms and abbreviations are used throughout the project documentation, including Excel and Microsoft Project Files.</w:t>
-      </w:r>
-    </w:p>
-    <w:p>
-      <w:pPr>
-        <w:divId w:val="1659846320"/>
-      </w:pPr>
-    </w:p>
-    <w:p>
-      <w:pPr>
-        <w:divId w:val="1659846320"/>
-      </w:pPr>
+      </w:pPr>
+    </w:p>
+    <w:p>
+      <w:pPr>
+        <w:pStyle w:val="Heading1"/>
+        <w:divId w:val="1659846320"/>
+        <w:rPr>
+          <w:rFonts w:eastAsia="Times New Roman"/>
+        </w:rPr>
+      </w:pPr>
+      <w:r>
+        <w:rPr>
+          <w:rFonts w:eastAsia="Times New Roman"/>
+        </w:rPr>
+        <w:t>2</w:t>
+      </w:r>
+      <w:r>
+        <w:rPr>
+          <w:rFonts w:eastAsia="Times New Roman"/>
+        </w:rPr>
+        <w:t xml:space="preserve">. Project Stakeholders </w:t>
+      </w:r>
+    </w:p>
+    <w:p>
+      <w:pPr>
+        <w:divId w:val="1659846320"/>
+      </w:pPr>
+    </w:p>
+    <w:p>
+      <w:pPr>
+        <w:divId w:val="1659846320"/>
+      </w:pPr>
+      <w:r>
+        <w:t>The table on the following page lists the</w:t>
+      </w:r>
+      <w:r>
+        <w:t xml:space="preserve"> stakeholders in this </w:t>
+      </w:r>
       <w:proofErr w:type="gramStart"/>
       <w:r>
-        <w:rPr>
-          <w:b/>
-        </w:rPr>
-        <w:t>CSP</w:t>
-      </w:r>
-      <w:r>
-        <w:t xml:space="preserve"> :</w:t>
+        <w:t>project,</w:t>
       </w:r>
       <w:proofErr w:type="gramEnd"/>
       <w:r>
-        <w:t xml:space="preserve"> Cloud Service Provider</w:t>
-      </w:r>
-    </w:p>
-    <w:p>
-      <w:pPr>
-        <w:divId w:val="1659846320"/>
-      </w:pPr>
-      <w:proofErr w:type="spellStart"/>
-      <w:proofErr w:type="gramStart"/>
-      <w:r>
-        <w:rPr>
-          <w:b/>
-        </w:rPr>
-        <w:t>OAuth</w:t>
-      </w:r>
-      <w:proofErr w:type="spellEnd"/>
-      <w:r>
-        <w:t xml:space="preserve"> :</w:t>
-      </w:r>
-      <w:proofErr w:type="gramEnd"/>
-      <w:r>
-        <w:t xml:space="preserve"> </w:t>
-      </w:r>
-      <w:r>
-        <w:t xml:space="preserve">is an open standard for authorization, </w:t>
-      </w:r>
-      <w:r>
-        <w:t>provides a process for end-users to authorize third-party access to their resources without sharing their credentials</w:t>
-      </w:r>
-      <w:r>
-        <w:t xml:space="preserve">. In this project can use </w:t>
-      </w:r>
-      <w:proofErr w:type="gramStart"/>
-      <w:r>
-        <w:t>their own</w:t>
-      </w:r>
-      <w:proofErr w:type="gramEnd"/>
-      <w:r>
-        <w:t xml:space="preserve"> email login to the web application service.</w:t>
-      </w:r>
-    </w:p>
-    <w:p>
-      <w:pPr>
-        <w:divId w:val="1659846320"/>
-      </w:pPr>
-    </w:p>
-    <w:p>
-      <w:pPr>
-        <w:pStyle w:val="NormalWeb"/>
-        <w:divId w:val="1659846320"/>
-        <w:rPr>
-          <w:color w:val="0000FF"/>
-          <w:sz w:val="27"/>
-          <w:szCs w:val="27"/>
-        </w:rPr>
-      </w:pPr>
-    </w:p>
-    <w:p>
-      <w:pPr>
-        <w:pStyle w:val="Heading1"/>
-        <w:divId w:val="1659846320"/>
-        <w:rPr>
-          <w:rFonts w:eastAsia="Times New Roman"/>
-        </w:rPr>
-      </w:pPr>
-      <w:r>
-        <w:rPr>
-          <w:rFonts w:eastAsia="Times New Roman"/>
-        </w:rPr>
-        <w:t>2</w:t>
-      </w:r>
-      <w:r>
-        <w:rPr>
-          <w:rFonts w:eastAsia="Times New Roman"/>
-        </w:rPr>
-        <w:t xml:space="preserve">. Project Stakeholders </w:t>
-      </w:r>
-    </w:p>
-    <w:p>
-      <w:pPr>
-        <w:divId w:val="1659846320"/>
-      </w:pPr>
-    </w:p>
-    <w:p>
-      <w:pPr>
-        <w:divId w:val="1659846320"/>
-      </w:pPr>
-      <w:r>
-        <w:t>The table on the following page lists the stakeholders in this project.</w:t>
-      </w:r>
-    </w:p>
-    <w:p>
-      <w:pPr>
-        <w:divId w:val="1659846320"/>
-      </w:pPr>
-      <w:r>
-        <w:t xml:space="preserve"> </w:t>
-      </w:r>
-    </w:p>
-    <w:p>
-      <w:pPr>
-        <w:divId w:val="1659846320"/>
-      </w:pPr>
-      <w:r>
-        <w:t xml:space="preserve">TODO: Insert table from </w:t>
-      </w:r>
-      <w:proofErr w:type="spellStart"/>
-      <w:r>
-        <w:t>spreadsheet</w:t>
-      </w:r>
-      <w:proofErr w:type="spellEnd"/>
-    </w:p>
-    <w:p>
-      <w:pPr>
-        <w:divId w:val="1659846320"/>
-      </w:pPr>
-    </w:p>
-    <w:p>
-      <w:pPr>
-        <w:pStyle w:val="NormalWeb"/>
-        <w:divId w:val="1659846320"/>
-        <w:rPr>
-          <w:i/>
-          <w:iCs/>
-          <w:color w:val="0000FF"/>
-          <w:sz w:val="27"/>
-          <w:szCs w:val="27"/>
-        </w:rPr>
-      </w:pPr>
-      <w:r>
-        <w:rPr>
-          <w:i/>
-          <w:iCs/>
-          <w:color w:val="0000FF"/>
-          <w:sz w:val="27"/>
-          <w:szCs w:val="27"/>
-        </w:rPr>
-        <w:lastRenderedPageBreak/>
-        <w:t>[</w:t>
-      </w:r>
-      <w:r>
-        <w:rPr>
-          <w:i/>
-          <w:iCs/>
-          <w:color w:val="0000FF"/>
-          <w:sz w:val="27"/>
-          <w:szCs w:val="27"/>
-        </w:rPr>
-        <w:t>Present a stakeholder analysis for this project.</w:t>
-      </w:r>
-      <w:r>
-        <w:rPr>
-          <w:i/>
-          <w:iCs/>
-          <w:color w:val="0000FF"/>
-          <w:sz w:val="27"/>
-          <w:szCs w:val="27"/>
-        </w:rPr>
-        <w:t xml:space="preserve"> </w:t>
-      </w:r>
-      <w:r>
-        <w:rPr>
-          <w:i/>
-          <w:iCs/>
-          <w:color w:val="0000FF"/>
-          <w:sz w:val="27"/>
-          <w:szCs w:val="27"/>
-        </w:rPr>
-        <w:t>Provide a justification for your decision to include these stakeholders and the mechanisms for communication chosen.</w:t>
-      </w:r>
-      <w:r>
-        <w:rPr>
-          <w:i/>
-          <w:iCs/>
-          <w:color w:val="0000FF"/>
-          <w:sz w:val="27"/>
-          <w:szCs w:val="27"/>
-        </w:rPr>
-        <w:t>]</w:t>
-      </w:r>
-    </w:p>
-    <w:p>
-      <w:pPr>
-        <w:pStyle w:val="NormalWeb"/>
-        <w:divId w:val="1659846320"/>
-        <w:rPr>
-          <w:i/>
-          <w:iCs/>
-          <w:color w:val="0000FF"/>
-          <w:sz w:val="27"/>
-          <w:szCs w:val="27"/>
-        </w:rPr>
-      </w:pPr>
-      <w:r>
-        <w:rPr>
-          <w:i/>
-          <w:iCs/>
-          <w:color w:val="0000FF"/>
-          <w:sz w:val="27"/>
-          <w:szCs w:val="27"/>
-        </w:rPr>
-        <w:t>[Document your Stakeholder Analysis using the Stakeholder Analysis Template provided with the Assignment specification and include this as a table in this document (please do not provide a link to the document a table inserted into this document is required. Please ensure this is readable – you may need to introduce a section and change the orientation to landscape.]</w:t>
-      </w:r>
-    </w:p>
-    <w:p>
-      <w:pPr>
-        <w:pStyle w:val="Heading1"/>
-        <w:divId w:val="1659846320"/>
-        <w:rPr>
-          <w:rFonts w:eastAsia="Times New Roman"/>
-        </w:rPr>
+        <w:t xml:space="preserve"> it includes both direct and indirect stakeholders.</w:t>
+      </w:r>
+    </w:p>
+    <w:p>
+      <w:pPr>
+        <w:divId w:val="1659846320"/>
+      </w:pPr>
+    </w:p>
+    <w:p>
+      <w:pPr>
+        <w:divId w:val="1659846320"/>
+      </w:pPr>
+    </w:p>
+    <w:p>
+      <w:pPr>
+        <w:divId w:val="1659846320"/>
         <w:sectPr>
           <w:pgSz w:w="11906" w:h="16838"/>
           <w:pgMar w:top="1440" w:right="1440" w:bottom="1440" w:left="1440" w:header="708" w:footer="708" w:gutter="0"/>
@@ -679,31 +603,7 @@
                 <w:szCs w:val="20"/>
               </w:rPr>
               <w:br/>
-              <w:t xml:space="preserve">D10126532 John </w:t>
-            </w:r>
-            <w:proofErr w:type="spellStart"/>
-            <w:r>
-              <w:rPr>
-                <w:rFonts w:ascii="Arial" w:eastAsia="Times New Roman" w:hAnsi="Arial" w:cs="Arial"/>
-                <w:b/>
-                <w:bCs/>
-                <w:color w:val="auto"/>
-                <w:sz w:val="20"/>
-                <w:szCs w:val="20"/>
-              </w:rPr>
-              <w:t>Warde</w:t>
-            </w:r>
-            <w:proofErr w:type="spellEnd"/>
-            <w:r>
-              <w:rPr>
-                <w:rFonts w:ascii="Arial" w:eastAsia="Times New Roman" w:hAnsi="Arial" w:cs="Arial"/>
-                <w:b/>
-                <w:bCs/>
-                <w:color w:val="auto"/>
-                <w:sz w:val="20"/>
-                <w:szCs w:val="20"/>
-              </w:rPr>
-              <w:t xml:space="preserve"> DT230B</w:t>
+              <w:t>D10126532 John Warde DT230B</w:t>
             </w:r>
             <w:r>
               <w:rPr>
@@ -1209,19 +1109,8 @@
                 <w:sz w:val="16"/>
                 <w:szCs w:val="16"/>
               </w:rPr>
-              <w:t xml:space="preserve">John </w:t>
-            </w:r>
-            <w:proofErr w:type="spellStart"/>
-            <w:r>
-              <w:rPr>
-                <w:rFonts w:ascii="Arial" w:eastAsia="Times New Roman" w:hAnsi="Arial" w:cs="Arial"/>
-                <w:color w:val="auto"/>
-                <w:sz w:val="16"/>
-                <w:szCs w:val="16"/>
-              </w:rPr>
-              <w:t>Warde</w:t>
-            </w:r>
-            <w:proofErr w:type="spellEnd"/>
+              <w:t>John Warde</w:t>
+            </w:r>
           </w:p>
         </w:tc>
         <w:tc>
@@ -3293,27 +3182,7 @@
                 <w:sz w:val="16"/>
                 <w:szCs w:val="16"/>
               </w:rPr>
-              <w:t xml:space="preserve">HTML5 and </w:t>
-            </w:r>
-            <w:proofErr w:type="spellStart"/>
-            <w:r>
-              <w:rPr>
-                <w:rFonts w:ascii="Arial" w:eastAsia="Times New Roman" w:hAnsi="Arial" w:cs="Arial"/>
-                <w:color w:val="auto"/>
-                <w:sz w:val="16"/>
-                <w:szCs w:val="16"/>
-              </w:rPr>
-              <w:t>iOS</w:t>
-            </w:r>
-            <w:proofErr w:type="spellEnd"/>
-            <w:r>
-              <w:rPr>
-                <w:rFonts w:ascii="Arial" w:eastAsia="Times New Roman" w:hAnsi="Arial" w:cs="Arial"/>
-                <w:color w:val="auto"/>
-                <w:sz w:val="16"/>
-                <w:szCs w:val="16"/>
-              </w:rPr>
-              <w:t xml:space="preserve"> User Interface Design</w:t>
+              <w:t>HTML5 and iOS User Interface Design</w:t>
             </w:r>
           </w:p>
         </w:tc>
@@ -3567,25 +3436,14 @@
                 <w:szCs w:val="16"/>
               </w:rPr>
             </w:pPr>
-            <w:proofErr w:type="spellStart"/>
-            <w:r>
-              <w:rPr>
-                <w:rFonts w:ascii="Arial" w:eastAsia="Times New Roman" w:hAnsi="Arial" w:cs="Arial"/>
-                <w:color w:val="auto"/>
-                <w:sz w:val="16"/>
-                <w:szCs w:val="16"/>
-              </w:rPr>
-              <w:t>iOS</w:t>
-            </w:r>
-            <w:proofErr w:type="spellEnd"/>
-            <w:r>
-              <w:rPr>
-                <w:rFonts w:ascii="Arial" w:eastAsia="Times New Roman" w:hAnsi="Arial" w:cs="Arial"/>
-                <w:color w:val="auto"/>
-                <w:sz w:val="16"/>
-                <w:szCs w:val="16"/>
-              </w:rPr>
-              <w:t xml:space="preserve"> App Developer</w:t>
+            <w:r>
+              <w:rPr>
+                <w:rFonts w:ascii="Arial" w:eastAsia="Times New Roman" w:hAnsi="Arial" w:cs="Arial"/>
+                <w:color w:val="auto"/>
+                <w:sz w:val="16"/>
+                <w:szCs w:val="16"/>
+              </w:rPr>
+              <w:t>iOS App Developer</w:t>
             </w:r>
           </w:p>
         </w:tc>
@@ -5205,144 +5063,8 @@
     </w:p>
     <w:p>
       <w:pPr>
-        <w:pStyle w:val="Heading1"/>
-        <w:divId w:val="1659846320"/>
-        <w:rPr>
-          <w:rFonts w:eastAsia="Times New Roman"/>
-        </w:rPr>
-      </w:pPr>
-      <w:r>
-        <w:rPr>
-          <w:rFonts w:eastAsia="Times New Roman"/>
-        </w:rPr>
-        <w:lastRenderedPageBreak/>
-        <w:t>3</w:t>
-      </w:r>
-      <w:r>
-        <w:rPr>
-          <w:rFonts w:eastAsia="Times New Roman"/>
-        </w:rPr>
-        <w:t xml:space="preserve">. Project Purpose </w:t>
-      </w:r>
-    </w:p>
-    <w:p>
-      <w:pPr>
-        <w:divId w:val="1659846320"/>
-      </w:pPr>
-    </w:p>
-    <w:p>
-      <w:pPr>
-        <w:divId w:val="1659846320"/>
-      </w:pPr>
-      <w:r>
-        <w:t>The</w:t>
-      </w:r>
-      <w:r>
-        <w:t xml:space="preserve"> </w:t>
-      </w:r>
-      <w:r>
-        <w:t>purpose of this project is</w:t>
-      </w:r>
-      <w:r>
-        <w:t xml:space="preserve"> to </w:t>
-      </w:r>
-      <w:r>
-        <w:t xml:space="preserve">design, implement and </w:t>
-      </w:r>
-      <w:r>
-        <w:t xml:space="preserve">deliver a scalable </w:t>
-      </w:r>
-      <w:r>
-        <w:t>on-line application “Business Name Generator” product, plus a plan to support the day-to-day running of the product.</w:t>
-      </w:r>
-    </w:p>
-    <w:p>
-      <w:pPr>
-        <w:divId w:val="1659846320"/>
-      </w:pPr>
-    </w:p>
-    <w:p>
-      <w:pPr>
-        <w:divId w:val="1659846320"/>
-      </w:pPr>
-      <w:r>
-        <w:t>The purpose of the product, the “Business Name Generator”,</w:t>
-      </w:r>
-      <w:r>
-        <w:t xml:space="preserve"> is to provide an on-line service to aid </w:t>
-      </w:r>
-      <w:r>
-        <w:t>entrepreneurs</w:t>
-      </w:r>
-      <w:r>
-        <w:t xml:space="preserve"> and marketing departments in the process of choosing a business or brand name.  This is done by integrating name space availability services (i.e. </w:t>
-      </w:r>
-      <w:r>
-        <w:t>domain name</w:t>
-      </w:r>
-      <w:r>
-        <w:t xml:space="preserve">, </w:t>
-      </w:r>
-      <w:r>
-        <w:t>social media</w:t>
-      </w:r>
-      <w:r>
-        <w:t xml:space="preserve">) and dictionary, </w:t>
-      </w:r>
-      <w:r>
-        <w:t xml:space="preserve">thesaurus and </w:t>
-      </w:r>
-      <w:r>
-        <w:t xml:space="preserve">other </w:t>
-      </w:r>
-      <w:r>
-        <w:t>word generator service</w:t>
-      </w:r>
-      <w:r>
-        <w:t>s</w:t>
-      </w:r>
-      <w:r>
-        <w:t>.</w:t>
-      </w:r>
-      <w:r>
-        <w:t xml:space="preserve">  </w:t>
-      </w:r>
-      <w:r>
-        <w:t>The benefits to the end user are increased creative and reduction in time spent.</w:t>
-      </w:r>
-    </w:p>
-    <w:p>
-      <w:pPr>
-        <w:divId w:val="1659846320"/>
-      </w:pPr>
-      <w:r>
-        <w:t xml:space="preserve"> </w:t>
-      </w:r>
-    </w:p>
-    <w:p>
-      <w:pPr>
-        <w:divId w:val="1659846320"/>
-      </w:pPr>
-      <w:r>
-        <w:t>The business opportunity is to run this website with sponsored advertisements.  These ads will be targeted at the target market for this service which includes but not limited to account and business services, technology products with some ads targeted at the business sector that the user is trying to set-up a website/brand for (can be determined by the word that are being typed into the service).</w:t>
-      </w:r>
-    </w:p>
-    <w:p>
-      <w:pPr>
-        <w:divId w:val="1659846320"/>
-      </w:pPr>
-    </w:p>
-    <w:p>
-      <w:pPr>
         <w:pStyle w:val="NormalWeb"/>
         <w:divId w:val="1659846320"/>
-        <w:rPr>
-          <w:color w:val="0000FF"/>
-          <w:sz w:val="27"/>
-          <w:szCs w:val="27"/>
-        </w:rPr>
-      </w:pPr>
-      <w:r>
         <w:rPr>
           <w:i/>
           <w:iCs/>
@@ -5350,18 +5072,6 @@
           <w:sz w:val="27"/>
           <w:szCs w:val="27"/>
         </w:rPr>
-        <w:t xml:space="preserve">[Explain the reason(s) for doing this project.] </w:t>
-      </w:r>
-    </w:p>
-    <w:p>
-      <w:pPr>
-        <w:pStyle w:val="NormalWeb"/>
-        <w:divId w:val="1659846320"/>
-        <w:rPr>
-          <w:color w:val="0000FF"/>
-          <w:sz w:val="27"/>
-          <w:szCs w:val="27"/>
-        </w:rPr>
       </w:pPr>
       <w:r>
         <w:rPr>
@@ -5371,7 +5081,8 @@
           <w:sz w:val="27"/>
           <w:szCs w:val="27"/>
         </w:rPr>
-        <w:t xml:space="preserve"> </w:t>
+        <w:lastRenderedPageBreak/>
+        <w:t>[</w:t>
       </w:r>
       <w:r>
         <w:rPr>
@@ -5381,13 +5092,9 @@
           <w:sz w:val="27"/>
           <w:szCs w:val="27"/>
         </w:rPr>
-        <w:t xml:space="preserve">[The Business Issue or Opportunity pertaining to the business is typically an area of “change” needing to be resolved. State in specific terms the issue or opportunity this project will address. Often, the Business Issue is a critical business initiative in the Sponsoring Organization’s Strategic Plan.] </w:t>
-      </w:r>
-    </w:p>
-    <w:p>
-      <w:pPr>
-        <w:pStyle w:val="NormalWeb"/>
-        <w:divId w:val="1659846320"/>
+        <w:t>Present a stakeholder analysis for this project.</w:t>
+      </w:r>
+      <w:r>
         <w:rPr>
           <w:i/>
           <w:iCs/>
@@ -5395,7 +5102,8 @@
           <w:sz w:val="27"/>
           <w:szCs w:val="27"/>
         </w:rPr>
-      </w:pPr>
+        <w:t xml:space="preserve"> </w:t>
+      </w:r>
       <w:r>
         <w:rPr>
           <w:i/>
@@ -5404,7 +5112,7 @@
           <w:sz w:val="27"/>
           <w:szCs w:val="27"/>
         </w:rPr>
-        <w:t xml:space="preserve"> </w:t>
+        <w:t>Provide a justification for your decision to include these stakeholders and the mechanisms for communication chosen.</w:t>
       </w:r>
       <w:r>
         <w:rPr>
@@ -5414,100 +5122,13 @@
           <w:sz w:val="27"/>
           <w:szCs w:val="27"/>
         </w:rPr>
-        <w:t xml:space="preserve">[Explain what the project is trying to achieve by stating its objectives which should be measurable and defined in terms of the projects major deliverables, effort, cost, tolerances and business benefits expected. State the objectives following the SMART formula (Specific, Measurable, Attainable, Reasonable, and Timely).] </w:t>
-      </w:r>
-    </w:p>
-    <w:p>
-      <w:pPr>
-        <w:divId w:val="1659846320"/>
-      </w:pPr>
-    </w:p>
-    <w:p>
-      <w:pPr>
-        <w:divId w:val="1659846320"/>
-      </w:pPr>
-      <w:r>
-        <w:t>TODO: I believe the SMART referred to above should be built into the next sections.</w:t>
-      </w:r>
-    </w:p>
-    <w:p>
-      <w:pPr>
-        <w:rPr>
-          <w:color w:val="0000FF"/>
-          <w:sz w:val="27"/>
-          <w:szCs w:val="27"/>
-        </w:rPr>
-      </w:pPr>
-      <w:r>
-        <w:rPr>
-          <w:color w:val="0000FF"/>
-          <w:sz w:val="27"/>
-          <w:szCs w:val="27"/>
-        </w:rPr>
-        <w:br w:type="page"/>
+        <w:t>]</w:t>
       </w:r>
     </w:p>
     <w:p>
       <w:pPr>
         <w:pStyle w:val="NormalWeb"/>
         <w:divId w:val="1659846320"/>
-        <w:rPr>
-          <w:color w:val="0000FF"/>
-          <w:sz w:val="27"/>
-          <w:szCs w:val="27"/>
-        </w:rPr>
-      </w:pPr>
-    </w:p>
-    <w:p>
-      <w:pPr>
-        <w:pStyle w:val="Heading1"/>
-        <w:divId w:val="1659846320"/>
-        <w:rPr>
-          <w:rFonts w:eastAsia="Times New Roman"/>
-        </w:rPr>
-      </w:pPr>
-      <w:r>
-        <w:rPr>
-          <w:rFonts w:eastAsia="Times New Roman"/>
-        </w:rPr>
-        <w:t>4</w:t>
-      </w:r>
-      <w:r>
-        <w:rPr>
-          <w:rFonts w:eastAsia="Times New Roman"/>
-        </w:rPr>
-        <w:t xml:space="preserve">. Project Overview </w:t>
-      </w:r>
-    </w:p>
-    <w:p>
-      <w:pPr>
-        <w:divId w:val="1659846320"/>
-      </w:pPr>
-    </w:p>
-    <w:p>
-      <w:pPr>
-        <w:divId w:val="1659846320"/>
-      </w:pPr>
-    </w:p>
-    <w:p>
-      <w:pPr>
-        <w:divId w:val="1659846320"/>
-      </w:pPr>
-      <w:r>
-        <w:t>TODO: summary, complete below first.</w:t>
-      </w:r>
-    </w:p>
-    <w:p>
-      <w:pPr>
-        <w:pStyle w:val="NormalWeb"/>
-        <w:divId w:val="1659846320"/>
-        <w:rPr>
-          <w:color w:val="0000FF"/>
-          <w:sz w:val="27"/>
-          <w:szCs w:val="27"/>
-        </w:rPr>
-      </w:pPr>
-      <w:r>
         <w:rPr>
           <w:i/>
           <w:iCs/>
@@ -5515,8 +5136,7 @@
           <w:sz w:val="27"/>
           <w:szCs w:val="27"/>
         </w:rPr>
-        <w:t xml:space="preserve"> </w:t>
-      </w:r>
+      </w:pPr>
       <w:r>
         <w:rPr>
           <w:i/>
@@ -5525,6 +5145,341 @@
           <w:sz w:val="27"/>
           <w:szCs w:val="27"/>
         </w:rPr>
+        <w:t>[Document your Stakeholder Analysis using the Stakeholder Analysis Template provided with the Assignment specification and include this as a table in this document (please do not provide a link to the document a table inserted into this document is required. Please ensure this is readable – you may need to introduce a section and change the orientation to landscape.]</w:t>
+      </w:r>
+    </w:p>
+    <w:p>
+      <w:pPr>
+        <w:divId w:val="1659846320"/>
+        <w:rPr>
+          <w:rFonts w:eastAsia="Times New Roman"/>
+        </w:rPr>
+      </w:pPr>
+    </w:p>
+    <w:p>
+      <w:pPr>
+        <w:pStyle w:val="Heading1"/>
+        <w:divId w:val="1659846320"/>
+        <w:rPr>
+          <w:rFonts w:eastAsia="Times New Roman"/>
+        </w:rPr>
+      </w:pPr>
+      <w:r>
+        <w:rPr>
+          <w:rFonts w:eastAsia="Times New Roman"/>
+        </w:rPr>
+        <w:t>3</w:t>
+      </w:r>
+      <w:r>
+        <w:rPr>
+          <w:rFonts w:eastAsia="Times New Roman"/>
+        </w:rPr>
+        <w:t xml:space="preserve">. Project Purpose </w:t>
+      </w:r>
+    </w:p>
+    <w:p>
+      <w:pPr>
+        <w:divId w:val="1659846320"/>
+      </w:pPr>
+    </w:p>
+    <w:p>
+      <w:pPr>
+        <w:divId w:val="1659846320"/>
+      </w:pPr>
+      <w:r>
+        <w:t>The</w:t>
+      </w:r>
+      <w:r>
+        <w:t xml:space="preserve"> </w:t>
+      </w:r>
+      <w:r>
+        <w:t>purpose of this project is</w:t>
+      </w:r>
+      <w:r>
+        <w:t xml:space="preserve"> to </w:t>
+      </w:r>
+      <w:r>
+        <w:t xml:space="preserve">design, implement and </w:t>
+      </w:r>
+      <w:r>
+        <w:t xml:space="preserve">deliver a scalable </w:t>
+      </w:r>
+      <w:r>
+        <w:t xml:space="preserve">on-line application </w:t>
+      </w:r>
+      <w:proofErr w:type="spellStart"/>
+      <w:r>
+        <w:t>BizNamer</w:t>
+      </w:r>
+      <w:proofErr w:type="spellEnd"/>
+      <w:r>
+        <w:t xml:space="preserve"> </w:t>
+      </w:r>
+      <w:r>
+        <w:t>(</w:t>
+      </w:r>
+      <w:proofErr w:type="spellStart"/>
+      <w:r>
+        <w:t>BizNamer</w:t>
+      </w:r>
+      <w:proofErr w:type="spellEnd"/>
+      <w:r>
+        <w:t xml:space="preserve">) </w:t>
+      </w:r>
+      <w:r>
+        <w:t>product, plus a plan to support the day-to-day running of the product.</w:t>
+      </w:r>
+    </w:p>
+    <w:p>
+      <w:pPr>
+        <w:divId w:val="1659846320"/>
+      </w:pPr>
+    </w:p>
+    <w:p>
+      <w:pPr>
+        <w:divId w:val="1659846320"/>
+      </w:pPr>
+      <w:r>
+        <w:t xml:space="preserve">The purpose of the product, </w:t>
+      </w:r>
+      <w:proofErr w:type="spellStart"/>
+      <w:r>
+        <w:t>BizNamer</w:t>
+      </w:r>
+      <w:proofErr w:type="spellEnd"/>
+      <w:r>
+        <w:t>,</w:t>
+      </w:r>
+      <w:r>
+        <w:t xml:space="preserve"> is to provide an on-line service to aid </w:t>
+      </w:r>
+      <w:r>
+        <w:t>entrepreneurs</w:t>
+      </w:r>
+      <w:r>
+        <w:t xml:space="preserve"> and marketing departments in the process of choosing a business or brand name.  This is done by integrating name space availability services (i.e. </w:t>
+      </w:r>
+      <w:r>
+        <w:t>domain name</w:t>
+      </w:r>
+      <w:r>
+        <w:t xml:space="preserve">, </w:t>
+      </w:r>
+      <w:r>
+        <w:t>social media</w:t>
+      </w:r>
+      <w:r>
+        <w:t xml:space="preserve">) and dictionary, </w:t>
+      </w:r>
+      <w:r>
+        <w:t xml:space="preserve">thesaurus and </w:t>
+      </w:r>
+      <w:r>
+        <w:t xml:space="preserve">other </w:t>
+      </w:r>
+      <w:r>
+        <w:t>word generator service</w:t>
+      </w:r>
+      <w:r>
+        <w:t>s</w:t>
+      </w:r>
+      <w:r>
+        <w:t>.</w:t>
+      </w:r>
+      <w:r>
+        <w:t xml:space="preserve">  </w:t>
+      </w:r>
+      <w:r>
+        <w:t>The benefits to the end user are increased creative and reduction in time spent.</w:t>
+      </w:r>
+    </w:p>
+    <w:p>
+      <w:pPr>
+        <w:divId w:val="1659846320"/>
+      </w:pPr>
+      <w:r>
+        <w:t xml:space="preserve"> </w:t>
+      </w:r>
+    </w:p>
+    <w:p>
+      <w:pPr>
+        <w:divId w:val="1659846320"/>
+      </w:pPr>
+      <w:r>
+        <w:t>The business opportunity is to run this website with sponsored advertisements.  These ads will be targeted at the target market for this service which includes but not limited to account and business services, technology products with some ads targeted at the business sector that the user is trying to set-up a website/brand for (can be determined by the word that are being typed into the service).</w:t>
+      </w:r>
+    </w:p>
+    <w:p>
+      <w:pPr>
+        <w:divId w:val="1659846320"/>
+      </w:pPr>
+    </w:p>
+    <w:p>
+      <w:pPr>
+        <w:pStyle w:val="NormalWeb"/>
+        <w:divId w:val="1659846320"/>
+        <w:rPr>
+          <w:color w:val="0000FF"/>
+          <w:sz w:val="27"/>
+          <w:szCs w:val="27"/>
+        </w:rPr>
+      </w:pPr>
+      <w:r>
+        <w:rPr>
+          <w:i/>
+          <w:iCs/>
+          <w:color w:val="0000FF"/>
+          <w:sz w:val="27"/>
+          <w:szCs w:val="27"/>
+        </w:rPr>
+        <w:t xml:space="preserve">[Explain the reason(s) for doing this project.] </w:t>
+      </w:r>
+    </w:p>
+    <w:p>
+      <w:pPr>
+        <w:pStyle w:val="NormalWeb"/>
+        <w:divId w:val="1659846320"/>
+        <w:rPr>
+          <w:color w:val="0000FF"/>
+          <w:sz w:val="27"/>
+          <w:szCs w:val="27"/>
+        </w:rPr>
+      </w:pPr>
+      <w:r>
+        <w:rPr>
+          <w:i/>
+          <w:iCs/>
+          <w:color w:val="0000FF"/>
+          <w:sz w:val="27"/>
+          <w:szCs w:val="27"/>
+        </w:rPr>
+        <w:t xml:space="preserve"> </w:t>
+      </w:r>
+      <w:r>
+        <w:rPr>
+          <w:i/>
+          <w:iCs/>
+          <w:color w:val="0000FF"/>
+          <w:sz w:val="27"/>
+          <w:szCs w:val="27"/>
+        </w:rPr>
+        <w:t xml:space="preserve">[The Business Issue or Opportunity pertaining to the business is typically an area of “change” needing to be resolved. State in specific terms the issue or opportunity this project will address. Often, the Business Issue is a critical business initiative in the Sponsoring Organization’s Strategic Plan.] </w:t>
+      </w:r>
+    </w:p>
+    <w:p>
+      <w:pPr>
+        <w:pStyle w:val="NormalWeb"/>
+        <w:divId w:val="1659846320"/>
+        <w:rPr>
+          <w:i/>
+          <w:iCs/>
+          <w:color w:val="0000FF"/>
+          <w:sz w:val="27"/>
+          <w:szCs w:val="27"/>
+        </w:rPr>
+      </w:pPr>
+      <w:r>
+        <w:rPr>
+          <w:i/>
+          <w:iCs/>
+          <w:color w:val="0000FF"/>
+          <w:sz w:val="27"/>
+          <w:szCs w:val="27"/>
+        </w:rPr>
+        <w:t xml:space="preserve"> </w:t>
+      </w:r>
+      <w:r>
+        <w:rPr>
+          <w:i/>
+          <w:iCs/>
+          <w:color w:val="0000FF"/>
+          <w:sz w:val="27"/>
+          <w:szCs w:val="27"/>
+        </w:rPr>
+        <w:t xml:space="preserve">[Explain what the project is trying to achieve by stating its objectives which should be measurable and defined in terms of the projects major deliverables, effort, cost, tolerances and business benefits expected. State the objectives following the SMART formula (Specific, Measurable, Attainable, Reasonable, and Timely).] </w:t>
+      </w:r>
+    </w:p>
+    <w:p>
+      <w:pPr>
+        <w:divId w:val="1659846320"/>
+      </w:pPr>
+    </w:p>
+    <w:p>
+      <w:pPr>
+        <w:divId w:val="1659846320"/>
+      </w:pPr>
+      <w:r>
+        <w:t>TODO: I believe the SMART referred to above should be built into the next sections.</w:t>
+      </w:r>
+    </w:p>
+    <w:p>
+      <w:pPr>
+        <w:pStyle w:val="Heading1"/>
+        <w:divId w:val="1659846320"/>
+        <w:rPr>
+          <w:rFonts w:eastAsia="Times New Roman"/>
+        </w:rPr>
+      </w:pPr>
+      <w:r>
+        <w:rPr>
+          <w:rFonts w:eastAsia="Times New Roman"/>
+        </w:rPr>
+        <w:lastRenderedPageBreak/>
+        <w:t>4</w:t>
+      </w:r>
+      <w:r>
+        <w:rPr>
+          <w:rFonts w:eastAsia="Times New Roman"/>
+        </w:rPr>
+        <w:t xml:space="preserve">. Project Overview </w:t>
+      </w:r>
+    </w:p>
+    <w:p>
+      <w:pPr>
+        <w:divId w:val="1659846320"/>
+      </w:pPr>
+    </w:p>
+    <w:p>
+      <w:pPr>
+        <w:divId w:val="1659846320"/>
+      </w:pPr>
+    </w:p>
+    <w:p>
+      <w:pPr>
+        <w:divId w:val="1659846320"/>
+      </w:pPr>
+      <w:r>
+        <w:t>TODO: summary, complete below first.</w:t>
+      </w:r>
+    </w:p>
+    <w:p>
+      <w:pPr>
+        <w:pStyle w:val="NormalWeb"/>
+        <w:divId w:val="1659846320"/>
+        <w:rPr>
+          <w:color w:val="0000FF"/>
+          <w:sz w:val="27"/>
+          <w:szCs w:val="27"/>
+        </w:rPr>
+      </w:pPr>
+      <w:r>
+        <w:rPr>
+          <w:i/>
+          <w:iCs/>
+          <w:color w:val="0000FF"/>
+          <w:sz w:val="27"/>
+          <w:szCs w:val="27"/>
+        </w:rPr>
+        <w:t xml:space="preserve"> </w:t>
+      </w:r>
+      <w:r>
+        <w:rPr>
+          <w:i/>
+          <w:iCs/>
+          <w:color w:val="0000FF"/>
+          <w:sz w:val="27"/>
+          <w:szCs w:val="27"/>
+        </w:rPr>
         <w:t xml:space="preserve">[Describe the project focus, approach, customer(s), and the boundary limits of the project.] </w:t>
       </w:r>
     </w:p>
@@ -5793,6 +5748,19 @@
           <w:rFonts w:eastAsia="Times New Roman"/>
         </w:rPr>
         <w:t xml:space="preserve">     </w:t>
+      </w:r>
+    </w:p>
+    <w:p>
+      <w:pPr>
+        <w:rPr>
+          <w:rFonts w:eastAsia="Times New Roman"/>
+        </w:rPr>
+      </w:pPr>
+      <w:r>
+        <w:rPr>
+          <w:rFonts w:eastAsia="Times New Roman"/>
+        </w:rPr>
+        <w:br w:type="page"/>
       </w:r>
     </w:p>
     <w:p>
@@ -5881,8 +5849,352 @@
         </w:rPr>
         <w:t>Maven</w:t>
       </w:r>
-      <w:bookmarkStart w:id="0" w:name="_GoBack"/>
-      <w:bookmarkEnd w:id="0"/>
+    </w:p>
+    <w:p>
+      <w:pPr>
+        <w:pStyle w:val="ListParagraph"/>
+        <w:numPr>
+          <w:ilvl w:val="0"/>
+          <w:numId w:val="6"/>
+        </w:numPr>
+        <w:divId w:val="1659846320"/>
+        <w:rPr>
+          <w:rFonts w:eastAsia="Times New Roman"/>
+        </w:rPr>
+      </w:pPr>
+      <w:r>
+        <w:rPr>
+          <w:rFonts w:eastAsia="Times New Roman"/>
+        </w:rPr>
+        <w:t>Chef deployments (TODO: confirm name)</w:t>
+      </w:r>
+    </w:p>
+    <w:p>
+      <w:pPr>
+        <w:pStyle w:val="ListParagraph"/>
+        <w:numPr>
+          <w:ilvl w:val="0"/>
+          <w:numId w:val="6"/>
+        </w:numPr>
+        <w:divId w:val="1659846320"/>
+        <w:rPr>
+          <w:rFonts w:eastAsia="Times New Roman"/>
+        </w:rPr>
+      </w:pPr>
+      <w:r>
+        <w:rPr>
+          <w:rFonts w:eastAsia="Times New Roman"/>
+        </w:rPr>
+        <w:t>Cloud Service Provider Amazon Web Service</w:t>
+      </w:r>
+    </w:p>
+    <w:p>
+      <w:pPr>
+        <w:divId w:val="1659846320"/>
+        <w:rPr>
+          <w:rFonts w:eastAsia="Times New Roman"/>
+        </w:rPr>
+      </w:pPr>
+    </w:p>
+    <w:p>
+      <w:pPr>
+        <w:divId w:val="1659846320"/>
+        <w:rPr>
+          <w:rFonts w:eastAsia="Times New Roman"/>
+        </w:rPr>
+      </w:pPr>
+    </w:p>
+    <w:p>
+      <w:pPr>
+        <w:divId w:val="1659846320"/>
+      </w:pPr>
+      <w:r>
+        <w:rPr>
+          <w:rFonts w:eastAsia="Times New Roman"/>
+        </w:rPr>
+        <w:t xml:space="preserve">Development team will be asked to stay within the allocated CSP costs in the project timeline to keep project costs low.  After Sprint 3 the web application in the CSP test account is left running for 18 hours per day to allow the Beta and senior staff to provide feedback.  The rates used for each account were calculated using Amazon Web Services cost calculator at </w:t>
+      </w:r>
+      <w:hyperlink r:id="rId7" w:history="1">
+        <w:r>
+          <w:rPr>
+            <w:rStyle w:val="Hyperlink"/>
+          </w:rPr>
+          <w:t>http://calculator.s3.amazonaws.com/calc5.html</w:t>
+        </w:r>
+      </w:hyperlink>
+      <w:r>
+        <w:t>:</w:t>
+      </w:r>
+    </w:p>
+    <w:p>
+      <w:pPr>
+        <w:divId w:val="1659846320"/>
+      </w:pPr>
+    </w:p>
+    <w:tbl>
+      <w:tblPr>
+        <w:tblStyle w:val="TableGrid"/>
+        <w:tblW w:w="0" w:type="auto"/>
+        <w:tblLook w:val="04A0" w:firstRow="1" w:lastRow="0" w:firstColumn="1" w:lastColumn="0" w:noHBand="0" w:noVBand="1"/>
+      </w:tblPr>
+      <w:tblGrid>
+        <w:gridCol w:w="1384"/>
+        <w:gridCol w:w="6095"/>
+        <w:gridCol w:w="1763"/>
+      </w:tblGrid>
+      <w:tr>
+        <w:trPr>
+          <w:divId w:val="1659846320"/>
+        </w:trPr>
+        <w:tc>
+          <w:tcPr>
+            <w:tcW w:w="1384" w:type="dxa"/>
+          </w:tcPr>
+          <w:p>
+            <w:pPr>
+              <w:rPr>
+                <w:b/>
+              </w:rPr>
+            </w:pPr>
+            <w:r>
+              <w:rPr>
+                <w:b/>
+              </w:rPr>
+              <w:t>Item</w:t>
+            </w:r>
+          </w:p>
+        </w:tc>
+        <w:tc>
+          <w:tcPr>
+            <w:tcW w:w="6095" w:type="dxa"/>
+          </w:tcPr>
+          <w:p>
+            <w:pPr>
+              <w:rPr>
+                <w:b/>
+              </w:rPr>
+            </w:pPr>
+            <w:r>
+              <w:rPr>
+                <w:b/>
+              </w:rPr>
+              <w:t>Details</w:t>
+            </w:r>
+          </w:p>
+        </w:tc>
+        <w:tc>
+          <w:tcPr>
+            <w:tcW w:w="1763" w:type="dxa"/>
+          </w:tcPr>
+          <w:p>
+            <w:pPr>
+              <w:rPr>
+                <w:b/>
+              </w:rPr>
+            </w:pPr>
+            <w:r>
+              <w:rPr>
+                <w:b/>
+              </w:rPr>
+              <w:t xml:space="preserve">Cost </w:t>
+            </w:r>
+          </w:p>
+        </w:tc>
+      </w:tr>
+      <w:tr>
+        <w:trPr>
+          <w:divId w:val="1659846320"/>
+        </w:trPr>
+        <w:tc>
+          <w:tcPr>
+            <w:tcW w:w="1384" w:type="dxa"/>
+          </w:tcPr>
+          <w:p>
+            <w:r>
+              <w:t>CSP Test Account</w:t>
+            </w:r>
+          </w:p>
+        </w:tc>
+        <w:tc>
+          <w:tcPr>
+            <w:tcW w:w="6095" w:type="dxa"/>
+          </w:tcPr>
+          <w:p>
+            <w:r>
+              <w:t xml:space="preserve">1 </w:t>
+            </w:r>
+            <w:r>
+              <w:t>Small</w:t>
+            </w:r>
+            <w:r>
+              <w:t xml:space="preserve"> EC2 Linux Server</w:t>
+            </w:r>
+            <w:r>
+              <w:br/>
+              <w:t xml:space="preserve">1 </w:t>
+            </w:r>
+            <w:r>
+              <w:t xml:space="preserve">Small </w:t>
+            </w:r>
+            <w:r>
+              <w:t>Amazon RDS (MySQL)</w:t>
+            </w:r>
+            <w:r>
+              <w:t xml:space="preserve"> database server</w:t>
+            </w:r>
+          </w:p>
+          <w:p>
+            <w:r>
+              <w:t>1 Load Balancer</w:t>
+            </w:r>
+          </w:p>
+          <w:p>
+            <w:r>
+              <w:t>1 IP address</w:t>
+            </w:r>
+          </w:p>
+          <w:p>
+            <w:r>
+              <w:t>6</w:t>
+            </w:r>
+            <w:r>
+              <w:t>0 GB of data</w:t>
+            </w:r>
+            <w:r>
+              <w:t>-in, 40 GB of data out</w:t>
+            </w:r>
+          </w:p>
+        </w:tc>
+        <w:tc>
+          <w:tcPr>
+            <w:tcW w:w="1763" w:type="dxa"/>
+          </w:tcPr>
+          <w:p/>
+          <w:p>
+            <w:r>
+              <w:t>42.00 / month</w:t>
+            </w:r>
+          </w:p>
+          <w:p>
+            <w:r>
+              <w:t>0.06 / hour</w:t>
+            </w:r>
+          </w:p>
+        </w:tc>
+      </w:tr>
+      <w:tr>
+        <w:trPr>
+          <w:divId w:val="1659846320"/>
+        </w:trPr>
+        <w:tc>
+          <w:tcPr>
+            <w:tcW w:w="1384" w:type="dxa"/>
+          </w:tcPr>
+          <w:p>
+            <w:r>
+              <w:t>CSP Production Account</w:t>
+            </w:r>
+          </w:p>
+        </w:tc>
+        <w:tc>
+          <w:tcPr>
+            <w:tcW w:w="6095" w:type="dxa"/>
+          </w:tcPr>
+          <w:p>
+            <w:r>
+              <w:t>2</w:t>
+            </w:r>
+            <w:r>
+              <w:t xml:space="preserve"> </w:t>
+            </w:r>
+            <w:r>
+              <w:t>Medium</w:t>
+            </w:r>
+            <w:r>
+              <w:t xml:space="preserve"> EC2 Linux Server</w:t>
+            </w:r>
+            <w:r>
+              <w:br/>
+              <w:t xml:space="preserve">1 </w:t>
+            </w:r>
+            <w:r>
+              <w:t xml:space="preserve">Small </w:t>
+            </w:r>
+            <w:r>
+              <w:t>Amazon RDS (MySQL) database server</w:t>
+            </w:r>
+          </w:p>
+          <w:p>
+            <w:r>
+              <w:t>1 Load Balancer</w:t>
+            </w:r>
+          </w:p>
+          <w:p>
+            <w:r>
+              <w:t>1 IP address</w:t>
+            </w:r>
+          </w:p>
+          <w:p>
+            <w:r>
+              <w:t>1000</w:t>
+            </w:r>
+            <w:r>
+              <w:t xml:space="preserve"> GB of data</w:t>
+            </w:r>
+            <w:r>
+              <w:t>-in, 100</w:t>
+            </w:r>
+            <w:r>
+              <w:t xml:space="preserve"> GB of data out</w:t>
+            </w:r>
+          </w:p>
+        </w:tc>
+        <w:tc>
+          <w:tcPr>
+            <w:tcW w:w="1763" w:type="dxa"/>
+          </w:tcPr>
+          <w:p/>
+          <w:p>
+            <w:r>
+              <w:t>330 / month</w:t>
+            </w:r>
+          </w:p>
+          <w:p>
+            <w:r>
+              <w:t>0.05 / hour</w:t>
+            </w:r>
+          </w:p>
+          <w:p/>
+        </w:tc>
+      </w:tr>
+    </w:tbl>
+    <w:p>
+      <w:pPr>
+        <w:divId w:val="1659846320"/>
+      </w:pPr>
+      <w:r>
+        <w:t>* N</w:t>
+      </w:r>
+      <w:r>
+        <w:t>o</w:t>
+      </w:r>
+      <w:r>
+        <w:t>te: values above are rounded.</w:t>
+      </w:r>
+    </w:p>
+    <w:p>
+      <w:pPr>
+        <w:divId w:val="1659846320"/>
+        <w:rPr>
+          <w:rFonts w:eastAsia="Times New Roman"/>
+        </w:rPr>
+      </w:pPr>
+      <w:r>
+        <w:rPr>
+          <w:rFonts w:eastAsia="Times New Roman"/>
+        </w:rPr>
+        <w:t xml:space="preserve"> </w:t>
+      </w:r>
     </w:p>
     <w:p>
       <w:pPr>
@@ -5994,7 +6306,21 @@
         <w:rPr>
           <w:rFonts w:eastAsia="Times New Roman"/>
         </w:rPr>
-        <w:t xml:space="preserve">The “Business Name Generator” is a new </w:t>
+        <w:t xml:space="preserve">The </w:t>
+      </w:r>
+      <w:proofErr w:type="spellStart"/>
+      <w:r>
+        <w:rPr>
+          <w:rFonts w:eastAsia="Times New Roman"/>
+        </w:rPr>
+        <w:t>BizNamer</w:t>
+      </w:r>
+      <w:proofErr w:type="spellEnd"/>
+      <w:r>
+        <w:rPr>
+          <w:rFonts w:eastAsia="Times New Roman"/>
+        </w:rPr>
+        <w:t xml:space="preserve"> is a new </w:t>
       </w:r>
       <w:r>
         <w:rPr>
@@ -6055,7 +6381,21 @@
         <w:rPr>
           <w:rFonts w:eastAsia="Times New Roman"/>
         </w:rPr>
-        <w:t xml:space="preserve">The “Business Name Generator” is not a subscription </w:t>
+        <w:t xml:space="preserve">The </w:t>
+      </w:r>
+      <w:proofErr w:type="spellStart"/>
+      <w:r>
+        <w:rPr>
+          <w:rFonts w:eastAsia="Times New Roman"/>
+        </w:rPr>
+        <w:t>BizNamer</w:t>
+      </w:r>
+      <w:proofErr w:type="spellEnd"/>
+      <w:r>
+        <w:rPr>
+          <w:rFonts w:eastAsia="Times New Roman"/>
+        </w:rPr>
+        <w:t xml:space="preserve"> is not a subscription </w:t>
       </w:r>
       <w:r>
         <w:rPr>
@@ -6085,14 +6425,7 @@
         <w:rPr>
           <w:rFonts w:eastAsia="Times New Roman"/>
         </w:rPr>
-        <w:t xml:space="preserve"> and 3 months after production deployment, marketing will sell advertisements to interested parties. </w:t>
-      </w:r>
-      <w:r>
-        <w:rPr>
-          <w:rFonts w:eastAsia="Times New Roman"/>
-        </w:rPr>
-        <w:lastRenderedPageBreak/>
-        <w:t>Version 2.0 will look at the possibility of having a subscription service to remove the advertisements.</w:t>
+        <w:t xml:space="preserve"> and 3 months after production deployment, marketing will sell advertisements to interested parties. Version 2.0 will look at the possibility of having a subscription service to remove the advertisements.</w:t>
       </w:r>
     </w:p>
     <w:p>
@@ -6225,6 +6558,7 @@
         <w:rPr>
           <w:rFonts w:eastAsia="Times New Roman"/>
         </w:rPr>
+        <w:lastRenderedPageBreak/>
         <w:t>4</w:t>
       </w:r>
       <w:r>
@@ -6388,7 +6722,13 @@
         <w:rPr>
           <w:rFonts w:eastAsia="Times New Roman"/>
         </w:rPr>
-        <w:t>Detailed project plan</w:t>
+        <w:t xml:space="preserve">Project </w:t>
+      </w:r>
+      <w:r>
+        <w:rPr>
+          <w:rFonts w:eastAsia="Times New Roman"/>
+        </w:rPr>
+        <w:t>plan</w:t>
       </w:r>
     </w:p>
     <w:p>
@@ -6407,7 +6747,33 @@
         <w:rPr>
           <w:rFonts w:eastAsia="Times New Roman"/>
         </w:rPr>
-        <w:t>Graphical Web Page design for the key or major parts of the “Business Name Generator”.</w:t>
+        <w:t xml:space="preserve">Graphical Web Page </w:t>
+      </w:r>
+      <w:r>
+        <w:rPr>
+          <w:rFonts w:eastAsia="Times New Roman"/>
+        </w:rPr>
+        <w:t xml:space="preserve">template design for look-and-feel of website, the home page and the main page where the majority of the </w:t>
+      </w:r>
+      <w:proofErr w:type="spellStart"/>
+      <w:r>
+        <w:rPr>
+          <w:rFonts w:eastAsia="Times New Roman"/>
+        </w:rPr>
+        <w:t>BizNamer</w:t>
+      </w:r>
+      <w:proofErr w:type="spellEnd"/>
+      <w:r>
+        <w:rPr>
+          <w:rFonts w:eastAsia="Times New Roman"/>
+        </w:rPr>
+        <w:t xml:space="preserve"> functionality will be used</w:t>
+      </w:r>
+      <w:r>
+        <w:rPr>
+          <w:rFonts w:eastAsia="Times New Roman"/>
+        </w:rPr>
+        <w:t>.</w:t>
       </w:r>
     </w:p>
     <w:p>
@@ -6445,7 +6811,21 @@
         <w:rPr>
           <w:rFonts w:eastAsia="Times New Roman"/>
         </w:rPr>
-        <w:t>Infrastructure design to support execution of the “Business Name Generator” product in production on a cloud service.</w:t>
+        <w:t xml:space="preserve">Infrastructure design to support execution of the </w:t>
+      </w:r>
+      <w:proofErr w:type="spellStart"/>
+      <w:r>
+        <w:rPr>
+          <w:rFonts w:eastAsia="Times New Roman"/>
+        </w:rPr>
+        <w:t>BizNamer</w:t>
+      </w:r>
+      <w:proofErr w:type="spellEnd"/>
+      <w:r>
+        <w:rPr>
+          <w:rFonts w:eastAsia="Times New Roman"/>
+        </w:rPr>
+        <w:t xml:space="preserve"> product in production on a cloud service.</w:t>
       </w:r>
     </w:p>
     <w:p>
@@ -6700,7 +7080,6 @@
           <w:sz w:val="27"/>
           <w:szCs w:val="27"/>
         </w:rPr>
-        <w:lastRenderedPageBreak/>
         <w:t xml:space="preserve">[The Project Requirements &amp; Deliverables define what the project must accomplish, including the customer/ user requirements and products / services to be provided by the project and the Work Product delivered.] </w:t>
       </w:r>
     </w:p>
@@ -6780,6 +7159,7 @@
         <w:divId w:val="1659846320"/>
       </w:pPr>
       <w:r>
+        <w:lastRenderedPageBreak/>
         <w:t>Test Plan Document Completed</w:t>
       </w:r>
     </w:p>
@@ -7151,6 +7531,18 @@
     </w:p>
     <w:p>
       <w:pPr>
+        <w:divId w:val="1659846320"/>
+      </w:pPr>
+    </w:p>
+    <w:p>
+      <w:pPr>
+        <w:divId w:val="1659846320"/>
+      </w:pPr>
+      <w:bookmarkStart w:id="0" w:name="_GoBack"/>
+      <w:bookmarkEnd w:id="0"/>
+    </w:p>
+    <w:p>
+      <w:pPr>
         <w:pStyle w:val="NormalWeb"/>
         <w:divId w:val="1659846320"/>
         <w:rPr>
@@ -7167,7 +7559,6 @@
           <w:sz w:val="27"/>
           <w:szCs w:val="27"/>
         </w:rPr>
-        <w:lastRenderedPageBreak/>
         <w:t>[You are required to include both a textual description and a hierarchy diagram]</w:t>
       </w:r>
     </w:p>
@@ -7243,6 +7634,7 @@
         <w:rPr>
           <w:rFonts w:eastAsia="Times New Roman"/>
         </w:rPr>
+        <w:lastRenderedPageBreak/>
         <w:t>8</w:t>
       </w:r>
       <w:r>
@@ -7440,7 +7832,6 @@
         <w:rPr>
           <w:rFonts w:eastAsia="Times New Roman"/>
         </w:rPr>
-        <w:lastRenderedPageBreak/>
         <w:t>10</w:t>
       </w:r>
       <w:r>
@@ -7498,7 +7889,7 @@
                     <pic:cNvPicPr/>
                   </pic:nvPicPr>
                   <pic:blipFill>
-                    <a:blip r:embed="rId7"/>
+                    <a:blip r:embed="rId8"/>
                     <a:stretch>
                       <a:fillRect/>
                     </a:stretch>
@@ -7553,6 +7944,7 @@
           <w:sz w:val="27"/>
           <w:szCs w:val="27"/>
         </w:rPr>
+        <w:lastRenderedPageBreak/>
         <w:t xml:space="preserve">[Provide a graphic depiction of the project’s organizational structure. The project’s hierarchal diagram begins with the project sponsor and includes all project stakeholders.] </w:t>
       </w:r>
     </w:p>
@@ -7690,21 +8082,7 @@
         <w:rPr>
           <w:rFonts w:eastAsia="Times New Roman"/>
         </w:rPr>
-        <w:t xml:space="preserve">1 </w:t>
-      </w:r>
-      <w:proofErr w:type="spellStart"/>
-      <w:r>
-        <w:rPr>
-          <w:rFonts w:eastAsia="Times New Roman"/>
-        </w:rPr>
-        <w:t>iOS</w:t>
-      </w:r>
-      <w:proofErr w:type="spellEnd"/>
-      <w:r>
-        <w:rPr>
-          <w:rFonts w:eastAsia="Times New Roman"/>
-        </w:rPr>
-        <w:t xml:space="preserve"> software developer</w:t>
+        <w:t>1 iOS software developer</w:t>
       </w:r>
     </w:p>
     <w:p>
@@ -7798,16 +8176,8 @@
               <w:rPr>
                 <w:rFonts w:eastAsia="Times New Roman"/>
               </w:rPr>
-              <w:t xml:space="preserve">John </w:t>
-            </w:r>
-            <w:proofErr w:type="spellStart"/>
-            <w:r>
-              <w:rPr>
-                <w:rFonts w:eastAsia="Times New Roman"/>
-              </w:rPr>
-              <w:t>Warde</w:t>
-            </w:r>
-            <w:proofErr w:type="spellEnd"/>
+              <w:t>John Warde</w:t>
+            </w:r>
           </w:p>
         </w:tc>
         <w:tc>
@@ -7980,7 +8350,6 @@
           <w:sz w:val="27"/>
           <w:szCs w:val="27"/>
         </w:rPr>
-        <w:lastRenderedPageBreak/>
         <w:t xml:space="preserve">[Describe here the software used to create the plan. If Microsoft Project is used you must save your files to be compatible with Microsoft 2007. If you use software other than Microsoft Project you must provide details of how and where this can be acquired (at no cost) and details of any versions used etc.] </w:t>
       </w:r>
       <w:r>
@@ -8146,6 +8515,7 @@
           <w:sz w:val="27"/>
           <w:szCs w:val="27"/>
         </w:rPr>
+        <w:lastRenderedPageBreak/>
         <w:t>[Include a report you consider appropriate to explain your initial schedule and allocation. Justify your choice. Include this in this document (please do not provide a link to the document a table inserted into this document is required. Please ensure this is readable – you may need to introduce a section and change the orientation to landscape.]]</w:t>
       </w:r>
     </w:p>
@@ -9999,7 +10369,7 @@
 </file>
 
 <file path=customXml/itemProps1.xml><?xml version="1.0" encoding="utf-8"?>
-<ds:datastoreItem xmlns:ds="http://schemas.openxmlformats.org/officeDocument/2006/customXml" ds:itemID="{391E1086-2B04-4522-9B98-F1AD34F0C8BA}">
+<ds:datastoreItem xmlns:ds="http://schemas.openxmlformats.org/officeDocument/2006/customXml" ds:itemID="{1D5C0AE9-D568-4A24-8676-6EF5AB145ED1}">
   <ds:schemaRefs>
     <ds:schemaRef ds:uri="http://schemas.openxmlformats.org/officeDocument/2006/bibliography"/>
   </ds:schemaRefs>

</xml_diff>

<commit_message>
More small updates to part 1
</commit_message>
<xml_diff>
--- a/Part1/D10126532ProjectOverview.docx
+++ b/Part1/D10126532ProjectOverview.docx
@@ -2980,17 +2980,15 @@
               </w:rPr>
               <w:t xml:space="preserve">Nadia </w:t>
             </w:r>
-            <w:proofErr w:type="spellStart"/>
-            <w:r>
-              <w:rPr>
-                <w:rFonts w:ascii="Arial" w:eastAsia="Times New Roman" w:hAnsi="Arial" w:cs="Arial"/>
-                <w:color w:val="auto"/>
-                <w:sz w:val="16"/>
-                <w:szCs w:val="16"/>
-              </w:rPr>
-              <w:t>Moloney</w:t>
-            </w:r>
-            <w:proofErr w:type="spellEnd"/>
+            <w:r>
+              <w:rPr>
+                <w:rFonts w:ascii="Arial" w:eastAsia="Times New Roman" w:hAnsi="Arial" w:cs="Arial"/>
+                <w:color w:val="auto"/>
+                <w:sz w:val="16"/>
+                <w:szCs w:val="16"/>
+              </w:rPr>
+              <w:t>Maloney</w:t>
+            </w:r>
           </w:p>
         </w:tc>
         <w:tc>
@@ -6853,13 +6851,7 @@
         <w:rPr>
           <w:rFonts w:eastAsia="Times New Roman"/>
         </w:rPr>
-        <w:t>Development team will be asked to stay within the allocated Cloud Service Provider cost estimates (in the project timeline)</w:t>
-      </w:r>
-      <w:r>
-        <w:rPr>
-          <w:rFonts w:eastAsia="Times New Roman"/>
-        </w:rPr>
-        <w:t xml:space="preserve"> to keep project costs low. </w:t>
+        <w:t xml:space="preserve">Development team will be asked to stay within the allocated Cloud Service Provider cost estimates (in the project timeline) to keep project costs low. </w:t>
       </w:r>
     </w:p>
     <w:p>
@@ -8177,7 +8169,7 @@
                 <w:rFonts w:ascii="Arial" w:eastAsia="Times New Roman" w:hAnsi="Arial" w:cs="Arial"/>
                 <w:b/>
                 <w:color w:val="auto"/>
-                <w:sz w:val="36"/>
+                <w:sz w:val="22"/>
                 <w:szCs w:val="36"/>
               </w:rPr>
             </w:pPr>
@@ -8187,6 +8179,7 @@
                 <w:b/>
                 <w:color w:val="000000" w:themeColor="text1"/>
                 <w:kern w:val="24"/>
+                <w:sz w:val="22"/>
                 <w:lang w:val="en-US"/>
               </w:rPr>
               <w:t>No.</w:t>
@@ -8220,6 +8213,7 @@
                 <w:rFonts w:eastAsia="Times New Roman"/>
                 <w:b/>
                 <w:color w:val="auto"/>
+                <w:sz w:val="22"/>
               </w:rPr>
             </w:pPr>
             <w:r>
@@ -8227,6 +8221,7 @@
                 <w:rFonts w:eastAsia="Times New Roman"/>
                 <w:b/>
                 <w:color w:val="auto"/>
+                <w:sz w:val="22"/>
               </w:rPr>
               <w:t>Rank</w:t>
             </w:r>
@@ -8258,7 +8253,7 @@
                 <w:rFonts w:ascii="Arial" w:eastAsia="Times New Roman" w:hAnsi="Arial" w:cs="Arial"/>
                 <w:b/>
                 <w:color w:val="auto"/>
-                <w:sz w:val="36"/>
+                <w:sz w:val="22"/>
                 <w:szCs w:val="36"/>
               </w:rPr>
             </w:pPr>
@@ -8268,6 +8263,7 @@
                 <w:b/>
                 <w:color w:val="000000" w:themeColor="text1"/>
                 <w:kern w:val="24"/>
+                <w:sz w:val="22"/>
                 <w:lang w:val="en-US"/>
               </w:rPr>
               <w:t>Risk</w:t>
@@ -8300,7 +8296,7 @@
                 <w:rFonts w:ascii="Arial" w:eastAsia="Times New Roman" w:hAnsi="Arial" w:cs="Arial"/>
                 <w:b/>
                 <w:color w:val="auto"/>
-                <w:sz w:val="36"/>
+                <w:sz w:val="22"/>
                 <w:szCs w:val="36"/>
               </w:rPr>
             </w:pPr>
@@ -8310,6 +8306,7 @@
                 <w:b/>
                 <w:color w:val="000000" w:themeColor="text1"/>
                 <w:kern w:val="24"/>
+                <w:sz w:val="22"/>
                 <w:lang w:val="en-US"/>
               </w:rPr>
               <w:t>Description</w:t>
@@ -8343,7 +8340,7 @@
                 <w:rFonts w:ascii="Arial" w:eastAsia="Times New Roman" w:hAnsi="Arial" w:cs="Arial"/>
                 <w:b/>
                 <w:color w:val="auto"/>
-                <w:sz w:val="36"/>
+                <w:sz w:val="22"/>
                 <w:szCs w:val="36"/>
               </w:rPr>
             </w:pPr>
@@ -8353,6 +8350,7 @@
                 <w:b/>
                 <w:color w:val="000000" w:themeColor="text1"/>
                 <w:kern w:val="24"/>
+                <w:sz w:val="22"/>
                 <w:lang w:val="en-US"/>
               </w:rPr>
               <w:t>Category</w:t>
@@ -8385,7 +8383,7 @@
                 <w:rFonts w:ascii="Arial" w:eastAsia="Times New Roman" w:hAnsi="Arial" w:cs="Arial"/>
                 <w:b/>
                 <w:color w:val="auto"/>
-                <w:sz w:val="36"/>
+                <w:sz w:val="22"/>
                 <w:szCs w:val="36"/>
               </w:rPr>
             </w:pPr>
@@ -8395,6 +8393,7 @@
                 <w:b/>
                 <w:color w:val="000000" w:themeColor="text1"/>
                 <w:kern w:val="24"/>
+                <w:sz w:val="22"/>
                 <w:lang w:val="en-US"/>
               </w:rPr>
               <w:t>Root</w:t>
@@ -8408,7 +8407,7 @@
                 <w:rFonts w:ascii="Arial" w:eastAsia="Times New Roman" w:hAnsi="Arial" w:cs="Arial"/>
                 <w:b/>
                 <w:color w:val="auto"/>
-                <w:sz w:val="36"/>
+                <w:sz w:val="22"/>
                 <w:szCs w:val="36"/>
               </w:rPr>
             </w:pPr>
@@ -8418,6 +8417,7 @@
                 <w:b/>
                 <w:color w:val="000000" w:themeColor="text1"/>
                 <w:kern w:val="24"/>
+                <w:sz w:val="22"/>
                 <w:lang w:val="en-US"/>
               </w:rPr>
               <w:t>Cause</w:t>
@@ -8450,7 +8450,7 @@
                 <w:rFonts w:ascii="Arial" w:eastAsia="Times New Roman" w:hAnsi="Arial" w:cs="Arial"/>
                 <w:b/>
                 <w:color w:val="auto"/>
-                <w:sz w:val="36"/>
+                <w:sz w:val="22"/>
                 <w:szCs w:val="36"/>
               </w:rPr>
             </w:pPr>
@@ -8460,6 +8460,7 @@
                 <w:b/>
                 <w:color w:val="000000" w:themeColor="text1"/>
                 <w:kern w:val="24"/>
+                <w:sz w:val="22"/>
                 <w:lang w:val="en-US"/>
               </w:rPr>
               <w:t>Triggers</w:t>
@@ -8492,7 +8493,7 @@
                 <w:rFonts w:ascii="Arial" w:eastAsia="Times New Roman" w:hAnsi="Arial" w:cs="Arial"/>
                 <w:b/>
                 <w:color w:val="auto"/>
-                <w:sz w:val="36"/>
+                <w:sz w:val="22"/>
                 <w:szCs w:val="36"/>
               </w:rPr>
             </w:pPr>
@@ -8502,6 +8503,7 @@
                 <w:b/>
                 <w:color w:val="000000" w:themeColor="text1"/>
                 <w:kern w:val="24"/>
+                <w:sz w:val="22"/>
                 <w:lang w:val="en-US"/>
               </w:rPr>
               <w:t>Potential</w:t>
@@ -8515,7 +8517,7 @@
                 <w:rFonts w:ascii="Arial" w:eastAsia="Times New Roman" w:hAnsi="Arial" w:cs="Arial"/>
                 <w:b/>
                 <w:color w:val="auto"/>
-                <w:sz w:val="36"/>
+                <w:sz w:val="22"/>
                 <w:szCs w:val="36"/>
               </w:rPr>
             </w:pPr>
@@ -8525,6 +8527,7 @@
                 <w:b/>
                 <w:color w:val="000000" w:themeColor="text1"/>
                 <w:kern w:val="24"/>
+                <w:sz w:val="22"/>
                 <w:lang w:val="en-US"/>
               </w:rPr>
               <w:t>Responses</w:t>
@@ -8557,7 +8560,7 @@
                 <w:rFonts w:ascii="Arial" w:eastAsia="Times New Roman" w:hAnsi="Arial" w:cs="Arial"/>
                 <w:b/>
                 <w:color w:val="auto"/>
-                <w:sz w:val="36"/>
+                <w:sz w:val="22"/>
                 <w:szCs w:val="36"/>
               </w:rPr>
             </w:pPr>
@@ -8567,6 +8570,7 @@
                 <w:b/>
                 <w:color w:val="000000" w:themeColor="text1"/>
                 <w:kern w:val="24"/>
+                <w:sz w:val="22"/>
                 <w:lang w:val="en-US"/>
               </w:rPr>
               <w:t>Risk</w:t>
@@ -8582,7 +8586,7 @@
                 <w:rFonts w:ascii="Arial" w:eastAsia="Times New Roman" w:hAnsi="Arial" w:cs="Arial"/>
                 <w:b/>
                 <w:color w:val="auto"/>
-                <w:sz w:val="36"/>
+                <w:sz w:val="22"/>
                 <w:szCs w:val="36"/>
               </w:rPr>
             </w:pPr>
@@ -8592,6 +8596,7 @@
                 <w:b/>
                 <w:color w:val="000000" w:themeColor="text1"/>
                 <w:kern w:val="24"/>
+                <w:sz w:val="22"/>
                 <w:lang w:val="en-US"/>
               </w:rPr>
               <w:t>Owner</w:t>
@@ -8625,7 +8630,7 @@
                 <w:rFonts w:ascii="Arial" w:eastAsia="Times New Roman" w:hAnsi="Arial" w:cs="Arial"/>
                 <w:b/>
                 <w:color w:val="auto"/>
-                <w:sz w:val="36"/>
+                <w:sz w:val="22"/>
                 <w:szCs w:val="36"/>
               </w:rPr>
             </w:pPr>
@@ -8635,6 +8640,7 @@
                 <w:b/>
                 <w:color w:val="000000" w:themeColor="text1"/>
                 <w:kern w:val="24"/>
+                <w:sz w:val="22"/>
                 <w:lang w:val="en-US"/>
               </w:rPr>
               <w:t>Probability</w:t>
@@ -8667,7 +8673,7 @@
                 <w:rFonts w:ascii="Arial" w:eastAsia="Times New Roman" w:hAnsi="Arial" w:cs="Arial"/>
                 <w:b/>
                 <w:color w:val="auto"/>
-                <w:sz w:val="36"/>
+                <w:sz w:val="22"/>
                 <w:szCs w:val="36"/>
               </w:rPr>
             </w:pPr>
@@ -8677,6 +8683,7 @@
                 <w:b/>
                 <w:color w:val="000000" w:themeColor="text1"/>
                 <w:kern w:val="24"/>
+                <w:sz w:val="22"/>
                 <w:lang w:val="en-US"/>
               </w:rPr>
               <w:t>Impact</w:t>
@@ -8709,7 +8716,7 @@
                 <w:rFonts w:ascii="Arial" w:eastAsia="Times New Roman" w:hAnsi="Arial" w:cs="Arial"/>
                 <w:b/>
                 <w:color w:val="auto"/>
-                <w:sz w:val="36"/>
+                <w:sz w:val="22"/>
                 <w:szCs w:val="36"/>
               </w:rPr>
             </w:pPr>
@@ -8719,6 +8726,7 @@
                 <w:b/>
                 <w:color w:val="000000" w:themeColor="text1"/>
                 <w:kern w:val="24"/>
+                <w:sz w:val="22"/>
                 <w:lang w:val="en-US"/>
               </w:rPr>
               <w:t>Status</w:t>
@@ -8756,17 +8764,16 @@
               <w:rPr>
                 <w:rFonts w:ascii="Arial" w:eastAsia="Times New Roman" w:hAnsi="Arial" w:cs="Arial"/>
                 <w:color w:val="auto"/>
-                <w:sz w:val="36"/>
+                <w:sz w:val="22"/>
                 <w:szCs w:val="36"/>
               </w:rPr>
             </w:pPr>
-            <w:bookmarkStart w:id="0" w:name="_GoBack" w:colFirst="5" w:colLast="5"/>
             <w:r>
               <w:rPr>
                 <w:rFonts w:eastAsia="Times New Roman"/>
                 <w:color w:val="000000" w:themeColor="text1"/>
                 <w:kern w:val="24"/>
-                <w:sz w:val="20"/>
+                <w:sz w:val="22"/>
                 <w:szCs w:val="20"/>
                 <w:lang w:val="en-US"/>
               </w:rPr>
@@ -8799,7 +8806,7 @@
               <w:rPr>
                 <w:rFonts w:ascii="Arial" w:eastAsia="Times New Roman" w:hAnsi="Arial" w:cs="Arial"/>
                 <w:color w:val="auto"/>
-                <w:sz w:val="36"/>
+                <w:sz w:val="22"/>
                 <w:szCs w:val="36"/>
               </w:rPr>
             </w:pPr>
@@ -8808,7 +8815,7 @@
                 <w:rFonts w:eastAsia="Times New Roman"/>
                 <w:color w:val="000000" w:themeColor="text1"/>
                 <w:kern w:val="24"/>
-                <w:sz w:val="20"/>
+                <w:sz w:val="22"/>
                 <w:szCs w:val="20"/>
                 <w:lang w:val="en-US"/>
               </w:rPr>
@@ -8839,7 +8846,7 @@
               <w:rPr>
                 <w:rFonts w:ascii="Arial" w:eastAsia="Times New Roman" w:hAnsi="Arial" w:cs="Arial"/>
                 <w:color w:val="auto"/>
-                <w:sz w:val="36"/>
+                <w:sz w:val="22"/>
                 <w:szCs w:val="36"/>
               </w:rPr>
             </w:pPr>
@@ -8868,7 +8875,7 @@
               <w:rPr>
                 <w:rFonts w:ascii="Arial" w:eastAsia="Times New Roman" w:hAnsi="Arial" w:cs="Arial"/>
                 <w:color w:val="auto"/>
-                <w:sz w:val="36"/>
+                <w:sz w:val="22"/>
                 <w:szCs w:val="36"/>
               </w:rPr>
             </w:pPr>
@@ -8897,7 +8904,7 @@
               <w:rPr>
                 <w:rFonts w:ascii="Arial" w:eastAsia="Times New Roman" w:hAnsi="Arial" w:cs="Arial"/>
                 <w:color w:val="auto"/>
-                <w:sz w:val="36"/>
+                <w:sz w:val="22"/>
                 <w:szCs w:val="36"/>
               </w:rPr>
             </w:pPr>
@@ -8926,7 +8933,7 @@
               <w:rPr>
                 <w:rFonts w:ascii="Arial" w:eastAsia="Times New Roman" w:hAnsi="Arial" w:cs="Arial"/>
                 <w:color w:val="auto"/>
-                <w:sz w:val="36"/>
+                <w:sz w:val="22"/>
                 <w:szCs w:val="36"/>
               </w:rPr>
             </w:pPr>
@@ -8955,7 +8962,7 @@
               <w:rPr>
                 <w:rFonts w:ascii="Arial" w:eastAsia="Times New Roman" w:hAnsi="Arial" w:cs="Arial"/>
                 <w:color w:val="auto"/>
-                <w:sz w:val="36"/>
+                <w:sz w:val="22"/>
                 <w:szCs w:val="36"/>
               </w:rPr>
             </w:pPr>
@@ -8984,7 +8991,7 @@
               <w:rPr>
                 <w:rFonts w:ascii="Arial" w:eastAsia="Times New Roman" w:hAnsi="Arial" w:cs="Arial"/>
                 <w:color w:val="auto"/>
-                <w:sz w:val="36"/>
+                <w:sz w:val="22"/>
                 <w:szCs w:val="36"/>
               </w:rPr>
             </w:pPr>
@@ -9013,7 +9020,7 @@
               <w:rPr>
                 <w:rFonts w:ascii="Arial" w:eastAsia="Times New Roman" w:hAnsi="Arial" w:cs="Arial"/>
                 <w:color w:val="auto"/>
-                <w:sz w:val="36"/>
+                <w:sz w:val="22"/>
                 <w:szCs w:val="36"/>
               </w:rPr>
             </w:pPr>
@@ -9042,7 +9049,7 @@
               <w:rPr>
                 <w:rFonts w:ascii="Arial" w:eastAsia="Times New Roman" w:hAnsi="Arial" w:cs="Arial"/>
                 <w:color w:val="auto"/>
-                <w:sz w:val="36"/>
+                <w:sz w:val="22"/>
                 <w:szCs w:val="36"/>
               </w:rPr>
             </w:pPr>
@@ -9071,7 +9078,7 @@
               <w:rPr>
                 <w:rFonts w:ascii="Arial" w:eastAsia="Times New Roman" w:hAnsi="Arial" w:cs="Arial"/>
                 <w:color w:val="auto"/>
-                <w:sz w:val="36"/>
+                <w:sz w:val="22"/>
                 <w:szCs w:val="36"/>
               </w:rPr>
             </w:pPr>
@@ -9100,14 +9107,13 @@
               <w:rPr>
                 <w:rFonts w:ascii="Arial" w:eastAsia="Times New Roman" w:hAnsi="Arial" w:cs="Arial"/>
                 <w:color w:val="auto"/>
-                <w:sz w:val="36"/>
+                <w:sz w:val="22"/>
                 <w:szCs w:val="36"/>
               </w:rPr>
             </w:pPr>
           </w:p>
         </w:tc>
       </w:tr>
-      <w:bookmarkEnd w:id="0"/>
       <w:tr>
         <w:trPr>
           <w:divId w:val="1659846320"/>
@@ -9138,7 +9144,7 @@
               <w:rPr>
                 <w:rFonts w:ascii="Arial" w:eastAsia="Times New Roman" w:hAnsi="Arial" w:cs="Arial"/>
                 <w:color w:val="auto"/>
-                <w:sz w:val="36"/>
+                <w:sz w:val="22"/>
                 <w:szCs w:val="36"/>
               </w:rPr>
             </w:pPr>
@@ -9147,7 +9153,7 @@
                 <w:rFonts w:eastAsia="Times New Roman"/>
                 <w:color w:val="000000" w:themeColor="text1"/>
                 <w:kern w:val="24"/>
-                <w:sz w:val="20"/>
+                <w:sz w:val="22"/>
                 <w:szCs w:val="20"/>
                 <w:lang w:val="en-US"/>
               </w:rPr>
@@ -9180,7 +9186,7 @@
               <w:rPr>
                 <w:rFonts w:ascii="Arial" w:eastAsia="Times New Roman" w:hAnsi="Arial" w:cs="Arial"/>
                 <w:color w:val="auto"/>
-                <w:sz w:val="36"/>
+                <w:sz w:val="22"/>
                 <w:szCs w:val="36"/>
               </w:rPr>
             </w:pPr>
@@ -9189,7 +9195,7 @@
                 <w:rFonts w:eastAsia="Times New Roman"/>
                 <w:color w:val="000000" w:themeColor="text1"/>
                 <w:kern w:val="24"/>
-                <w:sz w:val="20"/>
+                <w:sz w:val="22"/>
                 <w:szCs w:val="20"/>
                 <w:lang w:val="en-US"/>
               </w:rPr>
@@ -9220,7 +9226,7 @@
               <w:rPr>
                 <w:rFonts w:ascii="Arial" w:eastAsia="Times New Roman" w:hAnsi="Arial" w:cs="Arial"/>
                 <w:color w:val="auto"/>
-                <w:sz w:val="36"/>
+                <w:sz w:val="22"/>
                 <w:szCs w:val="36"/>
               </w:rPr>
             </w:pPr>
@@ -9249,7 +9255,7 @@
               <w:rPr>
                 <w:rFonts w:ascii="Arial" w:eastAsia="Times New Roman" w:hAnsi="Arial" w:cs="Arial"/>
                 <w:color w:val="auto"/>
-                <w:sz w:val="36"/>
+                <w:sz w:val="22"/>
                 <w:szCs w:val="36"/>
               </w:rPr>
             </w:pPr>
@@ -9278,7 +9284,7 @@
               <w:rPr>
                 <w:rFonts w:ascii="Arial" w:eastAsia="Times New Roman" w:hAnsi="Arial" w:cs="Arial"/>
                 <w:color w:val="auto"/>
-                <w:sz w:val="36"/>
+                <w:sz w:val="22"/>
                 <w:szCs w:val="36"/>
               </w:rPr>
             </w:pPr>
@@ -9307,7 +9313,7 @@
               <w:rPr>
                 <w:rFonts w:ascii="Arial" w:eastAsia="Times New Roman" w:hAnsi="Arial" w:cs="Arial"/>
                 <w:color w:val="auto"/>
-                <w:sz w:val="36"/>
+                <w:sz w:val="22"/>
                 <w:szCs w:val="36"/>
               </w:rPr>
             </w:pPr>
@@ -9336,7 +9342,7 @@
               <w:rPr>
                 <w:rFonts w:ascii="Arial" w:eastAsia="Times New Roman" w:hAnsi="Arial" w:cs="Arial"/>
                 <w:color w:val="auto"/>
-                <w:sz w:val="36"/>
+                <w:sz w:val="22"/>
                 <w:szCs w:val="36"/>
               </w:rPr>
             </w:pPr>
@@ -9365,7 +9371,7 @@
               <w:rPr>
                 <w:rFonts w:ascii="Arial" w:eastAsia="Times New Roman" w:hAnsi="Arial" w:cs="Arial"/>
                 <w:color w:val="auto"/>
-                <w:sz w:val="36"/>
+                <w:sz w:val="22"/>
                 <w:szCs w:val="36"/>
               </w:rPr>
             </w:pPr>
@@ -9394,7 +9400,7 @@
               <w:rPr>
                 <w:rFonts w:ascii="Arial" w:eastAsia="Times New Roman" w:hAnsi="Arial" w:cs="Arial"/>
                 <w:color w:val="auto"/>
-                <w:sz w:val="36"/>
+                <w:sz w:val="22"/>
                 <w:szCs w:val="36"/>
               </w:rPr>
             </w:pPr>
@@ -9423,7 +9429,7 @@
               <w:rPr>
                 <w:rFonts w:ascii="Arial" w:eastAsia="Times New Roman" w:hAnsi="Arial" w:cs="Arial"/>
                 <w:color w:val="auto"/>
-                <w:sz w:val="36"/>
+                <w:sz w:val="22"/>
                 <w:szCs w:val="36"/>
               </w:rPr>
             </w:pPr>
@@ -9452,7 +9458,7 @@
               <w:rPr>
                 <w:rFonts w:ascii="Arial" w:eastAsia="Times New Roman" w:hAnsi="Arial" w:cs="Arial"/>
                 <w:color w:val="auto"/>
-                <w:sz w:val="36"/>
+                <w:sz w:val="22"/>
                 <w:szCs w:val="36"/>
               </w:rPr>
             </w:pPr>
@@ -9481,7 +9487,7 @@
               <w:rPr>
                 <w:rFonts w:ascii="Arial" w:eastAsia="Times New Roman" w:hAnsi="Arial" w:cs="Arial"/>
                 <w:color w:val="auto"/>
-                <w:sz w:val="36"/>
+                <w:sz w:val="22"/>
                 <w:szCs w:val="36"/>
               </w:rPr>
             </w:pPr>
@@ -9518,7 +9524,7 @@
               <w:rPr>
                 <w:rFonts w:ascii="Arial" w:eastAsia="Times New Roman" w:hAnsi="Arial" w:cs="Arial"/>
                 <w:color w:val="auto"/>
-                <w:sz w:val="36"/>
+                <w:sz w:val="22"/>
                 <w:szCs w:val="36"/>
               </w:rPr>
             </w:pPr>
@@ -9527,7 +9533,7 @@
                 <w:rFonts w:eastAsia="Times New Roman"/>
                 <w:color w:val="000000" w:themeColor="text1"/>
                 <w:kern w:val="24"/>
-                <w:sz w:val="20"/>
+                <w:sz w:val="22"/>
                 <w:szCs w:val="20"/>
                 <w:lang w:val="en-US"/>
               </w:rPr>
@@ -9560,7 +9566,7 @@
               <w:rPr>
                 <w:rFonts w:ascii="Arial" w:eastAsia="Times New Roman" w:hAnsi="Arial" w:cs="Arial"/>
                 <w:color w:val="auto"/>
-                <w:sz w:val="36"/>
+                <w:sz w:val="22"/>
                 <w:szCs w:val="36"/>
               </w:rPr>
             </w:pPr>
@@ -9569,7 +9575,7 @@
                 <w:rFonts w:eastAsia="Times New Roman"/>
                 <w:color w:val="000000" w:themeColor="text1"/>
                 <w:kern w:val="24"/>
-                <w:sz w:val="20"/>
+                <w:sz w:val="22"/>
                 <w:szCs w:val="20"/>
                 <w:lang w:val="en-US"/>
               </w:rPr>
@@ -9600,7 +9606,7 @@
               <w:rPr>
                 <w:rFonts w:ascii="Arial" w:eastAsia="Times New Roman" w:hAnsi="Arial" w:cs="Arial"/>
                 <w:color w:val="auto"/>
-                <w:sz w:val="36"/>
+                <w:sz w:val="22"/>
                 <w:szCs w:val="36"/>
               </w:rPr>
             </w:pPr>
@@ -9629,7 +9635,7 @@
               <w:rPr>
                 <w:rFonts w:ascii="Arial" w:eastAsia="Times New Roman" w:hAnsi="Arial" w:cs="Arial"/>
                 <w:color w:val="auto"/>
-                <w:sz w:val="36"/>
+                <w:sz w:val="22"/>
                 <w:szCs w:val="36"/>
               </w:rPr>
             </w:pPr>
@@ -9658,7 +9664,7 @@
               <w:rPr>
                 <w:rFonts w:ascii="Arial" w:eastAsia="Times New Roman" w:hAnsi="Arial" w:cs="Arial"/>
                 <w:color w:val="auto"/>
-                <w:sz w:val="36"/>
+                <w:sz w:val="22"/>
                 <w:szCs w:val="36"/>
               </w:rPr>
             </w:pPr>
@@ -9687,7 +9693,7 @@
               <w:rPr>
                 <w:rFonts w:ascii="Arial" w:eastAsia="Times New Roman" w:hAnsi="Arial" w:cs="Arial"/>
                 <w:color w:val="auto"/>
-                <w:sz w:val="36"/>
+                <w:sz w:val="22"/>
                 <w:szCs w:val="36"/>
               </w:rPr>
             </w:pPr>
@@ -9716,7 +9722,7 @@
               <w:rPr>
                 <w:rFonts w:ascii="Arial" w:eastAsia="Times New Roman" w:hAnsi="Arial" w:cs="Arial"/>
                 <w:color w:val="auto"/>
-                <w:sz w:val="36"/>
+                <w:sz w:val="22"/>
                 <w:szCs w:val="36"/>
               </w:rPr>
             </w:pPr>
@@ -9745,7 +9751,7 @@
               <w:rPr>
                 <w:rFonts w:ascii="Arial" w:eastAsia="Times New Roman" w:hAnsi="Arial" w:cs="Arial"/>
                 <w:color w:val="auto"/>
-                <w:sz w:val="36"/>
+                <w:sz w:val="22"/>
                 <w:szCs w:val="36"/>
               </w:rPr>
             </w:pPr>
@@ -9774,7 +9780,7 @@
               <w:rPr>
                 <w:rFonts w:ascii="Arial" w:eastAsia="Times New Roman" w:hAnsi="Arial" w:cs="Arial"/>
                 <w:color w:val="auto"/>
-                <w:sz w:val="36"/>
+                <w:sz w:val="22"/>
                 <w:szCs w:val="36"/>
               </w:rPr>
             </w:pPr>
@@ -9803,7 +9809,7 @@
               <w:rPr>
                 <w:rFonts w:ascii="Arial" w:eastAsia="Times New Roman" w:hAnsi="Arial" w:cs="Arial"/>
                 <w:color w:val="auto"/>
-                <w:sz w:val="36"/>
+                <w:sz w:val="22"/>
                 <w:szCs w:val="36"/>
               </w:rPr>
             </w:pPr>
@@ -9832,7 +9838,7 @@
               <w:rPr>
                 <w:rFonts w:ascii="Arial" w:eastAsia="Times New Roman" w:hAnsi="Arial" w:cs="Arial"/>
                 <w:color w:val="auto"/>
-                <w:sz w:val="36"/>
+                <w:sz w:val="22"/>
                 <w:szCs w:val="36"/>
               </w:rPr>
             </w:pPr>
@@ -9861,7 +9867,7 @@
               <w:rPr>
                 <w:rFonts w:ascii="Arial" w:eastAsia="Times New Roman" w:hAnsi="Arial" w:cs="Arial"/>
                 <w:color w:val="auto"/>
-                <w:sz w:val="36"/>
+                <w:sz w:val="22"/>
                 <w:szCs w:val="36"/>
               </w:rPr>
             </w:pPr>
@@ -10144,228 +10150,836 @@
         <w:rPr>
           <w:rFonts w:eastAsia="Times New Roman"/>
         </w:rPr>
-        <w:t xml:space="preserve">1 SEO designer </w:t>
+        <w:t>1 iOS software developer</w:t>
+      </w:r>
+    </w:p>
+    <w:p>
+      <w:pPr>
+        <w:divId w:val="1659846320"/>
+        <w:rPr>
+          <w:rFonts w:eastAsia="Times New Roman"/>
+        </w:rPr>
+      </w:pPr>
+      <w:r>
+        <w:rPr>
+          <w:rFonts w:eastAsia="Times New Roman"/>
+        </w:rPr>
+        <w:t>1 Software Tester</w:t>
+      </w:r>
+    </w:p>
+    <w:p>
+      <w:pPr>
+        <w:divId w:val="1659846320"/>
+        <w:rPr>
+          <w:rFonts w:eastAsia="Times New Roman"/>
+        </w:rPr>
+      </w:pPr>
+      <w:r>
+        <w:rPr>
+          <w:rFonts w:eastAsia="Times New Roman"/>
+        </w:rPr>
+        <w:t>1 Project Manager</w:t>
+      </w:r>
+    </w:p>
+    <w:p>
+      <w:pPr>
+        <w:divId w:val="1659846320"/>
+        <w:rPr>
+          <w:rFonts w:eastAsia="Times New Roman"/>
+        </w:rPr>
+      </w:pPr>
+    </w:p>
+    <w:p>
+      <w:pPr>
+        <w:divId w:val="1659846320"/>
+        <w:rPr>
+          <w:rFonts w:eastAsia="Times New Roman"/>
+        </w:rPr>
+      </w:pPr>
+      <w:r>
+        <w:rPr>
+          <w:rFonts w:eastAsia="Times New Roman"/>
+          <w:b/>
+        </w:rPr>
+        <w:t>Project Manager</w:t>
+      </w:r>
+      <w:r>
+        <w:rPr>
+          <w:rFonts w:eastAsia="Times New Roman"/>
+        </w:rPr>
+        <w:t xml:space="preserve"> (</w:t>
+      </w:r>
+      <w:r>
+        <w:rPr>
+          <w:rFonts w:eastAsia="Times New Roman"/>
+          <w:b/>
+        </w:rPr>
+        <w:t>John Warde</w:t>
+      </w:r>
+      <w:r>
+        <w:rPr>
+          <w:rFonts w:eastAsia="Times New Roman"/>
+        </w:rPr>
+        <w:t>): Has over-all control of the project, is involved in all aspects of pla</w:t>
+      </w:r>
+      <w:r>
+        <w:rPr>
+          <w:rFonts w:eastAsia="Times New Roman"/>
+        </w:rPr>
+        <w:t>nning at the initiation stage and ultimately responsible for the success of the project.</w:t>
+      </w:r>
+    </w:p>
+    <w:p>
+      <w:pPr>
+        <w:divId w:val="1659846320"/>
+        <w:rPr>
+          <w:rFonts w:eastAsia="Times New Roman"/>
+        </w:rPr>
+      </w:pPr>
+    </w:p>
+    <w:p>
+      <w:pPr>
+        <w:divId w:val="1659846320"/>
+        <w:rPr>
+          <w:rFonts w:eastAsia="Times New Roman"/>
+        </w:rPr>
+      </w:pPr>
+      <w:r>
+        <w:rPr>
+          <w:rFonts w:eastAsia="Times New Roman"/>
+          <w:b/>
+        </w:rPr>
+        <w:t>Project Sponsor</w:t>
+      </w:r>
+      <w:r>
+        <w:rPr>
+          <w:rFonts w:eastAsia="Times New Roman"/>
+        </w:rPr>
+        <w:t xml:space="preserve"> (</w:t>
+      </w:r>
+      <w:r>
+        <w:rPr>
+          <w:rFonts w:eastAsia="Times New Roman"/>
+          <w:b/>
+        </w:rPr>
+        <w:t xml:space="preserve">Mike </w:t>
+      </w:r>
+      <w:proofErr w:type="spellStart"/>
+      <w:r>
+        <w:rPr>
+          <w:rFonts w:eastAsia="Times New Roman"/>
+          <w:b/>
+        </w:rPr>
+        <w:t>Dury</w:t>
+      </w:r>
+      <w:proofErr w:type="spellEnd"/>
+      <w:r>
+        <w:rPr>
+          <w:rFonts w:eastAsia="Times New Roman"/>
+        </w:rPr>
+        <w:t xml:space="preserve">): is sponsoring and providing the funding for the </w:t>
+      </w:r>
+      <w:proofErr w:type="spellStart"/>
+      <w:r>
+        <w:rPr>
+          <w:rFonts w:eastAsia="Times New Roman"/>
+        </w:rPr>
+        <w:t>BizNam</w:t>
+      </w:r>
+      <w:r>
+        <w:rPr>
+          <w:rFonts w:eastAsia="Times New Roman"/>
+        </w:rPr>
+        <w:t>e</w:t>
+      </w:r>
+      <w:r>
+        <w:rPr>
+          <w:rFonts w:eastAsia="Times New Roman"/>
+        </w:rPr>
+        <w:t>r</w:t>
+      </w:r>
+      <w:proofErr w:type="spellEnd"/>
+      <w:r>
+        <w:rPr>
+          <w:rFonts w:eastAsia="Times New Roman"/>
+        </w:rPr>
+        <w:t xml:space="preserve"> project.  The project idea is based on his experience in company start-ups and branding products.</w:t>
+      </w:r>
+      <w:r>
+        <w:rPr>
+          <w:rFonts w:eastAsia="Times New Roman"/>
+        </w:rPr>
+        <w:t xml:space="preserve">  Mike will be interviewed in the requirements gathering phase of this project for his domain knowledge and may be part reviewing process for product releases when he is available.</w:t>
+      </w:r>
+    </w:p>
+    <w:p>
+      <w:pPr>
+        <w:divId w:val="1659846320"/>
+        <w:rPr>
+          <w:rFonts w:eastAsia="Times New Roman"/>
+        </w:rPr>
+      </w:pPr>
+    </w:p>
+    <w:p>
+      <w:pPr>
+        <w:divId w:val="1659846320"/>
+        <w:rPr>
+          <w:rFonts w:eastAsia="Times New Roman"/>
+        </w:rPr>
+      </w:pPr>
+    </w:p>
+    <w:p>
+      <w:pPr>
+        <w:divId w:val="1659846320"/>
+        <w:rPr>
+          <w:rFonts w:eastAsia="Times New Roman"/>
+        </w:rPr>
+      </w:pPr>
+    </w:p>
+    <w:p>
+      <w:pPr>
+        <w:divId w:val="1659846320"/>
+        <w:rPr>
+          <w:rFonts w:eastAsia="Times New Roman"/>
+        </w:rPr>
+      </w:pPr>
+      <w:r>
+        <w:rPr>
+          <w:rFonts w:eastAsia="Times New Roman"/>
+        </w:rPr>
+        <w:t xml:space="preserve"> </w:t>
+      </w:r>
+    </w:p>
+    <w:p>
+      <w:pPr>
+        <w:divId w:val="1659846320"/>
+        <w:rPr>
+          <w:rFonts w:eastAsia="Times New Roman"/>
+        </w:rPr>
+      </w:pPr>
+    </w:p>
+    <w:p>
+      <w:pPr>
+        <w:divId w:val="1659846320"/>
+        <w:rPr>
+          <w:rFonts w:eastAsia="Times New Roman"/>
+        </w:rPr>
+      </w:pPr>
+      <w:r>
+        <w:rPr>
+          <w:rFonts w:eastAsia="Times New Roman"/>
+          <w:b/>
+        </w:rPr>
+        <w:t xml:space="preserve">Development Team Lead </w:t>
+      </w:r>
+      <w:r>
+        <w:rPr>
+          <w:rFonts w:eastAsia="Times New Roman"/>
+        </w:rPr>
+        <w:t>(</w:t>
+      </w:r>
+      <w:r>
+        <w:rPr>
+          <w:rFonts w:eastAsia="Times New Roman"/>
+          <w:b/>
+        </w:rPr>
+        <w:t>Gary Dolan</w:t>
+      </w:r>
+      <w:r>
+        <w:rPr>
+          <w:rFonts w:eastAsia="Times New Roman"/>
+        </w:rPr>
+        <w:t>)</w:t>
+      </w:r>
+      <w:r>
+        <w:rPr>
+          <w:rFonts w:eastAsia="Times New Roman"/>
+        </w:rPr>
+        <w:t xml:space="preserve">: Gary will lead the technical side of the project and </w:t>
+      </w:r>
+      <w:r>
+        <w:rPr>
+          <w:rFonts w:eastAsia="Times New Roman"/>
+        </w:rPr>
+        <w:t xml:space="preserve">is responsible for leading the requirements gathering and analysis, design, design and software architecture implementation.  He will also author core modules in implementation.  Gary has lead several successful projects for </w:t>
+      </w:r>
+      <w:proofErr w:type="spellStart"/>
+      <w:r>
+        <w:rPr>
+          <w:rFonts w:eastAsia="Times New Roman"/>
+        </w:rPr>
+        <w:t>Aranbay</w:t>
+      </w:r>
+      <w:proofErr w:type="spellEnd"/>
+      <w:r>
+        <w:rPr>
+          <w:rFonts w:eastAsia="Times New Roman"/>
+        </w:rPr>
+        <w:t xml:space="preserve"> in the past.</w:t>
+      </w:r>
+    </w:p>
+    <w:p>
+      <w:pPr>
+        <w:divId w:val="1659846320"/>
+        <w:rPr>
+          <w:rFonts w:eastAsia="Times New Roman"/>
+        </w:rPr>
+      </w:pPr>
+    </w:p>
+    <w:p>
+      <w:pPr>
+        <w:divId w:val="1659846320"/>
+        <w:rPr>
+          <w:rFonts w:eastAsia="Times New Roman"/>
+        </w:rPr>
+      </w:pPr>
+      <w:r>
+        <w:rPr>
+          <w:rFonts w:eastAsia="Times New Roman"/>
+          <w:b/>
+        </w:rPr>
+        <w:t>Software Engineer</w:t>
+      </w:r>
+      <w:r>
+        <w:rPr>
+          <w:rFonts w:eastAsia="Times New Roman"/>
+        </w:rPr>
+        <w:t xml:space="preserve"> (</w:t>
+      </w:r>
+      <w:r>
+        <w:rPr>
+          <w:rFonts w:eastAsia="Times New Roman"/>
+          <w:b/>
+        </w:rPr>
+        <w:t xml:space="preserve">Michael </w:t>
+      </w:r>
+      <w:proofErr w:type="spellStart"/>
+      <w:r>
+        <w:rPr>
+          <w:rFonts w:eastAsia="Times New Roman"/>
+          <w:b/>
+        </w:rPr>
+        <w:t>McMorrow</w:t>
+      </w:r>
+      <w:proofErr w:type="spellEnd"/>
+      <w:r>
+        <w:rPr>
+          <w:rFonts w:eastAsia="Times New Roman"/>
+        </w:rPr>
+        <w:t>): will work alongside Gary and play an integral part</w:t>
+      </w:r>
+      <w:r>
+        <w:rPr>
+          <w:rFonts w:eastAsia="Times New Roman"/>
+        </w:rPr>
+        <w:t xml:space="preserve"> of the project’s implementation</w:t>
+      </w:r>
+      <w:r>
+        <w:rPr>
+          <w:rFonts w:eastAsia="Times New Roman"/>
+        </w:rPr>
+        <w:t>.</w:t>
+      </w:r>
+    </w:p>
+    <w:p>
+      <w:pPr>
+        <w:divId w:val="1659846320"/>
+        <w:rPr>
+          <w:rFonts w:eastAsia="Times New Roman"/>
+        </w:rPr>
+      </w:pPr>
+    </w:p>
+    <w:p>
+      <w:pPr>
+        <w:divId w:val="1659846320"/>
+        <w:rPr>
+          <w:rFonts w:eastAsia="Times New Roman"/>
+        </w:rPr>
+      </w:pPr>
+    </w:p>
+    <w:p>
+      <w:pPr>
+        <w:divId w:val="1659846320"/>
+        <w:rPr>
+          <w:rFonts w:eastAsia="Times New Roman"/>
+        </w:rPr>
+      </w:pPr>
+      <w:r>
+        <w:rPr>
+          <w:rFonts w:eastAsia="Times New Roman"/>
+          <w:b/>
+        </w:rPr>
+        <w:t>Infrastructure Engineer</w:t>
+      </w:r>
+      <w:r>
+        <w:rPr>
+          <w:rFonts w:eastAsia="Times New Roman"/>
+        </w:rPr>
+        <w:t xml:space="preserve"> (</w:t>
+      </w:r>
+      <w:r>
+        <w:rPr>
+          <w:rFonts w:eastAsia="Times New Roman"/>
+          <w:b/>
+        </w:rPr>
+        <w:t>Fergal Browne</w:t>
+      </w:r>
+      <w:r>
+        <w:rPr>
+          <w:rFonts w:eastAsia="Times New Roman"/>
+        </w:rPr>
+        <w:t>)</w:t>
+      </w:r>
+      <w:r>
+        <w:rPr>
+          <w:rFonts w:eastAsia="Times New Roman"/>
+        </w:rPr>
+        <w:t>:</w:t>
+      </w:r>
+      <w:r>
+        <w:rPr>
+          <w:rFonts w:eastAsia="Times New Roman"/>
+        </w:rPr>
+        <w:t xml:space="preserve"> </w:t>
+      </w:r>
+      <w:r>
+        <w:rPr>
+          <w:rFonts w:eastAsia="Times New Roman"/>
+        </w:rPr>
+        <w:t xml:space="preserve">will design, </w:t>
+      </w:r>
+      <w:r>
+        <w:rPr>
+          <w:rFonts w:eastAsia="Times New Roman"/>
+        </w:rPr>
+        <w:t>implement</w:t>
+      </w:r>
+      <w:r>
+        <w:rPr>
+          <w:rFonts w:eastAsia="Times New Roman"/>
+        </w:rPr>
+        <w:t xml:space="preserve"> and maintain</w:t>
+      </w:r>
+      <w:r>
+        <w:rPr>
+          <w:rFonts w:eastAsia="Times New Roman"/>
+        </w:rPr>
+        <w:t xml:space="preserve"> cloud infrastructure </w:t>
+      </w:r>
+      <w:r>
+        <w:rPr>
+          <w:rFonts w:eastAsia="Times New Roman"/>
+        </w:rPr>
+        <w:t xml:space="preserve">environment </w:t>
+      </w:r>
+      <w:r>
+        <w:rPr>
+          <w:rFonts w:eastAsia="Times New Roman"/>
+        </w:rPr>
+        <w:t>to support the</w:t>
+      </w:r>
+      <w:r>
+        <w:rPr>
+          <w:rFonts w:eastAsia="Times New Roman"/>
+        </w:rPr>
+        <w:t xml:space="preserve"> test and production environment </w:t>
+      </w:r>
+      <w:r>
+        <w:rPr>
+          <w:rFonts w:eastAsia="Times New Roman"/>
+        </w:rPr>
+        <w:t>for this web application.</w:t>
+      </w:r>
+    </w:p>
+    <w:p>
+      <w:pPr>
+        <w:divId w:val="1659846320"/>
+        <w:rPr>
+          <w:rFonts w:eastAsia="Times New Roman"/>
+        </w:rPr>
+      </w:pPr>
+      <w:r>
+        <w:rPr>
+          <w:rFonts w:eastAsia="Times New Roman"/>
+        </w:rPr>
+        <w:t xml:space="preserve"> </w:t>
+      </w:r>
+    </w:p>
+    <w:p>
+      <w:pPr>
+        <w:divId w:val="1659846320"/>
+        <w:rPr>
+          <w:rFonts w:eastAsia="Times New Roman"/>
+        </w:rPr>
+      </w:pPr>
+      <w:r>
+        <w:rPr>
+          <w:rFonts w:eastAsia="Times New Roman"/>
+          <w:b/>
+        </w:rPr>
+        <w:t>User Interface Designer</w:t>
+      </w:r>
+      <w:r>
+        <w:rPr>
+          <w:rFonts w:eastAsia="Times New Roman"/>
+        </w:rPr>
+        <w:t xml:space="preserve"> </w:t>
+      </w:r>
+      <w:r>
+        <w:rPr>
+          <w:rFonts w:eastAsia="Times New Roman"/>
+        </w:rPr>
+        <w:t>(</w:t>
+      </w:r>
+      <w:r>
+        <w:rPr>
+          <w:rFonts w:eastAsia="Times New Roman"/>
+          <w:b/>
+        </w:rPr>
+        <w:t xml:space="preserve">Nadia </w:t>
+      </w:r>
+      <w:r>
+        <w:rPr>
+          <w:rFonts w:eastAsia="Times New Roman"/>
+          <w:b/>
+        </w:rPr>
+        <w:t>Maloney</w:t>
+      </w:r>
+      <w:r>
+        <w:rPr>
+          <w:rFonts w:eastAsia="Times New Roman"/>
+        </w:rPr>
+        <w:t>):</w:t>
+      </w:r>
+      <w:r>
+        <w:rPr>
+          <w:rFonts w:eastAsia="Times New Roman"/>
+        </w:rPr>
+        <w:t xml:space="preserve"> has expertise in user interface design</w:t>
+      </w:r>
+      <w:r>
+        <w:rPr>
+          <w:rFonts w:eastAsia="Times New Roman"/>
+        </w:rPr>
+        <w:t xml:space="preserve"> of the web application and mobile devices</w:t>
+      </w:r>
+      <w:r>
+        <w:rPr>
+          <w:rFonts w:eastAsia="Times New Roman"/>
+        </w:rPr>
+        <w:t xml:space="preserve">.  Although Nadia </w:t>
+      </w:r>
+      <w:r>
+        <w:rPr>
+          <w:rFonts w:eastAsia="Times New Roman"/>
+        </w:rPr>
+        <w:t xml:space="preserve">won’t be involved throughout the project does play an import </w:t>
       </w:r>
       <w:proofErr w:type="gramStart"/>
       <w:r>
         <w:rPr>
           <w:rFonts w:eastAsia="Times New Roman"/>
         </w:rPr>
-        <w:t>for  2</w:t>
+        <w:t>part ???</w:t>
       </w:r>
       <w:proofErr w:type="gramEnd"/>
-      <w:r>
-        <w:rPr>
-          <w:rFonts w:eastAsia="Times New Roman"/>
-        </w:rPr>
-        <w:t>-3 weeks</w:t>
-      </w:r>
-    </w:p>
-    <w:p>
-      <w:pPr>
-        <w:divId w:val="1659846320"/>
-        <w:rPr>
-          <w:rFonts w:eastAsia="Times New Roman"/>
-        </w:rPr>
-      </w:pPr>
-      <w:r>
-        <w:rPr>
-          <w:rFonts w:eastAsia="Times New Roman"/>
-        </w:rPr>
-        <w:t>1 iOS software developer</w:t>
-      </w:r>
-    </w:p>
-    <w:p>
-      <w:pPr>
-        <w:divId w:val="1659846320"/>
-        <w:rPr>
-          <w:rFonts w:eastAsia="Times New Roman"/>
-        </w:rPr>
-      </w:pPr>
-      <w:r>
-        <w:rPr>
-          <w:rFonts w:eastAsia="Times New Roman"/>
-        </w:rPr>
-        <w:t>1 Software Tester</w:t>
-      </w:r>
-    </w:p>
-    <w:p>
-      <w:pPr>
-        <w:divId w:val="1659846320"/>
-        <w:rPr>
-          <w:rFonts w:eastAsia="Times New Roman"/>
-        </w:rPr>
-      </w:pPr>
-      <w:r>
-        <w:rPr>
-          <w:rFonts w:eastAsia="Times New Roman"/>
-        </w:rPr>
-        <w:t>1 Project Manager</w:t>
-      </w:r>
-    </w:p>
-    <w:p>
-      <w:pPr>
-        <w:divId w:val="1659846320"/>
-        <w:rPr>
-          <w:rFonts w:eastAsia="Times New Roman"/>
-        </w:rPr>
-      </w:pPr>
-    </w:p>
-    <w:p>
-      <w:pPr>
-        <w:divId w:val="1659846320"/>
-        <w:rPr>
-          <w:rFonts w:eastAsia="Times New Roman"/>
-        </w:rPr>
-      </w:pPr>
-    </w:p>
-    <w:tbl>
-      <w:tblPr>
-        <w:tblStyle w:val="TableGrid"/>
-        <w:tblW w:w="0" w:type="auto"/>
-        <w:tblLook w:val="04A0" w:firstRow="1" w:lastRow="0" w:firstColumn="1" w:lastColumn="0" w:noHBand="0" w:noVBand="1"/>
-      </w:tblPr>
-      <w:tblGrid>
-        <w:gridCol w:w="3080"/>
-        <w:gridCol w:w="3081"/>
-        <w:gridCol w:w="3081"/>
-      </w:tblGrid>
-      <w:tr>
-        <w:trPr>
-          <w:divId w:val="1659846320"/>
-        </w:trPr>
-        <w:tc>
-          <w:tcPr>
-            <w:tcW w:w="3080" w:type="dxa"/>
-          </w:tcPr>
-          <w:p>
-            <w:pPr>
-              <w:rPr>
-                <w:rFonts w:eastAsia="Times New Roman"/>
-              </w:rPr>
-            </w:pPr>
-            <w:r>
-              <w:rPr>
-                <w:rFonts w:eastAsia="Times New Roman"/>
-              </w:rPr>
-              <w:t>Project manager</w:t>
-            </w:r>
-          </w:p>
-        </w:tc>
-        <w:tc>
-          <w:tcPr>
-            <w:tcW w:w="3081" w:type="dxa"/>
-          </w:tcPr>
-          <w:p>
-            <w:pPr>
-              <w:rPr>
-                <w:rFonts w:eastAsia="Times New Roman"/>
-              </w:rPr>
-            </w:pPr>
-            <w:r>
-              <w:rPr>
-                <w:rFonts w:eastAsia="Times New Roman"/>
-              </w:rPr>
-              <w:t>John Warde</w:t>
-            </w:r>
-          </w:p>
-        </w:tc>
-        <w:tc>
-          <w:tcPr>
-            <w:tcW w:w="3081" w:type="dxa"/>
-          </w:tcPr>
-          <w:p>
-            <w:pPr>
-              <w:rPr>
-                <w:rFonts w:eastAsia="Times New Roman"/>
-              </w:rPr>
-            </w:pPr>
-          </w:p>
-        </w:tc>
-      </w:tr>
-      <w:tr>
-        <w:trPr>
-          <w:divId w:val="1659846320"/>
-        </w:trPr>
-        <w:tc>
-          <w:tcPr>
-            <w:tcW w:w="3080" w:type="dxa"/>
-          </w:tcPr>
-          <w:p>
-            <w:pPr>
-              <w:rPr>
-                <w:rFonts w:eastAsia="Times New Roman"/>
-              </w:rPr>
-            </w:pPr>
-          </w:p>
-        </w:tc>
-        <w:tc>
-          <w:tcPr>
-            <w:tcW w:w="3081" w:type="dxa"/>
-          </w:tcPr>
-          <w:p>
-            <w:pPr>
-              <w:rPr>
-                <w:rFonts w:eastAsia="Times New Roman"/>
-              </w:rPr>
-            </w:pPr>
-          </w:p>
-        </w:tc>
-        <w:tc>
-          <w:tcPr>
-            <w:tcW w:w="3081" w:type="dxa"/>
-          </w:tcPr>
-          <w:p>
-            <w:pPr>
-              <w:rPr>
-                <w:rFonts w:eastAsia="Times New Roman"/>
-              </w:rPr>
-            </w:pPr>
-          </w:p>
-        </w:tc>
-      </w:tr>
-      <w:tr>
-        <w:trPr>
-          <w:divId w:val="1659846320"/>
-        </w:trPr>
-        <w:tc>
-          <w:tcPr>
-            <w:tcW w:w="3080" w:type="dxa"/>
-          </w:tcPr>
-          <w:p>
-            <w:pPr>
-              <w:rPr>
-                <w:rFonts w:eastAsia="Times New Roman"/>
-              </w:rPr>
-            </w:pPr>
-          </w:p>
-        </w:tc>
-        <w:tc>
-          <w:tcPr>
-            <w:tcW w:w="3081" w:type="dxa"/>
-          </w:tcPr>
-          <w:p>
-            <w:pPr>
-              <w:rPr>
-                <w:rFonts w:eastAsia="Times New Roman"/>
-              </w:rPr>
-            </w:pPr>
-          </w:p>
-        </w:tc>
-        <w:tc>
-          <w:tcPr>
-            <w:tcW w:w="3081" w:type="dxa"/>
-          </w:tcPr>
-          <w:p>
-            <w:pPr>
-              <w:rPr>
-                <w:rFonts w:eastAsia="Times New Roman"/>
-              </w:rPr>
-            </w:pPr>
-          </w:p>
-        </w:tc>
-      </w:tr>
-    </w:tbl>
+    </w:p>
+    <w:p>
+      <w:pPr>
+        <w:divId w:val="1659846320"/>
+        <w:rPr>
+          <w:rFonts w:eastAsia="Times New Roman"/>
+        </w:rPr>
+      </w:pPr>
+    </w:p>
+    <w:p>
+      <w:pPr>
+        <w:divId w:val="1659846320"/>
+        <w:rPr>
+          <w:rFonts w:eastAsia="Times New Roman"/>
+        </w:rPr>
+      </w:pPr>
+      <w:proofErr w:type="gramStart"/>
+      <w:r>
+        <w:rPr>
+          <w:rFonts w:eastAsia="Times New Roman"/>
+          <w:b/>
+        </w:rPr>
+        <w:t>iOS</w:t>
+      </w:r>
+      <w:proofErr w:type="gramEnd"/>
+      <w:r>
+        <w:rPr>
+          <w:rFonts w:eastAsia="Times New Roman"/>
+          <w:b/>
+        </w:rPr>
+        <w:t xml:space="preserve"> App Developer</w:t>
+      </w:r>
+      <w:r>
+        <w:rPr>
+          <w:rFonts w:eastAsia="Times New Roman"/>
+        </w:rPr>
+        <w:t xml:space="preserve"> </w:t>
+      </w:r>
+      <w:r>
+        <w:rPr>
+          <w:rFonts w:eastAsia="Times New Roman"/>
+        </w:rPr>
+        <w:t>(</w:t>
+      </w:r>
+      <w:r>
+        <w:rPr>
+          <w:rFonts w:eastAsia="Times New Roman"/>
+          <w:b/>
+        </w:rPr>
+        <w:t>Carmel Keegan</w:t>
+      </w:r>
+      <w:r>
+        <w:rPr>
+          <w:rFonts w:eastAsia="Times New Roman"/>
+        </w:rPr>
+        <w:t>):</w:t>
+      </w:r>
+      <w:r>
+        <w:rPr>
+          <w:rFonts w:eastAsia="Times New Roman"/>
+        </w:rPr>
+        <w:t xml:space="preserve"> </w:t>
+      </w:r>
+      <w:r>
+        <w:rPr>
+          <w:rFonts w:eastAsia="Times New Roman"/>
+        </w:rPr>
+        <w:t xml:space="preserve">Will take Nadia user interface design for the mobile app part of </w:t>
+      </w:r>
+      <w:proofErr w:type="spellStart"/>
+      <w:r>
+        <w:rPr>
+          <w:rFonts w:eastAsia="Times New Roman"/>
+        </w:rPr>
+        <w:t>BizNamer</w:t>
+      </w:r>
+      <w:proofErr w:type="spellEnd"/>
+    </w:p>
+    <w:p>
+      <w:pPr>
+        <w:divId w:val="1659846320"/>
+        <w:rPr>
+          <w:rFonts w:eastAsia="Times New Roman"/>
+        </w:rPr>
+      </w:pPr>
+    </w:p>
+    <w:p>
+      <w:pPr>
+        <w:divId w:val="1659846320"/>
+        <w:rPr>
+          <w:rFonts w:eastAsia="Times New Roman"/>
+        </w:rPr>
+      </w:pPr>
+      <w:r>
+        <w:rPr>
+          <w:rFonts w:eastAsia="Times New Roman"/>
+          <w:b/>
+        </w:rPr>
+        <w:t>Test Automation Developer</w:t>
+      </w:r>
+      <w:r>
+        <w:rPr>
+          <w:rFonts w:eastAsia="Times New Roman"/>
+        </w:rPr>
+        <w:t xml:space="preserve"> </w:t>
+      </w:r>
+      <w:r>
+        <w:rPr>
+          <w:rFonts w:eastAsia="Times New Roman"/>
+        </w:rPr>
+        <w:t>(</w:t>
+      </w:r>
+      <w:r>
+        <w:rPr>
+          <w:rFonts w:eastAsia="Times New Roman"/>
+          <w:b/>
+        </w:rPr>
+        <w:t>Elaine McLaughlin</w:t>
+      </w:r>
+      <w:r>
+        <w:rPr>
+          <w:rFonts w:eastAsia="Times New Roman"/>
+        </w:rPr>
+        <w:t>):</w:t>
+      </w:r>
+      <w:r>
+        <w:rPr>
+          <w:rFonts w:eastAsia="Times New Roman"/>
+        </w:rPr>
+        <w:t xml:space="preserve"> </w:t>
+      </w:r>
+      <w:bookmarkStart w:id="0" w:name="_GoBack"/>
+      <w:bookmarkEnd w:id="0"/>
+    </w:p>
+    <w:p>
+      <w:pPr>
+        <w:divId w:val="1659846320"/>
+        <w:rPr>
+          <w:rFonts w:eastAsia="Times New Roman"/>
+        </w:rPr>
+      </w:pPr>
+      <w:r>
+        <w:rPr>
+          <w:rFonts w:eastAsia="Times New Roman"/>
+          <w:b/>
+        </w:rPr>
+        <w:t>Cloud Infrastructure Account Support</w:t>
+      </w:r>
+      <w:r>
+        <w:rPr>
+          <w:rFonts w:eastAsia="Times New Roman"/>
+        </w:rPr>
+        <w:t xml:space="preserve"> </w:t>
+      </w:r>
+      <w:r>
+        <w:rPr>
+          <w:rFonts w:eastAsia="Times New Roman"/>
+        </w:rPr>
+        <w:t>(</w:t>
+      </w:r>
+      <w:r>
+        <w:rPr>
+          <w:rFonts w:eastAsia="Times New Roman"/>
+          <w:b/>
+        </w:rPr>
+        <w:t>Antoine George</w:t>
+      </w:r>
+      <w:r>
+        <w:rPr>
+          <w:rFonts w:eastAsia="Times New Roman"/>
+        </w:rPr>
+        <w:t>):</w:t>
+      </w:r>
+      <w:r>
+        <w:rPr>
+          <w:rFonts w:eastAsia="Times New Roman"/>
+        </w:rPr>
+        <w:t xml:space="preserve"> </w:t>
+      </w:r>
+    </w:p>
+    <w:p>
+      <w:pPr>
+        <w:divId w:val="1659846320"/>
+        <w:rPr>
+          <w:rFonts w:eastAsia="Times New Roman"/>
+        </w:rPr>
+      </w:pPr>
+      <w:r>
+        <w:rPr>
+          <w:rFonts w:eastAsia="Times New Roman"/>
+          <w:b/>
+        </w:rPr>
+        <w:t>Beta Customer</w:t>
+      </w:r>
+      <w:r>
+        <w:rPr>
+          <w:rFonts w:eastAsia="Times New Roman"/>
+        </w:rPr>
+        <w:t xml:space="preserve"> </w:t>
+      </w:r>
+      <w:r>
+        <w:rPr>
+          <w:rFonts w:eastAsia="Times New Roman"/>
+        </w:rPr>
+        <w:t>(</w:t>
+      </w:r>
+      <w:r>
+        <w:rPr>
+          <w:rFonts w:eastAsia="Times New Roman"/>
+          <w:b/>
+        </w:rPr>
+        <w:t>Chen Yu</w:t>
+      </w:r>
+      <w:r>
+        <w:rPr>
+          <w:rFonts w:eastAsia="Times New Roman"/>
+        </w:rPr>
+        <w:t>):</w:t>
+      </w:r>
+      <w:r>
+        <w:rPr>
+          <w:rFonts w:eastAsia="Times New Roman"/>
+        </w:rPr>
+        <w:t xml:space="preserve"> </w:t>
+      </w:r>
+    </w:p>
+    <w:p>
+      <w:pPr>
+        <w:divId w:val="1659846320"/>
+        <w:rPr>
+          <w:rFonts w:eastAsia="Times New Roman"/>
+        </w:rPr>
+      </w:pPr>
+      <w:r>
+        <w:rPr>
+          <w:rFonts w:eastAsia="Times New Roman"/>
+          <w:b/>
+        </w:rPr>
+        <w:t>Project Co-Sponsor</w:t>
+      </w:r>
+      <w:r>
+        <w:rPr>
+          <w:rFonts w:eastAsia="Times New Roman"/>
+        </w:rPr>
+        <w:t xml:space="preserve"> </w:t>
+      </w:r>
+      <w:r>
+        <w:rPr>
+          <w:rFonts w:eastAsia="Times New Roman"/>
+        </w:rPr>
+        <w:t>(</w:t>
+      </w:r>
+      <w:r>
+        <w:rPr>
+          <w:rFonts w:eastAsia="Times New Roman"/>
+          <w:b/>
+        </w:rPr>
+        <w:t xml:space="preserve">Clare </w:t>
+      </w:r>
+      <w:proofErr w:type="spellStart"/>
+      <w:r>
+        <w:rPr>
+          <w:rFonts w:eastAsia="Times New Roman"/>
+          <w:b/>
+        </w:rPr>
+        <w:t>Huberton</w:t>
+      </w:r>
+      <w:proofErr w:type="spellEnd"/>
+      <w:r>
+        <w:rPr>
+          <w:rFonts w:eastAsia="Times New Roman"/>
+        </w:rPr>
+        <w:t>):</w:t>
+      </w:r>
+      <w:r>
+        <w:rPr>
+          <w:rFonts w:eastAsia="Times New Roman"/>
+        </w:rPr>
+        <w:t xml:space="preserve"> </w:t>
+      </w:r>
+    </w:p>
+    <w:p>
+      <w:pPr>
+        <w:divId w:val="1659846320"/>
+        <w:rPr>
+          <w:rFonts w:eastAsia="Times New Roman"/>
+        </w:rPr>
+      </w:pPr>
+    </w:p>
+    <w:p>
+      <w:pPr>
+        <w:divId w:val="1659846320"/>
+        <w:rPr>
+          <w:rFonts w:eastAsia="Times New Roman"/>
+        </w:rPr>
+      </w:pPr>
+    </w:p>
     <w:p>
       <w:pPr>
         <w:divId w:val="1659846320"/>
@@ -10394,37 +11008,10 @@
           <w:sz w:val="27"/>
           <w:szCs w:val="27"/>
         </w:rPr>
-        <w:t xml:space="preserve">[Describe the Roles and Responsibilities of all project stakeholders identified for this project. Include the names of all known users, customers and any other project stakeholders which may be involved in or interested this project.] </w:t>
-      </w:r>
-    </w:p>
-    <w:p>
-      <w:pPr>
-        <w:pStyle w:val="Heading2"/>
-        <w:divId w:val="1659846320"/>
-        <w:rPr>
-          <w:rFonts w:eastAsiaTheme="minorEastAsia"/>
-        </w:rPr>
-      </w:pPr>
-      <w:r>
-        <w:rPr>
-          <w:rFonts w:eastAsiaTheme="minorEastAsia"/>
-        </w:rPr>
-        <w:lastRenderedPageBreak/>
-        <w:t>10.3 Project Management Software</w:t>
-      </w:r>
-    </w:p>
-    <w:p>
-      <w:pPr>
-        <w:divId w:val="1659846320"/>
-      </w:pPr>
-      <w:r>
-        <w:t>Microsoft Project 2007 will be used to</w:t>
-      </w:r>
-    </w:p>
-    <w:p>
-      <w:pPr>
-        <w:pStyle w:val="NormalWeb"/>
-        <w:divId w:val="1659846320"/>
+        <w:t xml:space="preserve">[Describe the Roles and Responsibilities of all project stakeholders identified for </w:t>
+      </w:r>
+      <w:proofErr w:type="gramStart"/>
+      <w:r>
         <w:rPr>
           <w:i/>
           <w:iCs/>
@@ -10432,7 +11019,9 @@
           <w:sz w:val="27"/>
           <w:szCs w:val="27"/>
         </w:rPr>
-      </w:pPr>
+        <w:t>this</w:t>
+      </w:r>
+      <w:proofErr w:type="gramEnd"/>
       <w:r>
         <w:rPr>
           <w:i/>
@@ -10441,9 +11030,39 @@
           <w:sz w:val="27"/>
           <w:szCs w:val="27"/>
         </w:rPr>
-        <w:t xml:space="preserve">[Describe here the software used to create the plan. If Microsoft Project is used you must save your files to be compatible with Microsoft 2007. If you use software other than Microsoft Project you must provide details of how and where this can be acquired (at no cost) and details of any versions used etc.] </w:t>
-      </w:r>
-      <w:r>
+        <w:t xml:space="preserve"> project. Include the names of all known users, customers and any other project stakeholders which may be involved in or interested this project.] </w:t>
+      </w:r>
+    </w:p>
+    <w:p>
+      <w:pPr>
+        <w:pStyle w:val="Heading2"/>
+        <w:divId w:val="1659846320"/>
+        <w:rPr>
+          <w:rFonts w:eastAsiaTheme="minorEastAsia"/>
+        </w:rPr>
+      </w:pPr>
+      <w:r>
+        <w:rPr>
+          <w:rFonts w:eastAsiaTheme="minorEastAsia"/>
+        </w:rPr>
+        <w:t>10.3 Project Management Software</w:t>
+      </w:r>
+    </w:p>
+    <w:p>
+      <w:pPr>
+        <w:divId w:val="1659846320"/>
+      </w:pPr>
+      <w:r>
+        <w:t>Microsoft Project 2007 will be used to</w:t>
+      </w:r>
+      <w:r>
+        <w:t xml:space="preserve"> determine the initial time-line and monitor progress o</w:t>
+      </w:r>
+    </w:p>
+    <w:p>
+      <w:pPr>
+        <w:pStyle w:val="NormalWeb"/>
+        <w:divId w:val="1659846320"/>
         <w:rPr>
           <w:i/>
           <w:iCs/>
@@ -10451,35 +11070,8 @@
           <w:sz w:val="27"/>
           <w:szCs w:val="27"/>
         </w:rPr>
-        <w:t xml:space="preserve"> </w:t>
-      </w:r>
-    </w:p>
-    <w:p>
-      <w:pPr>
-        <w:pStyle w:val="Heading1"/>
-        <w:divId w:val="1659846320"/>
-        <w:rPr>
-          <w:rFonts w:eastAsia="Times New Roman"/>
-          <w:color w:val="000000"/>
-        </w:rPr>
-      </w:pPr>
-      <w:r>
-        <w:rPr>
-          <w:rFonts w:eastAsia="Times New Roman"/>
-        </w:rPr>
-        <w:t>12</w:t>
-      </w:r>
-      <w:r>
-        <w:rPr>
-          <w:rFonts w:eastAsia="Times New Roman"/>
-        </w:rPr>
-        <w:t xml:space="preserve">. Other Information </w:t>
-      </w:r>
-    </w:p>
-    <w:p>
-      <w:pPr>
-        <w:pStyle w:val="NormalWeb"/>
-        <w:divId w:val="1659846320"/>
+      </w:pPr>
+      <w:r>
         <w:rPr>
           <w:i/>
           <w:iCs/>
@@ -10487,7 +11079,8 @@
           <w:sz w:val="27"/>
           <w:szCs w:val="27"/>
         </w:rPr>
-      </w:pPr>
+        <w:t xml:space="preserve">[Describe here the software used to create the plan. If Microsoft Project is used you must save your files to be compatible with Microsoft 2007. If you use software other than Microsoft Project you must provide details of how and where this can be acquired (at no cost) and details of any versions used etc.] </w:t>
+      </w:r>
       <w:r>
         <w:rPr>
           <w:i/>
@@ -10496,9 +11089,36 @@
           <w:sz w:val="27"/>
           <w:szCs w:val="27"/>
         </w:rPr>
-        <w:t>[</w:t>
-      </w:r>
-      <w:r>
+        <w:t xml:space="preserve"> </w:t>
+      </w:r>
+    </w:p>
+    <w:p>
+      <w:pPr>
+        <w:pStyle w:val="Heading1"/>
+        <w:divId w:val="1659846320"/>
+        <w:rPr>
+          <w:rFonts w:eastAsia="Times New Roman"/>
+          <w:color w:val="000000"/>
+        </w:rPr>
+      </w:pPr>
+      <w:r>
+        <w:rPr>
+          <w:rFonts w:eastAsia="Times New Roman"/>
+        </w:rPr>
+        <w:lastRenderedPageBreak/>
+        <w:t>12</w:t>
+      </w:r>
+      <w:r>
+        <w:rPr>
+          <w:rFonts w:eastAsia="Times New Roman"/>
+        </w:rPr>
+        <w:t xml:space="preserve">. Other Information </w:t>
+      </w:r>
+    </w:p>
+    <w:p>
+      <w:pPr>
+        <w:pStyle w:val="NormalWeb"/>
+        <w:divId w:val="1659846320"/>
         <w:rPr>
           <w:i/>
           <w:iCs/>
@@ -10506,6 +11126,25 @@
           <w:sz w:val="27"/>
           <w:szCs w:val="27"/>
         </w:rPr>
+      </w:pPr>
+      <w:r>
+        <w:rPr>
+          <w:i/>
+          <w:iCs/>
+          <w:color w:val="0000FF"/>
+          <w:sz w:val="27"/>
+          <w:szCs w:val="27"/>
+        </w:rPr>
+        <w:t>[</w:t>
+      </w:r>
+      <w:r>
+        <w:rPr>
+          <w:i/>
+          <w:iCs/>
+          <w:color w:val="0000FF"/>
+          <w:sz w:val="27"/>
+          <w:szCs w:val="27"/>
+        </w:rPr>
         <w:t>Include any additional information you feel is relevant. For example if the project is based on an earlier project or project of similar type please provide some details of the differences]</w:t>
       </w:r>
     </w:p>
@@ -10517,6 +11156,21 @@
       <w:r>
         <w:t>13. Initial Project Plan</w:t>
       </w:r>
+    </w:p>
+    <w:p>
+      <w:pPr>
+        <w:divId w:val="1659846320"/>
+      </w:pPr>
+    </w:p>
+    <w:p>
+      <w:pPr>
+        <w:divId w:val="1659846320"/>
+      </w:pPr>
+    </w:p>
+    <w:p>
+      <w:pPr>
+        <w:divId w:val="1659846320"/>
+      </w:pPr>
     </w:p>
     <w:p>
       <w:pPr>
@@ -12459,7 +13113,7 @@
 </file>
 
 <file path=customXml/itemProps1.xml><?xml version="1.0" encoding="utf-8"?>
-<ds:datastoreItem xmlns:ds="http://schemas.openxmlformats.org/officeDocument/2006/customXml" ds:itemID="{31E8402F-03AC-463E-BFA4-782A8403A117}">
+<ds:datastoreItem xmlns:ds="http://schemas.openxmlformats.org/officeDocument/2006/customXml" ds:itemID="{1147702E-10D4-4A4D-A165-5209676639B1}">
   <ds:schemaRefs>
     <ds:schemaRef ds:uri="http://schemas.openxmlformats.org/officeDocument/2006/bibliography"/>
   </ds:schemaRefs>

</xml_diff>

<commit_message>
Penultimate update before proof read and submission
</commit_message>
<xml_diff>
--- a/Part1/D10126532ProjectOverview.docx
+++ b/Part1/D10126532ProjectOverview.docx
@@ -7504,13 +7504,7 @@
         <w:rPr>
           <w:rFonts w:eastAsia="Times New Roman"/>
         </w:rPr>
-        <w:t>Project</w:t>
-      </w:r>
-      <w:r>
-        <w:rPr>
-          <w:rFonts w:eastAsia="Times New Roman"/>
-        </w:rPr>
-        <w:t xml:space="preserve"> </w:t>
+        <w:t xml:space="preserve">Project </w:t>
       </w:r>
       <w:r>
         <w:t>Management</w:t>
@@ -7519,19 +7513,7 @@
         <w:rPr>
           <w:rFonts w:eastAsia="Times New Roman"/>
         </w:rPr>
-        <w:t xml:space="preserve"> </w:t>
-      </w:r>
-      <w:r>
-        <w:rPr>
-          <w:rFonts w:eastAsia="Times New Roman"/>
-        </w:rPr>
-        <w:t>P</w:t>
-      </w:r>
-      <w:r>
-        <w:rPr>
-          <w:rFonts w:eastAsia="Times New Roman"/>
-        </w:rPr>
-        <w:t>lan</w:t>
+        <w:t xml:space="preserve"> Plan</w:t>
       </w:r>
     </w:p>
     <w:p>
@@ -7644,8 +7626,14 @@
     <w:p>
       <w:pPr>
         <w:divId w:val="1659846320"/>
-      </w:pPr>
-      <w:r>
+        <w:rPr>
+          <w:b/>
+        </w:rPr>
+      </w:pPr>
+      <w:r>
+        <w:rPr>
+          <w:b/>
+        </w:rPr>
         <w:t>1 Project Planning</w:t>
       </w:r>
     </w:p>
@@ -7697,12 +7685,21 @@
         <w:tab/>
         <w:t>1.4 Project Review, Lessons Learned</w:t>
       </w:r>
-    </w:p>
-    <w:p>
-      <w:pPr>
-        <w:divId w:val="1659846320"/>
-      </w:pPr>
-      <w:r>
+      <w:r>
+        <w:br/>
+      </w:r>
+    </w:p>
+    <w:p>
+      <w:pPr>
+        <w:divId w:val="1659846320"/>
+        <w:rPr>
+          <w:b/>
+        </w:rPr>
+      </w:pPr>
+      <w:r>
+        <w:rPr>
+          <w:b/>
+        </w:rPr>
         <w:t>2 Technical Product Design</w:t>
       </w:r>
     </w:p>
@@ -7759,23 +7756,46 @@
         <w:tab/>
         <w:t>2.6 Technical Design Documents Complete</w:t>
       </w:r>
-    </w:p>
-    <w:p>
-      <w:pPr>
-        <w:divId w:val="1659846320"/>
+      <w:r>
+        <w:br/>
+      </w:r>
+    </w:p>
+    <w:p>
+      <w:pPr>
+        <w:divId w:val="1659846320"/>
+        <w:rPr>
+          <w:b/>
+        </w:rPr>
       </w:pPr>
       <w:proofErr w:type="gramStart"/>
       <w:r>
+        <w:rPr>
+          <w:b/>
+        </w:rPr>
         <w:t>3 Technical Implementation</w:t>
       </w:r>
       <w:proofErr w:type="gramEnd"/>
-    </w:p>
-    <w:p>
-      <w:pPr>
-        <w:divId w:val="1659846320"/>
+      <w:r>
+        <w:rPr>
+          <w:b/>
+        </w:rPr>
+        <w:br/>
+      </w:r>
+    </w:p>
+    <w:p>
+      <w:pPr>
+        <w:divId w:val="1659846320"/>
+        <w:rPr>
+          <w:b/>
+        </w:rPr>
       </w:pPr>
       <w:r>
         <w:tab/>
+      </w:r>
+      <w:r>
+        <w:rPr>
+          <w:b/>
+        </w:rPr>
         <w:t>3.1 Sprint 1</w:t>
       </w:r>
     </w:p>
@@ -7894,13 +7914,24 @@
         <w:tab/>
         <w:t>3.1.9 Sprint Review &amp; Improve Process</w:t>
       </w:r>
-    </w:p>
-    <w:p>
-      <w:pPr>
-        <w:divId w:val="1659846320"/>
+      <w:r>
+        <w:br/>
+      </w:r>
+    </w:p>
+    <w:p>
+      <w:pPr>
+        <w:divId w:val="1659846320"/>
+        <w:rPr>
+          <w:b/>
+        </w:rPr>
       </w:pPr>
       <w:r>
         <w:tab/>
+      </w:r>
+      <w:r>
+        <w:rPr>
+          <w:b/>
+        </w:rPr>
         <w:t>3.2 Sprint 2</w:t>
       </w:r>
     </w:p>
@@ -8044,13 +8075,34 @@
         <w:tab/>
         <w:t>3.2.10 Sprint Review &amp; Improve Process</w:t>
       </w:r>
-    </w:p>
-    <w:p>
-      <w:pPr>
-        <w:divId w:val="1659846320"/>
+      <w:r>
+        <w:br/>
+      </w:r>
+    </w:p>
+    <w:p>
+      <w:r>
+        <w:br w:type="page"/>
+      </w:r>
+    </w:p>
+    <w:p>
+      <w:pPr>
+        <w:divId w:val="1659846320"/>
+      </w:pPr>
+    </w:p>
+    <w:p>
+      <w:pPr>
+        <w:divId w:val="1659846320"/>
+        <w:rPr>
+          <w:b/>
+        </w:rPr>
       </w:pPr>
       <w:r>
         <w:tab/>
+      </w:r>
+      <w:r>
+        <w:rPr>
+          <w:b/>
+        </w:rPr>
         <w:t>3.3 Sprint 3</w:t>
       </w:r>
     </w:p>
@@ -8165,13 +8217,24 @@
         <w:tab/>
         <w:t>3.3.8 Sprint Review &amp; Improve Process</w:t>
       </w:r>
-    </w:p>
-    <w:p>
-      <w:pPr>
-        <w:divId w:val="1659846320"/>
+      <w:r>
+        <w:br/>
+      </w:r>
+    </w:p>
+    <w:p>
+      <w:pPr>
+        <w:divId w:val="1659846320"/>
+        <w:rPr>
+          <w:b/>
+        </w:rPr>
       </w:pPr>
       <w:r>
         <w:tab/>
+      </w:r>
+      <w:r>
+        <w:rPr>
+          <w:b/>
+        </w:rPr>
         <w:t>3.4 Sprint 4</w:t>
       </w:r>
     </w:p>
@@ -8204,7 +8267,6 @@
         <w:divId w:val="1659846320"/>
       </w:pPr>
       <w:r>
-        <w:lastRenderedPageBreak/>
         <w:tab/>
       </w:r>
       <w:r>
@@ -8267,13 +8329,24 @@
         <w:tab/>
         <w:t>3.4.7 Sprint Review &amp; Improve Process</w:t>
       </w:r>
-    </w:p>
-    <w:p>
-      <w:pPr>
-        <w:divId w:val="1659846320"/>
+      <w:r>
+        <w:br/>
+      </w:r>
+    </w:p>
+    <w:p>
+      <w:pPr>
+        <w:divId w:val="1659846320"/>
+        <w:rPr>
+          <w:b/>
+        </w:rPr>
       </w:pPr>
       <w:r>
         <w:tab/>
+      </w:r>
+      <w:r>
+        <w:rPr>
+          <w:b/>
+        </w:rPr>
         <w:t>3.5 Sprint 5</w:t>
       </w:r>
     </w:p>
@@ -8368,22 +8441,47 @@
         <w:tab/>
         <w:t>3.5.7 Sprint Review &amp; Improve Process</w:t>
       </w:r>
-    </w:p>
-    <w:p>
-      <w:pPr>
-        <w:divId w:val="1659846320"/>
+      <w:r>
+        <w:br/>
+      </w:r>
+    </w:p>
+    <w:p>
+      <w:pPr>
+        <w:divId w:val="1659846320"/>
+        <w:rPr>
+          <w:b/>
+        </w:rPr>
       </w:pPr>
       <w:r>
         <w:tab/>
+      </w:r>
+      <w:r>
+        <w:rPr>
+          <w:b/>
+        </w:rPr>
         <w:t>3.6 Release to Market (Go Live)</w:t>
       </w:r>
-    </w:p>
-    <w:p>
-      <w:pPr>
-        <w:divId w:val="1659846320"/>
+      <w:r>
+        <w:rPr>
+          <w:b/>
+        </w:rPr>
+        <w:br/>
+      </w:r>
+    </w:p>
+    <w:p>
+      <w:pPr>
+        <w:divId w:val="1659846320"/>
+        <w:rPr>
+          <w:b/>
+        </w:rPr>
       </w:pPr>
       <w:r>
         <w:tab/>
+      </w:r>
+      <w:r>
+        <w:rPr>
+          <w:b/>
+        </w:rPr>
         <w:t>3.7 Sprint 6</w:t>
       </w:r>
     </w:p>
@@ -8434,20 +8532,35 @@
         <w:tab/>
         <w:t>3.7.4 Sprint Review &amp; Improve Process</w:t>
       </w:r>
-    </w:p>
-    <w:p>
-      <w:pPr>
-        <w:divId w:val="1659846320"/>
-      </w:pPr>
-      <w:r>
+      <w:r>
+        <w:br/>
+      </w:r>
+    </w:p>
+    <w:p>
+      <w:pPr>
+        <w:divId w:val="1659846320"/>
+        <w:rPr>
+          <w:b/>
+        </w:rPr>
+      </w:pPr>
+      <w:r>
+        <w:rPr>
+          <w:b/>
+        </w:rPr>
         <w:t xml:space="preserve">4 </w:t>
       </w:r>
       <w:proofErr w:type="spellStart"/>
       <w:r>
+        <w:rPr>
+          <w:b/>
+        </w:rPr>
         <w:t>On going</w:t>
       </w:r>
       <w:proofErr w:type="spellEnd"/>
       <w:r>
+        <w:rPr>
+          <w:b/>
+        </w:rPr>
         <w:t xml:space="preserve"> Support &amp; Maintenance</w:t>
       </w:r>
     </w:p>
@@ -8477,12 +8590,21 @@
         <w:tab/>
         <w:t>4.4 iOS Bug Fixing &amp; Releases</w:t>
       </w:r>
-    </w:p>
-    <w:p>
-      <w:pPr>
-        <w:divId w:val="1659846320"/>
-      </w:pPr>
-      <w:r>
+      <w:r>
+        <w:br/>
+      </w:r>
+    </w:p>
+    <w:p>
+      <w:pPr>
+        <w:divId w:val="1659846320"/>
+        <w:rPr>
+          <w:b/>
+        </w:rPr>
+      </w:pPr>
+      <w:r>
+        <w:rPr>
+          <w:b/>
+        </w:rPr>
         <w:t>5 Project Close</w:t>
       </w:r>
     </w:p>
@@ -8490,6 +8612,11 @@
       <w:pPr>
         <w:divId w:val="1659846320"/>
       </w:pPr>
+    </w:p>
+    <w:p>
+      <w:r>
+        <w:br w:type="page"/>
+      </w:r>
     </w:p>
     <w:p>
       <w:pPr>
@@ -9331,6 +9458,7 @@
         <w:rPr>
           <w:rFonts w:eastAsia="Times New Roman"/>
         </w:rPr>
+        <w:lastRenderedPageBreak/>
         <w:t>9</w:t>
       </w:r>
       <w:r>
@@ -13405,8 +13533,6 @@
       <w:pPr>
         <w:divId w:val="1659846320"/>
       </w:pPr>
-      <w:bookmarkStart w:id="0" w:name="_GoBack"/>
-      <w:bookmarkEnd w:id="0"/>
     </w:p>
     <w:p>
       <w:pPr>
@@ -13439,14 +13565,6 @@
       </w:r>
       <w:r>
         <w:t xml:space="preserve"> the high level sprints of their software development life cycle plan.  The project plan does not contain any of the detailed tasks that would be contained within each of the modules.</w:t>
-      </w:r>
-    </w:p>
-    <w:p>
-      <w:pPr>
-        <w:divId w:val="1659846320"/>
-      </w:pPr>
-      <w:r>
-        <w:t xml:space="preserve"> </w:t>
       </w:r>
     </w:p>
     <w:p>
@@ -13495,89 +13613,126 @@
         <w:divId w:val="1659846320"/>
       </w:pPr>
       <w:r>
-        <w:t>Elaine McLaughlin decided to take a week’s holiday at the end of the summer, this im</w:t>
-      </w:r>
-      <w:r>
-        <w:t>pact the schedule at task TODO</w:t>
-      </w:r>
-      <w:proofErr w:type="gramStart"/>
-      <w:r>
-        <w:t>:</w:t>
+        <w:t xml:space="preserve">Elaine McLaughlin decided to take a week’s holiday </w:t>
+      </w:r>
+      <w:r>
+        <w:t>starting on 10/07/2013.</w:t>
+      </w:r>
+      <w:r>
+        <w:t xml:space="preserve"> Fergal who worked with Elaine in the early implementation stages was able to get up to speed on the running of automated tests.</w:t>
+      </w:r>
+      <w:r>
+        <w:t xml:space="preserve"> However this impacted the schedule</w:t>
+      </w:r>
+      <w:r>
+        <w:t xml:space="preserve"> by adding one day to task 48 and impacts Michael </w:t>
+      </w:r>
+      <w:proofErr w:type="spellStart"/>
+      <w:r>
+        <w:t>McMorrow</w:t>
+      </w:r>
+      <w:proofErr w:type="spellEnd"/>
+      <w:r>
+        <w:t>, requiring him to work overtime for 3 days.</w:t>
+      </w:r>
+    </w:p>
+    <w:p>
+      <w:pPr>
+        <w:divId w:val="1659846320"/>
+      </w:pPr>
+    </w:p>
+    <w:p>
+      <w:pPr>
+        <w:divId w:val="1659846320"/>
+      </w:pPr>
+      <w:r>
+        <w:t xml:space="preserve">The cloud service provider experienced a Distributed Denial of Service attack </w:t>
+      </w:r>
+      <w:r>
+        <w:t xml:space="preserve">on 18/07/2013 </w:t>
+      </w:r>
+      <w:r>
+        <w:t>which resulted in a service outage of 24 hours</w:t>
+      </w:r>
+      <w:r>
+        <w:t>.  Th</w:t>
+      </w:r>
+      <w:r>
+        <w:t xml:space="preserve">is is reflected in task number </w:t>
+      </w:r>
+      <w:r>
+        <w:t>55 – the start date was delayed by 1 day.</w:t>
+      </w:r>
+    </w:p>
+    <w:p>
+      <w:pPr>
+        <w:divId w:val="1659846320"/>
+      </w:pPr>
+    </w:p>
+    <w:p>
+      <w:pPr>
+        <w:divId w:val="1659846320"/>
+      </w:pPr>
+      <w:r>
+        <w:t xml:space="preserve">These exceptions (above) have delayed the “go live” date by one day, after consultation with the project sponsor agreed that this was an acceptable delay due the circumstances beyond </w:t>
+      </w:r>
+      <w:proofErr w:type="spellStart"/>
+      <w:r>
+        <w:t>Aranbay’s</w:t>
+      </w:r>
+      <w:proofErr w:type="spellEnd"/>
+      <w:r>
+        <w:t xml:space="preserve"> control, also agreed was to explore the potential of using more than one cloud service provider to provide a backup for business continuity</w:t>
+      </w:r>
+      <w:r>
+        <w:t xml:space="preserve"> – to be discussed further at the “</w:t>
+      </w:r>
+      <w:r>
+        <w:t>Project Review, Lessons Learned</w:t>
+      </w:r>
+      <w:r>
+        <w:t>” task number 5</w:t>
       </w:r>
       <w:r>
         <w:t>.</w:t>
       </w:r>
-      <w:proofErr w:type="gramEnd"/>
-      <w:r>
-        <w:t xml:space="preserve">  Fergal who worked with Elaine in the early implementation stages was able to get up to speed on the running of automated tests.</w:t>
-      </w:r>
-    </w:p>
-    <w:p>
-      <w:pPr>
-        <w:divId w:val="1659846320"/>
-      </w:pPr>
-    </w:p>
-    <w:p>
-      <w:pPr>
-        <w:divId w:val="1659846320"/>
-      </w:pPr>
-      <w:r>
-        <w:t>The cloud service provider experienced a Distributed Denial of Service attack which resulted in a service outage of 24 hours, this is reflected in task number TODO: in the included adjusted Microsoft Project file.</w:t>
-      </w:r>
-    </w:p>
-    <w:p>
-      <w:pPr>
-        <w:pStyle w:val="NormalWeb"/>
-        <w:divId w:val="1659846320"/>
-        <w:rPr>
-          <w:i/>
-          <w:iCs/>
-          <w:color w:val="0000FF"/>
-          <w:sz w:val="27"/>
-          <w:szCs w:val="27"/>
-        </w:rPr>
-      </w:pPr>
-      <w:r>
-        <w:t xml:space="preserve"> </w:t>
-      </w:r>
-      <w:r>
-        <w:rPr>
-          <w:i/>
-          <w:iCs/>
-          <w:color w:val="0000FF"/>
-          <w:sz w:val="27"/>
-          <w:szCs w:val="27"/>
-        </w:rPr>
-        <w:t>[Describe the two simulated situations you chose and explain how they impacted your plan and what you did to adjust your plan as a result]</w:t>
-      </w:r>
-    </w:p>
-    <w:p>
-      <w:pPr>
-        <w:pStyle w:val="NormalWeb"/>
-        <w:divId w:val="1659846320"/>
-        <w:rPr>
-          <w:i/>
-          <w:iCs/>
-          <w:color w:val="0000FF"/>
-          <w:sz w:val="27"/>
-          <w:szCs w:val="27"/>
-        </w:rPr>
-      </w:pPr>
-      <w:r>
-        <w:rPr>
-          <w:i/>
-          <w:iCs/>
-          <w:color w:val="0000FF"/>
-          <w:sz w:val="27"/>
-          <w:szCs w:val="27"/>
-        </w:rPr>
-        <w:t>[Include any reports you consider appropriate to explain your adjusted plan. Justify your choice. Include this in this document (please do not provide a link to the document a table inserted into this document is required. Please ensure this is readable – you may need to introduce a section and change the orientation to landscape.]]</w:t>
-      </w:r>
-    </w:p>
-    <w:p>
-      <w:pPr>
-        <w:divId w:val="1659846320"/>
-      </w:pPr>
+    </w:p>
+    <w:p>
+      <w:pPr>
+        <w:divId w:val="1659846320"/>
+      </w:pPr>
+    </w:p>
+    <w:p>
+      <w:pPr>
+        <w:divId w:val="1659846320"/>
+      </w:pPr>
+      <w:r>
+        <w:t>The number of support d</w:t>
+      </w:r>
+      <w:r>
+        <w:t>ays was reduced by 1 to keep</w:t>
+      </w:r>
+      <w:r>
+        <w:t xml:space="preserve"> to the project close date</w:t>
+      </w:r>
+      <w:r>
+        <w:t xml:space="preserve"> and reduce cost overrun</w:t>
+      </w:r>
+      <w:r>
+        <w:t>.</w:t>
+      </w:r>
+    </w:p>
+    <w:p>
+      <w:pPr>
+        <w:divId w:val="1659846320"/>
+      </w:pPr>
+    </w:p>
+    <w:p>
+      <w:pPr>
+        <w:divId w:val="1659846320"/>
+      </w:pPr>
+      <w:bookmarkStart w:id="0" w:name="_GoBack"/>
+      <w:bookmarkEnd w:id="0"/>
     </w:p>
     <w:sectPr>
       <w:pgSz w:w="11906" w:h="16838"/>
@@ -15598,7 +15753,7 @@
 </file>
 
 <file path=customXml/itemProps1.xml><?xml version="1.0" encoding="utf-8"?>
-<ds:datastoreItem xmlns:ds="http://schemas.openxmlformats.org/officeDocument/2006/customXml" ds:itemID="{BEA899C3-EA41-45F6-BE85-AE7763EEE54B}">
+<ds:datastoreItem xmlns:ds="http://schemas.openxmlformats.org/officeDocument/2006/customXml" ds:itemID="{71F8A67C-3D84-4616-A839-E84AB1D9EF22}">
   <ds:schemaRefs>
     <ds:schemaRef ds:uri="http://schemas.openxmlformats.org/officeDocument/2006/bibliography"/>
   </ds:schemaRefs>

</xml_diff>

<commit_message>
Final version after proof read
</commit_message>
<xml_diff>
--- a/Part1/D10126532ProjectOverview.docx
+++ b/Part1/D10126532ProjectOverview.docx
@@ -48,7 +48,6 @@
           <w:szCs w:val="48"/>
         </w:rPr>
       </w:pPr>
-      <w:proofErr w:type="spellStart"/>
       <w:r>
         <w:rPr>
           <w:b/>
@@ -58,7 +57,6 @@
         </w:rPr>
         <w:t>BizNamer</w:t>
       </w:r>
-      <w:proofErr w:type="spellEnd"/>
       <w:r>
         <w:rPr>
           <w:b/>
@@ -212,11 +210,9 @@
             <w:tcW w:w="5732" w:type="dxa"/>
           </w:tcPr>
           <w:p>
-            <w:proofErr w:type="spellStart"/>
             <w:r>
               <w:t>BizNamer</w:t>
             </w:r>
-            <w:proofErr w:type="spellEnd"/>
           </w:p>
         </w:tc>
       </w:tr>
@@ -239,13 +235,8 @@
             <w:tcW w:w="5732" w:type="dxa"/>
           </w:tcPr>
           <w:p>
-            <w:proofErr w:type="spellStart"/>
-            <w:r>
-              <w:t>Aranbay</w:t>
-            </w:r>
-            <w:proofErr w:type="spellEnd"/>
-            <w:r>
-              <w:t xml:space="preserve"> Technologies Limited</w:t>
+            <w:r>
+              <w:t>Aranbay Technologies Limited</w:t>
             </w:r>
           </w:p>
         </w:tc>
@@ -276,13 +267,8 @@
           </w:tcPr>
           <w:p>
             <w:r>
-              <w:t xml:space="preserve">Mike </w:t>
-            </w:r>
-            <w:proofErr w:type="spellStart"/>
-            <w:r>
-              <w:t>Dury</w:t>
-            </w:r>
-            <w:proofErr w:type="spellEnd"/>
+              <w:t>Mike Dury</w:t>
+            </w:r>
           </w:p>
         </w:tc>
       </w:tr>
@@ -403,14 +389,12 @@
             <w:tcW w:w="1384" w:type="dxa"/>
           </w:tcPr>
           <w:p>
-            <w:proofErr w:type="spellStart"/>
             <w:r>
               <w:rPr>
                 <w:b/>
               </w:rPr>
               <w:t>OAuth</w:t>
             </w:r>
-            <w:proofErr w:type="spellEnd"/>
             <w:r>
               <w:t xml:space="preserve"> :</w:t>
             </w:r>
@@ -421,30 +405,74 @@
             <w:tcW w:w="7858" w:type="dxa"/>
           </w:tcPr>
           <w:p>
-            <w:proofErr w:type="spellStart"/>
-            <w:r>
-              <w:t>OAuth</w:t>
-            </w:r>
-            <w:proofErr w:type="spellEnd"/>
+            <w:r>
+              <w:t xml:space="preserve">OAuth </w:t>
+            </w:r>
+            <w:r>
+              <w:t xml:space="preserve">is an open standard for authorization, </w:t>
+            </w:r>
+            <w:r>
+              <w:t>provides a process for end-users to authorize third-party access to their resources without sharing their credentials</w:t>
+            </w:r>
+            <w:r>
+              <w:t xml:space="preserve">. In this </w:t>
+            </w:r>
+            <w:r>
+              <w:t>product</w:t>
+            </w:r>
             <w:r>
               <w:t xml:space="preserve"> </w:t>
             </w:r>
             <w:r>
-              <w:t xml:space="preserve">is an open standard for authorization, </w:t>
-            </w:r>
-            <w:r>
-              <w:t>provides a process for end-users to authorize third-party access to their resources without sharing their credentials</w:t>
-            </w:r>
-            <w:r>
-              <w:t xml:space="preserve">. In this project can use </w:t>
-            </w:r>
-            <w:proofErr w:type="gramStart"/>
-            <w:r>
-              <w:t>their own</w:t>
-            </w:r>
-            <w:proofErr w:type="gramEnd"/>
-            <w:r>
-              <w:t xml:space="preserve"> email login to the web application service.</w:t>
+              <w:t xml:space="preserve">users </w:t>
+            </w:r>
+            <w:r>
+              <w:t xml:space="preserve">can use their own email </w:t>
+            </w:r>
+            <w:r>
+              <w:t>account</w:t>
+            </w:r>
+            <w:r>
+              <w:t xml:space="preserve"> to </w:t>
+            </w:r>
+            <w:r>
+              <w:t xml:space="preserve">log into </w:t>
+            </w:r>
+            <w:r>
+              <w:t>the web application service.</w:t>
+            </w:r>
+          </w:p>
+        </w:tc>
+      </w:tr>
+      <w:tr>
+        <w:trPr>
+          <w:divId w:val="1659846320"/>
+        </w:trPr>
+        <w:tc>
+          <w:tcPr>
+            <w:tcW w:w="1384" w:type="dxa"/>
+          </w:tcPr>
+          <w:p>
+            <w:pPr>
+              <w:rPr>
+                <w:b/>
+              </w:rPr>
+            </w:pPr>
+            <w:r>
+              <w:rPr>
+                <w:b/>
+              </w:rPr>
+              <w:t>SCM</w:t>
+            </w:r>
+          </w:p>
+        </w:tc>
+        <w:tc>
+          <w:tcPr>
+            <w:tcW w:w="7858" w:type="dxa"/>
+          </w:tcPr>
+          <w:p>
+            <w:r>
+              <w:t>Source Code Management</w:t>
             </w:r>
           </w:p>
         </w:tc>
@@ -512,15 +540,7 @@
         <w:divId w:val="1659846320"/>
       </w:pPr>
       <w:r>
-        <w:t xml:space="preserve">Of those on the development team, Nadia, Fergal, Carmel and Elaine will only work part-time on this project as they continue to be involved on other projects within </w:t>
-      </w:r>
-      <w:proofErr w:type="spellStart"/>
-      <w:r>
-        <w:t>Aranbay</w:t>
-      </w:r>
-      <w:proofErr w:type="spellEnd"/>
-      <w:r>
-        <w:t>; Gary and Michael will work full-time for the majority of the technical implementation.</w:t>
+        <w:t>Of those on the development team, Nadia, Fergal, Carmel and Elaine will only work part-time on this project as they continue to be involved on other projects within Aranbay; Gary and Michael will work full-time for the majority of the technical implementation.</w:t>
       </w:r>
     </w:p>
     <w:p>
@@ -594,7 +614,6 @@
                 <w:szCs w:val="20"/>
               </w:rPr>
             </w:pPr>
-            <w:proofErr w:type="spellStart"/>
             <w:r>
               <w:rPr>
                 <w:rFonts w:ascii="Arial" w:eastAsia="Times New Roman" w:hAnsi="Arial" w:cs="Arial"/>
@@ -607,7 +626,6 @@
               <w:lastRenderedPageBreak/>
               <w:t>BizNamer</w:t>
             </w:r>
-            <w:proofErr w:type="spellEnd"/>
             <w:r>
               <w:rPr>
                 <w:rFonts w:ascii="Arial" w:eastAsia="Times New Roman" w:hAnsi="Arial" w:cs="Arial"/>
@@ -1481,19 +1499,8 @@
                 <w:sz w:val="16"/>
                 <w:szCs w:val="16"/>
               </w:rPr>
-              <w:t xml:space="preserve">Mike </w:t>
-            </w:r>
-            <w:proofErr w:type="spellStart"/>
-            <w:r>
-              <w:rPr>
-                <w:rFonts w:ascii="Arial" w:eastAsia="Times New Roman" w:hAnsi="Arial" w:cs="Arial"/>
-                <w:color w:val="auto"/>
-                <w:sz w:val="16"/>
-                <w:szCs w:val="16"/>
-              </w:rPr>
-              <w:t>Dury</w:t>
-            </w:r>
-            <w:proofErr w:type="spellEnd"/>
+              <w:t>Mike Dury</w:t>
+            </w:r>
           </w:p>
         </w:tc>
         <w:tc>
@@ -2227,19 +2234,8 @@
                 <w:sz w:val="16"/>
                 <w:szCs w:val="16"/>
               </w:rPr>
-              <w:t xml:space="preserve">Michael </w:t>
-            </w:r>
-            <w:proofErr w:type="spellStart"/>
-            <w:r>
-              <w:rPr>
-                <w:rFonts w:ascii="Arial" w:eastAsia="Times New Roman" w:hAnsi="Arial" w:cs="Arial"/>
-                <w:color w:val="auto"/>
-                <w:sz w:val="16"/>
-                <w:szCs w:val="16"/>
-              </w:rPr>
-              <w:t>McMorrow</w:t>
-            </w:r>
-            <w:proofErr w:type="spellEnd"/>
+              <w:t>Michael McMorrow</w:t>
+            </w:r>
           </w:p>
         </w:tc>
         <w:tc>
@@ -4820,19 +4816,8 @@
                 <w:sz w:val="16"/>
                 <w:szCs w:val="16"/>
               </w:rPr>
-              <w:t xml:space="preserve"> </w:t>
-            </w:r>
-            <w:proofErr w:type="spellStart"/>
-            <w:r>
-              <w:rPr>
-                <w:rFonts w:ascii="Arial" w:eastAsia="Times New Roman" w:hAnsi="Arial" w:cs="Arial"/>
-                <w:color w:val="auto"/>
-                <w:sz w:val="16"/>
-                <w:szCs w:val="16"/>
-              </w:rPr>
-              <w:t>Huberton</w:t>
-            </w:r>
-            <w:proofErr w:type="spellEnd"/>
+              <w:t xml:space="preserve"> Huberton</w:t>
+            </w:r>
           </w:p>
         </w:tc>
         <w:tc>
@@ -5204,34 +5189,27 @@
         <w:t>product</w:t>
       </w:r>
       <w:r>
-        <w:t xml:space="preserve"> called </w:t>
-      </w:r>
-      <w:proofErr w:type="spellStart"/>
+        <w:t xml:space="preserve"> called BizNamer</w:t>
+      </w:r>
+      <w:r>
+        <w:t>, plus a plan to support the day-to-day running of the product.</w:t>
+      </w:r>
+    </w:p>
+    <w:p>
+      <w:pPr>
+        <w:divId w:val="1659846320"/>
+      </w:pPr>
+    </w:p>
+    <w:p>
+      <w:pPr>
+        <w:divId w:val="1659846320"/>
+      </w:pPr>
+      <w:r>
+        <w:t xml:space="preserve">The purpose of the product, </w:t>
+      </w:r>
       <w:r>
         <w:t>BizNamer</w:t>
       </w:r>
-      <w:proofErr w:type="spellEnd"/>
-      <w:r>
-        <w:t>, plus a plan to support the day-to-day running of the product.</w:t>
-      </w:r>
-    </w:p>
-    <w:p>
-      <w:pPr>
-        <w:divId w:val="1659846320"/>
-      </w:pPr>
-    </w:p>
-    <w:p>
-      <w:pPr>
-        <w:divId w:val="1659846320"/>
-      </w:pPr>
-      <w:r>
-        <w:t xml:space="preserve">The purpose of the product, </w:t>
-      </w:r>
-      <w:proofErr w:type="spellStart"/>
-      <w:r>
-        <w:t>BizNamer</w:t>
-      </w:r>
-      <w:proofErr w:type="spellEnd"/>
       <w:r>
         <w:t>,</w:t>
       </w:r>
@@ -5254,7 +5232,10 @@
         <w:t>social media</w:t>
       </w:r>
       <w:r>
-        <w:t xml:space="preserve">) and dictionary, </w:t>
+        <w:t>) and dictionary</w:t>
+      </w:r>
+      <w:r>
+        <w:t>/</w:t>
       </w:r>
       <w:r>
         <w:t xml:space="preserve">thesaurus and </w:t>
@@ -5275,7 +5256,13 @@
         <w:t xml:space="preserve">  </w:t>
       </w:r>
       <w:r>
-        <w:t xml:space="preserve">The benefits to the end user are </w:t>
+        <w:t>The benefits to the end user are</w:t>
+      </w:r>
+      <w:r>
+        <w:t>:</w:t>
+      </w:r>
+      <w:r>
+        <w:t xml:space="preserve"> </w:t>
       </w:r>
       <w:r>
         <w:t xml:space="preserve">allowing more focus on the </w:t>
@@ -5284,15 +5271,24 @@
         <w:t xml:space="preserve">creative </w:t>
       </w:r>
       <w:r>
-        <w:t>processes</w:t>
-      </w:r>
-      <w:r>
-        <w:t xml:space="preserve"> in the naming of a business or brand</w:t>
+        <w:t>process</w:t>
       </w:r>
       <w:r>
         <w:t xml:space="preserve"> </w:t>
       </w:r>
       <w:r>
+        <w:t>(</w:t>
+      </w:r>
+      <w:r>
+        <w:t>in the naming of a business or brand</w:t>
+      </w:r>
+      <w:r>
+        <w:t>)</w:t>
+      </w:r>
+      <w:r>
+        <w:t xml:space="preserve"> </w:t>
+      </w:r>
+      <w:r>
         <w:t>and reduction in time spent</w:t>
       </w:r>
       <w:r>
@@ -5323,13 +5319,8 @@
       <w:r>
         <w:t xml:space="preserve"> including advertisements for </w:t>
       </w:r>
-      <w:proofErr w:type="spellStart"/>
-      <w:r>
-        <w:t>Aranbay’s</w:t>
-      </w:r>
-      <w:proofErr w:type="spellEnd"/>
-      <w:r>
-        <w:t xml:space="preserve"> own services</w:t>
+      <w:r>
+        <w:t>Aranbay’s own services</w:t>
       </w:r>
       <w:r>
         <w:t xml:space="preserve">.  These ads will be </w:t>
@@ -5338,7 +5329,19 @@
         <w:t>aimed</w:t>
       </w:r>
       <w:r>
-        <w:t xml:space="preserve"> at the target market for this service which includes but not limited to account</w:t>
+        <w:t xml:space="preserve"> at the target market for this service </w:t>
+      </w:r>
+      <w:r>
+        <w:t xml:space="preserve">product </w:t>
+      </w:r>
+      <w:r>
+        <w:t>which includes but</w:t>
+      </w:r>
+      <w:r>
+        <w:t xml:space="preserve"> is</w:t>
+      </w:r>
+      <w:r>
+        <w:t xml:space="preserve"> not limited to account</w:t>
       </w:r>
       <w:r>
         <w:t xml:space="preserve">ing, </w:t>
@@ -5404,15 +5407,7 @@
         <w:t>solutio</w:t>
       </w:r>
       <w:r>
-        <w:t xml:space="preserve">n into the cloud that meets the features/functionality of </w:t>
-      </w:r>
-      <w:proofErr w:type="spellStart"/>
-      <w:r>
-        <w:t>BizNamer</w:t>
-      </w:r>
-      <w:proofErr w:type="spellEnd"/>
-      <w:r>
-        <w:t xml:space="preserve"> as outlined above.  The web application </w:t>
+        <w:t xml:space="preserve">n into the cloud that meets the features/functionality of BizNamer as outlined above.  The web application </w:t>
       </w:r>
       <w:r>
         <w:t>will</w:t>
@@ -5443,15 +5438,7 @@
         <w:t>A non-functional requirement of this</w:t>
       </w:r>
       <w:r>
-        <w:t xml:space="preserve"> </w:t>
-      </w:r>
-      <w:proofErr w:type="gramStart"/>
-      <w:r>
-        <w:t>project,</w:t>
-      </w:r>
-      <w:proofErr w:type="gramEnd"/>
-      <w:r>
-        <w:t xml:space="preserve"> </w:t>
+        <w:t xml:space="preserve"> project, </w:t>
       </w:r>
       <w:r>
         <w:t>is the ability</w:t>
@@ -5473,15 +5460,7 @@
         <w:t xml:space="preserve"> the creative process of coming</w:t>
       </w:r>
       <w:r>
-        <w:t xml:space="preserve"> up with a company or brand name.  To this aim, </w:t>
-      </w:r>
-      <w:proofErr w:type="spellStart"/>
-      <w:r>
-        <w:t>Aranbay</w:t>
-      </w:r>
-      <w:proofErr w:type="spellEnd"/>
-      <w:r>
-        <w:t xml:space="preserve"> has enlisted the help of 3 Entrepreneurs as Beta </w:t>
+        <w:t xml:space="preserve"> up with a company or brand name.  To this aim, Aranbay has enlisted the help of 3 Entrepreneurs as Beta </w:t>
       </w:r>
       <w:r>
         <w:t>Customers</w:t>
@@ -5609,7 +5588,19 @@
         <w:rPr>
           <w:rFonts w:eastAsia="Times New Roman"/>
         </w:rPr>
-        <w:t>The project management team will use the PMBOK methodology to manage this project.</w:t>
+        <w:t>The project management tea</w:t>
+      </w:r>
+      <w:r>
+        <w:rPr>
+          <w:rFonts w:eastAsia="Times New Roman"/>
+        </w:rPr>
+        <w:t>m will use the PMBOK method</w:t>
+      </w:r>
+      <w:r>
+        <w:rPr>
+          <w:rFonts w:eastAsia="Times New Roman"/>
+        </w:rPr>
+        <w:t xml:space="preserve"> to manage this project.</w:t>
       </w:r>
     </w:p>
     <w:p>
@@ -5661,21 +5652,7 @@
         <w:rPr>
           <w:rFonts w:eastAsia="Times New Roman"/>
         </w:rPr>
-        <w:t xml:space="preserve">within </w:t>
-      </w:r>
-      <w:proofErr w:type="spellStart"/>
-      <w:r>
-        <w:rPr>
-          <w:rFonts w:eastAsia="Times New Roman"/>
-        </w:rPr>
-        <w:t>Aranbay</w:t>
-      </w:r>
-      <w:proofErr w:type="spellEnd"/>
-      <w:r>
-        <w:rPr>
-          <w:rFonts w:eastAsia="Times New Roman"/>
-        </w:rPr>
-        <w:t xml:space="preserve"> Technologies</w:t>
+        <w:t>within Aranbay Technologies</w:t>
       </w:r>
       <w:r>
         <w:rPr>
@@ -5786,21 +5763,7 @@
         <w:rPr>
           <w:rFonts w:eastAsia="Times New Roman"/>
         </w:rPr>
-        <w:t xml:space="preserve"> and more importantly advertisement space for </w:t>
-      </w:r>
-      <w:proofErr w:type="spellStart"/>
-      <w:r>
-        <w:rPr>
-          <w:rFonts w:eastAsia="Times New Roman"/>
-        </w:rPr>
-        <w:t>Aranbay</w:t>
-      </w:r>
-      <w:proofErr w:type="spellEnd"/>
-      <w:r>
-        <w:rPr>
-          <w:rFonts w:eastAsia="Times New Roman"/>
-        </w:rPr>
-        <w:t xml:space="preserve"> Technologies to promote our own web</w:t>
+        <w:t xml:space="preserve"> and more importantly advertisement space for Aranbay Technologies to promote our own web</w:t>
       </w:r>
       <w:r>
         <w:rPr>
@@ -5850,21 +5813,7 @@
         <w:rPr>
           <w:rFonts w:eastAsia="Times New Roman"/>
         </w:rPr>
-        <w:t xml:space="preserve">The following is the list of technologies and tools that the development team will use to build and deploy the </w:t>
-      </w:r>
-      <w:proofErr w:type="spellStart"/>
-      <w:r>
-        <w:rPr>
-          <w:rFonts w:eastAsia="Times New Roman"/>
-        </w:rPr>
-        <w:t>BizNamer</w:t>
-      </w:r>
-      <w:proofErr w:type="spellEnd"/>
-      <w:r>
-        <w:rPr>
-          <w:rFonts w:eastAsia="Times New Roman"/>
-        </w:rPr>
-        <w:t xml:space="preserve"> </w:t>
+        <w:t xml:space="preserve">The following is the list of technologies and tools that the development team will use to build and deploy the BizNamer </w:t>
       </w:r>
       <w:r>
         <w:rPr>
@@ -6121,19 +6070,11 @@
           <w:rFonts w:eastAsia="Times New Roman"/>
         </w:rPr>
       </w:pPr>
-      <w:proofErr w:type="spellStart"/>
-      <w:r>
-        <w:rPr>
-          <w:rFonts w:eastAsia="Times New Roman"/>
-        </w:rPr>
-        <w:t>GitHub</w:t>
-      </w:r>
-      <w:proofErr w:type="spellEnd"/>
-      <w:r>
-        <w:rPr>
-          <w:rFonts w:eastAsia="Times New Roman"/>
-        </w:rPr>
-        <w:t xml:space="preserve"> (securely managed SCM in the cloud)</w:t>
+      <w:r>
+        <w:rPr>
+          <w:rFonts w:eastAsia="Times New Roman"/>
+        </w:rPr>
+        <w:t>GitHub (securely managed SCM in the cloud)</w:t>
       </w:r>
     </w:p>
     <w:p>
@@ -6483,16 +6424,8 @@
         <w:rPr>
           <w:rFonts w:eastAsia="Times New Roman"/>
         </w:rPr>
-        <w:t xml:space="preserve">The </w:t>
-      </w:r>
-      <w:proofErr w:type="spellStart"/>
-      <w:r>
-        <w:rPr>
-          <w:rFonts w:eastAsia="Times New Roman"/>
-        </w:rPr>
         <w:t>BizNamer</w:t>
       </w:r>
-      <w:proofErr w:type="spellEnd"/>
       <w:r>
         <w:rPr>
           <w:rFonts w:eastAsia="Times New Roman"/>
@@ -6503,7 +6436,7 @@
         <w:rPr>
           <w:rFonts w:eastAsia="Times New Roman"/>
         </w:rPr>
-        <w:t>product;</w:t>
+        <w:t>product,</w:t>
       </w:r>
       <w:r>
         <w:rPr>
@@ -6558,16 +6491,8 @@
         <w:rPr>
           <w:rFonts w:eastAsia="Times New Roman"/>
         </w:rPr>
-        <w:t xml:space="preserve">The </w:t>
-      </w:r>
-      <w:proofErr w:type="spellStart"/>
-      <w:r>
-        <w:rPr>
-          <w:rFonts w:eastAsia="Times New Roman"/>
-        </w:rPr>
         <w:t>BizNamer</w:t>
       </w:r>
-      <w:proofErr w:type="spellEnd"/>
       <w:r>
         <w:rPr>
           <w:rFonts w:eastAsia="Times New Roman"/>
@@ -6602,7 +6527,19 @@
         <w:rPr>
           <w:rFonts w:eastAsia="Times New Roman"/>
         </w:rPr>
-        <w:t xml:space="preserve"> and 3 months after production deployment, marketing will sell advertisements to interested parties. Version 2.0 will look at the possibility of having a subscription service to remove advertisements.</w:t>
+        <w:t xml:space="preserve"> and 3 months after production deployment, marketing will sell advertisements to interested parties. Version 2.0 will </w:t>
+      </w:r>
+      <w:r>
+        <w:rPr>
+          <w:rFonts w:eastAsia="Times New Roman"/>
+        </w:rPr>
+        <w:t>explore</w:t>
+      </w:r>
+      <w:r>
+        <w:rPr>
+          <w:rFonts w:eastAsia="Times New Roman"/>
+        </w:rPr>
+        <w:t xml:space="preserve"> the possibility of having a subscription service to remove advertisements.</w:t>
       </w:r>
     </w:p>
     <w:p>
@@ -6627,14 +6564,7 @@
         <w:rPr>
           <w:rFonts w:eastAsia="Times New Roman"/>
         </w:rPr>
-        <w:t xml:space="preserve">  Part of the budget will be used to cover </w:t>
-      </w:r>
-      <w:proofErr w:type="gramStart"/>
-      <w:r>
-        <w:rPr>
-          <w:rFonts w:eastAsia="Times New Roman"/>
-        </w:rPr>
-        <w:t>this day-to-day</w:t>
+        <w:t xml:space="preserve">  Part of the budget will be used to cover this day-to-day</w:t>
       </w:r>
       <w:r>
         <w:rPr>
@@ -6648,7 +6578,6 @@
         </w:rPr>
         <w:t xml:space="preserve"> costs</w:t>
       </w:r>
-      <w:proofErr w:type="gramEnd"/>
       <w:r>
         <w:rPr>
           <w:rFonts w:eastAsia="Times New Roman"/>
@@ -6738,7 +6667,19 @@
         <w:rPr>
           <w:rFonts w:eastAsia="Times New Roman"/>
         </w:rPr>
-        <w:t xml:space="preserve"> meet or exceed the day-to-day costs of running the website service.</w:t>
+        <w:t xml:space="preserve"> meet or exceed the day-to-day costs of running the website service</w:t>
+      </w:r>
+      <w:r>
+        <w:rPr>
+          <w:rFonts w:eastAsia="Times New Roman"/>
+        </w:rPr>
+        <w:t>, after the end of the 3 month beta period</w:t>
+      </w:r>
+      <w:r>
+        <w:rPr>
+          <w:rFonts w:eastAsia="Times New Roman"/>
+        </w:rPr>
+        <w:t>.</w:t>
       </w:r>
     </w:p>
     <w:p>
@@ -6813,7 +6754,13 @@
         <w:rPr>
           <w:rFonts w:eastAsia="Times New Roman"/>
         </w:rPr>
-        <w:t xml:space="preserve"> only target at tablet sized devices, as a reasonable amount of user interface space is required due to the nature of this application.</w:t>
+        <w:t xml:space="preserve"> only target </w:t>
+      </w:r>
+      <w:r>
+        <w:rPr>
+          <w:rFonts w:eastAsia="Times New Roman"/>
+        </w:rPr>
+        <w:t>tablet sized devices, as a reasonable amount of user interface space is required due to the nature of this application.</w:t>
       </w:r>
     </w:p>
     <w:p>
@@ -7079,21 +7026,13 @@
         <w:rPr>
           <w:rFonts w:eastAsia="Times New Roman"/>
         </w:rPr>
-        <w:t xml:space="preserve">, the home page and the main page where the majority of the </w:t>
-      </w:r>
-      <w:proofErr w:type="spellStart"/>
-      <w:r>
-        <w:rPr>
-          <w:rFonts w:eastAsia="Times New Roman"/>
-        </w:rPr>
-        <w:t>BizNamer</w:t>
-      </w:r>
-      <w:proofErr w:type="spellEnd"/>
-      <w:r>
-        <w:rPr>
-          <w:rFonts w:eastAsia="Times New Roman"/>
-        </w:rPr>
-        <w:t xml:space="preserve"> functionality will be used</w:t>
+        <w:t xml:space="preserve">, the home page and the main page where the majority of the BizNamer functionality will </w:t>
+      </w:r>
+      <w:r>
+        <w:rPr>
+          <w:rFonts w:eastAsia="Times New Roman"/>
+        </w:rPr>
+        <w:t>reside</w:t>
       </w:r>
       <w:r>
         <w:rPr>
@@ -7139,14 +7078,12 @@
         </w:rPr>
         <w:t xml:space="preserve">Infrastructure design to support execution of the </w:t>
       </w:r>
-      <w:proofErr w:type="spellStart"/>
       <w:r>
         <w:rPr>
           <w:rFonts w:eastAsia="Times New Roman"/>
         </w:rPr>
         <w:t>BizNamer</w:t>
       </w:r>
-      <w:proofErr w:type="spellEnd"/>
       <w:r>
         <w:rPr>
           <w:rFonts w:eastAsia="Times New Roman"/>
@@ -7170,7 +7107,31 @@
         <w:rPr>
           <w:rFonts w:eastAsia="Times New Roman"/>
         </w:rPr>
-        <w:t>Test Plan based on scope of the product</w:t>
+        <w:t xml:space="preserve">Test Plan based on </w:t>
+      </w:r>
+      <w:r>
+        <w:rPr>
+          <w:rFonts w:eastAsia="Times New Roman"/>
+        </w:rPr>
+        <w:t xml:space="preserve">the </w:t>
+      </w:r>
+      <w:r>
+        <w:rPr>
+          <w:rFonts w:eastAsia="Times New Roman"/>
+        </w:rPr>
+        <w:t xml:space="preserve">scope </w:t>
+      </w:r>
+      <w:r>
+        <w:rPr>
+          <w:rFonts w:eastAsia="Times New Roman"/>
+        </w:rPr>
+        <w:t xml:space="preserve">and requirements </w:t>
+      </w:r>
+      <w:r>
+        <w:rPr>
+          <w:rFonts w:eastAsia="Times New Roman"/>
+        </w:rPr>
+        <w:t>of the product</w:t>
       </w:r>
     </w:p>
     <w:p>
@@ -7323,21 +7284,8 @@
         <w:divId w:val="1659846320"/>
       </w:pPr>
       <w:r>
-        <w:t xml:space="preserve">Project </w:t>
-      </w:r>
-      <w:proofErr w:type="spellStart"/>
-      <w:r>
-        <w:t>Initation</w:t>
-      </w:r>
-      <w:proofErr w:type="spellEnd"/>
-      <w:r>
-        <w:t xml:space="preserve"> </w:t>
-      </w:r>
-      <w:proofErr w:type="spellStart"/>
-      <w:r>
-        <w:t>Comlete</w:t>
-      </w:r>
-      <w:proofErr w:type="spellEnd"/>
+        <w:t>Project Initation Comlete</w:t>
+      </w:r>
     </w:p>
     <w:p>
       <w:pPr>
@@ -7528,6 +7476,9 @@
       <w:r>
         <w:t>Project Organisation</w:t>
       </w:r>
+      <w:r>
+        <w:t xml:space="preserve"> Chart</w:t>
+      </w:r>
     </w:p>
     <w:p>
       <w:pPr>
@@ -7661,21 +7612,8 @@
       </w:pPr>
       <w:r>
         <w:tab/>
-        <w:t xml:space="preserve">1.3 Project </w:t>
-      </w:r>
-      <w:proofErr w:type="spellStart"/>
-      <w:r>
-        <w:t>Initation</w:t>
-      </w:r>
-      <w:proofErr w:type="spellEnd"/>
-      <w:r>
-        <w:t xml:space="preserve"> </w:t>
-      </w:r>
-      <w:proofErr w:type="spellStart"/>
-      <w:r>
-        <w:t>Comlete</w:t>
-      </w:r>
-      <w:proofErr w:type="spellEnd"/>
+        <w:t>1.3 Project Initation Comlete</w:t>
+      </w:r>
     </w:p>
     <w:p>
       <w:pPr>
@@ -7767,14 +7705,12 @@
           <w:b/>
         </w:rPr>
       </w:pPr>
-      <w:proofErr w:type="gramStart"/>
       <w:r>
         <w:rPr>
           <w:b/>
         </w:rPr>
         <w:t>3 Technical Implementation</w:t>
       </w:r>
-      <w:proofErr w:type="gramEnd"/>
       <w:r>
         <w:rPr>
           <w:b/>
@@ -7844,15 +7780,7 @@
       </w:r>
       <w:r>
         <w:tab/>
-        <w:t xml:space="preserve">3.1.4 Integrate </w:t>
-      </w:r>
-      <w:proofErr w:type="spellStart"/>
-      <w:r>
-        <w:t>OAuth</w:t>
-      </w:r>
-      <w:proofErr w:type="spellEnd"/>
-      <w:r>
-        <w:t xml:space="preserve"> for Authentication</w:t>
+        <w:t>3.1.4 Integrate OAuth for Authentication</w:t>
       </w:r>
     </w:p>
     <w:p>
@@ -7968,15 +7896,7 @@
       </w:r>
       <w:r>
         <w:tab/>
-        <w:t>3.2.3 Code Main HTML5/</w:t>
-      </w:r>
-      <w:proofErr w:type="spellStart"/>
-      <w:r>
-        <w:t>jQuery</w:t>
-      </w:r>
-      <w:proofErr w:type="spellEnd"/>
-      <w:r>
-        <w:t xml:space="preserve"> page</w:t>
+        <w:t>3.2.3 Code Main HTML5/jQuery page</w:t>
       </w:r>
     </w:p>
     <w:p>
@@ -7988,13 +7908,8 @@
       </w:r>
       <w:r>
         <w:tab/>
-        <w:t>3.2.4 Integrate Thesaurus Data with HTML/</w:t>
-      </w:r>
-      <w:proofErr w:type="spellStart"/>
-      <w:r>
-        <w:t>jQuery</w:t>
-      </w:r>
-      <w:proofErr w:type="spellEnd"/>
+        <w:t>3.2.4 Integrate Thesaurus Data with HTML/jQuery</w:t>
+      </w:r>
     </w:p>
     <w:p>
       <w:pPr>
@@ -8005,15 +7920,7 @@
       </w:r>
       <w:r>
         <w:tab/>
-        <w:t xml:space="preserve">3.2.5 </w:t>
-      </w:r>
-      <w:proofErr w:type="gramStart"/>
-      <w:r>
-        <w:t>iOS</w:t>
-      </w:r>
-      <w:proofErr w:type="gramEnd"/>
-      <w:r>
-        <w:t xml:space="preserve"> App: Login Page + Thesaurus Integration</w:t>
+        <w:t>3.2.5 iOS App: Login Page + Thesaurus Integration</w:t>
       </w:r>
     </w:p>
     <w:p>
@@ -8139,15 +8046,7 @@
       </w:r>
       <w:r>
         <w:tab/>
-        <w:t xml:space="preserve">3.3.3 Code Domain Name </w:t>
-      </w:r>
-      <w:proofErr w:type="spellStart"/>
-      <w:r>
-        <w:t>Availabity</w:t>
-      </w:r>
-      <w:proofErr w:type="spellEnd"/>
-      <w:r>
-        <w:t xml:space="preserve"> Module</w:t>
+        <w:t>3.3.3 Code Domain Name Availabity Module</w:t>
       </w:r>
     </w:p>
     <w:p>
@@ -8159,15 +8058,7 @@
       </w:r>
       <w:r>
         <w:tab/>
-        <w:t xml:space="preserve">3.3.4 </w:t>
-      </w:r>
-      <w:proofErr w:type="gramStart"/>
-      <w:r>
-        <w:t>iOS</w:t>
-      </w:r>
-      <w:proofErr w:type="gramEnd"/>
-      <w:r>
-        <w:t xml:space="preserve"> App: Integration with SEO, Domain Name availability</w:t>
+        <w:t>3.3.4 iOS App: Integration with SEO, Domain Name availability</w:t>
       </w:r>
     </w:p>
     <w:p>
@@ -8271,15 +8162,7 @@
       </w:r>
       <w:r>
         <w:tab/>
-        <w:t xml:space="preserve">3.4.3 </w:t>
-      </w:r>
-      <w:proofErr w:type="gramStart"/>
-      <w:r>
-        <w:t>iOS</w:t>
-      </w:r>
-      <w:proofErr w:type="gramEnd"/>
-      <w:r>
-        <w:t xml:space="preserve"> App: Social Real Estate Integration</w:t>
+        <w:t>3.4.3 iOS App: Social Real Estate Integration</w:t>
       </w:r>
     </w:p>
     <w:p>
@@ -8407,15 +8290,7 @@
       </w:r>
       <w:r>
         <w:tab/>
-        <w:t xml:space="preserve">3.5.5 </w:t>
-      </w:r>
-      <w:proofErr w:type="gramStart"/>
-      <w:r>
-        <w:t>iOS</w:t>
-      </w:r>
-      <w:proofErr w:type="gramEnd"/>
-      <w:r>
-        <w:t xml:space="preserve"> App: Final Integration and bug fixing</w:t>
+        <w:t>3.5.5 iOS App: Final Integration and bug fixing</w:t>
       </w:r>
     </w:p>
     <w:p>
@@ -8547,21 +8422,7 @@
         <w:rPr>
           <w:b/>
         </w:rPr>
-        <w:t xml:space="preserve">4 </w:t>
-      </w:r>
-      <w:proofErr w:type="spellStart"/>
-      <w:r>
-        <w:rPr>
-          <w:b/>
-        </w:rPr>
-        <w:t>On going</w:t>
-      </w:r>
-      <w:proofErr w:type="spellEnd"/>
-      <w:r>
-        <w:rPr>
-          <w:b/>
-        </w:rPr>
-        <w:t xml:space="preserve"> Support &amp; Maintenance</w:t>
+        <w:t>4 On going Support &amp; Maintenance</w:t>
       </w:r>
     </w:p>
     <w:p>
@@ -8654,15 +8515,13 @@
         <w:divId w:val="1659846320"/>
       </w:pPr>
       <w:r>
-        <w:t xml:space="preserve">The report below contains the project costs broken down by summary </w:t>
-      </w:r>
-      <w:proofErr w:type="gramStart"/>
-      <w:r>
-        <w:t>task,</w:t>
-      </w:r>
-      <w:proofErr w:type="gramEnd"/>
-      <w:r>
-        <w:t xml:space="preserve"> top line is the total projected project cost.</w:t>
+        <w:t>The report below contains the project costs broken down by summary task, top lin</w:t>
+      </w:r>
+      <w:r>
+        <w:t>e is the total projected</w:t>
+      </w:r>
+      <w:r>
+        <w:t xml:space="preserve"> cost.</w:t>
       </w:r>
     </w:p>
     <w:p>
@@ -8730,15 +8589,7 @@
         <w:divId w:val="1659846320"/>
       </w:pPr>
       <w:r>
-        <w:t xml:space="preserve">The majority of costs are </w:t>
-      </w:r>
-      <w:proofErr w:type="gramStart"/>
-      <w:r>
-        <w:t>personnel,</w:t>
-      </w:r>
-      <w:proofErr w:type="gramEnd"/>
-      <w:r>
-        <w:t xml:space="preserve"> there are also costs to using the services of the cloud service provider.  Other costs such as backup, Source Code Management etc. are not included in the project costs as these costs are companywide and not specific to this project.</w:t>
+        <w:t>The majority of costs are personnel, there are also costs to using the services of the cloud service provider.  Other costs such as backup, Source Code Management etc. are not included in the project costs as these costs are companywide and not specific to this project.</w:t>
       </w:r>
     </w:p>
     <w:p>
@@ -8782,15 +8633,13 @@
         <w:divId w:val="1659846320"/>
       </w:pPr>
       <w:r>
-        <w:t xml:space="preserve">The follow is the list of </w:t>
-      </w:r>
-      <w:proofErr w:type="spellStart"/>
-      <w:r>
-        <w:t>Aranbay</w:t>
-      </w:r>
-      <w:proofErr w:type="spellEnd"/>
-      <w:r>
-        <w:t xml:space="preserve"> employees that will participate in the execution of the project</w:t>
+        <w:t>The follow</w:t>
+      </w:r>
+      <w:r>
+        <w:t>ing table</w:t>
+      </w:r>
+      <w:r>
+        <w:t xml:space="preserve"> is the list of Aranbay employees that will participate in the execution of the project</w:t>
       </w:r>
       <w:r>
         <w:t xml:space="preserve"> and the level of their involvement. .</w:t>
@@ -8959,16 +8808,8 @@
               <w:rPr>
                 <w:rFonts w:eastAsia="Times New Roman"/>
               </w:rPr>
-              <w:t xml:space="preserve">Mike </w:t>
-            </w:r>
-            <w:proofErr w:type="spellStart"/>
-            <w:r>
-              <w:rPr>
-                <w:rFonts w:eastAsia="Times New Roman"/>
-              </w:rPr>
-              <w:t>Dury</w:t>
-            </w:r>
-            <w:proofErr w:type="spellEnd"/>
+              <w:t>Mike Dury</w:t>
+            </w:r>
           </w:p>
         </w:tc>
         <w:tc>
@@ -9101,16 +8942,8 @@
               <w:rPr>
                 <w:rFonts w:eastAsia="Times New Roman"/>
               </w:rPr>
-              <w:t xml:space="preserve">Michael </w:t>
-            </w:r>
-            <w:proofErr w:type="spellStart"/>
-            <w:r>
-              <w:rPr>
-                <w:rFonts w:eastAsia="Times New Roman"/>
-              </w:rPr>
-              <w:t>McMorrow</w:t>
-            </w:r>
-            <w:proofErr w:type="spellEnd"/>
+              <w:t>Michael McMorrow</w:t>
+            </w:r>
           </w:p>
         </w:tc>
         <w:tc>
@@ -9422,15 +9255,7 @@
         <w:t>There are also two cloud service provider accounts that developers will use when testing and running the web application in</w:t>
       </w:r>
       <w:r>
-        <w:t xml:space="preserve"> production.  These have been set-up to invoice </w:t>
-      </w:r>
-      <w:proofErr w:type="spellStart"/>
-      <w:r>
-        <w:t>Aranbay</w:t>
-      </w:r>
-      <w:proofErr w:type="spellEnd"/>
-      <w:r>
-        <w:t xml:space="preserve"> on a monthly basis.</w:t>
+        <w:t xml:space="preserve"> production.  These have been set-up to invoice Aranbay on a monthly basis.</w:t>
       </w:r>
       <w:r>
         <w:t xml:space="preserve"> </w:t>
@@ -9448,6 +9273,16 @@
     </w:p>
     <w:p>
       <w:pPr>
+        <w:divId w:val="1659846320"/>
+      </w:pPr>
+    </w:p>
+    <w:p>
+      <w:pPr>
+        <w:divId w:val="1659846320"/>
+      </w:pPr>
+    </w:p>
+    <w:p>
+      <w:pPr>
         <w:pStyle w:val="Heading1"/>
         <w:divId w:val="1659846320"/>
         <w:rPr>
@@ -9458,7 +9293,6 @@
         <w:rPr>
           <w:rFonts w:eastAsia="Times New Roman"/>
         </w:rPr>
-        <w:lastRenderedPageBreak/>
         <w:t>9</w:t>
       </w:r>
       <w:r>
@@ -9477,14 +9311,6 @@
       <w:pPr>
         <w:divId w:val="1659846320"/>
       </w:pPr>
-      <w:r>
-        <w:t xml:space="preserve">The project Risk Management plan list </w:t>
-      </w:r>
-    </w:p>
-    <w:p>
-      <w:pPr>
-        <w:divId w:val="1659846320"/>
-      </w:pPr>
     </w:p>
     <w:p>
       <w:pPr>
@@ -9494,62 +9320,65 @@
         <w:t>All project</w:t>
       </w:r>
       <w:r>
-        <w:t xml:space="preserve"> products such as this document, other planning documents and all software code and configurations will be stored using the Git Source Code Management System in conjunction with </w:t>
-      </w:r>
-      <w:proofErr w:type="spellStart"/>
-      <w:r>
-        <w:t>GitHub</w:t>
-      </w:r>
-      <w:proofErr w:type="spellEnd"/>
-      <w:r>
-        <w:t xml:space="preserve"> to securely store project artefacts off-site in the cloud.</w:t>
-      </w:r>
-    </w:p>
-    <w:p>
-      <w:pPr>
-        <w:divId w:val="1659846320"/>
-      </w:pPr>
-    </w:p>
-    <w:p>
-      <w:pPr>
-        <w:divId w:val="1659846320"/>
-      </w:pPr>
-      <w:r>
-        <w:t>The IT department have a policy in place to always have at least 1 developer specification PC and 1 regular specification PC available for any failing PC workstations.</w:t>
-      </w:r>
-    </w:p>
-    <w:p>
-      <w:pPr>
-        <w:divId w:val="1659846320"/>
-      </w:pPr>
-    </w:p>
-    <w:p>
-      <w:pPr>
-        <w:divId w:val="1659846320"/>
-      </w:pPr>
-      <w:r>
-        <w:t xml:space="preserve">All database data will be backed up according to </w:t>
-      </w:r>
-      <w:proofErr w:type="spellStart"/>
-      <w:r>
-        <w:t>Aranbay’s</w:t>
-      </w:r>
-      <w:proofErr w:type="spellEnd"/>
-      <w:r>
-        <w:t xml:space="preserve"> existing and in-place backup strategies and execution plans.  </w:t>
-      </w:r>
-    </w:p>
-    <w:p>
-      <w:pPr>
-        <w:divId w:val="1659846320"/>
-      </w:pPr>
-    </w:p>
-    <w:p>
-      <w:pPr>
-        <w:divId w:val="1659846320"/>
-      </w:pPr>
-      <w:r>
-        <w:t>The table on the following page lists project specific risks and associated actions and consequ</w:t>
+        <w:t xml:space="preserve"> products such as this document, other planning documents and all software code and configurations will be stored using the Git Source Code Management System in conjunction with GitHub to securely store project artefacts off-site in the cloud.</w:t>
+      </w:r>
+    </w:p>
+    <w:p>
+      <w:pPr>
+        <w:divId w:val="1659846320"/>
+      </w:pPr>
+    </w:p>
+    <w:p>
+      <w:pPr>
+        <w:divId w:val="1659846320"/>
+      </w:pPr>
+      <w:r>
+        <w:t>In the unlikely scenario that GitHub looses our SCM repository then the respository on any internal PC can be used to recover the Git repository due to the distributed nature of the Git SCM.</w:t>
+      </w:r>
+    </w:p>
+    <w:p>
+      <w:pPr>
+        <w:divId w:val="1659846320"/>
+      </w:pPr>
+    </w:p>
+    <w:p>
+      <w:pPr>
+        <w:divId w:val="1659846320"/>
+      </w:pPr>
+      <w:r>
+        <w:t>The IT department have a policy in place to always have at least 1 developer specification PC and 1 regular specification PC available</w:t>
+      </w:r>
+      <w:r>
+        <w:t xml:space="preserve"> for any failing PC workstation</w:t>
+      </w:r>
+      <w:r>
+        <w:t>.</w:t>
+      </w:r>
+    </w:p>
+    <w:p>
+      <w:pPr>
+        <w:divId w:val="1659846320"/>
+      </w:pPr>
+    </w:p>
+    <w:p>
+      <w:pPr>
+        <w:divId w:val="1659846320"/>
+      </w:pPr>
+      <w:r>
+        <w:t xml:space="preserve">All database data will be backed up according to Aranbay’s existing and in-place backup strategies and execution plans.  </w:t>
+      </w:r>
+    </w:p>
+    <w:p>
+      <w:pPr>
+        <w:divId w:val="1659846320"/>
+      </w:pPr>
+    </w:p>
+    <w:p>
+      <w:pPr>
+        <w:divId w:val="1659846320"/>
+      </w:pPr>
+      <w:r>
+        <w:t>The table on the following page lists risks and associated actions and consequ</w:t>
       </w:r>
       <w:r>
         <w:t>ences.</w:t>
@@ -9612,13 +9441,13 @@
       <w:tblGrid>
         <w:gridCol w:w="564"/>
         <w:gridCol w:w="378"/>
-        <w:gridCol w:w="1612"/>
-        <w:gridCol w:w="2552"/>
+        <w:gridCol w:w="1568"/>
+        <w:gridCol w:w="2534"/>
+        <w:gridCol w:w="1196"/>
         <w:gridCol w:w="1134"/>
         <w:gridCol w:w="1134"/>
-        <w:gridCol w:w="1134"/>
-        <w:gridCol w:w="2551"/>
-        <w:gridCol w:w="963"/>
+        <w:gridCol w:w="2513"/>
+        <w:gridCol w:w="1001"/>
         <w:gridCol w:w="596"/>
         <w:gridCol w:w="1279"/>
         <w:gridCol w:w="989"/>
@@ -9718,7 +9547,7 @@
         </w:tc>
         <w:tc>
           <w:tcPr>
-            <w:tcW w:w="1612" w:type="dxa"/>
+            <w:tcW w:w="1568" w:type="dxa"/>
             <w:tcBorders>
               <w:top w:val="single" w:sz="8" w:space="0" w:color="000000"/>
               <w:left w:val="single" w:sz="8" w:space="0" w:color="000000"/>
@@ -9762,7 +9591,7 @@
         </w:tc>
         <w:tc>
           <w:tcPr>
-            <w:tcW w:w="2552" w:type="dxa"/>
+            <w:tcW w:w="2534" w:type="dxa"/>
             <w:tcBorders>
               <w:top w:val="single" w:sz="8" w:space="0" w:color="000000"/>
               <w:left w:val="single" w:sz="8" w:space="0" w:color="000000"/>
@@ -9806,7 +9635,7 @@
         </w:tc>
         <w:tc>
           <w:tcPr>
-            <w:tcW w:w="1134" w:type="dxa"/>
+            <w:tcW w:w="1196" w:type="dxa"/>
             <w:tcBorders>
               <w:top w:val="single" w:sz="8" w:space="0" w:color="000000"/>
               <w:left w:val="single" w:sz="8" w:space="0" w:color="000000"/>
@@ -9964,7 +9793,7 @@
         </w:tc>
         <w:tc>
           <w:tcPr>
-            <w:tcW w:w="2551" w:type="dxa"/>
+            <w:tcW w:w="2513" w:type="dxa"/>
             <w:tcBorders>
               <w:top w:val="single" w:sz="8" w:space="0" w:color="000000"/>
               <w:left w:val="single" w:sz="8" w:space="0" w:color="000000"/>
@@ -10032,7 +9861,7 @@
         </w:tc>
         <w:tc>
           <w:tcPr>
-            <w:tcW w:w="963" w:type="dxa"/>
+            <w:tcW w:w="1001" w:type="dxa"/>
             <w:tcBorders>
               <w:top w:val="single" w:sz="8" w:space="0" w:color="000000"/>
               <w:left w:val="single" w:sz="8" w:space="0" w:color="000000"/>
@@ -10350,7 +10179,7 @@
         </w:tc>
         <w:tc>
           <w:tcPr>
-            <w:tcW w:w="1612" w:type="dxa"/>
+            <w:tcW w:w="1568" w:type="dxa"/>
             <w:tcBorders>
               <w:top w:val="single" w:sz="8" w:space="0" w:color="000000"/>
               <w:left w:val="single" w:sz="8" w:space="0" w:color="000000"/>
@@ -10403,7 +10232,7 @@
         </w:tc>
         <w:tc>
           <w:tcPr>
-            <w:tcW w:w="2552" w:type="dxa"/>
+            <w:tcW w:w="2534" w:type="dxa"/>
             <w:tcBorders>
               <w:top w:val="single" w:sz="8" w:space="0" w:color="000000"/>
               <w:left w:val="single" w:sz="8" w:space="0" w:color="000000"/>
@@ -10456,7 +10285,7 @@
         </w:tc>
         <w:tc>
           <w:tcPr>
-            <w:tcW w:w="1134" w:type="dxa"/>
+            <w:tcW w:w="1196" w:type="dxa"/>
             <w:tcBorders>
               <w:top w:val="single" w:sz="8" w:space="0" w:color="000000"/>
               <w:left w:val="single" w:sz="8" w:space="0" w:color="000000"/>
@@ -10604,7 +10433,7 @@
         </w:tc>
         <w:tc>
           <w:tcPr>
-            <w:tcW w:w="2551" w:type="dxa"/>
+            <w:tcW w:w="2513" w:type="dxa"/>
             <w:tcBorders>
               <w:top w:val="single" w:sz="8" w:space="0" w:color="000000"/>
               <w:left w:val="single" w:sz="8" w:space="0" w:color="000000"/>
@@ -10690,7 +10519,7 @@
         </w:tc>
         <w:tc>
           <w:tcPr>
-            <w:tcW w:w="963" w:type="dxa"/>
+            <w:tcW w:w="1001" w:type="dxa"/>
             <w:tcBorders>
               <w:top w:val="single" w:sz="8" w:space="0" w:color="000000"/>
               <w:left w:val="single" w:sz="8" w:space="0" w:color="000000"/>
@@ -10950,7 +10779,7 @@
         </w:tc>
         <w:tc>
           <w:tcPr>
-            <w:tcW w:w="1612" w:type="dxa"/>
+            <w:tcW w:w="1568" w:type="dxa"/>
             <w:tcBorders>
               <w:top w:val="single" w:sz="8" w:space="0" w:color="000000"/>
               <w:left w:val="single" w:sz="8" w:space="0" w:color="000000"/>
@@ -11014,7 +10843,7 @@
         </w:tc>
         <w:tc>
           <w:tcPr>
-            <w:tcW w:w="2552" w:type="dxa"/>
+            <w:tcW w:w="2534" w:type="dxa"/>
             <w:tcBorders>
               <w:top w:val="single" w:sz="8" w:space="0" w:color="000000"/>
               <w:left w:val="single" w:sz="8" w:space="0" w:color="000000"/>
@@ -11056,7 +10885,7 @@
         </w:tc>
         <w:tc>
           <w:tcPr>
-            <w:tcW w:w="1134" w:type="dxa"/>
+            <w:tcW w:w="1196" w:type="dxa"/>
             <w:tcBorders>
               <w:top w:val="single" w:sz="8" w:space="0" w:color="000000"/>
               <w:left w:val="single" w:sz="8" w:space="0" w:color="000000"/>
@@ -11182,7 +11011,7 @@
         </w:tc>
         <w:tc>
           <w:tcPr>
-            <w:tcW w:w="2551" w:type="dxa"/>
+            <w:tcW w:w="2513" w:type="dxa"/>
             <w:tcBorders>
               <w:top w:val="single" w:sz="8" w:space="0" w:color="000000"/>
               <w:left w:val="single" w:sz="8" w:space="0" w:color="000000"/>
@@ -11224,7 +11053,7 @@
         </w:tc>
         <w:tc>
           <w:tcPr>
-            <w:tcW w:w="963" w:type="dxa"/>
+            <w:tcW w:w="1001" w:type="dxa"/>
             <w:tcBorders>
               <w:top w:val="single" w:sz="8" w:space="0" w:color="000000"/>
               <w:left w:val="single" w:sz="8" w:space="0" w:color="000000"/>
@@ -11473,7 +11302,7 @@
         </w:tc>
         <w:tc>
           <w:tcPr>
-            <w:tcW w:w="1612" w:type="dxa"/>
+            <w:tcW w:w="1568" w:type="dxa"/>
             <w:tcBorders>
               <w:top w:val="single" w:sz="8" w:space="0" w:color="000000"/>
               <w:left w:val="single" w:sz="8" w:space="0" w:color="000000"/>
@@ -11515,7 +11344,7 @@
         </w:tc>
         <w:tc>
           <w:tcPr>
-            <w:tcW w:w="2552" w:type="dxa"/>
+            <w:tcW w:w="2534" w:type="dxa"/>
             <w:tcBorders>
               <w:top w:val="single" w:sz="8" w:space="0" w:color="000000"/>
               <w:left w:val="single" w:sz="8" w:space="0" w:color="000000"/>
@@ -11557,7 +11386,7 @@
         </w:tc>
         <w:tc>
           <w:tcPr>
-            <w:tcW w:w="1134" w:type="dxa"/>
+            <w:tcW w:w="1196" w:type="dxa"/>
             <w:tcBorders>
               <w:top w:val="single" w:sz="8" w:space="0" w:color="000000"/>
               <w:left w:val="single" w:sz="8" w:space="0" w:color="000000"/>
@@ -11683,7 +11512,7 @@
         </w:tc>
         <w:tc>
           <w:tcPr>
-            <w:tcW w:w="2551" w:type="dxa"/>
+            <w:tcW w:w="2513" w:type="dxa"/>
             <w:tcBorders>
               <w:top w:val="single" w:sz="8" w:space="0" w:color="000000"/>
               <w:left w:val="single" w:sz="8" w:space="0" w:color="000000"/>
@@ -11714,7 +11543,7 @@
         </w:tc>
         <w:tc>
           <w:tcPr>
-            <w:tcW w:w="963" w:type="dxa"/>
+            <w:tcW w:w="1001" w:type="dxa"/>
             <w:tcBorders>
               <w:top w:val="single" w:sz="8" w:space="0" w:color="000000"/>
               <w:left w:val="single" w:sz="8" w:space="0" w:color="000000"/>
@@ -11963,7 +11792,7 @@
         </w:tc>
         <w:tc>
           <w:tcPr>
-            <w:tcW w:w="1612" w:type="dxa"/>
+            <w:tcW w:w="1568" w:type="dxa"/>
             <w:tcBorders>
               <w:top w:val="single" w:sz="8" w:space="0" w:color="000000"/>
               <w:left w:val="single" w:sz="8" w:space="0" w:color="000000"/>
@@ -12004,7 +11833,7 @@
         </w:tc>
         <w:tc>
           <w:tcPr>
-            <w:tcW w:w="2552" w:type="dxa"/>
+            <w:tcW w:w="2534" w:type="dxa"/>
             <w:tcBorders>
               <w:top w:val="single" w:sz="8" w:space="0" w:color="000000"/>
               <w:left w:val="single" w:sz="8" w:space="0" w:color="000000"/>
@@ -12045,7 +11874,7 @@
         </w:tc>
         <w:tc>
           <w:tcPr>
-            <w:tcW w:w="1134" w:type="dxa"/>
+            <w:tcW w:w="1196" w:type="dxa"/>
             <w:tcBorders>
               <w:top w:val="single" w:sz="8" w:space="0" w:color="000000"/>
               <w:left w:val="single" w:sz="8" w:space="0" w:color="000000"/>
@@ -12168,7 +11997,7 @@
         </w:tc>
         <w:tc>
           <w:tcPr>
-            <w:tcW w:w="2551" w:type="dxa"/>
+            <w:tcW w:w="2513" w:type="dxa"/>
             <w:tcBorders>
               <w:top w:val="single" w:sz="8" w:space="0" w:color="000000"/>
               <w:left w:val="single" w:sz="8" w:space="0" w:color="000000"/>
@@ -12209,7 +12038,7 @@
         </w:tc>
         <w:tc>
           <w:tcPr>
-            <w:tcW w:w="963" w:type="dxa"/>
+            <w:tcW w:w="1001" w:type="dxa"/>
             <w:tcBorders>
               <w:top w:val="single" w:sz="8" w:space="0" w:color="000000"/>
               <w:left w:val="single" w:sz="8" w:space="0" w:color="000000"/>
@@ -12623,174 +12452,152 @@
           <w:rFonts w:eastAsia="Times New Roman"/>
           <w:b/>
         </w:rPr>
-        <w:t xml:space="preserve">Mike </w:t>
-      </w:r>
-      <w:proofErr w:type="spellStart"/>
+        <w:t>Mike Dury</w:t>
+      </w:r>
+      <w:r>
+        <w:rPr>
+          <w:rFonts w:eastAsia="Times New Roman"/>
+        </w:rPr>
+        <w:t>): sponsor and providing part</w:t>
+      </w:r>
+      <w:r>
+        <w:rPr>
+          <w:rFonts w:eastAsia="Times New Roman"/>
+        </w:rPr>
+        <w:t xml:space="preserve"> funding for the BizNam</w:t>
+      </w:r>
+      <w:r>
+        <w:rPr>
+          <w:rFonts w:eastAsia="Times New Roman"/>
+        </w:rPr>
+        <w:t>e</w:t>
+      </w:r>
+      <w:r>
+        <w:rPr>
+          <w:rFonts w:eastAsia="Times New Roman"/>
+        </w:rPr>
+        <w:t>r project.  The project idea is based on his experience in company start-ups and branding products.</w:t>
+      </w:r>
+      <w:r>
+        <w:rPr>
+          <w:rFonts w:eastAsia="Times New Roman"/>
+        </w:rPr>
+        <w:t xml:space="preserve">  Mike will be interviewed in the requirements gathering phase of this project for his domain knowledge and may be part reviewing process for product releases when he is available. </w:t>
+      </w:r>
+    </w:p>
+    <w:p>
+      <w:pPr>
+        <w:divId w:val="1659846320"/>
+        <w:rPr>
+          <w:rFonts w:eastAsia="Times New Roman"/>
+        </w:rPr>
+      </w:pPr>
+    </w:p>
+    <w:p>
+      <w:pPr>
+        <w:divId w:val="1659846320"/>
+        <w:rPr>
+          <w:rFonts w:eastAsia="Times New Roman"/>
+        </w:rPr>
+      </w:pPr>
       <w:r>
         <w:rPr>
           <w:rFonts w:eastAsia="Times New Roman"/>
           <w:b/>
         </w:rPr>
-        <w:t>Dury</w:t>
-      </w:r>
-      <w:proofErr w:type="spellEnd"/>
-      <w:r>
-        <w:rPr>
-          <w:rFonts w:eastAsia="Times New Roman"/>
-        </w:rPr>
-        <w:t>): sponsor and providing part</w:t>
-      </w:r>
-      <w:r>
-        <w:rPr>
-          <w:rFonts w:eastAsia="Times New Roman"/>
-        </w:rPr>
-        <w:t xml:space="preserve"> funding for the </w:t>
-      </w:r>
-      <w:proofErr w:type="spellStart"/>
-      <w:r>
-        <w:rPr>
-          <w:rFonts w:eastAsia="Times New Roman"/>
-        </w:rPr>
-        <w:t>BizNam</w:t>
-      </w:r>
-      <w:r>
-        <w:rPr>
-          <w:rFonts w:eastAsia="Times New Roman"/>
-        </w:rPr>
-        <w:t>e</w:t>
-      </w:r>
-      <w:r>
-        <w:rPr>
-          <w:rFonts w:eastAsia="Times New Roman"/>
-        </w:rPr>
-        <w:t>r</w:t>
-      </w:r>
-      <w:proofErr w:type="spellEnd"/>
-      <w:r>
-        <w:rPr>
-          <w:rFonts w:eastAsia="Times New Roman"/>
-        </w:rPr>
-        <w:t xml:space="preserve"> project.  The project idea is based on his experience in company start-ups and branding products.</w:t>
-      </w:r>
-      <w:r>
-        <w:rPr>
-          <w:rFonts w:eastAsia="Times New Roman"/>
-        </w:rPr>
-        <w:t xml:space="preserve">  Mike will be interviewed in the requirements gathering phase of this project for his domain knowledge and may be part reviewing process for product releases when he is available. </w:t>
-      </w:r>
-    </w:p>
-    <w:p>
-      <w:pPr>
-        <w:divId w:val="1659846320"/>
-        <w:rPr>
-          <w:rFonts w:eastAsia="Times New Roman"/>
-        </w:rPr>
-      </w:pPr>
-    </w:p>
-    <w:p>
-      <w:pPr>
-        <w:divId w:val="1659846320"/>
-        <w:rPr>
-          <w:rFonts w:eastAsia="Times New Roman"/>
-        </w:rPr>
-      </w:pPr>
+        <w:t xml:space="preserve">Development Team Lead </w:t>
+      </w:r>
+      <w:r>
+        <w:rPr>
+          <w:rFonts w:eastAsia="Times New Roman"/>
+        </w:rPr>
+        <w:t>(</w:t>
+      </w:r>
       <w:r>
         <w:rPr>
           <w:rFonts w:eastAsia="Times New Roman"/>
           <w:b/>
         </w:rPr>
-        <w:t xml:space="preserve">Development Team Lead </w:t>
-      </w:r>
-      <w:r>
-        <w:rPr>
-          <w:rFonts w:eastAsia="Times New Roman"/>
-        </w:rPr>
-        <w:t>(</w:t>
-      </w:r>
+        <w:t>Gary Dolan</w:t>
+      </w:r>
+      <w:r>
+        <w:rPr>
+          <w:rFonts w:eastAsia="Times New Roman"/>
+        </w:rPr>
+        <w:t>)</w:t>
+      </w:r>
+      <w:r>
+        <w:rPr>
+          <w:rFonts w:eastAsia="Times New Roman"/>
+        </w:rPr>
+        <w:t xml:space="preserve">: Gary will lead the technical side of the project and </w:t>
+      </w:r>
+      <w:r>
+        <w:rPr>
+          <w:rFonts w:eastAsia="Times New Roman"/>
+        </w:rPr>
+        <w:t xml:space="preserve">is responsible for leading the requirements gathering and analysis, design and software architecture implementation.  He will also author core modules in </w:t>
+      </w:r>
+      <w:r>
+        <w:rPr>
+          <w:rFonts w:eastAsia="Times New Roman"/>
+        </w:rPr>
+        <w:t xml:space="preserve">the </w:t>
+      </w:r>
+      <w:r>
+        <w:rPr>
+          <w:rFonts w:eastAsia="Times New Roman"/>
+        </w:rPr>
+        <w:t>implementation</w:t>
+      </w:r>
+      <w:r>
+        <w:rPr>
+          <w:rFonts w:eastAsia="Times New Roman"/>
+        </w:rPr>
+        <w:t xml:space="preserve"> phase</w:t>
+      </w:r>
+      <w:r>
+        <w:rPr>
+          <w:rFonts w:eastAsia="Times New Roman"/>
+        </w:rPr>
+        <w:t>.  Gary has lead several successful projects for Aranbay in the past.</w:t>
+      </w:r>
+    </w:p>
+    <w:p>
+      <w:pPr>
+        <w:divId w:val="1659846320"/>
+        <w:rPr>
+          <w:rFonts w:eastAsia="Times New Roman"/>
+        </w:rPr>
+      </w:pPr>
+    </w:p>
+    <w:p>
+      <w:pPr>
+        <w:divId w:val="1659846320"/>
+        <w:rPr>
+          <w:rFonts w:eastAsia="Times New Roman"/>
+        </w:rPr>
+      </w:pPr>
       <w:r>
         <w:rPr>
           <w:rFonts w:eastAsia="Times New Roman"/>
           <w:b/>
         </w:rPr>
-        <w:t>Gary Dolan</w:t>
-      </w:r>
-      <w:r>
-        <w:rPr>
-          <w:rFonts w:eastAsia="Times New Roman"/>
-        </w:rPr>
-        <w:t>)</w:t>
-      </w:r>
-      <w:r>
-        <w:rPr>
-          <w:rFonts w:eastAsia="Times New Roman"/>
-        </w:rPr>
-        <w:t xml:space="preserve">: Gary will lead the technical side of the project and </w:t>
-      </w:r>
-      <w:r>
-        <w:rPr>
-          <w:rFonts w:eastAsia="Times New Roman"/>
-        </w:rPr>
-        <w:t xml:space="preserve">is responsible for leading the requirements gathering and analysis, design, design and software architecture implementation.  He will also author core modules in implementation.  Gary has lead several successful projects for </w:t>
-      </w:r>
-      <w:proofErr w:type="spellStart"/>
-      <w:r>
-        <w:rPr>
-          <w:rFonts w:eastAsia="Times New Roman"/>
-        </w:rPr>
-        <w:t>Aranbay</w:t>
-      </w:r>
-      <w:proofErr w:type="spellEnd"/>
-      <w:r>
-        <w:rPr>
-          <w:rFonts w:eastAsia="Times New Roman"/>
-        </w:rPr>
-        <w:t xml:space="preserve"> in the past.</w:t>
-      </w:r>
-    </w:p>
-    <w:p>
-      <w:pPr>
-        <w:divId w:val="1659846320"/>
-        <w:rPr>
-          <w:rFonts w:eastAsia="Times New Roman"/>
-        </w:rPr>
-      </w:pPr>
-    </w:p>
-    <w:p>
-      <w:pPr>
-        <w:divId w:val="1659846320"/>
-        <w:rPr>
-          <w:rFonts w:eastAsia="Times New Roman"/>
-        </w:rPr>
-      </w:pPr>
+        <w:t>Software Engineer</w:t>
+      </w:r>
+      <w:r>
+        <w:rPr>
+          <w:rFonts w:eastAsia="Times New Roman"/>
+        </w:rPr>
+        <w:t xml:space="preserve"> (</w:t>
+      </w:r>
       <w:r>
         <w:rPr>
           <w:rFonts w:eastAsia="Times New Roman"/>
           <w:b/>
         </w:rPr>
-        <w:t>Software Engineer</w:t>
-      </w:r>
-      <w:r>
-        <w:rPr>
-          <w:rFonts w:eastAsia="Times New Roman"/>
-        </w:rPr>
-        <w:t xml:space="preserve"> (</w:t>
-      </w:r>
-      <w:r>
-        <w:rPr>
-          <w:rFonts w:eastAsia="Times New Roman"/>
-          <w:b/>
-        </w:rPr>
-        <w:t xml:space="preserve">Michael </w:t>
-      </w:r>
-      <w:proofErr w:type="spellStart"/>
-      <w:r>
-        <w:rPr>
-          <w:rFonts w:eastAsia="Times New Roman"/>
-          <w:b/>
-        </w:rPr>
-        <w:t>McMorrow</w:t>
-      </w:r>
-      <w:proofErr w:type="spellEnd"/>
+        <w:t>Michael McMorrow</w:t>
+      </w:r>
       <w:r>
         <w:rPr>
           <w:rFonts w:eastAsia="Times New Roman"/>
@@ -12807,21 +12614,7 @@
         <w:rPr>
           <w:rFonts w:eastAsia="Times New Roman"/>
         </w:rPr>
-        <w:t xml:space="preserve">, Michael has also worked with </w:t>
-      </w:r>
-      <w:proofErr w:type="spellStart"/>
-      <w:r>
-        <w:rPr>
-          <w:rFonts w:eastAsia="Times New Roman"/>
-        </w:rPr>
-        <w:t>Aranbay</w:t>
-      </w:r>
-      <w:proofErr w:type="spellEnd"/>
-      <w:r>
-        <w:rPr>
-          <w:rFonts w:eastAsia="Times New Roman"/>
-        </w:rPr>
-        <w:t xml:space="preserve"> for a number of years</w:t>
+        <w:t>, Michael has also worked with Aranbay for a number of years</w:t>
       </w:r>
       <w:r>
         <w:rPr>
@@ -13040,21 +12833,84 @@
           <w:rFonts w:eastAsia="Times New Roman"/>
         </w:rPr>
       </w:pPr>
-      <w:proofErr w:type="gramStart"/>
       <w:r>
         <w:rPr>
           <w:rFonts w:eastAsia="Times New Roman"/>
           <w:b/>
         </w:rPr>
-        <w:t>iOS</w:t>
-      </w:r>
-      <w:proofErr w:type="gramEnd"/>
+        <w:t>iOS App Developer</w:t>
+      </w:r>
+      <w:r>
+        <w:rPr>
+          <w:rFonts w:eastAsia="Times New Roman"/>
+        </w:rPr>
+        <w:t xml:space="preserve"> (</w:t>
+      </w:r>
       <w:r>
         <w:rPr>
           <w:rFonts w:eastAsia="Times New Roman"/>
           <w:b/>
         </w:rPr>
-        <w:t xml:space="preserve"> App Developer</w:t>
+        <w:t>Carmel Keegan</w:t>
+      </w:r>
+      <w:r>
+        <w:rPr>
+          <w:rFonts w:eastAsia="Times New Roman"/>
+        </w:rPr>
+        <w:t xml:space="preserve">): </w:t>
+      </w:r>
+      <w:r>
+        <w:rPr>
+          <w:rFonts w:eastAsia="Times New Roman"/>
+        </w:rPr>
+        <w:t>Will take Nadia</w:t>
+      </w:r>
+      <w:r>
+        <w:rPr>
+          <w:rFonts w:eastAsia="Times New Roman"/>
+        </w:rPr>
+        <w:t>’s</w:t>
+      </w:r>
+      <w:r>
+        <w:rPr>
+          <w:rFonts w:eastAsia="Times New Roman"/>
+        </w:rPr>
+        <w:t xml:space="preserve"> user inte</w:t>
+      </w:r>
+      <w:r>
+        <w:rPr>
+          <w:rFonts w:eastAsia="Times New Roman"/>
+        </w:rPr>
+        <w:t xml:space="preserve">rface design for the mobile app and realise </w:t>
+      </w:r>
+      <w:r>
+        <w:rPr>
+          <w:rFonts w:eastAsia="Times New Roman"/>
+        </w:rPr>
+        <w:t>it in a tablet sized mobile client for the iOS operating system.</w:t>
+      </w:r>
+    </w:p>
+    <w:p>
+      <w:pPr>
+        <w:divId w:val="1659846320"/>
+        <w:rPr>
+          <w:rFonts w:eastAsia="Times New Roman"/>
+        </w:rPr>
+      </w:pPr>
+    </w:p>
+    <w:p>
+      <w:pPr>
+        <w:divId w:val="1659846320"/>
+        <w:rPr>
+          <w:rFonts w:eastAsia="Times New Roman"/>
+        </w:rPr>
+      </w:pPr>
+      <w:r>
+        <w:rPr>
+          <w:rFonts w:eastAsia="Times New Roman"/>
+          <w:b/>
+        </w:rPr>
+        <w:t>Test Automation Developer</w:t>
       </w:r>
       <w:r>
         <w:rPr>
@@ -13067,7 +12923,7 @@
           <w:rFonts w:eastAsia="Times New Roman"/>
           <w:b/>
         </w:rPr>
-        <w:t>Carmel Keegan</w:t>
+        <w:t>Elaine McLaughlin</w:t>
       </w:r>
       <w:r>
         <w:rPr>
@@ -13079,31 +12935,25 @@
         <w:rPr>
           <w:rFonts w:eastAsia="Times New Roman"/>
         </w:rPr>
-        <w:t>Will take Nadia</w:t>
-      </w:r>
-      <w:r>
-        <w:rPr>
-          <w:rFonts w:eastAsia="Times New Roman"/>
-        </w:rPr>
-        <w:t>’s</w:t>
-      </w:r>
-      <w:r>
-        <w:rPr>
-          <w:rFonts w:eastAsia="Times New Roman"/>
-        </w:rPr>
-        <w:t xml:space="preserve"> user inte</w:t>
-      </w:r>
-      <w:r>
-        <w:rPr>
-          <w:rFonts w:eastAsia="Times New Roman"/>
-        </w:rPr>
-        <w:t xml:space="preserve">rface design for the mobile app and realise </w:t>
-      </w:r>
-      <w:r>
-        <w:rPr>
-          <w:rFonts w:eastAsia="Times New Roman"/>
-        </w:rPr>
-        <w:t>it in a tablet sized mobile client for the iOS operating system.</w:t>
+        <w:t xml:space="preserve"> Elaine will author the Test Plan in the planning phase and also implement </w:t>
+      </w:r>
+      <w:r>
+        <w:rPr>
+          <w:rFonts w:eastAsia="Times New Roman"/>
+        </w:rPr>
+        <w:t>and execute the automated tests</w:t>
+      </w:r>
+      <w:r>
+        <w:rPr>
+          <w:rFonts w:eastAsia="Times New Roman"/>
+        </w:rPr>
+        <w:t>.  Elai</w:t>
+      </w:r>
+      <w:r>
+        <w:rPr>
+          <w:rFonts w:eastAsia="Times New Roman"/>
+        </w:rPr>
+        <w:t>ne will also work with Fergal to test the deployment scripts.</w:t>
       </w:r>
     </w:p>
     <w:p>
@@ -13126,7 +12976,7 @@
           <w:rFonts w:eastAsia="Times New Roman"/>
           <w:b/>
         </w:rPr>
-        <w:t>Test Automation Developer</w:t>
+        <w:t>Cloud Infrastructure Account Support</w:t>
       </w:r>
       <w:r>
         <w:rPr>
@@ -13139,7 +12989,7 @@
           <w:rFonts w:eastAsia="Times New Roman"/>
           <w:b/>
         </w:rPr>
-        <w:t>Elaine McLaughlin</w:t>
+        <w:t>Antoine George</w:t>
       </w:r>
       <w:r>
         <w:rPr>
@@ -13151,25 +13001,31 @@
         <w:rPr>
           <w:rFonts w:eastAsia="Times New Roman"/>
         </w:rPr>
-        <w:t xml:space="preserve"> Elaine will author the Test Plan in the planning phase and also implement </w:t>
-      </w:r>
-      <w:r>
-        <w:rPr>
-          <w:rFonts w:eastAsia="Times New Roman"/>
-        </w:rPr>
-        <w:t>and execute the automated tests</w:t>
-      </w:r>
-      <w:r>
-        <w:rPr>
-          <w:rFonts w:eastAsia="Times New Roman"/>
-        </w:rPr>
-        <w:t>.  Elai</w:t>
-      </w:r>
-      <w:r>
-        <w:rPr>
-          <w:rFonts w:eastAsia="Times New Roman"/>
-        </w:rPr>
-        <w:t>ne will also work with Fergal to test the deployment scripts.</w:t>
+        <w:t>Fergal</w:t>
+      </w:r>
+      <w:r>
+        <w:rPr>
+          <w:rFonts w:eastAsia="Times New Roman"/>
+        </w:rPr>
+        <w:t xml:space="preserve"> will liaise</w:t>
+      </w:r>
+      <w:r>
+        <w:rPr>
+          <w:rFonts w:eastAsia="Times New Roman"/>
+        </w:rPr>
+        <w:t xml:space="preserve"> with Antoine to ensure that the cloud service is performing as expected and that the infrastructure design is optimised.  The back-end developers will also consult with Antoine to optimise the software</w:t>
+      </w:r>
+      <w:r>
+        <w:rPr>
+          <w:rFonts w:eastAsia="Times New Roman"/>
+        </w:rPr>
+        <w:t xml:space="preserve"> design</w:t>
+      </w:r>
+      <w:r>
+        <w:rPr>
+          <w:rFonts w:eastAsia="Times New Roman"/>
+        </w:rPr>
+        <w:t xml:space="preserve">. </w:t>
       </w:r>
     </w:p>
     <w:p>
@@ -13192,7 +13048,14 @@
           <w:rFonts w:eastAsia="Times New Roman"/>
           <w:b/>
         </w:rPr>
-        <w:t>Cloud Infrastructure Account Support</w:t>
+        <w:t>Beta Customer</w:t>
+      </w:r>
+      <w:r>
+        <w:rPr>
+          <w:rFonts w:eastAsia="Times New Roman"/>
+          <w:b/>
+        </w:rPr>
+        <w:t>s</w:t>
       </w:r>
       <w:r>
         <w:rPr>
@@ -13205,7 +13068,14 @@
           <w:rFonts w:eastAsia="Times New Roman"/>
           <w:b/>
         </w:rPr>
-        <w:t>Antoine George</w:t>
+        <w:t>Chen Yu</w:t>
+      </w:r>
+      <w:r>
+        <w:rPr>
+          <w:rFonts w:eastAsia="Times New Roman"/>
+          <w:b/>
+        </w:rPr>
+        <w:t>, David Brand, Alan Demerara</w:t>
       </w:r>
       <w:r>
         <w:rPr>
@@ -13217,31 +13087,7 @@
         <w:rPr>
           <w:rFonts w:eastAsia="Times New Roman"/>
         </w:rPr>
-        <w:t>Fergal</w:t>
-      </w:r>
-      <w:r>
-        <w:rPr>
-          <w:rFonts w:eastAsia="Times New Roman"/>
-        </w:rPr>
-        <w:t xml:space="preserve"> will liaise</w:t>
-      </w:r>
-      <w:r>
-        <w:rPr>
-          <w:rFonts w:eastAsia="Times New Roman"/>
-        </w:rPr>
-        <w:t xml:space="preserve"> with Antoine to ensure that the cloud service is performing as expected and that the infrastructure design is optimised.  The back-end developers will also consult with Antoine to optimise the software</w:t>
-      </w:r>
-      <w:r>
-        <w:rPr>
-          <w:rFonts w:eastAsia="Times New Roman"/>
-        </w:rPr>
-        <w:t xml:space="preserve"> design</w:t>
-      </w:r>
-      <w:r>
-        <w:rPr>
-          <w:rFonts w:eastAsia="Times New Roman"/>
-        </w:rPr>
-        <w:t xml:space="preserve">. </w:t>
+        <w:t xml:space="preserve">will provide feedback on sprint releases. </w:t>
       </w:r>
     </w:p>
     <w:p>
@@ -13264,50 +13110,27 @@
           <w:rFonts w:eastAsia="Times New Roman"/>
           <w:b/>
         </w:rPr>
-        <w:t>Beta Customer</w:t>
+        <w:t>Project Co-Sponsor</w:t>
+      </w:r>
+      <w:r>
+        <w:rPr>
+          <w:rFonts w:eastAsia="Times New Roman"/>
+        </w:rPr>
+        <w:t xml:space="preserve"> (</w:t>
       </w:r>
       <w:r>
         <w:rPr>
           <w:rFonts w:eastAsia="Times New Roman"/>
           <w:b/>
         </w:rPr>
-        <w:t>s</w:t>
-      </w:r>
-      <w:r>
-        <w:rPr>
-          <w:rFonts w:eastAsia="Times New Roman"/>
-        </w:rPr>
-        <w:t xml:space="preserve"> (</w:t>
+        <w:t>Claire</w:t>
       </w:r>
       <w:r>
         <w:rPr>
           <w:rFonts w:eastAsia="Times New Roman"/>
           <w:b/>
         </w:rPr>
-        <w:t>Chen Yu</w:t>
-      </w:r>
-      <w:r>
-        <w:rPr>
-          <w:rFonts w:eastAsia="Times New Roman"/>
-          <w:b/>
-        </w:rPr>
-        <w:t xml:space="preserve">, David Brand, </w:t>
-      </w:r>
-      <w:proofErr w:type="gramStart"/>
-      <w:r>
-        <w:rPr>
-          <w:rFonts w:eastAsia="Times New Roman"/>
-          <w:b/>
-        </w:rPr>
-        <w:t>Alan</w:t>
-      </w:r>
-      <w:proofErr w:type="gramEnd"/>
-      <w:r>
-        <w:rPr>
-          <w:rFonts w:eastAsia="Times New Roman"/>
-          <w:b/>
-        </w:rPr>
-        <w:t xml:space="preserve"> Demerara</w:t>
+        <w:t xml:space="preserve"> Huberton</w:t>
       </w:r>
       <w:r>
         <w:rPr>
@@ -13319,85 +13142,7 @@
         <w:rPr>
           <w:rFonts w:eastAsia="Times New Roman"/>
         </w:rPr>
-        <w:t xml:space="preserve">will provide feedback on sprint releases. </w:t>
-      </w:r>
-    </w:p>
-    <w:p>
-      <w:pPr>
-        <w:divId w:val="1659846320"/>
-        <w:rPr>
-          <w:rFonts w:eastAsia="Times New Roman"/>
-        </w:rPr>
-      </w:pPr>
-    </w:p>
-    <w:p>
-      <w:pPr>
-        <w:divId w:val="1659846320"/>
-        <w:rPr>
-          <w:rFonts w:eastAsia="Times New Roman"/>
-        </w:rPr>
-      </w:pPr>
-      <w:r>
-        <w:rPr>
-          <w:rFonts w:eastAsia="Times New Roman"/>
-          <w:b/>
-        </w:rPr>
-        <w:t>Project Co-Sponsor</w:t>
-      </w:r>
-      <w:r>
-        <w:rPr>
-          <w:rFonts w:eastAsia="Times New Roman"/>
-        </w:rPr>
-        <w:t xml:space="preserve"> (</w:t>
-      </w:r>
-      <w:r>
-        <w:rPr>
-          <w:rFonts w:eastAsia="Times New Roman"/>
-          <w:b/>
-        </w:rPr>
-        <w:t>Claire</w:t>
-      </w:r>
-      <w:r>
-        <w:rPr>
-          <w:rFonts w:eastAsia="Times New Roman"/>
-          <w:b/>
-        </w:rPr>
-        <w:t xml:space="preserve"> </w:t>
-      </w:r>
-      <w:proofErr w:type="spellStart"/>
-      <w:r>
-        <w:rPr>
-          <w:rFonts w:eastAsia="Times New Roman"/>
-          <w:b/>
-        </w:rPr>
-        <w:t>Huberton</w:t>
-      </w:r>
-      <w:proofErr w:type="spellEnd"/>
-      <w:r>
-        <w:rPr>
-          <w:rFonts w:eastAsia="Times New Roman"/>
-        </w:rPr>
-        <w:t xml:space="preserve">): </w:t>
-      </w:r>
-      <w:r>
-        <w:rPr>
-          <w:rFonts w:eastAsia="Times New Roman"/>
-        </w:rPr>
-        <w:t xml:space="preserve">Enterprise Ireland </w:t>
-      </w:r>
-      <w:proofErr w:type="gramStart"/>
-      <w:r>
-        <w:rPr>
-          <w:rFonts w:eastAsia="Times New Roman"/>
-        </w:rPr>
-        <w:t>are</w:t>
-      </w:r>
-      <w:proofErr w:type="gramEnd"/>
-      <w:r>
-        <w:rPr>
-          <w:rFonts w:eastAsia="Times New Roman"/>
-        </w:rPr>
-        <w:t xml:space="preserve"> </w:t>
+        <w:t xml:space="preserve">Enterprise Ireland are </w:t>
       </w:r>
       <w:r>
         <w:rPr>
@@ -13515,14 +13260,12 @@
       <w:pPr>
         <w:divId w:val="1659846320"/>
       </w:pPr>
-      <w:proofErr w:type="gramStart"/>
       <w:r>
         <w:t>None</w:t>
       </w:r>
       <w:r>
         <w:t>.</w:t>
       </w:r>
-      <w:proofErr w:type="gramEnd"/>
     </w:p>
     <w:p>
       <w:r>
@@ -13558,7 +13301,7 @@
         <w:divId w:val="1659846320"/>
       </w:pPr>
       <w:r>
-        <w:t>As the technical team uses SCRUM project management methods, the</w:t>
+        <w:t>As the technical team uses SCRUM management methods, the</w:t>
       </w:r>
       <w:r>
         <w:t xml:space="preserve"> project plan follows</w:t>
@@ -13619,21 +13362,31 @@
         <w:t>starting on 10/07/2013.</w:t>
       </w:r>
       <w:r>
-        <w:t xml:space="preserve"> Fergal who worked with Elaine in the early implementation stages was able to get up to speed on the running of automated tests.</w:t>
+        <w:t xml:space="preserve"> Fergal who worked with Elaine in the early implementation stages was able to get up to speed on the running of automated tests</w:t>
+      </w:r>
+      <w:r>
+        <w:t>, with some help from Michael McMorrow</w:t>
+      </w:r>
+      <w:r>
+        <w:t>.</w:t>
       </w:r>
       <w:r>
         <w:t xml:space="preserve"> However this impacted the schedule</w:t>
       </w:r>
       <w:r>
-        <w:t xml:space="preserve"> by adding one day to task 48 and impacts Michael </w:t>
-      </w:r>
-      <w:proofErr w:type="spellStart"/>
-      <w:r>
-        <w:t>McMorrow</w:t>
-      </w:r>
-      <w:proofErr w:type="spellEnd"/>
-      <w:r>
-        <w:t>, requiring him to work overtime for 3 days.</w:t>
+        <w:t xml:space="preserve"> by adding one day to task</w:t>
+      </w:r>
+      <w:r>
+        <w:t xml:space="preserve"> 48 and impacts Michael</w:t>
+      </w:r>
+      <w:r>
+        <w:t xml:space="preserve">, requiring him to work overtime </w:t>
+      </w:r>
+      <w:r>
+        <w:t xml:space="preserve">slightly </w:t>
+      </w:r>
+      <w:r>
+        <w:t>for 3 days.</w:t>
       </w:r>
     </w:p>
     <w:p>
@@ -13674,65 +13427,72 @@
         <w:divId w:val="1659846320"/>
       </w:pPr>
       <w:r>
-        <w:t xml:space="preserve">These exceptions (above) have delayed the “go live” date by one day, after consultation with the project sponsor agreed that this was an acceptable delay due the circumstances beyond </w:t>
-      </w:r>
-      <w:proofErr w:type="spellStart"/>
-      <w:r>
-        <w:t>Aranbay’s</w:t>
-      </w:r>
-      <w:proofErr w:type="spellEnd"/>
-      <w:r>
-        <w:t xml:space="preserve"> control, also agreed was to explore the potential of using more than one cloud service provider to provide a backup for business continuity</w:t>
-      </w:r>
-      <w:r>
-        <w:t xml:space="preserve"> – to be discussed further at the “</w:t>
-      </w:r>
-      <w:r>
-        <w:t>Project Review, Lessons Learned</w:t>
-      </w:r>
-      <w:r>
-        <w:t>” task number 5</w:t>
-      </w:r>
-      <w:r>
-        <w:t>.</w:t>
-      </w:r>
-    </w:p>
-    <w:p>
-      <w:pPr>
-        <w:divId w:val="1659846320"/>
-      </w:pPr>
-    </w:p>
-    <w:p>
-      <w:pPr>
-        <w:divId w:val="1659846320"/>
-      </w:pPr>
-      <w:r>
-        <w:t>The number of support d</w:t>
-      </w:r>
-      <w:r>
-        <w:t>ays was reduced by 1 to keep</w:t>
-      </w:r>
-      <w:r>
-        <w:t xml:space="preserve"> to the project close date</w:t>
-      </w:r>
-      <w:r>
-        <w:t xml:space="preserve"> and reduce cost overrun</w:t>
-      </w:r>
-      <w:r>
-        <w:t>.</w:t>
-      </w:r>
-    </w:p>
-    <w:p>
-      <w:pPr>
-        <w:divId w:val="1659846320"/>
-      </w:pPr>
-    </w:p>
-    <w:p>
-      <w:pPr>
-        <w:divId w:val="1659846320"/>
-      </w:pPr>
+        <w:t>These exceptions (above) have delayed the “go live” date by one day, after consultation with the project sponsor agreed that this was an acceptable delay due the circumstances beyond Aranbay’s control, also agreed was to explore the potential of using more than one cl</w:t>
+      </w:r>
+      <w:r>
+        <w:t xml:space="preserve">oud service provider to ensure </w:t>
+      </w:r>
       <w:bookmarkStart w:id="0" w:name="_GoBack"/>
       <w:bookmarkEnd w:id="0"/>
+      <w:r>
+        <w:t>business continuity</w:t>
+      </w:r>
+      <w:r>
+        <w:t xml:space="preserve"> – to be discussed further at the “</w:t>
+      </w:r>
+      <w:r>
+        <w:t>Project Review, Lessons Learned</w:t>
+      </w:r>
+      <w:r>
+        <w:t>” task number 5</w:t>
+      </w:r>
+      <w:r>
+        <w:t>.</w:t>
+      </w:r>
+    </w:p>
+    <w:p>
+      <w:pPr>
+        <w:divId w:val="1659846320"/>
+      </w:pPr>
+    </w:p>
+    <w:p>
+      <w:pPr>
+        <w:divId w:val="1659846320"/>
+      </w:pPr>
+      <w:r>
+        <w:t>The number of support d</w:t>
+      </w:r>
+      <w:r>
+        <w:t>ays was reduced by 1 to keep</w:t>
+      </w:r>
+      <w:r>
+        <w:t xml:space="preserve"> to the project close date</w:t>
+      </w:r>
+      <w:r>
+        <w:t xml:space="preserve"> and reduce cost overrun</w:t>
+      </w:r>
+      <w:r>
+        <w:t>.</w:t>
+      </w:r>
+    </w:p>
+    <w:p>
+      <w:pPr>
+        <w:divId w:val="1659846320"/>
+      </w:pPr>
+    </w:p>
+    <w:p>
+      <w:pPr>
+        <w:pStyle w:val="NormalWeb"/>
+        <w:divId w:val="1659846320"/>
+      </w:pPr>
+      <w:r>
+        <w:t>[Unable to generate any visual reports from Microsoft Project]</w:t>
+      </w:r>
+    </w:p>
+    <w:p>
+      <w:pPr>
+        <w:divId w:val="1659846320"/>
+      </w:pPr>
     </w:p>
     <w:sectPr>
       <w:pgSz w:w="11906" w:h="16838"/>
@@ -15753,7 +15513,7 @@
 </file>
 
 <file path=customXml/itemProps1.xml><?xml version="1.0" encoding="utf-8"?>
-<ds:datastoreItem xmlns:ds="http://schemas.openxmlformats.org/officeDocument/2006/customXml" ds:itemID="{71F8A67C-3D84-4616-A839-E84AB1D9EF22}">
+<ds:datastoreItem xmlns:ds="http://schemas.openxmlformats.org/officeDocument/2006/customXml" ds:itemID="{343C5728-028E-4874-B289-4F13564E7DE9}">
   <ds:schemaRefs>
     <ds:schemaRef ds:uri="http://schemas.openxmlformats.org/officeDocument/2006/bibliography"/>
   </ds:schemaRefs>

</xml_diff>

<commit_message>
Final commit for part 1, ready for submission
</commit_message>
<xml_diff>
--- a/Part1/D10126532ProjectOverview.docx
+++ b/Part1/D10126532ProjectOverview.docx
@@ -48,6 +48,7 @@
           <w:szCs w:val="48"/>
         </w:rPr>
       </w:pPr>
+      <w:proofErr w:type="spellStart"/>
       <w:r>
         <w:rPr>
           <w:b/>
@@ -57,6 +58,7 @@
         </w:rPr>
         <w:t>BizNamer</w:t>
       </w:r>
+      <w:proofErr w:type="spellEnd"/>
       <w:r>
         <w:rPr>
           <w:b/>
@@ -210,9 +212,11 @@
             <w:tcW w:w="5732" w:type="dxa"/>
           </w:tcPr>
           <w:p>
+            <w:proofErr w:type="spellStart"/>
             <w:r>
               <w:t>BizNamer</w:t>
             </w:r>
+            <w:proofErr w:type="spellEnd"/>
           </w:p>
         </w:tc>
       </w:tr>
@@ -235,8 +239,13 @@
             <w:tcW w:w="5732" w:type="dxa"/>
           </w:tcPr>
           <w:p>
-            <w:r>
-              <w:t>Aranbay Technologies Limited</w:t>
+            <w:proofErr w:type="spellStart"/>
+            <w:r>
+              <w:t>Aranbay</w:t>
+            </w:r>
+            <w:proofErr w:type="spellEnd"/>
+            <w:r>
+              <w:t xml:space="preserve"> Technologies Limited</w:t>
             </w:r>
           </w:p>
         </w:tc>
@@ -267,8 +276,13 @@
           </w:tcPr>
           <w:p>
             <w:r>
-              <w:t>Mike Dury</w:t>
-            </w:r>
+              <w:t xml:space="preserve">Mike </w:t>
+            </w:r>
+            <w:proofErr w:type="spellStart"/>
+            <w:r>
+              <w:t>Dury</w:t>
+            </w:r>
+            <w:proofErr w:type="spellEnd"/>
           </w:p>
         </w:tc>
       </w:tr>
@@ -322,7 +336,15 @@
         <w:divId w:val="1659846320"/>
       </w:pPr>
       <w:r>
-        <w:t>The following terms and abbreviations are used throughout the project documentation, including Excel and Microsoft Project Files.</w:t>
+        <w:t xml:space="preserve">The following terms and abbreviations are used throughout the project documentation, </w:t>
+      </w:r>
+      <w:proofErr w:type="gramStart"/>
+      <w:r>
+        <w:t>including</w:t>
+      </w:r>
+      <w:proofErr w:type="gramEnd"/>
+      <w:r>
+        <w:t xml:space="preserve"> Excel and Microsoft Project Files.</w:t>
       </w:r>
     </w:p>
     <w:p>
@@ -389,12 +411,14 @@
             <w:tcW w:w="1384" w:type="dxa"/>
           </w:tcPr>
           <w:p>
+            <w:proofErr w:type="spellStart"/>
             <w:r>
               <w:rPr>
                 <w:b/>
               </w:rPr>
               <w:t>OAuth</w:t>
             </w:r>
+            <w:proofErr w:type="spellEnd"/>
             <w:r>
               <w:t xml:space="preserve"> :</w:t>
             </w:r>
@@ -405,8 +429,13 @@
             <w:tcW w:w="7858" w:type="dxa"/>
           </w:tcPr>
           <w:p>
-            <w:r>
-              <w:t xml:space="preserve">OAuth </w:t>
+            <w:proofErr w:type="spellStart"/>
+            <w:r>
+              <w:t>OAuth</w:t>
+            </w:r>
+            <w:proofErr w:type="spellEnd"/>
+            <w:r>
+              <w:t xml:space="preserve"> </w:t>
             </w:r>
             <w:r>
               <w:t xml:space="preserve">is an open standard for authorization, </w:t>
@@ -540,7 +569,15 @@
         <w:divId w:val="1659846320"/>
       </w:pPr>
       <w:r>
-        <w:t>Of those on the development team, Nadia, Fergal, Carmel and Elaine will only work part-time on this project as they continue to be involved on other projects within Aranbay; Gary and Michael will work full-time for the majority of the technical implementation.</w:t>
+        <w:t xml:space="preserve">Of those on the development team, Nadia, Fergal, Carmel and Elaine will only work part-time on this project as they continue to be involved on other projects within </w:t>
+      </w:r>
+      <w:proofErr w:type="spellStart"/>
+      <w:r>
+        <w:t>Aranbay</w:t>
+      </w:r>
+      <w:proofErr w:type="spellEnd"/>
+      <w:r>
+        <w:t>; Gary and Michael will work full-time for the majority of the technical implementation.</w:t>
       </w:r>
     </w:p>
     <w:p>
@@ -614,6 +651,7 @@
                 <w:szCs w:val="20"/>
               </w:rPr>
             </w:pPr>
+            <w:proofErr w:type="spellStart"/>
             <w:r>
               <w:rPr>
                 <w:rFonts w:ascii="Arial" w:eastAsia="Times New Roman" w:hAnsi="Arial" w:cs="Arial"/>
@@ -626,6 +664,7 @@
               <w:lastRenderedPageBreak/>
               <w:t>BizNamer</w:t>
             </w:r>
+            <w:proofErr w:type="spellEnd"/>
             <w:r>
               <w:rPr>
                 <w:rFonts w:ascii="Arial" w:eastAsia="Times New Roman" w:hAnsi="Arial" w:cs="Arial"/>
@@ -1499,8 +1538,19 @@
                 <w:sz w:val="16"/>
                 <w:szCs w:val="16"/>
               </w:rPr>
-              <w:t>Mike Dury</w:t>
-            </w:r>
+              <w:t xml:space="preserve">Mike </w:t>
+            </w:r>
+            <w:proofErr w:type="spellStart"/>
+            <w:r>
+              <w:rPr>
+                <w:rFonts w:ascii="Arial" w:eastAsia="Times New Roman" w:hAnsi="Arial" w:cs="Arial"/>
+                <w:color w:val="auto"/>
+                <w:sz w:val="16"/>
+                <w:szCs w:val="16"/>
+              </w:rPr>
+              <w:t>Dury</w:t>
+            </w:r>
+            <w:proofErr w:type="spellEnd"/>
           </w:p>
         </w:tc>
         <w:tc>
@@ -2234,8 +2284,19 @@
                 <w:sz w:val="16"/>
                 <w:szCs w:val="16"/>
               </w:rPr>
-              <w:t>Michael McMorrow</w:t>
-            </w:r>
+              <w:t xml:space="preserve">Michael </w:t>
+            </w:r>
+            <w:proofErr w:type="spellStart"/>
+            <w:r>
+              <w:rPr>
+                <w:rFonts w:ascii="Arial" w:eastAsia="Times New Roman" w:hAnsi="Arial" w:cs="Arial"/>
+                <w:color w:val="auto"/>
+                <w:sz w:val="16"/>
+                <w:szCs w:val="16"/>
+              </w:rPr>
+              <w:t>McMorrow</w:t>
+            </w:r>
+            <w:proofErr w:type="spellEnd"/>
           </w:p>
         </w:tc>
         <w:tc>
@@ -4816,8 +4877,19 @@
                 <w:sz w:val="16"/>
                 <w:szCs w:val="16"/>
               </w:rPr>
-              <w:t xml:space="preserve"> Huberton</w:t>
-            </w:r>
+              <w:t xml:space="preserve"> </w:t>
+            </w:r>
+            <w:proofErr w:type="spellStart"/>
+            <w:r>
+              <w:rPr>
+                <w:rFonts w:ascii="Arial" w:eastAsia="Times New Roman" w:hAnsi="Arial" w:cs="Arial"/>
+                <w:color w:val="auto"/>
+                <w:sz w:val="16"/>
+                <w:szCs w:val="16"/>
+              </w:rPr>
+              <w:t>Huberton</w:t>
+            </w:r>
+            <w:proofErr w:type="spellEnd"/>
           </w:p>
         </w:tc>
         <w:tc>
@@ -5189,8 +5261,13 @@
         <w:t>product</w:t>
       </w:r>
       <w:r>
-        <w:t xml:space="preserve"> called BizNamer</w:t>
-      </w:r>
+        <w:t xml:space="preserve"> called </w:t>
+      </w:r>
+      <w:proofErr w:type="spellStart"/>
+      <w:r>
+        <w:t>BizNamer</w:t>
+      </w:r>
+      <w:proofErr w:type="spellEnd"/>
       <w:r>
         <w:t>, plus a plan to support the day-to-day running of the product.</w:t>
       </w:r>
@@ -5207,9 +5284,11 @@
       <w:r>
         <w:t xml:space="preserve">The purpose of the product, </w:t>
       </w:r>
+      <w:proofErr w:type="spellStart"/>
       <w:r>
         <w:t>BizNamer</w:t>
       </w:r>
+      <w:proofErr w:type="spellEnd"/>
       <w:r>
         <w:t>,</w:t>
       </w:r>
@@ -5319,8 +5398,13 @@
       <w:r>
         <w:t xml:space="preserve"> including advertisements for </w:t>
       </w:r>
-      <w:r>
-        <w:t>Aranbay’s own services</w:t>
+      <w:proofErr w:type="spellStart"/>
+      <w:r>
+        <w:t>Aranbay’s</w:t>
+      </w:r>
+      <w:proofErr w:type="spellEnd"/>
+      <w:r>
+        <w:t xml:space="preserve"> own services</w:t>
       </w:r>
       <w:r>
         <w:t xml:space="preserve">.  These ads will be </w:t>
@@ -5407,7 +5491,15 @@
         <w:t>solutio</w:t>
       </w:r>
       <w:r>
-        <w:t xml:space="preserve">n into the cloud that meets the features/functionality of BizNamer as outlined above.  The web application </w:t>
+        <w:t xml:space="preserve">n into the cloud that meets the features/functionality of </w:t>
+      </w:r>
+      <w:proofErr w:type="spellStart"/>
+      <w:r>
+        <w:t>BizNamer</w:t>
+      </w:r>
+      <w:proofErr w:type="spellEnd"/>
+      <w:r>
+        <w:t xml:space="preserve"> as outlined above.  The web application </w:t>
       </w:r>
       <w:r>
         <w:t>will</w:t>
@@ -5438,7 +5530,15 @@
         <w:t>A non-functional requirement of this</w:t>
       </w:r>
       <w:r>
-        <w:t xml:space="preserve"> project, </w:t>
+        <w:t xml:space="preserve"> </w:t>
+      </w:r>
+      <w:proofErr w:type="gramStart"/>
+      <w:r>
+        <w:t>project,</w:t>
+      </w:r>
+      <w:proofErr w:type="gramEnd"/>
+      <w:r>
+        <w:t xml:space="preserve"> </w:t>
       </w:r>
       <w:r>
         <w:t>is the ability</w:t>
@@ -5460,7 +5560,15 @@
         <w:t xml:space="preserve"> the creative process of coming</w:t>
       </w:r>
       <w:r>
-        <w:t xml:space="preserve"> up with a company or brand name.  To this aim, Aranbay has enlisted the help of 3 Entrepreneurs as Beta </w:t>
+        <w:t xml:space="preserve"> up with a company or brand name.  To this aim, </w:t>
+      </w:r>
+      <w:proofErr w:type="spellStart"/>
+      <w:r>
+        <w:t>Aranbay</w:t>
+      </w:r>
+      <w:proofErr w:type="spellEnd"/>
+      <w:r>
+        <w:t xml:space="preserve"> has enlisted the help of 3 Entrepreneurs as Beta </w:t>
       </w:r>
       <w:r>
         <w:t>Customers</w:t>
@@ -5652,7 +5760,21 @@
         <w:rPr>
           <w:rFonts w:eastAsia="Times New Roman"/>
         </w:rPr>
-        <w:t>within Aranbay Technologies</w:t>
+        <w:t xml:space="preserve">within </w:t>
+      </w:r>
+      <w:proofErr w:type="spellStart"/>
+      <w:r>
+        <w:rPr>
+          <w:rFonts w:eastAsia="Times New Roman"/>
+        </w:rPr>
+        <w:t>Aranbay</w:t>
+      </w:r>
+      <w:proofErr w:type="spellEnd"/>
+      <w:r>
+        <w:rPr>
+          <w:rFonts w:eastAsia="Times New Roman"/>
+        </w:rPr>
+        <w:t xml:space="preserve"> Technologies</w:t>
       </w:r>
       <w:r>
         <w:rPr>
@@ -5763,7 +5885,21 @@
         <w:rPr>
           <w:rFonts w:eastAsia="Times New Roman"/>
         </w:rPr>
-        <w:t xml:space="preserve"> and more importantly advertisement space for Aranbay Technologies to promote our own web</w:t>
+        <w:t xml:space="preserve"> and more importantly advertisement space for </w:t>
+      </w:r>
+      <w:proofErr w:type="spellStart"/>
+      <w:r>
+        <w:rPr>
+          <w:rFonts w:eastAsia="Times New Roman"/>
+        </w:rPr>
+        <w:t>Aranbay</w:t>
+      </w:r>
+      <w:proofErr w:type="spellEnd"/>
+      <w:r>
+        <w:rPr>
+          <w:rFonts w:eastAsia="Times New Roman"/>
+        </w:rPr>
+        <w:t xml:space="preserve"> Technologies to promote our own web</w:t>
       </w:r>
       <w:r>
         <w:rPr>
@@ -5813,7 +5949,21 @@
         <w:rPr>
           <w:rFonts w:eastAsia="Times New Roman"/>
         </w:rPr>
-        <w:t xml:space="preserve">The following is the list of technologies and tools that the development team will use to build and deploy the BizNamer </w:t>
+        <w:t xml:space="preserve">The following is the list of technologies and tools that the development team will use to build and deploy the </w:t>
+      </w:r>
+      <w:proofErr w:type="spellStart"/>
+      <w:r>
+        <w:rPr>
+          <w:rFonts w:eastAsia="Times New Roman"/>
+        </w:rPr>
+        <w:t>BizNamer</w:t>
+      </w:r>
+      <w:proofErr w:type="spellEnd"/>
+      <w:r>
+        <w:rPr>
+          <w:rFonts w:eastAsia="Times New Roman"/>
+        </w:rPr>
+        <w:t xml:space="preserve"> </w:t>
       </w:r>
       <w:r>
         <w:rPr>
@@ -6005,7 +6155,7 @@
         </w:rPr>
         <w:t xml:space="preserve"> any scale. </w:t>
       </w:r>
-      <w:hyperlink r:id="rId7" w:history="1">
+      <w:hyperlink r:id="rId9" w:history="1">
         <w:r>
           <w:rPr>
             <w:rStyle w:val="Hyperlink"/>
@@ -6070,11 +6220,19 @@
           <w:rFonts w:eastAsia="Times New Roman"/>
         </w:rPr>
       </w:pPr>
-      <w:r>
-        <w:rPr>
-          <w:rFonts w:eastAsia="Times New Roman"/>
-        </w:rPr>
-        <w:t>GitHub (securely managed SCM in the cloud)</w:t>
+      <w:proofErr w:type="spellStart"/>
+      <w:r>
+        <w:rPr>
+          <w:rFonts w:eastAsia="Times New Roman"/>
+        </w:rPr>
+        <w:t>GitHub</w:t>
+      </w:r>
+      <w:proofErr w:type="spellEnd"/>
+      <w:r>
+        <w:rPr>
+          <w:rFonts w:eastAsia="Times New Roman"/>
+        </w:rPr>
+        <w:t xml:space="preserve"> (securely managed SCM in the cloud)</w:t>
       </w:r>
     </w:p>
     <w:p>
@@ -6107,7 +6265,7 @@
         </w:rPr>
         <w:t xml:space="preserve"> hours per day to allow the Beta and senior staff to provide feedback.  The rates used for each account were calculated using Amazon Web Services cost calculator at </w:t>
       </w:r>
-      <w:hyperlink r:id="rId8" w:history="1">
+      <w:hyperlink r:id="rId10" w:history="1">
         <w:r>
           <w:rPr>
             <w:rStyle w:val="Hyperlink"/>
@@ -6420,24 +6578,28 @@
           <w:rFonts w:eastAsia="Times New Roman"/>
         </w:rPr>
       </w:pPr>
+      <w:proofErr w:type="spellStart"/>
       <w:r>
         <w:rPr>
           <w:rFonts w:eastAsia="Times New Roman"/>
         </w:rPr>
         <w:t>BizNamer</w:t>
       </w:r>
+      <w:proofErr w:type="spellEnd"/>
       <w:r>
         <w:rPr>
           <w:rFonts w:eastAsia="Times New Roman"/>
         </w:rPr>
         <w:t xml:space="preserve"> is a new </w:t>
       </w:r>
+      <w:proofErr w:type="gramStart"/>
       <w:r>
         <w:rPr>
           <w:rFonts w:eastAsia="Times New Roman"/>
         </w:rPr>
         <w:t>product,</w:t>
       </w:r>
+      <w:proofErr w:type="gramEnd"/>
       <w:r>
         <w:rPr>
           <w:rFonts w:eastAsia="Times New Roman"/>
@@ -6487,12 +6649,14 @@
           <w:rFonts w:eastAsia="Times New Roman"/>
         </w:rPr>
       </w:pPr>
+      <w:proofErr w:type="spellStart"/>
       <w:r>
         <w:rPr>
           <w:rFonts w:eastAsia="Times New Roman"/>
         </w:rPr>
         <w:t>BizNamer</w:t>
       </w:r>
+      <w:proofErr w:type="spellEnd"/>
       <w:r>
         <w:rPr>
           <w:rFonts w:eastAsia="Times New Roman"/>
@@ -6564,7 +6728,14 @@
         <w:rPr>
           <w:rFonts w:eastAsia="Times New Roman"/>
         </w:rPr>
-        <w:t xml:space="preserve">  Part of the budget will be used to cover this day-to-day</w:t>
+        <w:t xml:space="preserve">  Part of the budget will be used to cover </w:t>
+      </w:r>
+      <w:proofErr w:type="gramStart"/>
+      <w:r>
+        <w:rPr>
+          <w:rFonts w:eastAsia="Times New Roman"/>
+        </w:rPr>
+        <w:t>this day-to-day</w:t>
       </w:r>
       <w:r>
         <w:rPr>
@@ -6578,6 +6749,7 @@
         </w:rPr>
         <w:t xml:space="preserve"> costs</w:t>
       </w:r>
+      <w:proofErr w:type="gramEnd"/>
       <w:r>
         <w:rPr>
           <w:rFonts w:eastAsia="Times New Roman"/>
@@ -7026,7 +7198,21 @@
         <w:rPr>
           <w:rFonts w:eastAsia="Times New Roman"/>
         </w:rPr>
-        <w:t xml:space="preserve">, the home page and the main page where the majority of the BizNamer functionality will </w:t>
+        <w:t xml:space="preserve">, the home page and the main page where the majority of the </w:t>
+      </w:r>
+      <w:proofErr w:type="spellStart"/>
+      <w:r>
+        <w:rPr>
+          <w:rFonts w:eastAsia="Times New Roman"/>
+        </w:rPr>
+        <w:t>BizNamer</w:t>
+      </w:r>
+      <w:proofErr w:type="spellEnd"/>
+      <w:r>
+        <w:rPr>
+          <w:rFonts w:eastAsia="Times New Roman"/>
+        </w:rPr>
+        <w:t xml:space="preserve"> functionality will </w:t>
       </w:r>
       <w:r>
         <w:rPr>
@@ -7078,12 +7264,14 @@
         </w:rPr>
         <w:t xml:space="preserve">Infrastructure design to support execution of the </w:t>
       </w:r>
+      <w:proofErr w:type="spellStart"/>
       <w:r>
         <w:rPr>
           <w:rFonts w:eastAsia="Times New Roman"/>
         </w:rPr>
         <w:t>BizNamer</w:t>
       </w:r>
+      <w:proofErr w:type="spellEnd"/>
       <w:r>
         <w:rPr>
           <w:rFonts w:eastAsia="Times New Roman"/>
@@ -7284,8 +7472,21 @@
         <w:divId w:val="1659846320"/>
       </w:pPr>
       <w:r>
-        <w:t>Project Initation Comlete</w:t>
-      </w:r>
+        <w:t xml:space="preserve">Project </w:t>
+      </w:r>
+      <w:proofErr w:type="spellStart"/>
+      <w:r>
+        <w:t>Initation</w:t>
+      </w:r>
+      <w:proofErr w:type="spellEnd"/>
+      <w:r>
+        <w:t xml:space="preserve"> </w:t>
+      </w:r>
+      <w:proofErr w:type="spellStart"/>
+      <w:r>
+        <w:t>Comlete</w:t>
+      </w:r>
+      <w:proofErr w:type="spellEnd"/>
     </w:p>
     <w:p>
       <w:pPr>
@@ -7612,8 +7813,21 @@
       </w:pPr>
       <w:r>
         <w:tab/>
-        <w:t>1.3 Project Initation Comlete</w:t>
-      </w:r>
+        <w:t xml:space="preserve">1.3 Project </w:t>
+      </w:r>
+      <w:proofErr w:type="spellStart"/>
+      <w:r>
+        <w:t>Initation</w:t>
+      </w:r>
+      <w:proofErr w:type="spellEnd"/>
+      <w:r>
+        <w:t xml:space="preserve"> </w:t>
+      </w:r>
+      <w:proofErr w:type="spellStart"/>
+      <w:r>
+        <w:t>Comlete</w:t>
+      </w:r>
+      <w:proofErr w:type="spellEnd"/>
     </w:p>
     <w:p>
       <w:pPr>
@@ -7705,12 +7919,14 @@
           <w:b/>
         </w:rPr>
       </w:pPr>
+      <w:proofErr w:type="gramStart"/>
       <w:r>
         <w:rPr>
           <w:b/>
         </w:rPr>
         <w:t>3 Technical Implementation</w:t>
       </w:r>
+      <w:proofErr w:type="gramEnd"/>
       <w:r>
         <w:rPr>
           <w:b/>
@@ -7780,7 +7996,15 @@
       </w:r>
       <w:r>
         <w:tab/>
-        <w:t>3.1.4 Integrate OAuth for Authentication</w:t>
+        <w:t xml:space="preserve">3.1.4 Integrate </w:t>
+      </w:r>
+      <w:proofErr w:type="spellStart"/>
+      <w:r>
+        <w:t>OAuth</w:t>
+      </w:r>
+      <w:proofErr w:type="spellEnd"/>
+      <w:r>
+        <w:t xml:space="preserve"> for Authentication</w:t>
       </w:r>
     </w:p>
     <w:p>
@@ -7896,7 +8120,15 @@
       </w:r>
       <w:r>
         <w:tab/>
-        <w:t>3.2.3 Code Main HTML5/jQuery page</w:t>
+        <w:t>3.2.3 Code Main HTML5/</w:t>
+      </w:r>
+      <w:proofErr w:type="spellStart"/>
+      <w:r>
+        <w:t>jQuery</w:t>
+      </w:r>
+      <w:proofErr w:type="spellEnd"/>
+      <w:r>
+        <w:t xml:space="preserve"> page</w:t>
       </w:r>
     </w:p>
     <w:p>
@@ -7908,8 +8140,13 @@
       </w:r>
       <w:r>
         <w:tab/>
-        <w:t>3.2.4 Integrate Thesaurus Data with HTML/jQuery</w:t>
-      </w:r>
+        <w:t>3.2.4 Integrate Thesaurus Data with HTML/</w:t>
+      </w:r>
+      <w:proofErr w:type="spellStart"/>
+      <w:r>
+        <w:t>jQuery</w:t>
+      </w:r>
+      <w:proofErr w:type="spellEnd"/>
     </w:p>
     <w:p>
       <w:pPr>
@@ -7920,7 +8157,15 @@
       </w:r>
       <w:r>
         <w:tab/>
-        <w:t>3.2.5 iOS App: Login Page + Thesaurus Integration</w:t>
+        <w:t xml:space="preserve">3.2.5 </w:t>
+      </w:r>
+      <w:proofErr w:type="gramStart"/>
+      <w:r>
+        <w:t>iOS</w:t>
+      </w:r>
+      <w:proofErr w:type="gramEnd"/>
+      <w:r>
+        <w:t xml:space="preserve"> App: Login Page + Thesaurus Integration</w:t>
       </w:r>
     </w:p>
     <w:p>
@@ -8046,7 +8291,15 @@
       </w:r>
       <w:r>
         <w:tab/>
-        <w:t>3.3.3 Code Domain Name Availabity Module</w:t>
+        <w:t xml:space="preserve">3.3.3 Code Domain Name </w:t>
+      </w:r>
+      <w:proofErr w:type="spellStart"/>
+      <w:r>
+        <w:t>Availabity</w:t>
+      </w:r>
+      <w:proofErr w:type="spellEnd"/>
+      <w:r>
+        <w:t xml:space="preserve"> Module</w:t>
       </w:r>
     </w:p>
     <w:p>
@@ -8058,7 +8311,15 @@
       </w:r>
       <w:r>
         <w:tab/>
-        <w:t>3.3.4 iOS App: Integration with SEO, Domain Name availability</w:t>
+        <w:t xml:space="preserve">3.3.4 </w:t>
+      </w:r>
+      <w:proofErr w:type="gramStart"/>
+      <w:r>
+        <w:t>iOS</w:t>
+      </w:r>
+      <w:proofErr w:type="gramEnd"/>
+      <w:r>
+        <w:t xml:space="preserve"> App: Integration with SEO, Domain Name availability</w:t>
       </w:r>
     </w:p>
     <w:p>
@@ -8162,7 +8423,15 @@
       </w:r>
       <w:r>
         <w:tab/>
-        <w:t>3.4.3 iOS App: Social Real Estate Integration</w:t>
+        <w:t xml:space="preserve">3.4.3 </w:t>
+      </w:r>
+      <w:proofErr w:type="gramStart"/>
+      <w:r>
+        <w:t>iOS</w:t>
+      </w:r>
+      <w:proofErr w:type="gramEnd"/>
+      <w:r>
+        <w:t xml:space="preserve"> App: Social Real Estate Integration</w:t>
       </w:r>
     </w:p>
     <w:p>
@@ -8290,7 +8559,15 @@
       </w:r>
       <w:r>
         <w:tab/>
-        <w:t>3.5.5 iOS App: Final Integration and bug fixing</w:t>
+        <w:t xml:space="preserve">3.5.5 </w:t>
+      </w:r>
+      <w:proofErr w:type="gramStart"/>
+      <w:r>
+        <w:t>iOS</w:t>
+      </w:r>
+      <w:proofErr w:type="gramEnd"/>
+      <w:r>
+        <w:t xml:space="preserve"> App: Final Integration and bug fixing</w:t>
       </w:r>
     </w:p>
     <w:p>
@@ -8422,7 +8699,21 @@
         <w:rPr>
           <w:b/>
         </w:rPr>
-        <w:t>4 On going Support &amp; Maintenance</w:t>
+        <w:t xml:space="preserve">4 </w:t>
+      </w:r>
+      <w:proofErr w:type="spellStart"/>
+      <w:r>
+        <w:rPr>
+          <w:b/>
+        </w:rPr>
+        <w:t>On going</w:t>
+      </w:r>
+      <w:proofErr w:type="spellEnd"/>
+      <w:r>
+        <w:rPr>
+          <w:b/>
+        </w:rPr>
+        <w:t xml:space="preserve"> Support &amp; Maintenance</w:t>
       </w:r>
     </w:p>
     <w:p>
@@ -8515,7 +8806,15 @@
         <w:divId w:val="1659846320"/>
       </w:pPr>
       <w:r>
-        <w:t>The report below contains the project costs broken down by summary task, top lin</w:t>
+        <w:t xml:space="preserve">The report below contains the project costs broken down by summary </w:t>
+      </w:r>
+      <w:proofErr w:type="gramStart"/>
+      <w:r>
+        <w:t>task,</w:t>
+      </w:r>
+      <w:proofErr w:type="gramEnd"/>
+      <w:r>
+        <w:t xml:space="preserve"> top lin</w:t>
       </w:r>
       <w:r>
         <w:t>e is the total projected</w:t>
@@ -8558,7 +8857,7 @@
                     <pic:cNvPicPr/>
                   </pic:nvPicPr>
                   <pic:blipFill>
-                    <a:blip r:embed="rId9"/>
+                    <a:blip r:embed="rId11"/>
                     <a:stretch>
                       <a:fillRect/>
                     </a:stretch>
@@ -8589,7 +8888,15 @@
         <w:divId w:val="1659846320"/>
       </w:pPr>
       <w:r>
-        <w:t>The majority of costs are personnel, there are also costs to using the services of the cloud service provider.  Other costs such as backup, Source Code Management etc. are not included in the project costs as these costs are companywide and not specific to this project.</w:t>
+        <w:t xml:space="preserve">The majority of costs are </w:t>
+      </w:r>
+      <w:proofErr w:type="gramStart"/>
+      <w:r>
+        <w:t>personnel,</w:t>
+      </w:r>
+      <w:proofErr w:type="gramEnd"/>
+      <w:r>
+        <w:t xml:space="preserve"> there are also costs to using the services of the cloud service provider.  Other costs such as backup, Source Code Management etc. are not included in the project costs as these costs are companywide and not specific to this project.</w:t>
       </w:r>
     </w:p>
     <w:p>
@@ -8639,7 +8946,15 @@
         <w:t>ing table</w:t>
       </w:r>
       <w:r>
-        <w:t xml:space="preserve"> is the list of Aranbay employees that will participate in the execution of the project</w:t>
+        <w:t xml:space="preserve"> is the list of </w:t>
+      </w:r>
+      <w:proofErr w:type="spellStart"/>
+      <w:r>
+        <w:t>Aranbay</w:t>
+      </w:r>
+      <w:proofErr w:type="spellEnd"/>
+      <w:r>
+        <w:t xml:space="preserve"> employees that will participate in the execution of the project</w:t>
       </w:r>
       <w:r>
         <w:t xml:space="preserve"> and the level of their involvement. .</w:t>
@@ -8808,8 +9123,16 @@
               <w:rPr>
                 <w:rFonts w:eastAsia="Times New Roman"/>
               </w:rPr>
-              <w:t>Mike Dury</w:t>
-            </w:r>
+              <w:t xml:space="preserve">Mike </w:t>
+            </w:r>
+            <w:proofErr w:type="spellStart"/>
+            <w:r>
+              <w:rPr>
+                <w:rFonts w:eastAsia="Times New Roman"/>
+              </w:rPr>
+              <w:t>Dury</w:t>
+            </w:r>
+            <w:proofErr w:type="spellEnd"/>
           </w:p>
         </w:tc>
         <w:tc>
@@ -8942,8 +9265,16 @@
               <w:rPr>
                 <w:rFonts w:eastAsia="Times New Roman"/>
               </w:rPr>
-              <w:t>Michael McMorrow</w:t>
-            </w:r>
+              <w:t xml:space="preserve">Michael </w:t>
+            </w:r>
+            <w:proofErr w:type="spellStart"/>
+            <w:r>
+              <w:rPr>
+                <w:rFonts w:eastAsia="Times New Roman"/>
+              </w:rPr>
+              <w:t>McMorrow</w:t>
+            </w:r>
+            <w:proofErr w:type="spellEnd"/>
           </w:p>
         </w:tc>
         <w:tc>
@@ -9255,7 +9586,15 @@
         <w:t>There are also two cloud service provider accounts that developers will use when testing and running the web application in</w:t>
       </w:r>
       <w:r>
-        <w:t xml:space="preserve"> production.  These have been set-up to invoice Aranbay on a monthly basis.</w:t>
+        <w:t xml:space="preserve"> production.  These have been set-up to invoice </w:t>
+      </w:r>
+      <w:proofErr w:type="spellStart"/>
+      <w:r>
+        <w:t>Aranbay</w:t>
+      </w:r>
+      <w:proofErr w:type="spellEnd"/>
+      <w:r>
+        <w:t xml:space="preserve"> on a monthly basis.</w:t>
       </w:r>
       <w:r>
         <w:t xml:space="preserve"> </w:t>
@@ -9320,20 +9659,50 @@
         <w:t>All project</w:t>
       </w:r>
       <w:r>
-        <w:t xml:space="preserve"> products such as this document, other planning documents and all software code and configurations will be stored using the Git Source Code Management System in conjunction with GitHub to securely store project artefacts off-site in the cloud.</w:t>
-      </w:r>
-    </w:p>
-    <w:p>
-      <w:pPr>
-        <w:divId w:val="1659846320"/>
-      </w:pPr>
-    </w:p>
-    <w:p>
-      <w:pPr>
-        <w:divId w:val="1659846320"/>
-      </w:pPr>
-      <w:r>
-        <w:t>In the unlikely scenario that GitHub looses our SCM repository then the respository on any internal PC can be used to recover the Git repository due to the distributed nature of the Git SCM.</w:t>
+        <w:t xml:space="preserve"> products such as this document, other planning documents and all software code and configurations will be stored using the Git Source Code Management System in conjunction with </w:t>
+      </w:r>
+      <w:proofErr w:type="spellStart"/>
+      <w:r>
+        <w:t>GitHub</w:t>
+      </w:r>
+      <w:proofErr w:type="spellEnd"/>
+      <w:r>
+        <w:t xml:space="preserve"> to securely store project artefacts off-site in the cloud.</w:t>
+      </w:r>
+    </w:p>
+    <w:p>
+      <w:pPr>
+        <w:divId w:val="1659846320"/>
+      </w:pPr>
+    </w:p>
+    <w:p>
+      <w:pPr>
+        <w:divId w:val="1659846320"/>
+      </w:pPr>
+      <w:r>
+        <w:t xml:space="preserve">In the unlikely scenario that </w:t>
+      </w:r>
+      <w:proofErr w:type="spellStart"/>
+      <w:r>
+        <w:t>GitHub</w:t>
+      </w:r>
+      <w:proofErr w:type="spellEnd"/>
+      <w:r>
+        <w:t xml:space="preserve"> </w:t>
+      </w:r>
+      <w:proofErr w:type="spellStart"/>
+      <w:r>
+        <w:t>looses</w:t>
+      </w:r>
+      <w:proofErr w:type="spellEnd"/>
+      <w:r>
+        <w:t xml:space="preserve"> our SCM repository then the </w:t>
+      </w:r>
+      <w:r>
+        <w:t>repository</w:t>
+      </w:r>
+      <w:r>
+        <w:t xml:space="preserve"> on any internal PC can be used to recover the Git repository due to the distributed nature of the Git SCM.</w:t>
       </w:r>
     </w:p>
     <w:p>
@@ -9352,20 +9721,28 @@
         <w:t xml:space="preserve"> for any failing PC workstation</w:t>
       </w:r>
       <w:r>
-        <w:t>.</w:t>
-      </w:r>
-    </w:p>
-    <w:p>
-      <w:pPr>
-        <w:divId w:val="1659846320"/>
-      </w:pPr>
-    </w:p>
-    <w:p>
-      <w:pPr>
-        <w:divId w:val="1659846320"/>
-      </w:pPr>
-      <w:r>
-        <w:t xml:space="preserve">All database data will be backed up according to Aranbay’s existing and in-place backup strategies and execution plans.  </w:t>
+        <w:t xml:space="preserve"> ghosted with installed developer and regular applications respectively.</w:t>
+      </w:r>
+    </w:p>
+    <w:p>
+      <w:pPr>
+        <w:divId w:val="1659846320"/>
+      </w:pPr>
+    </w:p>
+    <w:p>
+      <w:pPr>
+        <w:divId w:val="1659846320"/>
+      </w:pPr>
+      <w:r>
+        <w:t xml:space="preserve">All database data will be backed up according to </w:t>
+      </w:r>
+      <w:proofErr w:type="spellStart"/>
+      <w:r>
+        <w:t>Aranbay’s</w:t>
+      </w:r>
+      <w:proofErr w:type="spellEnd"/>
+      <w:r>
+        <w:t xml:space="preserve"> existing and in-place backup strategies and execution plans.  </w:t>
       </w:r>
     </w:p>
     <w:p>
@@ -9430,7 +9807,7 @@
     </w:p>
     <w:tbl>
       <w:tblPr>
-        <w:tblW w:w="14886" w:type="dxa"/>
+        <w:tblW w:w="14461" w:type="dxa"/>
         <w:tblLayout w:type="fixed"/>
         <w:tblCellMar>
           <w:left w:w="0" w:type="dxa"/>
@@ -9442,15 +9819,14 @@
         <w:gridCol w:w="564"/>
         <w:gridCol w:w="378"/>
         <w:gridCol w:w="1568"/>
-        <w:gridCol w:w="2534"/>
-        <w:gridCol w:w="1196"/>
-        <w:gridCol w:w="1134"/>
-        <w:gridCol w:w="1134"/>
-        <w:gridCol w:w="2513"/>
-        <w:gridCol w:w="1001"/>
-        <w:gridCol w:w="596"/>
-        <w:gridCol w:w="1279"/>
-        <w:gridCol w:w="989"/>
+        <w:gridCol w:w="2879"/>
+        <w:gridCol w:w="1236"/>
+        <w:gridCol w:w="1274"/>
+        <w:gridCol w:w="1176"/>
+        <w:gridCol w:w="2268"/>
+        <w:gridCol w:w="1007"/>
+        <w:gridCol w:w="552"/>
+        <w:gridCol w:w="1559"/>
       </w:tblGrid>
       <w:tr>
         <w:trPr>
@@ -9591,7 +9967,7 @@
         </w:tc>
         <w:tc>
           <w:tcPr>
-            <w:tcW w:w="2534" w:type="dxa"/>
+            <w:tcW w:w="2879" w:type="dxa"/>
             <w:tcBorders>
               <w:top w:val="single" w:sz="8" w:space="0" w:color="000000"/>
               <w:left w:val="single" w:sz="8" w:space="0" w:color="000000"/>
@@ -9635,7 +10011,7 @@
         </w:tc>
         <w:tc>
           <w:tcPr>
-            <w:tcW w:w="1196" w:type="dxa"/>
+            <w:tcW w:w="1236" w:type="dxa"/>
             <w:tcBorders>
               <w:top w:val="single" w:sz="8" w:space="0" w:color="000000"/>
               <w:left w:val="single" w:sz="8" w:space="0" w:color="000000"/>
@@ -9681,7 +10057,7 @@
         </w:tc>
         <w:tc>
           <w:tcPr>
-            <w:tcW w:w="1134" w:type="dxa"/>
+            <w:tcW w:w="1274" w:type="dxa"/>
             <w:tcBorders>
               <w:top w:val="single" w:sz="8" w:space="0" w:color="000000"/>
               <w:left w:val="single" w:sz="8" w:space="0" w:color="000000"/>
@@ -9749,7 +10125,7 @@
         </w:tc>
         <w:tc>
           <w:tcPr>
-            <w:tcW w:w="1134" w:type="dxa"/>
+            <w:tcW w:w="1176" w:type="dxa"/>
             <w:tcBorders>
               <w:top w:val="single" w:sz="8" w:space="0" w:color="000000"/>
               <w:left w:val="single" w:sz="8" w:space="0" w:color="000000"/>
@@ -9793,7 +10169,7 @@
         </w:tc>
         <w:tc>
           <w:tcPr>
-            <w:tcW w:w="2513" w:type="dxa"/>
+            <w:tcW w:w="2268" w:type="dxa"/>
             <w:tcBorders>
               <w:top w:val="single" w:sz="8" w:space="0" w:color="000000"/>
               <w:left w:val="single" w:sz="8" w:space="0" w:color="000000"/>
@@ -9861,7 +10237,7 @@
         </w:tc>
         <w:tc>
           <w:tcPr>
-            <w:tcW w:w="1001" w:type="dxa"/>
+            <w:tcW w:w="1007" w:type="dxa"/>
             <w:tcBorders>
               <w:top w:val="single" w:sz="8" w:space="0" w:color="000000"/>
               <w:left w:val="single" w:sz="8" w:space="0" w:color="000000"/>
@@ -9931,7 +10307,7 @@
         </w:tc>
         <w:tc>
           <w:tcPr>
-            <w:tcW w:w="596" w:type="dxa"/>
+            <w:tcW w:w="552" w:type="dxa"/>
             <w:tcBorders>
               <w:top w:val="single" w:sz="8" w:space="0" w:color="000000"/>
               <w:left w:val="single" w:sz="8" w:space="0" w:color="000000"/>
@@ -9999,7 +10375,7 @@
         </w:tc>
         <w:tc>
           <w:tcPr>
-            <w:tcW w:w="1279" w:type="dxa"/>
+            <w:tcW w:w="1559" w:type="dxa"/>
             <w:tcBorders>
               <w:top w:val="single" w:sz="8" w:space="0" w:color="000000"/>
               <w:left w:val="single" w:sz="8" w:space="0" w:color="000000"/>
@@ -10041,23 +10417,28 @@
             </w:r>
           </w:p>
         </w:tc>
-        <w:tc>
-          <w:tcPr>
-            <w:tcW w:w="989" w:type="dxa"/>
+      </w:tr>
+      <w:tr>
+        <w:trPr>
+          <w:divId w:val="1659846320"/>
+          <w:trHeight w:val="845"/>
+        </w:trPr>
+        <w:tc>
+          <w:tcPr>
+            <w:tcW w:w="564" w:type="dxa"/>
             <w:tcBorders>
               <w:top w:val="single" w:sz="8" w:space="0" w:color="000000"/>
               <w:left w:val="single" w:sz="8" w:space="0" w:color="000000"/>
               <w:bottom w:val="single" w:sz="8" w:space="0" w:color="000000"/>
               <w:right w:val="single" w:sz="8" w:space="0" w:color="000000"/>
             </w:tcBorders>
-            <w:shd w:val="clear" w:color="auto" w:fill="DBE5F1" w:themeFill="accent1" w:themeFillTint="33"/>
+            <w:shd w:val="clear" w:color="auto" w:fill="auto"/>
             <w:tcMar>
               <w:top w:w="72" w:type="dxa"/>
               <w:left w:w="144" w:type="dxa"/>
               <w:bottom w:w="72" w:type="dxa"/>
               <w:right w:w="144" w:type="dxa"/>
             </w:tcMar>
-            <w:vAlign w:val="bottom"/>
             <w:hideMark/>
           </w:tcPr>
           <w:p>
@@ -10066,7 +10447,6 @@
               <w:textAlignment w:val="baseline"/>
               <w:rPr>
                 <w:rFonts w:ascii="Arial" w:eastAsia="Times New Roman" w:hAnsi="Arial" w:cs="Arial"/>
-                <w:b/>
                 <w:color w:val="auto"/>
                 <w:sz w:val="22"/>
                 <w:szCs w:val="36"/>
@@ -10075,25 +10455,19 @@
             <w:r>
               <w:rPr>
                 <w:rFonts w:eastAsia="Times New Roman"/>
-                <w:b/>
                 <w:color w:val="000000" w:themeColor="text1"/>
                 <w:kern w:val="24"/>
                 <w:sz w:val="22"/>
+                <w:szCs w:val="20"/>
                 <w:lang w:val="en-US"/>
               </w:rPr>
-              <w:t>Status</w:t>
-            </w:r>
-          </w:p>
-        </w:tc>
-      </w:tr>
-      <w:tr>
-        <w:trPr>
-          <w:divId w:val="1659846320"/>
-          <w:trHeight w:val="845"/>
-        </w:trPr>
-        <w:tc>
-          <w:tcPr>
-            <w:tcW w:w="564" w:type="dxa"/>
+              <w:t>R1</w:t>
+            </w:r>
+          </w:p>
+        </w:tc>
+        <w:tc>
+          <w:tcPr>
+            <w:tcW w:w="378" w:type="dxa"/>
             <w:tcBorders>
               <w:top w:val="single" w:sz="8" w:space="0" w:color="000000"/>
               <w:left w:val="single" w:sz="8" w:space="0" w:color="000000"/>
@@ -10114,14 +10488,6 @@
               <w:ind w:left="547" w:hanging="547"/>
               <w:textAlignment w:val="baseline"/>
               <w:rPr>
-                <w:rFonts w:ascii="Arial" w:eastAsia="Times New Roman" w:hAnsi="Arial" w:cs="Arial"/>
-                <w:color w:val="auto"/>
-                <w:sz w:val="22"/>
-                <w:szCs w:val="36"/>
-              </w:rPr>
-            </w:pPr>
-            <w:r>
-              <w:rPr>
                 <w:rFonts w:eastAsia="Times New Roman"/>
                 <w:color w:val="000000" w:themeColor="text1"/>
                 <w:kern w:val="24"/>
@@ -10129,13 +10495,23 @@
                 <w:szCs w:val="20"/>
                 <w:lang w:val="en-US"/>
               </w:rPr>
-              <w:t>R1</w:t>
-            </w:r>
-          </w:p>
-        </w:tc>
-        <w:tc>
-          <w:tcPr>
-            <w:tcW w:w="378" w:type="dxa"/>
+            </w:pPr>
+            <w:r>
+              <w:rPr>
+                <w:rFonts w:eastAsia="Times New Roman"/>
+                <w:color w:val="000000" w:themeColor="text1"/>
+                <w:kern w:val="24"/>
+                <w:sz w:val="22"/>
+                <w:szCs w:val="20"/>
+                <w:lang w:val="en-US"/>
+              </w:rPr>
+              <w:t>2</w:t>
+            </w:r>
+          </w:p>
+        </w:tc>
+        <w:tc>
+          <w:tcPr>
+            <w:tcW w:w="1568" w:type="dxa"/>
             <w:tcBorders>
               <w:top w:val="single" w:sz="8" w:space="0" w:color="000000"/>
               <w:left w:val="single" w:sz="8" w:space="0" w:color="000000"/>
@@ -10153,8 +10529,6 @@
           </w:tcPr>
           <w:p>
             <w:pPr>
-              <w:ind w:left="547" w:hanging="547"/>
-              <w:textAlignment w:val="baseline"/>
               <w:rPr>
                 <w:rFonts w:eastAsia="Times New Roman"/>
                 <w:color w:val="000000" w:themeColor="text1"/>
@@ -10173,13 +10547,13 @@
                 <w:szCs w:val="20"/>
                 <w:lang w:val="en-US"/>
               </w:rPr>
-              <w:t>1</w:t>
-            </w:r>
-          </w:p>
-        </w:tc>
-        <w:tc>
-          <w:tcPr>
-            <w:tcW w:w="1568" w:type="dxa"/>
+              <w:t>CSP Downtime</w:t>
+            </w:r>
+          </w:p>
+        </w:tc>
+        <w:tc>
+          <w:tcPr>
+            <w:tcW w:w="2879" w:type="dxa"/>
             <w:tcBorders>
               <w:top w:val="single" w:sz="8" w:space="0" w:color="000000"/>
               <w:left w:val="single" w:sz="8" w:space="0" w:color="000000"/>
@@ -10215,7 +10589,7 @@
                 <w:szCs w:val="20"/>
                 <w:lang w:val="en-US"/>
               </w:rPr>
-              <w:t>CSP</w:t>
+              <w:t>Cloud Se</w:t>
             </w:r>
             <w:r>
               <w:rPr>
@@ -10226,13 +10600,13 @@
                 <w:szCs w:val="20"/>
                 <w:lang w:val="en-US"/>
               </w:rPr>
-              <w:t xml:space="preserve"> Downtime</w:t>
-            </w:r>
-          </w:p>
-        </w:tc>
-        <w:tc>
-          <w:tcPr>
-            <w:tcW w:w="2534" w:type="dxa"/>
+              <w:t>rvice Provider downtime.  This can be due to a DDOS attack (Distributed Denial Of Service)</w:t>
+            </w:r>
+          </w:p>
+        </w:tc>
+        <w:tc>
+          <w:tcPr>
+            <w:tcW w:w="1236" w:type="dxa"/>
             <w:tcBorders>
               <w:top w:val="single" w:sz="8" w:space="0" w:color="000000"/>
               <w:left w:val="single" w:sz="8" w:space="0" w:color="000000"/>
@@ -10268,24 +10642,13 @@
                 <w:szCs w:val="20"/>
                 <w:lang w:val="en-US"/>
               </w:rPr>
-              <w:t>Cloud Se</w:t>
-            </w:r>
-            <w:r>
-              <w:rPr>
-                <w:rFonts w:eastAsia="Times New Roman"/>
-                <w:color w:val="000000" w:themeColor="text1"/>
-                <w:kern w:val="24"/>
-                <w:sz w:val="22"/>
-                <w:szCs w:val="20"/>
-                <w:lang w:val="en-US"/>
-              </w:rPr>
-              <w:t>rvice Provider downtime.  This can be due to a DDOS attack (Distributed Denial Of Service)</w:t>
-            </w:r>
-          </w:p>
-        </w:tc>
-        <w:tc>
-          <w:tcPr>
-            <w:tcW w:w="1196" w:type="dxa"/>
+              <w:t>External, technical</w:t>
+            </w:r>
+          </w:p>
+        </w:tc>
+        <w:tc>
+          <w:tcPr>
+            <w:tcW w:w="1274" w:type="dxa"/>
             <w:tcBorders>
               <w:top w:val="single" w:sz="8" w:space="0" w:color="000000"/>
               <w:left w:val="single" w:sz="8" w:space="0" w:color="000000"/>
@@ -10321,13 +10684,13 @@
                 <w:szCs w:val="20"/>
                 <w:lang w:val="en-US"/>
               </w:rPr>
-              <w:t>External, technical</w:t>
-            </w:r>
-          </w:p>
-        </w:tc>
-        <w:tc>
-          <w:tcPr>
-            <w:tcW w:w="1134" w:type="dxa"/>
+              <w:t>Various, usually DDOS</w:t>
+            </w:r>
+          </w:p>
+        </w:tc>
+        <w:tc>
+          <w:tcPr>
+            <w:tcW w:w="1176" w:type="dxa"/>
             <w:tcBorders>
               <w:top w:val="single" w:sz="8" w:space="0" w:color="000000"/>
               <w:left w:val="single" w:sz="8" w:space="0" w:color="000000"/>
@@ -10363,35 +10726,13 @@
                 <w:szCs w:val="20"/>
                 <w:lang w:val="en-US"/>
               </w:rPr>
-              <w:t>Various</w:t>
-            </w:r>
-            <w:r>
-              <w:rPr>
-                <w:rFonts w:eastAsia="Times New Roman"/>
-                <w:color w:val="000000" w:themeColor="text1"/>
-                <w:kern w:val="24"/>
-                <w:sz w:val="22"/>
-                <w:szCs w:val="20"/>
-                <w:lang w:val="en-US"/>
-              </w:rPr>
-              <w:t>,</w:t>
-            </w:r>
-            <w:r>
-              <w:rPr>
-                <w:rFonts w:eastAsia="Times New Roman"/>
-                <w:color w:val="000000" w:themeColor="text1"/>
-                <w:kern w:val="24"/>
-                <w:sz w:val="22"/>
-                <w:szCs w:val="20"/>
-                <w:lang w:val="en-US"/>
-              </w:rPr>
-              <w:t xml:space="preserve"> usually DDOS</w:t>
-            </w:r>
-          </w:p>
-        </w:tc>
-        <w:tc>
-          <w:tcPr>
-            <w:tcW w:w="1134" w:type="dxa"/>
+              <w:t>Up to 48 hours delay.</w:t>
+            </w:r>
+          </w:p>
+        </w:tc>
+        <w:tc>
+          <w:tcPr>
+            <w:tcW w:w="2268" w:type="dxa"/>
             <w:tcBorders>
               <w:top w:val="single" w:sz="8" w:space="0" w:color="000000"/>
               <w:left w:val="single" w:sz="8" w:space="0" w:color="000000"/>
@@ -10427,13 +10768,13 @@
                 <w:szCs w:val="20"/>
                 <w:lang w:val="en-US"/>
               </w:rPr>
-              <w:t>Up to 48 hours delay.</w:t>
-            </w:r>
-          </w:p>
-        </w:tc>
-        <w:tc>
-          <w:tcPr>
-            <w:tcW w:w="2513" w:type="dxa"/>
+              <w:t>Fergal escalates issue to CSP Support; Development work continues on local PCs;</w:t>
+            </w:r>
+          </w:p>
+        </w:tc>
+        <w:tc>
+          <w:tcPr>
+            <w:tcW w:w="1007" w:type="dxa"/>
             <w:tcBorders>
               <w:top w:val="single" w:sz="8" w:space="0" w:color="000000"/>
               <w:left w:val="single" w:sz="8" w:space="0" w:color="000000"/>
@@ -10469,57 +10810,13 @@
                 <w:szCs w:val="20"/>
                 <w:lang w:val="en-US"/>
               </w:rPr>
-              <w:t xml:space="preserve">Fergal escalates issue to CSP Support; </w:t>
-            </w:r>
-            <w:r>
-              <w:rPr>
-                <w:rFonts w:eastAsia="Times New Roman"/>
-                <w:color w:val="000000" w:themeColor="text1"/>
-                <w:kern w:val="24"/>
-                <w:sz w:val="22"/>
-                <w:szCs w:val="20"/>
-                <w:lang w:val="en-US"/>
-              </w:rPr>
-              <w:t xml:space="preserve">Development work </w:t>
-            </w:r>
-            <w:r>
-              <w:rPr>
-                <w:rFonts w:eastAsia="Times New Roman"/>
-                <w:color w:val="000000" w:themeColor="text1"/>
-                <w:kern w:val="24"/>
-                <w:sz w:val="22"/>
-                <w:szCs w:val="20"/>
-                <w:lang w:val="en-US"/>
-              </w:rPr>
-              <w:t xml:space="preserve">continues </w:t>
-            </w:r>
-            <w:r>
-              <w:rPr>
-                <w:rFonts w:eastAsia="Times New Roman"/>
-                <w:color w:val="000000" w:themeColor="text1"/>
-                <w:kern w:val="24"/>
-                <w:sz w:val="22"/>
-                <w:szCs w:val="20"/>
-                <w:lang w:val="en-US"/>
-              </w:rPr>
-              <w:t>on</w:t>
-            </w:r>
-            <w:r>
-              <w:rPr>
-                <w:rFonts w:eastAsia="Times New Roman"/>
-                <w:color w:val="000000" w:themeColor="text1"/>
-                <w:kern w:val="24"/>
-                <w:sz w:val="22"/>
-                <w:szCs w:val="20"/>
-                <w:lang w:val="en-US"/>
-              </w:rPr>
-              <w:t xml:space="preserve"> local PCs;</w:t>
-            </w:r>
-          </w:p>
-        </w:tc>
-        <w:tc>
-          <w:tcPr>
-            <w:tcW w:w="1001" w:type="dxa"/>
+              <w:t>Fergal Browne</w:t>
+            </w:r>
+          </w:p>
+        </w:tc>
+        <w:tc>
+          <w:tcPr>
+            <w:tcW w:w="552" w:type="dxa"/>
             <w:tcBorders>
               <w:top w:val="single" w:sz="8" w:space="0" w:color="000000"/>
               <w:left w:val="single" w:sz="8" w:space="0" w:color="000000"/>
@@ -10555,13 +10852,13 @@
                 <w:szCs w:val="20"/>
                 <w:lang w:val="en-US"/>
               </w:rPr>
-              <w:t>Fergal Browne</w:t>
-            </w:r>
-          </w:p>
-        </w:tc>
-        <w:tc>
-          <w:tcPr>
-            <w:tcW w:w="596" w:type="dxa"/>
+              <w:t>5</w:t>
+            </w:r>
+          </w:p>
+        </w:tc>
+        <w:tc>
+          <w:tcPr>
+            <w:tcW w:w="1559" w:type="dxa"/>
             <w:tcBorders>
               <w:top w:val="single" w:sz="8" w:space="0" w:color="000000"/>
               <w:left w:val="single" w:sz="8" w:space="0" w:color="000000"/>
@@ -10597,13 +10894,19 @@
                 <w:szCs w:val="20"/>
                 <w:lang w:val="en-US"/>
               </w:rPr>
-              <w:t>5</w:t>
-            </w:r>
-          </w:p>
-        </w:tc>
-        <w:tc>
-          <w:tcPr>
-            <w:tcW w:w="1279" w:type="dxa"/>
+              <w:t>Test in production stops</w:t>
+            </w:r>
+          </w:p>
+        </w:tc>
+      </w:tr>
+      <w:tr>
+        <w:trPr>
+          <w:divId w:val="1659846320"/>
+          <w:trHeight w:val="800"/>
+        </w:trPr>
+        <w:tc>
+          <w:tcPr>
+            <w:tcW w:w="564" w:type="dxa"/>
             <w:tcBorders>
               <w:top w:val="single" w:sz="8" w:space="0" w:color="000000"/>
               <w:left w:val="single" w:sz="8" w:space="0" w:color="000000"/>
@@ -10621,6 +10924,16 @@
           </w:tcPr>
           <w:p>
             <w:pPr>
+              <w:ind w:left="547" w:hanging="547"/>
+              <w:textAlignment w:val="baseline"/>
+              <w:rPr>
+                <w:rFonts w:ascii="Arial" w:eastAsia="Times New Roman" w:hAnsi="Arial" w:cs="Arial"/>
+                <w:color w:val="auto"/>
+                <w:sz w:val="22"/>
+                <w:szCs w:val="36"/>
+              </w:rPr>
+            </w:pPr>
+            <w:r>
               <w:rPr>
                 <w:rFonts w:eastAsia="Times New Roman"/>
                 <w:color w:val="000000" w:themeColor="text1"/>
@@ -10629,23 +10942,13 @@
                 <w:szCs w:val="20"/>
                 <w:lang w:val="en-US"/>
               </w:rPr>
-            </w:pPr>
-            <w:r>
-              <w:rPr>
-                <w:rFonts w:eastAsia="Times New Roman"/>
-                <w:color w:val="000000" w:themeColor="text1"/>
-                <w:kern w:val="24"/>
-                <w:sz w:val="22"/>
-                <w:szCs w:val="20"/>
-                <w:lang w:val="en-US"/>
-              </w:rPr>
-              <w:t>Test in production stops</w:t>
-            </w:r>
-          </w:p>
-        </w:tc>
-        <w:tc>
-          <w:tcPr>
-            <w:tcW w:w="989" w:type="dxa"/>
+              <w:t>R2</w:t>
+            </w:r>
+          </w:p>
+        </w:tc>
+        <w:tc>
+          <w:tcPr>
+            <w:tcW w:w="378" w:type="dxa"/>
             <w:tcBorders>
               <w:top w:val="single" w:sz="8" w:space="0" w:color="000000"/>
               <w:left w:val="single" w:sz="8" w:space="0" w:color="000000"/>
@@ -10663,6 +10966,8 @@
           </w:tcPr>
           <w:p>
             <w:pPr>
+              <w:ind w:left="547" w:hanging="547"/>
+              <w:textAlignment w:val="baseline"/>
               <w:rPr>
                 <w:rFonts w:eastAsia="Times New Roman"/>
                 <w:color w:val="000000" w:themeColor="text1"/>
@@ -10681,19 +10986,13 @@
                 <w:szCs w:val="20"/>
                 <w:lang w:val="en-US"/>
               </w:rPr>
-              <w:t>No events</w:t>
-            </w:r>
-          </w:p>
-        </w:tc>
-      </w:tr>
-      <w:tr>
-        <w:trPr>
-          <w:divId w:val="1659846320"/>
-          <w:trHeight w:val="800"/>
-        </w:trPr>
-        <w:tc>
-          <w:tcPr>
-            <w:tcW w:w="564" w:type="dxa"/>
+              <w:t>1</w:t>
+            </w:r>
+          </w:p>
+        </w:tc>
+        <w:tc>
+          <w:tcPr>
+            <w:tcW w:w="1568" w:type="dxa"/>
             <w:tcBorders>
               <w:top w:val="single" w:sz="8" w:space="0" w:color="000000"/>
               <w:left w:val="single" w:sz="8" w:space="0" w:color="000000"/>
@@ -10711,16 +11010,6 @@
           </w:tcPr>
           <w:p>
             <w:pPr>
-              <w:ind w:left="547" w:hanging="547"/>
-              <w:textAlignment w:val="baseline"/>
-              <w:rPr>
-                <w:rFonts w:ascii="Arial" w:eastAsia="Times New Roman" w:hAnsi="Arial" w:cs="Arial"/>
-                <w:color w:val="auto"/>
-                <w:sz w:val="22"/>
-                <w:szCs w:val="36"/>
-              </w:rPr>
-            </w:pPr>
-            <w:r>
               <w:rPr>
                 <w:rFonts w:eastAsia="Times New Roman"/>
                 <w:color w:val="000000" w:themeColor="text1"/>
@@ -10729,13 +11018,23 @@
                 <w:szCs w:val="20"/>
                 <w:lang w:val="en-US"/>
               </w:rPr>
-              <w:t>R2</w:t>
-            </w:r>
-          </w:p>
-        </w:tc>
-        <w:tc>
-          <w:tcPr>
-            <w:tcW w:w="378" w:type="dxa"/>
+            </w:pPr>
+            <w:r>
+              <w:rPr>
+                <w:rFonts w:eastAsia="Times New Roman"/>
+                <w:color w:val="000000" w:themeColor="text1"/>
+                <w:kern w:val="24"/>
+                <w:sz w:val="22"/>
+                <w:szCs w:val="20"/>
+                <w:lang w:val="en-US"/>
+              </w:rPr>
+              <w:t>Unavailability of  key personnel</w:t>
+            </w:r>
+          </w:p>
+        </w:tc>
+        <w:tc>
+          <w:tcPr>
+            <w:tcW w:w="2879" w:type="dxa"/>
             <w:tcBorders>
               <w:top w:val="single" w:sz="8" w:space="0" w:color="000000"/>
               <w:left w:val="single" w:sz="8" w:space="0" w:color="000000"/>
@@ -10753,8 +11052,6 @@
           </w:tcPr>
           <w:p>
             <w:pPr>
-              <w:ind w:left="547" w:hanging="547"/>
-              <w:textAlignment w:val="baseline"/>
               <w:rPr>
                 <w:rFonts w:eastAsia="Times New Roman"/>
                 <w:color w:val="000000" w:themeColor="text1"/>
@@ -10773,13 +11070,13 @@
                 <w:szCs w:val="20"/>
                 <w:lang w:val="en-US"/>
               </w:rPr>
-              <w:t>2</w:t>
-            </w:r>
-          </w:p>
-        </w:tc>
-        <w:tc>
-          <w:tcPr>
-            <w:tcW w:w="1568" w:type="dxa"/>
+              <w:t xml:space="preserve">The project starts in the summer months at least one internal team member my take a week off. </w:t>
+            </w:r>
+          </w:p>
+        </w:tc>
+        <w:tc>
+          <w:tcPr>
+            <w:tcW w:w="1236" w:type="dxa"/>
             <w:tcBorders>
               <w:top w:val="single" w:sz="8" w:space="0" w:color="000000"/>
               <w:left w:val="single" w:sz="8" w:space="0" w:color="000000"/>
@@ -10815,35 +11112,13 @@
                 <w:szCs w:val="20"/>
                 <w:lang w:val="en-US"/>
               </w:rPr>
-              <w:t xml:space="preserve">Unavailability of </w:t>
-            </w:r>
-            <w:r>
-              <w:rPr>
-                <w:rFonts w:eastAsia="Times New Roman"/>
-                <w:color w:val="000000" w:themeColor="text1"/>
-                <w:kern w:val="24"/>
-                <w:sz w:val="22"/>
-                <w:szCs w:val="20"/>
-                <w:lang w:val="en-US"/>
-              </w:rPr>
-              <w:t xml:space="preserve"> </w:t>
-            </w:r>
-            <w:r>
-              <w:rPr>
-                <w:rFonts w:eastAsia="Times New Roman"/>
-                <w:color w:val="000000" w:themeColor="text1"/>
-                <w:kern w:val="24"/>
-                <w:sz w:val="22"/>
-                <w:szCs w:val="20"/>
-                <w:lang w:val="en-US"/>
-              </w:rPr>
-              <w:t>key personnel</w:t>
-            </w:r>
-          </w:p>
-        </w:tc>
-        <w:tc>
-          <w:tcPr>
-            <w:tcW w:w="2534" w:type="dxa"/>
+              <w:t>Personnel</w:t>
+            </w:r>
+          </w:p>
+        </w:tc>
+        <w:tc>
+          <w:tcPr>
+            <w:tcW w:w="1274" w:type="dxa"/>
             <w:tcBorders>
               <w:top w:val="single" w:sz="8" w:space="0" w:color="000000"/>
               <w:left w:val="single" w:sz="8" w:space="0" w:color="000000"/>
@@ -10879,13 +11154,13 @@
                 <w:szCs w:val="20"/>
                 <w:lang w:val="en-US"/>
               </w:rPr>
-              <w:t xml:space="preserve">The project starts in the summer months at least one internal team member my take a week off. </w:t>
-            </w:r>
-          </w:p>
-        </w:tc>
-        <w:tc>
-          <w:tcPr>
-            <w:tcW w:w="1196" w:type="dxa"/>
+              <w:t>Unplanned holidays</w:t>
+            </w:r>
+          </w:p>
+        </w:tc>
+        <w:tc>
+          <w:tcPr>
+            <w:tcW w:w="1176" w:type="dxa"/>
             <w:tcBorders>
               <w:top w:val="single" w:sz="8" w:space="0" w:color="000000"/>
               <w:left w:val="single" w:sz="8" w:space="0" w:color="000000"/>
@@ -10921,13 +11196,13 @@
                 <w:szCs w:val="20"/>
                 <w:lang w:val="en-US"/>
               </w:rPr>
-              <w:t>Personnel</w:t>
-            </w:r>
-          </w:p>
-        </w:tc>
-        <w:tc>
-          <w:tcPr>
-            <w:tcW w:w="1134" w:type="dxa"/>
+              <w:t>Unknown</w:t>
+            </w:r>
+          </w:p>
+        </w:tc>
+        <w:tc>
+          <w:tcPr>
+            <w:tcW w:w="2268" w:type="dxa"/>
             <w:tcBorders>
               <w:top w:val="single" w:sz="8" w:space="0" w:color="000000"/>
               <w:left w:val="single" w:sz="8" w:space="0" w:color="000000"/>
@@ -10963,13 +11238,13 @@
                 <w:szCs w:val="20"/>
                 <w:lang w:val="en-US"/>
               </w:rPr>
-              <w:t>Unplanned holidays</w:t>
-            </w:r>
-          </w:p>
-        </w:tc>
-        <w:tc>
-          <w:tcPr>
-            <w:tcW w:w="1134" w:type="dxa"/>
+              <w:t>Re-assign employee outside of project. Ask other team members to pitch in.</w:t>
+            </w:r>
+          </w:p>
+        </w:tc>
+        <w:tc>
+          <w:tcPr>
+            <w:tcW w:w="1007" w:type="dxa"/>
             <w:tcBorders>
               <w:top w:val="single" w:sz="8" w:space="0" w:color="000000"/>
               <w:left w:val="single" w:sz="8" w:space="0" w:color="000000"/>
@@ -11005,13 +11280,13 @@
                 <w:szCs w:val="20"/>
                 <w:lang w:val="en-US"/>
               </w:rPr>
-              <w:t>Unknown</w:t>
-            </w:r>
-          </w:p>
-        </w:tc>
-        <w:tc>
-          <w:tcPr>
-            <w:tcW w:w="2513" w:type="dxa"/>
+              <w:t>John Warde</w:t>
+            </w:r>
+          </w:p>
+        </w:tc>
+        <w:tc>
+          <w:tcPr>
+            <w:tcW w:w="552" w:type="dxa"/>
             <w:tcBorders>
               <w:top w:val="single" w:sz="8" w:space="0" w:color="000000"/>
               <w:left w:val="single" w:sz="8" w:space="0" w:color="000000"/>
@@ -11047,13 +11322,13 @@
                 <w:szCs w:val="20"/>
                 <w:lang w:val="en-US"/>
               </w:rPr>
-              <w:t>Re-assign employee outside of project. Ask other team members to pitch in.</w:t>
-            </w:r>
-          </w:p>
-        </w:tc>
-        <w:tc>
-          <w:tcPr>
-            <w:tcW w:w="1001" w:type="dxa"/>
+              <w:t>5</w:t>
+            </w:r>
+          </w:p>
+        </w:tc>
+        <w:tc>
+          <w:tcPr>
+            <w:tcW w:w="1559" w:type="dxa"/>
             <w:tcBorders>
               <w:top w:val="single" w:sz="8" w:space="0" w:color="000000"/>
               <w:left w:val="single" w:sz="8" w:space="0" w:color="000000"/>
@@ -11089,13 +11364,19 @@
                 <w:szCs w:val="20"/>
                 <w:lang w:val="en-US"/>
               </w:rPr>
-              <w:t>John Warde</w:t>
-            </w:r>
-          </w:p>
-        </w:tc>
-        <w:tc>
-          <w:tcPr>
-            <w:tcW w:w="596" w:type="dxa"/>
+              <w:t>Depend on number of days taken off</w:t>
+            </w:r>
+          </w:p>
+        </w:tc>
+      </w:tr>
+      <w:tr>
+        <w:trPr>
+          <w:divId w:val="1659846320"/>
+          <w:trHeight w:val="798"/>
+        </w:trPr>
+        <w:tc>
+          <w:tcPr>
+            <w:tcW w:w="564" w:type="dxa"/>
             <w:tcBorders>
               <w:top w:val="single" w:sz="8" w:space="0" w:color="000000"/>
               <w:left w:val="single" w:sz="8" w:space="0" w:color="000000"/>
@@ -11113,6 +11394,16 @@
           </w:tcPr>
           <w:p>
             <w:pPr>
+              <w:ind w:left="547" w:hanging="547"/>
+              <w:textAlignment w:val="baseline"/>
+              <w:rPr>
+                <w:rFonts w:ascii="Arial" w:eastAsia="Times New Roman" w:hAnsi="Arial" w:cs="Arial"/>
+                <w:color w:val="auto"/>
+                <w:sz w:val="22"/>
+                <w:szCs w:val="36"/>
+              </w:rPr>
+            </w:pPr>
+            <w:r>
               <w:rPr>
                 <w:rFonts w:eastAsia="Times New Roman"/>
                 <w:color w:val="000000" w:themeColor="text1"/>
@@ -11121,23 +11412,13 @@
                 <w:szCs w:val="20"/>
                 <w:lang w:val="en-US"/>
               </w:rPr>
-            </w:pPr>
-            <w:r>
-              <w:rPr>
-                <w:rFonts w:eastAsia="Times New Roman"/>
-                <w:color w:val="000000" w:themeColor="text1"/>
-                <w:kern w:val="24"/>
-                <w:sz w:val="22"/>
-                <w:szCs w:val="20"/>
-                <w:lang w:val="en-US"/>
-              </w:rPr>
-              <w:t>5</w:t>
-            </w:r>
-          </w:p>
-        </w:tc>
-        <w:tc>
-          <w:tcPr>
-            <w:tcW w:w="1279" w:type="dxa"/>
+              <w:t>R3</w:t>
+            </w:r>
+          </w:p>
+        </w:tc>
+        <w:tc>
+          <w:tcPr>
+            <w:tcW w:w="378" w:type="dxa"/>
             <w:tcBorders>
               <w:top w:val="single" w:sz="8" w:space="0" w:color="000000"/>
               <w:left w:val="single" w:sz="8" w:space="0" w:color="000000"/>
@@ -11155,6 +11436,8 @@
           </w:tcPr>
           <w:p>
             <w:pPr>
+              <w:ind w:left="547" w:hanging="547"/>
+              <w:textAlignment w:val="baseline"/>
               <w:rPr>
                 <w:rFonts w:eastAsia="Times New Roman"/>
                 <w:color w:val="000000" w:themeColor="text1"/>
@@ -11164,11 +11447,22 @@
                 <w:lang w:val="en-US"/>
               </w:rPr>
             </w:pPr>
-          </w:p>
-        </w:tc>
-        <w:tc>
-          <w:tcPr>
-            <w:tcW w:w="989" w:type="dxa"/>
+            <w:r>
+              <w:rPr>
+                <w:rFonts w:eastAsia="Times New Roman"/>
+                <w:color w:val="000000" w:themeColor="text1"/>
+                <w:kern w:val="24"/>
+                <w:sz w:val="22"/>
+                <w:szCs w:val="20"/>
+                <w:lang w:val="en-US"/>
+              </w:rPr>
+              <w:t>1</w:t>
+            </w:r>
+          </w:p>
+        </w:tc>
+        <w:tc>
+          <w:tcPr>
+            <w:tcW w:w="1568" w:type="dxa"/>
             <w:tcBorders>
               <w:top w:val="single" w:sz="8" w:space="0" w:color="000000"/>
               <w:left w:val="single" w:sz="8" w:space="0" w:color="000000"/>
@@ -11204,7 +11498,343 @@
                 <w:szCs w:val="20"/>
                 <w:lang w:val="en-US"/>
               </w:rPr>
-              <w:t>No events</w:t>
+              <w:t>Development PC crash</w:t>
+            </w:r>
+          </w:p>
+        </w:tc>
+        <w:tc>
+          <w:tcPr>
+            <w:tcW w:w="2879" w:type="dxa"/>
+            <w:tcBorders>
+              <w:top w:val="single" w:sz="8" w:space="0" w:color="000000"/>
+              <w:left w:val="single" w:sz="8" w:space="0" w:color="000000"/>
+              <w:bottom w:val="single" w:sz="8" w:space="0" w:color="000000"/>
+              <w:right w:val="single" w:sz="8" w:space="0" w:color="000000"/>
+            </w:tcBorders>
+            <w:shd w:val="clear" w:color="auto" w:fill="auto"/>
+            <w:tcMar>
+              <w:top w:w="72" w:type="dxa"/>
+              <w:left w:w="144" w:type="dxa"/>
+              <w:bottom w:w="72" w:type="dxa"/>
+              <w:right w:w="144" w:type="dxa"/>
+            </w:tcMar>
+            <w:hideMark/>
+          </w:tcPr>
+          <w:p>
+            <w:pPr>
+              <w:rPr>
+                <w:rFonts w:eastAsia="Times New Roman"/>
+                <w:color w:val="000000" w:themeColor="text1"/>
+                <w:kern w:val="24"/>
+                <w:sz w:val="22"/>
+                <w:szCs w:val="20"/>
+                <w:lang w:val="en-US"/>
+              </w:rPr>
+            </w:pPr>
+            <w:r>
+              <w:rPr>
+                <w:rFonts w:eastAsia="Times New Roman"/>
+                <w:color w:val="000000" w:themeColor="text1"/>
+                <w:kern w:val="24"/>
+                <w:sz w:val="22"/>
+                <w:szCs w:val="20"/>
+                <w:lang w:val="en-US"/>
+              </w:rPr>
+              <w:t>A developer’s PC workstation crashes</w:t>
+            </w:r>
+          </w:p>
+        </w:tc>
+        <w:tc>
+          <w:tcPr>
+            <w:tcW w:w="1236" w:type="dxa"/>
+            <w:tcBorders>
+              <w:top w:val="single" w:sz="8" w:space="0" w:color="000000"/>
+              <w:left w:val="single" w:sz="8" w:space="0" w:color="000000"/>
+              <w:bottom w:val="single" w:sz="8" w:space="0" w:color="000000"/>
+              <w:right w:val="single" w:sz="8" w:space="0" w:color="000000"/>
+            </w:tcBorders>
+            <w:shd w:val="clear" w:color="auto" w:fill="auto"/>
+            <w:tcMar>
+              <w:top w:w="72" w:type="dxa"/>
+              <w:left w:w="144" w:type="dxa"/>
+              <w:bottom w:w="72" w:type="dxa"/>
+              <w:right w:w="144" w:type="dxa"/>
+            </w:tcMar>
+            <w:hideMark/>
+          </w:tcPr>
+          <w:p>
+            <w:pPr>
+              <w:rPr>
+                <w:rFonts w:eastAsia="Times New Roman"/>
+                <w:color w:val="000000" w:themeColor="text1"/>
+                <w:kern w:val="24"/>
+                <w:sz w:val="22"/>
+                <w:szCs w:val="20"/>
+                <w:lang w:val="en-US"/>
+              </w:rPr>
+            </w:pPr>
+            <w:r>
+              <w:rPr>
+                <w:rFonts w:eastAsia="Times New Roman"/>
+                <w:color w:val="000000" w:themeColor="text1"/>
+                <w:kern w:val="24"/>
+                <w:sz w:val="22"/>
+                <w:szCs w:val="20"/>
+                <w:lang w:val="en-US"/>
+              </w:rPr>
+              <w:t>Technical</w:t>
+            </w:r>
+          </w:p>
+        </w:tc>
+        <w:tc>
+          <w:tcPr>
+            <w:tcW w:w="1274" w:type="dxa"/>
+            <w:tcBorders>
+              <w:top w:val="single" w:sz="8" w:space="0" w:color="000000"/>
+              <w:left w:val="single" w:sz="8" w:space="0" w:color="000000"/>
+              <w:bottom w:val="single" w:sz="8" w:space="0" w:color="000000"/>
+              <w:right w:val="single" w:sz="8" w:space="0" w:color="000000"/>
+            </w:tcBorders>
+            <w:shd w:val="clear" w:color="auto" w:fill="auto"/>
+            <w:tcMar>
+              <w:top w:w="72" w:type="dxa"/>
+              <w:left w:w="144" w:type="dxa"/>
+              <w:bottom w:w="72" w:type="dxa"/>
+              <w:right w:w="144" w:type="dxa"/>
+            </w:tcMar>
+            <w:hideMark/>
+          </w:tcPr>
+          <w:p>
+            <w:pPr>
+              <w:rPr>
+                <w:rFonts w:eastAsia="Times New Roman"/>
+                <w:color w:val="000000" w:themeColor="text1"/>
+                <w:kern w:val="24"/>
+                <w:sz w:val="22"/>
+                <w:szCs w:val="20"/>
+                <w:lang w:val="en-US"/>
+              </w:rPr>
+            </w:pPr>
+            <w:r>
+              <w:rPr>
+                <w:rFonts w:eastAsia="Times New Roman"/>
+                <w:color w:val="000000" w:themeColor="text1"/>
+                <w:kern w:val="24"/>
+                <w:sz w:val="22"/>
+                <w:szCs w:val="20"/>
+                <w:lang w:val="en-US"/>
+              </w:rPr>
+              <w:t>Various</w:t>
+            </w:r>
+          </w:p>
+        </w:tc>
+        <w:tc>
+          <w:tcPr>
+            <w:tcW w:w="1176" w:type="dxa"/>
+            <w:tcBorders>
+              <w:top w:val="single" w:sz="8" w:space="0" w:color="000000"/>
+              <w:left w:val="single" w:sz="8" w:space="0" w:color="000000"/>
+              <w:bottom w:val="single" w:sz="8" w:space="0" w:color="000000"/>
+              <w:right w:val="single" w:sz="8" w:space="0" w:color="000000"/>
+            </w:tcBorders>
+            <w:shd w:val="clear" w:color="auto" w:fill="auto"/>
+            <w:tcMar>
+              <w:top w:w="72" w:type="dxa"/>
+              <w:left w:w="144" w:type="dxa"/>
+              <w:bottom w:w="72" w:type="dxa"/>
+              <w:right w:w="144" w:type="dxa"/>
+            </w:tcMar>
+            <w:hideMark/>
+          </w:tcPr>
+          <w:p>
+            <w:pPr>
+              <w:rPr>
+                <w:rFonts w:eastAsia="Times New Roman"/>
+                <w:color w:val="000000" w:themeColor="text1"/>
+                <w:kern w:val="24"/>
+                <w:sz w:val="22"/>
+                <w:szCs w:val="20"/>
+                <w:lang w:val="en-US"/>
+              </w:rPr>
+            </w:pPr>
+            <w:r>
+              <w:rPr>
+                <w:rFonts w:eastAsia="Times New Roman"/>
+                <w:color w:val="000000" w:themeColor="text1"/>
+                <w:kern w:val="24"/>
+                <w:sz w:val="22"/>
+                <w:szCs w:val="20"/>
+                <w:lang w:val="en-US"/>
+              </w:rPr>
+              <w:t>Up to 2 hours delay</w:t>
+            </w:r>
+          </w:p>
+        </w:tc>
+        <w:tc>
+          <w:tcPr>
+            <w:tcW w:w="2268" w:type="dxa"/>
+            <w:tcBorders>
+              <w:top w:val="single" w:sz="8" w:space="0" w:color="000000"/>
+              <w:left w:val="single" w:sz="8" w:space="0" w:color="000000"/>
+              <w:bottom w:val="single" w:sz="8" w:space="0" w:color="000000"/>
+              <w:right w:val="single" w:sz="8" w:space="0" w:color="000000"/>
+            </w:tcBorders>
+            <w:shd w:val="clear" w:color="auto" w:fill="auto"/>
+            <w:tcMar>
+              <w:top w:w="72" w:type="dxa"/>
+              <w:left w:w="144" w:type="dxa"/>
+              <w:bottom w:w="72" w:type="dxa"/>
+              <w:right w:w="144" w:type="dxa"/>
+            </w:tcMar>
+            <w:hideMark/>
+          </w:tcPr>
+          <w:p>
+            <w:pPr>
+              <w:rPr>
+                <w:rFonts w:eastAsia="Times New Roman"/>
+                <w:color w:val="000000" w:themeColor="text1"/>
+                <w:kern w:val="24"/>
+                <w:sz w:val="22"/>
+                <w:szCs w:val="20"/>
+                <w:lang w:val="en-US"/>
+              </w:rPr>
+            </w:pPr>
+            <w:r>
+              <w:rPr>
+                <w:rFonts w:eastAsia="Times New Roman"/>
+                <w:color w:val="000000" w:themeColor="text1"/>
+                <w:kern w:val="24"/>
+                <w:sz w:val="22"/>
+                <w:szCs w:val="20"/>
+                <w:lang w:val="en-US"/>
+              </w:rPr>
+              <w:t>Request backup PC from IT dept. Clone SCM system.</w:t>
+            </w:r>
+          </w:p>
+        </w:tc>
+        <w:tc>
+          <w:tcPr>
+            <w:tcW w:w="1007" w:type="dxa"/>
+            <w:tcBorders>
+              <w:top w:val="single" w:sz="8" w:space="0" w:color="000000"/>
+              <w:left w:val="single" w:sz="8" w:space="0" w:color="000000"/>
+              <w:bottom w:val="single" w:sz="8" w:space="0" w:color="000000"/>
+              <w:right w:val="single" w:sz="8" w:space="0" w:color="000000"/>
+            </w:tcBorders>
+            <w:shd w:val="clear" w:color="auto" w:fill="auto"/>
+            <w:tcMar>
+              <w:top w:w="72" w:type="dxa"/>
+              <w:left w:w="144" w:type="dxa"/>
+              <w:bottom w:w="72" w:type="dxa"/>
+              <w:right w:w="144" w:type="dxa"/>
+            </w:tcMar>
+            <w:hideMark/>
+          </w:tcPr>
+          <w:p>
+            <w:pPr>
+              <w:rPr>
+                <w:rFonts w:eastAsia="Times New Roman"/>
+                <w:color w:val="000000" w:themeColor="text1"/>
+                <w:kern w:val="24"/>
+                <w:sz w:val="22"/>
+                <w:szCs w:val="20"/>
+                <w:lang w:val="en-US"/>
+              </w:rPr>
+            </w:pPr>
+            <w:r>
+              <w:rPr>
+                <w:rFonts w:eastAsia="Times New Roman"/>
+                <w:color w:val="000000" w:themeColor="text1"/>
+                <w:kern w:val="24"/>
+                <w:sz w:val="22"/>
+                <w:szCs w:val="20"/>
+                <w:lang w:val="en-US"/>
+              </w:rPr>
+              <w:t>Gary Dolan</w:t>
+            </w:r>
+          </w:p>
+        </w:tc>
+        <w:tc>
+          <w:tcPr>
+            <w:tcW w:w="552" w:type="dxa"/>
+            <w:tcBorders>
+              <w:top w:val="single" w:sz="8" w:space="0" w:color="000000"/>
+              <w:left w:val="single" w:sz="8" w:space="0" w:color="000000"/>
+              <w:bottom w:val="single" w:sz="8" w:space="0" w:color="000000"/>
+              <w:right w:val="single" w:sz="8" w:space="0" w:color="000000"/>
+            </w:tcBorders>
+            <w:shd w:val="clear" w:color="auto" w:fill="auto"/>
+            <w:tcMar>
+              <w:top w:w="72" w:type="dxa"/>
+              <w:left w:w="144" w:type="dxa"/>
+              <w:bottom w:w="72" w:type="dxa"/>
+              <w:right w:w="144" w:type="dxa"/>
+            </w:tcMar>
+            <w:hideMark/>
+          </w:tcPr>
+          <w:p>
+            <w:pPr>
+              <w:rPr>
+                <w:rFonts w:eastAsia="Times New Roman"/>
+                <w:color w:val="000000" w:themeColor="text1"/>
+                <w:kern w:val="24"/>
+                <w:sz w:val="22"/>
+                <w:szCs w:val="20"/>
+                <w:lang w:val="en-US"/>
+              </w:rPr>
+            </w:pPr>
+            <w:r>
+              <w:rPr>
+                <w:rFonts w:eastAsia="Times New Roman"/>
+                <w:color w:val="000000" w:themeColor="text1"/>
+                <w:kern w:val="24"/>
+                <w:sz w:val="22"/>
+                <w:szCs w:val="20"/>
+                <w:lang w:val="en-US"/>
+              </w:rPr>
+              <w:t>2</w:t>
+            </w:r>
+          </w:p>
+        </w:tc>
+        <w:tc>
+          <w:tcPr>
+            <w:tcW w:w="1559" w:type="dxa"/>
+            <w:tcBorders>
+              <w:top w:val="single" w:sz="8" w:space="0" w:color="000000"/>
+              <w:left w:val="single" w:sz="8" w:space="0" w:color="000000"/>
+              <w:bottom w:val="single" w:sz="8" w:space="0" w:color="000000"/>
+              <w:right w:val="single" w:sz="8" w:space="0" w:color="000000"/>
+            </w:tcBorders>
+            <w:shd w:val="clear" w:color="auto" w:fill="auto"/>
+            <w:tcMar>
+              <w:top w:w="72" w:type="dxa"/>
+              <w:left w:w="144" w:type="dxa"/>
+              <w:bottom w:w="72" w:type="dxa"/>
+              <w:right w:w="144" w:type="dxa"/>
+            </w:tcMar>
+            <w:hideMark/>
+          </w:tcPr>
+          <w:p>
+            <w:pPr>
+              <w:rPr>
+                <w:rFonts w:eastAsia="Times New Roman"/>
+                <w:color w:val="000000" w:themeColor="text1"/>
+                <w:kern w:val="24"/>
+                <w:sz w:val="22"/>
+                <w:szCs w:val="20"/>
+                <w:lang w:val="en-US"/>
+              </w:rPr>
+            </w:pPr>
+            <w:r>
+              <w:rPr>
+                <w:rFonts w:eastAsia="Times New Roman"/>
+                <w:color w:val="000000" w:themeColor="text1"/>
+                <w:kern w:val="24"/>
+                <w:sz w:val="22"/>
+                <w:szCs w:val="20"/>
+                <w:lang w:val="en-US"/>
+              </w:rPr>
+              <w:t>Minimal</w:t>
             </w:r>
           </w:p>
         </w:tc>
@@ -11230,20 +11860,11 @@
               <w:bottom w:w="72" w:type="dxa"/>
               <w:right w:w="144" w:type="dxa"/>
             </w:tcMar>
-            <w:hideMark/>
           </w:tcPr>
           <w:p>
             <w:pPr>
               <w:ind w:left="547" w:hanging="547"/>
               <w:textAlignment w:val="baseline"/>
-              <w:rPr>
-                <w:rFonts w:ascii="Arial" w:eastAsia="Times New Roman" w:hAnsi="Arial" w:cs="Arial"/>
-                <w:color w:val="auto"/>
-                <w:sz w:val="22"/>
-                <w:szCs w:val="36"/>
-              </w:rPr>
-            </w:pPr>
-            <w:r>
               <w:rPr>
                 <w:rFonts w:eastAsia="Times New Roman"/>
                 <w:color w:val="000000" w:themeColor="text1"/>
@@ -11252,7 +11873,17 @@
                 <w:szCs w:val="20"/>
                 <w:lang w:val="en-US"/>
               </w:rPr>
-              <w:t>R3</w:t>
+            </w:pPr>
+            <w:r>
+              <w:rPr>
+                <w:rFonts w:eastAsia="Times New Roman"/>
+                <w:color w:val="000000" w:themeColor="text1"/>
+                <w:kern w:val="24"/>
+                <w:sz w:val="22"/>
+                <w:szCs w:val="20"/>
+                <w:lang w:val="en-US"/>
+              </w:rPr>
+              <w:t>R4</w:t>
             </w:r>
           </w:p>
         </w:tc>
@@ -11272,7 +11903,6 @@
               <w:bottom w:w="72" w:type="dxa"/>
               <w:right w:w="144" w:type="dxa"/>
             </w:tcMar>
-            <w:hideMark/>
           </w:tcPr>
           <w:p>
             <w:pPr>
@@ -11316,7 +11946,6 @@
               <w:bottom w:w="72" w:type="dxa"/>
               <w:right w:w="144" w:type="dxa"/>
             </w:tcMar>
-            <w:hideMark/>
           </w:tcPr>
           <w:p>
             <w:pPr>
@@ -11338,13 +11967,13 @@
                 <w:szCs w:val="20"/>
                 <w:lang w:val="en-US"/>
               </w:rPr>
-              <w:t>Development PC crash</w:t>
-            </w:r>
-          </w:p>
-        </w:tc>
-        <w:tc>
-          <w:tcPr>
-            <w:tcW w:w="2534" w:type="dxa"/>
+              <w:t>Unavailability of Beta Customers</w:t>
+            </w:r>
+          </w:p>
+        </w:tc>
+        <w:tc>
+          <w:tcPr>
+            <w:tcW w:w="2879" w:type="dxa"/>
             <w:tcBorders>
               <w:top w:val="single" w:sz="8" w:space="0" w:color="000000"/>
               <w:left w:val="single" w:sz="8" w:space="0" w:color="000000"/>
@@ -11358,7 +11987,6 @@
               <w:bottom w:w="72" w:type="dxa"/>
               <w:right w:w="144" w:type="dxa"/>
             </w:tcMar>
-            <w:hideMark/>
           </w:tcPr>
           <w:p>
             <w:pPr>
@@ -11380,13 +12008,13 @@
                 <w:szCs w:val="20"/>
                 <w:lang w:val="en-US"/>
               </w:rPr>
-              <w:t>A developer’s PC workstation crashes</w:t>
-            </w:r>
-          </w:p>
-        </w:tc>
-        <w:tc>
-          <w:tcPr>
-            <w:tcW w:w="1196" w:type="dxa"/>
+              <w:t>As all beta customers are all busy professionals, they may not be able to fulfill their commitment to the project</w:t>
+            </w:r>
+          </w:p>
+        </w:tc>
+        <w:tc>
+          <w:tcPr>
+            <w:tcW w:w="1236" w:type="dxa"/>
             <w:tcBorders>
               <w:top w:val="single" w:sz="8" w:space="0" w:color="000000"/>
               <w:left w:val="single" w:sz="8" w:space="0" w:color="000000"/>
@@ -11400,7 +12028,6 @@
               <w:bottom w:w="72" w:type="dxa"/>
               <w:right w:w="144" w:type="dxa"/>
             </w:tcMar>
-            <w:hideMark/>
           </w:tcPr>
           <w:p>
             <w:pPr>
@@ -11422,13 +12049,13 @@
                 <w:szCs w:val="20"/>
                 <w:lang w:val="en-US"/>
               </w:rPr>
-              <w:t>Technical</w:t>
-            </w:r>
-          </w:p>
-        </w:tc>
-        <w:tc>
-          <w:tcPr>
-            <w:tcW w:w="1134" w:type="dxa"/>
+              <w:t>Personnel</w:t>
+            </w:r>
+          </w:p>
+        </w:tc>
+        <w:tc>
+          <w:tcPr>
+            <w:tcW w:w="1274" w:type="dxa"/>
             <w:tcBorders>
               <w:top w:val="single" w:sz="8" w:space="0" w:color="000000"/>
               <w:left w:val="single" w:sz="8" w:space="0" w:color="000000"/>
@@ -11442,7 +12069,6 @@
               <w:bottom w:w="72" w:type="dxa"/>
               <w:right w:w="144" w:type="dxa"/>
             </w:tcMar>
-            <w:hideMark/>
           </w:tcPr>
           <w:p>
             <w:pPr>
@@ -11470,7 +12096,7 @@
         </w:tc>
         <w:tc>
           <w:tcPr>
-            <w:tcW w:w="1134" w:type="dxa"/>
+            <w:tcW w:w="1176" w:type="dxa"/>
             <w:tcBorders>
               <w:top w:val="single" w:sz="8" w:space="0" w:color="000000"/>
               <w:left w:val="single" w:sz="8" w:space="0" w:color="000000"/>
@@ -11484,7 +12110,6 @@
               <w:bottom w:w="72" w:type="dxa"/>
               <w:right w:w="144" w:type="dxa"/>
             </w:tcMar>
-            <w:hideMark/>
           </w:tcPr>
           <w:p>
             <w:pPr>
@@ -11506,13 +12131,13 @@
                 <w:szCs w:val="20"/>
                 <w:lang w:val="en-US"/>
               </w:rPr>
-              <w:t>Up to 2 hours delay</w:t>
-            </w:r>
-          </w:p>
-        </w:tc>
-        <w:tc>
-          <w:tcPr>
-            <w:tcW w:w="2513" w:type="dxa"/>
+              <w:t>Potential 1 day delay</w:t>
+            </w:r>
+          </w:p>
+        </w:tc>
+        <w:tc>
+          <w:tcPr>
+            <w:tcW w:w="2268" w:type="dxa"/>
             <w:tcBorders>
               <w:top w:val="single" w:sz="8" w:space="0" w:color="000000"/>
               <w:left w:val="single" w:sz="8" w:space="0" w:color="000000"/>
@@ -11526,7 +12151,6 @@
               <w:bottom w:w="72" w:type="dxa"/>
               <w:right w:w="144" w:type="dxa"/>
             </w:tcMar>
-            <w:hideMark/>
           </w:tcPr>
           <w:p>
             <w:pPr>
@@ -11539,11 +12163,22 @@
                 <w:lang w:val="en-US"/>
               </w:rPr>
             </w:pPr>
-          </w:p>
-        </w:tc>
-        <w:tc>
-          <w:tcPr>
-            <w:tcW w:w="1001" w:type="dxa"/>
+            <w:r>
+              <w:rPr>
+                <w:rFonts w:eastAsia="Times New Roman"/>
+                <w:color w:val="000000" w:themeColor="text1"/>
+                <w:kern w:val="24"/>
+                <w:sz w:val="22"/>
+                <w:szCs w:val="20"/>
+                <w:lang w:val="en-US"/>
+              </w:rPr>
+              <w:t>We do not need all 3 reviews at each sprint release.</w:t>
+            </w:r>
+          </w:p>
+        </w:tc>
+        <w:tc>
+          <w:tcPr>
+            <w:tcW w:w="1007" w:type="dxa"/>
             <w:tcBorders>
               <w:top w:val="single" w:sz="8" w:space="0" w:color="000000"/>
               <w:left w:val="single" w:sz="8" w:space="0" w:color="000000"/>
@@ -11557,7 +12192,6 @@
               <w:bottom w:w="72" w:type="dxa"/>
               <w:right w:w="144" w:type="dxa"/>
             </w:tcMar>
-            <w:hideMark/>
           </w:tcPr>
           <w:p>
             <w:pPr>
@@ -11579,13 +12213,13 @@
                 <w:szCs w:val="20"/>
                 <w:lang w:val="en-US"/>
               </w:rPr>
-              <w:t>Gary Dolan</w:t>
-            </w:r>
-          </w:p>
-        </w:tc>
-        <w:tc>
-          <w:tcPr>
-            <w:tcW w:w="596" w:type="dxa"/>
+              <w:t>John Warde</w:t>
+            </w:r>
+          </w:p>
+        </w:tc>
+        <w:tc>
+          <w:tcPr>
+            <w:tcW w:w="552" w:type="dxa"/>
             <w:tcBorders>
               <w:top w:val="single" w:sz="8" w:space="0" w:color="000000"/>
               <w:left w:val="single" w:sz="8" w:space="0" w:color="000000"/>
@@ -11599,7 +12233,6 @@
               <w:bottom w:w="72" w:type="dxa"/>
               <w:right w:w="144" w:type="dxa"/>
             </w:tcMar>
-            <w:hideMark/>
           </w:tcPr>
           <w:p>
             <w:pPr>
@@ -11621,13 +12254,13 @@
                 <w:szCs w:val="20"/>
                 <w:lang w:val="en-US"/>
               </w:rPr>
-              <w:t>2</w:t>
-            </w:r>
-          </w:p>
-        </w:tc>
-        <w:tc>
-          <w:tcPr>
-            <w:tcW w:w="1279" w:type="dxa"/>
+              <w:t xml:space="preserve">30 </w:t>
+            </w:r>
+          </w:p>
+        </w:tc>
+        <w:tc>
+          <w:tcPr>
+            <w:tcW w:w="1559" w:type="dxa"/>
             <w:tcBorders>
               <w:top w:val="single" w:sz="8" w:space="0" w:color="000000"/>
               <w:left w:val="single" w:sz="8" w:space="0" w:color="000000"/>
@@ -11641,7 +12274,6 @@
               <w:bottom w:w="72" w:type="dxa"/>
               <w:right w:w="144" w:type="dxa"/>
             </w:tcMar>
-            <w:hideMark/>
           </w:tcPr>
           <w:p>
             <w:pPr>
@@ -11654,11 +12286,28 @@
                 <w:lang w:val="en-US"/>
               </w:rPr>
             </w:pPr>
-          </w:p>
-        </w:tc>
-        <w:tc>
-          <w:tcPr>
-            <w:tcW w:w="989" w:type="dxa"/>
+            <w:r>
+              <w:rPr>
+                <w:rFonts w:eastAsia="Times New Roman"/>
+                <w:color w:val="000000" w:themeColor="text1"/>
+                <w:kern w:val="24"/>
+                <w:sz w:val="22"/>
+                <w:szCs w:val="20"/>
+                <w:lang w:val="en-US"/>
+              </w:rPr>
+              <w:t>Minimal, if at least 1 report is available per sprint</w:t>
+            </w:r>
+          </w:p>
+        </w:tc>
+      </w:tr>
+      <w:tr>
+        <w:trPr>
+          <w:divId w:val="1659846320"/>
+          <w:trHeight w:val="798"/>
+        </w:trPr>
+        <w:tc>
+          <w:tcPr>
+            <w:tcW w:w="564" w:type="dxa"/>
             <w:tcBorders>
               <w:top w:val="single" w:sz="8" w:space="0" w:color="000000"/>
               <w:left w:val="single" w:sz="8" w:space="0" w:color="000000"/>
@@ -11672,10 +12321,11 @@
               <w:bottom w:w="72" w:type="dxa"/>
               <w:right w:w="144" w:type="dxa"/>
             </w:tcMar>
-            <w:hideMark/>
-          </w:tcPr>
-          <w:p>
-            <w:pPr>
+          </w:tcPr>
+          <w:p>
+            <w:pPr>
+              <w:ind w:left="547" w:hanging="547"/>
+              <w:textAlignment w:val="baseline"/>
               <w:rPr>
                 <w:rFonts w:eastAsia="Times New Roman"/>
                 <w:color w:val="000000" w:themeColor="text1"/>
@@ -11694,19 +12344,13 @@
                 <w:szCs w:val="20"/>
                 <w:lang w:val="en-US"/>
               </w:rPr>
-              <w:t>No events</w:t>
-            </w:r>
-          </w:p>
-        </w:tc>
-      </w:tr>
-      <w:tr>
-        <w:trPr>
-          <w:divId w:val="1659846320"/>
-          <w:trHeight w:val="798"/>
-        </w:trPr>
-        <w:tc>
-          <w:tcPr>
-            <w:tcW w:w="564" w:type="dxa"/>
+              <w:t>R5</w:t>
+            </w:r>
+          </w:p>
+        </w:tc>
+        <w:tc>
+          <w:tcPr>
+            <w:tcW w:w="378" w:type="dxa"/>
             <w:tcBorders>
               <w:top w:val="single" w:sz="8" w:space="0" w:color="000000"/>
               <w:left w:val="single" w:sz="8" w:space="0" w:color="000000"/>
@@ -11743,13 +12387,13 @@
                 <w:szCs w:val="20"/>
                 <w:lang w:val="en-US"/>
               </w:rPr>
-              <w:t>R4</w:t>
-            </w:r>
-          </w:p>
-        </w:tc>
-        <w:tc>
-          <w:tcPr>
-            <w:tcW w:w="378" w:type="dxa"/>
+              <w:t>2</w:t>
+            </w:r>
+          </w:p>
+        </w:tc>
+        <w:tc>
+          <w:tcPr>
+            <w:tcW w:w="1568" w:type="dxa"/>
             <w:tcBorders>
               <w:top w:val="single" w:sz="8" w:space="0" w:color="000000"/>
               <w:left w:val="single" w:sz="8" w:space="0" w:color="000000"/>
@@ -11766,8 +12410,6 @@
           </w:tcPr>
           <w:p>
             <w:pPr>
-              <w:ind w:left="547" w:hanging="547"/>
-              <w:textAlignment w:val="baseline"/>
               <w:rPr>
                 <w:rFonts w:eastAsia="Times New Roman"/>
                 <w:color w:val="000000" w:themeColor="text1"/>
@@ -11786,13 +12428,13 @@
                 <w:szCs w:val="20"/>
                 <w:lang w:val="en-US"/>
               </w:rPr>
-              <w:t>4</w:t>
-            </w:r>
-          </w:p>
-        </w:tc>
-        <w:tc>
-          <w:tcPr>
-            <w:tcW w:w="1568" w:type="dxa"/>
+              <w:t>Downtime on our internet connection</w:t>
+            </w:r>
+          </w:p>
+        </w:tc>
+        <w:tc>
+          <w:tcPr>
+            <w:tcW w:w="2879" w:type="dxa"/>
             <w:tcBorders>
               <w:top w:val="single" w:sz="8" w:space="0" w:color="000000"/>
               <w:left w:val="single" w:sz="8" w:space="0" w:color="000000"/>
@@ -11827,13 +12469,13 @@
                 <w:szCs w:val="20"/>
                 <w:lang w:val="en-US"/>
               </w:rPr>
-              <w:t>Unavailability of Beta Customers</w:t>
-            </w:r>
-          </w:p>
-        </w:tc>
-        <w:tc>
-          <w:tcPr>
-            <w:tcW w:w="2534" w:type="dxa"/>
+              <w:t>Our connection to the internet goes down. ISP does have redundancy but this has gone down in the past</w:t>
+            </w:r>
+          </w:p>
+        </w:tc>
+        <w:tc>
+          <w:tcPr>
+            <w:tcW w:w="1236" w:type="dxa"/>
             <w:tcBorders>
               <w:top w:val="single" w:sz="8" w:space="0" w:color="000000"/>
               <w:left w:val="single" w:sz="8" w:space="0" w:color="000000"/>
@@ -11868,13 +12510,13 @@
                 <w:szCs w:val="20"/>
                 <w:lang w:val="en-US"/>
               </w:rPr>
-              <w:t>As all beta customers are all busy professionals, they may not be able to fulfill their commitment to the project</w:t>
-            </w:r>
-          </w:p>
-        </w:tc>
-        <w:tc>
-          <w:tcPr>
-            <w:tcW w:w="1196" w:type="dxa"/>
+              <w:t>Technical</w:t>
+            </w:r>
+          </w:p>
+        </w:tc>
+        <w:tc>
+          <w:tcPr>
+            <w:tcW w:w="1274" w:type="dxa"/>
             <w:tcBorders>
               <w:top w:val="single" w:sz="8" w:space="0" w:color="000000"/>
               <w:left w:val="single" w:sz="8" w:space="0" w:color="000000"/>
@@ -11909,13 +12551,13 @@
                 <w:szCs w:val="20"/>
                 <w:lang w:val="en-US"/>
               </w:rPr>
-              <w:t>Personnel</w:t>
-            </w:r>
-          </w:p>
-        </w:tc>
-        <w:tc>
-          <w:tcPr>
-            <w:tcW w:w="1134" w:type="dxa"/>
+              <w:t>Various</w:t>
+            </w:r>
+          </w:p>
+        </w:tc>
+        <w:tc>
+          <w:tcPr>
+            <w:tcW w:w="1176" w:type="dxa"/>
             <w:tcBorders>
               <w:top w:val="single" w:sz="8" w:space="0" w:color="000000"/>
               <w:left w:val="single" w:sz="8" w:space="0" w:color="000000"/>
@@ -11950,13 +12592,13 @@
                 <w:szCs w:val="20"/>
                 <w:lang w:val="en-US"/>
               </w:rPr>
-              <w:t>Various</w:t>
-            </w:r>
-          </w:p>
-        </w:tc>
-        <w:tc>
-          <w:tcPr>
-            <w:tcW w:w="1134" w:type="dxa"/>
+              <w:t xml:space="preserve">Depends on timing </w:t>
+            </w:r>
+          </w:p>
+        </w:tc>
+        <w:tc>
+          <w:tcPr>
+            <w:tcW w:w="2268" w:type="dxa"/>
             <w:tcBorders>
               <w:top w:val="single" w:sz="8" w:space="0" w:color="000000"/>
               <w:left w:val="single" w:sz="8" w:space="0" w:color="000000"/>
@@ -11991,13 +12633,13 @@
                 <w:szCs w:val="20"/>
                 <w:lang w:val="en-US"/>
               </w:rPr>
-              <w:t>Potential1 day delay</w:t>
-            </w:r>
-          </w:p>
-        </w:tc>
-        <w:tc>
-          <w:tcPr>
-            <w:tcW w:w="2513" w:type="dxa"/>
+              <w:t xml:space="preserve">Developers can continue local coding as they have complete environment &amp; local servers on individual PCs. </w:t>
+            </w:r>
+          </w:p>
+        </w:tc>
+        <w:tc>
+          <w:tcPr>
+            <w:tcW w:w="1007" w:type="dxa"/>
             <w:tcBorders>
               <w:top w:val="single" w:sz="8" w:space="0" w:color="000000"/>
               <w:left w:val="single" w:sz="8" w:space="0" w:color="000000"/>
@@ -12032,13 +12674,13 @@
                 <w:szCs w:val="20"/>
                 <w:lang w:val="en-US"/>
               </w:rPr>
-              <w:t>We do not need all 3 reviews at each sprint release.</w:t>
-            </w:r>
-          </w:p>
-        </w:tc>
-        <w:tc>
-          <w:tcPr>
-            <w:tcW w:w="1001" w:type="dxa"/>
+              <w:t>Fergal Browne</w:t>
+            </w:r>
+          </w:p>
+        </w:tc>
+        <w:tc>
+          <w:tcPr>
+            <w:tcW w:w="552" w:type="dxa"/>
             <w:tcBorders>
               <w:top w:val="single" w:sz="8" w:space="0" w:color="000000"/>
               <w:left w:val="single" w:sz="8" w:space="0" w:color="000000"/>
@@ -12073,13 +12715,13 @@
                 <w:szCs w:val="20"/>
                 <w:lang w:val="en-US"/>
               </w:rPr>
-              <w:t>John Warde</w:t>
-            </w:r>
-          </w:p>
-        </w:tc>
-        <w:tc>
-          <w:tcPr>
-            <w:tcW w:w="596" w:type="dxa"/>
+              <w:t>5</w:t>
+            </w:r>
+          </w:p>
+        </w:tc>
+        <w:tc>
+          <w:tcPr>
+            <w:tcW w:w="1559" w:type="dxa"/>
             <w:tcBorders>
               <w:top w:val="single" w:sz="8" w:space="0" w:color="000000"/>
               <w:left w:val="single" w:sz="8" w:space="0" w:color="000000"/>
@@ -12114,109 +12756,12 @@
                 <w:szCs w:val="20"/>
                 <w:lang w:val="en-US"/>
               </w:rPr>
-              <w:t xml:space="preserve">30 </w:t>
-            </w:r>
-          </w:p>
-        </w:tc>
-        <w:tc>
-          <w:tcPr>
-            <w:tcW w:w="1279" w:type="dxa"/>
-            <w:tcBorders>
-              <w:top w:val="single" w:sz="8" w:space="0" w:color="000000"/>
-              <w:left w:val="single" w:sz="8" w:space="0" w:color="000000"/>
-              <w:bottom w:val="single" w:sz="8" w:space="0" w:color="000000"/>
-              <w:right w:val="single" w:sz="8" w:space="0" w:color="000000"/>
-            </w:tcBorders>
-            <w:shd w:val="clear" w:color="auto" w:fill="auto"/>
-            <w:tcMar>
-              <w:top w:w="72" w:type="dxa"/>
-              <w:left w:w="144" w:type="dxa"/>
-              <w:bottom w:w="72" w:type="dxa"/>
-              <w:right w:w="144" w:type="dxa"/>
-            </w:tcMar>
-          </w:tcPr>
-          <w:p>
-            <w:pPr>
-              <w:rPr>
-                <w:rFonts w:eastAsia="Times New Roman"/>
-                <w:color w:val="000000" w:themeColor="text1"/>
-                <w:kern w:val="24"/>
-                <w:sz w:val="22"/>
-                <w:szCs w:val="20"/>
-                <w:lang w:val="en-US"/>
-              </w:rPr>
-            </w:pPr>
-            <w:r>
-              <w:rPr>
-                <w:rFonts w:eastAsia="Times New Roman"/>
-                <w:color w:val="000000" w:themeColor="text1"/>
-                <w:kern w:val="24"/>
-                <w:sz w:val="22"/>
-                <w:szCs w:val="20"/>
-                <w:lang w:val="en-US"/>
-              </w:rPr>
-              <w:t>Minimal, if at least 1 report is available per sprint</w:t>
-            </w:r>
-          </w:p>
-        </w:tc>
-        <w:tc>
-          <w:tcPr>
-            <w:tcW w:w="989" w:type="dxa"/>
-            <w:tcBorders>
-              <w:top w:val="single" w:sz="8" w:space="0" w:color="000000"/>
-              <w:left w:val="single" w:sz="8" w:space="0" w:color="000000"/>
-              <w:bottom w:val="single" w:sz="8" w:space="0" w:color="000000"/>
-              <w:right w:val="single" w:sz="8" w:space="0" w:color="000000"/>
-            </w:tcBorders>
-            <w:shd w:val="clear" w:color="auto" w:fill="auto"/>
-            <w:tcMar>
-              <w:top w:w="72" w:type="dxa"/>
-              <w:left w:w="144" w:type="dxa"/>
-              <w:bottom w:w="72" w:type="dxa"/>
-              <w:right w:w="144" w:type="dxa"/>
-            </w:tcMar>
-          </w:tcPr>
-          <w:p>
-            <w:pPr>
-              <w:rPr>
-                <w:rFonts w:eastAsia="Times New Roman"/>
-                <w:color w:val="000000" w:themeColor="text1"/>
-                <w:kern w:val="24"/>
-                <w:sz w:val="22"/>
-                <w:szCs w:val="20"/>
-                <w:lang w:val="en-US"/>
-              </w:rPr>
-            </w:pPr>
-            <w:r>
-              <w:rPr>
-                <w:rFonts w:eastAsia="Times New Roman"/>
-                <w:color w:val="000000" w:themeColor="text1"/>
-                <w:kern w:val="24"/>
-                <w:sz w:val="22"/>
-                <w:szCs w:val="20"/>
-                <w:lang w:val="en-US"/>
-              </w:rPr>
-              <w:t>No events</w:t>
+              <w:t>Depends on timing, has impact if during stress test on production.</w:t>
             </w:r>
           </w:p>
         </w:tc>
       </w:tr>
     </w:tbl>
-    <w:p>
-      <w:pPr>
-        <w:divId w:val="1659846320"/>
-      </w:pPr>
-    </w:p>
-    <w:p>
-      <w:pPr>
-        <w:divId w:val="1659846320"/>
-      </w:pPr>
-    </w:p>
-    <w:p>
-      <w:pPr>
-        <w:divId w:val="1659846320"/>
-      </w:pPr>
-    </w:p>
     <w:p>
       <w:pPr>
         <w:divId w:val="1659846320"/>
@@ -12226,11 +12771,6 @@
           <w:cols w:space="708"/>
           <w:docGrid w:linePitch="360"/>
         </w:sectPr>
-      </w:pPr>
-    </w:p>
-    <w:p>
-      <w:pPr>
-        <w:divId w:val="1659846320"/>
       </w:pPr>
     </w:p>
     <w:p>
@@ -12313,7 +12853,7 @@
                     <pic:cNvPicPr/>
                   </pic:nvPicPr>
                   <pic:blipFill>
-                    <a:blip r:embed="rId10"/>
+                    <a:blip r:embed="rId12"/>
                     <a:stretch>
                       <a:fillRect/>
                     </a:stretch>
@@ -12452,8 +12992,17 @@
           <w:rFonts w:eastAsia="Times New Roman"/>
           <w:b/>
         </w:rPr>
-        <w:t>Mike Dury</w:t>
-      </w:r>
+        <w:t xml:space="preserve">Mike </w:t>
+      </w:r>
+      <w:proofErr w:type="spellStart"/>
+      <w:r>
+        <w:rPr>
+          <w:rFonts w:eastAsia="Times New Roman"/>
+          <w:b/>
+        </w:rPr>
+        <w:t>Dury</w:t>
+      </w:r>
+      <w:proofErr w:type="spellEnd"/>
       <w:r>
         <w:rPr>
           <w:rFonts w:eastAsia="Times New Roman"/>
@@ -12464,7 +13013,14 @@
         <w:rPr>
           <w:rFonts w:eastAsia="Times New Roman"/>
         </w:rPr>
-        <w:t xml:space="preserve"> funding for the BizNam</w:t>
+        <w:t xml:space="preserve"> funding for the </w:t>
+      </w:r>
+      <w:proofErr w:type="spellStart"/>
+      <w:r>
+        <w:rPr>
+          <w:rFonts w:eastAsia="Times New Roman"/>
+        </w:rPr>
+        <w:t>BizNam</w:t>
       </w:r>
       <w:r>
         <w:rPr>
@@ -12476,7 +13032,14 @@
         <w:rPr>
           <w:rFonts w:eastAsia="Times New Roman"/>
         </w:rPr>
-        <w:t>r project.  The project idea is based on his experience in company start-ups and branding products.</w:t>
+        <w:t>r</w:t>
+      </w:r>
+      <w:proofErr w:type="spellEnd"/>
+      <w:r>
+        <w:rPr>
+          <w:rFonts w:eastAsia="Times New Roman"/>
+        </w:rPr>
+        <w:t xml:space="preserve"> project.  The project idea is based on his experience in company start-ups and branding products.</w:t>
       </w:r>
       <w:r>
         <w:rPr>
@@ -12560,7 +13123,21 @@
         <w:rPr>
           <w:rFonts w:eastAsia="Times New Roman"/>
         </w:rPr>
-        <w:t>.  Gary has lead several successful projects for Aranbay in the past.</w:t>
+        <w:t xml:space="preserve">.  Gary has lead several successful projects for </w:t>
+      </w:r>
+      <w:proofErr w:type="spellStart"/>
+      <w:r>
+        <w:rPr>
+          <w:rFonts w:eastAsia="Times New Roman"/>
+        </w:rPr>
+        <w:t>Aranbay</w:t>
+      </w:r>
+      <w:proofErr w:type="spellEnd"/>
+      <w:r>
+        <w:rPr>
+          <w:rFonts w:eastAsia="Times New Roman"/>
+        </w:rPr>
+        <w:t xml:space="preserve"> in the past.</w:t>
       </w:r>
     </w:p>
     <w:p>
@@ -12596,8 +13173,17 @@
           <w:rFonts w:eastAsia="Times New Roman"/>
           <w:b/>
         </w:rPr>
-        <w:t>Michael McMorrow</w:t>
-      </w:r>
+        <w:t xml:space="preserve">Michael </w:t>
+      </w:r>
+      <w:proofErr w:type="spellStart"/>
+      <w:r>
+        <w:rPr>
+          <w:rFonts w:eastAsia="Times New Roman"/>
+          <w:b/>
+        </w:rPr>
+        <w:t>McMorrow</w:t>
+      </w:r>
+      <w:proofErr w:type="spellEnd"/>
       <w:r>
         <w:rPr>
           <w:rFonts w:eastAsia="Times New Roman"/>
@@ -12614,7 +13200,21 @@
         <w:rPr>
           <w:rFonts w:eastAsia="Times New Roman"/>
         </w:rPr>
-        <w:t>, Michael has also worked with Aranbay for a number of years</w:t>
+        <w:t xml:space="preserve">, Michael has also worked with </w:t>
+      </w:r>
+      <w:proofErr w:type="spellStart"/>
+      <w:r>
+        <w:rPr>
+          <w:rFonts w:eastAsia="Times New Roman"/>
+        </w:rPr>
+        <w:t>Aranbay</w:t>
+      </w:r>
+      <w:proofErr w:type="spellEnd"/>
+      <w:r>
+        <w:rPr>
+          <w:rFonts w:eastAsia="Times New Roman"/>
+        </w:rPr>
+        <w:t xml:space="preserve"> for a number of years</w:t>
       </w:r>
       <w:r>
         <w:rPr>
@@ -12638,21 +13238,109 @@
           <w:rFonts w:eastAsia="Times New Roman"/>
         </w:rPr>
       </w:pPr>
-    </w:p>
-    <w:p>
-      <w:pPr>
-        <w:divId w:val="1659846320"/>
-        <w:rPr>
-          <w:rFonts w:eastAsia="Times New Roman"/>
-        </w:rPr>
-      </w:pPr>
       <w:r>
         <w:rPr>
           <w:rFonts w:eastAsia="Times New Roman"/>
           <w:b/>
         </w:rPr>
+        <w:t>Infrastructure Engineer</w:t>
+      </w:r>
+      <w:r>
+        <w:rPr>
+          <w:rFonts w:eastAsia="Times New Roman"/>
+        </w:rPr>
+        <w:t xml:space="preserve"> (</w:t>
+      </w:r>
+      <w:r>
+        <w:rPr>
+          <w:rFonts w:eastAsia="Times New Roman"/>
+          <w:b/>
+        </w:rPr>
+        <w:t>Fergal Browne</w:t>
+      </w:r>
+      <w:r>
+        <w:rPr>
+          <w:rFonts w:eastAsia="Times New Roman"/>
+        </w:rPr>
+        <w:t xml:space="preserve">): </w:t>
+      </w:r>
+      <w:r>
+        <w:rPr>
+          <w:rFonts w:eastAsia="Times New Roman"/>
+        </w:rPr>
+        <w:t xml:space="preserve">will design, </w:t>
+      </w:r>
+      <w:r>
+        <w:rPr>
+          <w:rFonts w:eastAsia="Times New Roman"/>
+        </w:rPr>
+        <w:t>implement</w:t>
+      </w:r>
+      <w:r>
+        <w:rPr>
+          <w:rFonts w:eastAsia="Times New Roman"/>
+        </w:rPr>
+        <w:t xml:space="preserve"> and maintain</w:t>
+      </w:r>
+      <w:r>
+        <w:rPr>
+          <w:rFonts w:eastAsia="Times New Roman"/>
+        </w:rPr>
+        <w:t xml:space="preserve"> cloud infrastructure </w:t>
+      </w:r>
+      <w:r>
+        <w:rPr>
+          <w:rFonts w:eastAsia="Times New Roman"/>
+        </w:rPr>
+        <w:t xml:space="preserve">environment </w:t>
+      </w:r>
+      <w:r>
+        <w:rPr>
+          <w:rFonts w:eastAsia="Times New Roman"/>
+        </w:rPr>
+        <w:t>to support the</w:t>
+      </w:r>
+      <w:r>
+        <w:rPr>
+          <w:rFonts w:eastAsia="Times New Roman"/>
+        </w:rPr>
+        <w:t xml:space="preserve"> test and production environment </w:t>
+      </w:r>
+      <w:r>
+        <w:rPr>
+          <w:rFonts w:eastAsia="Times New Roman"/>
+        </w:rPr>
+        <w:t>for this web application.</w:t>
+      </w:r>
+    </w:p>
+    <w:p>
+      <w:pPr>
+        <w:divId w:val="1659846320"/>
+        <w:rPr>
+          <w:rFonts w:eastAsia="Times New Roman"/>
+        </w:rPr>
+      </w:pPr>
+      <w:r>
+        <w:rPr>
+          <w:rFonts w:eastAsia="Times New Roman"/>
+        </w:rPr>
+        <w:t xml:space="preserve"> </w:t>
+      </w:r>
+    </w:p>
+    <w:p>
+      <w:pPr>
+        <w:divId w:val="1659846320"/>
+        <w:rPr>
+          <w:rFonts w:eastAsia="Times New Roman"/>
+        </w:rPr>
+      </w:pPr>
+      <w:r>
+        <w:rPr>
+          <w:rFonts w:eastAsia="Times New Roman"/>
+          <w:b/>
+        </w:rPr>
         <w:lastRenderedPageBreak/>
-        <w:t>Infrastructure Engineer</w:t>
+        <w:t>User Interface Designer</w:t>
       </w:r>
       <w:r>
         <w:rPr>
@@ -12665,7 +13353,106 @@
           <w:rFonts w:eastAsia="Times New Roman"/>
           <w:b/>
         </w:rPr>
-        <w:t>Fergal Browne</w:t>
+        <w:t>Nadia Maloney</w:t>
+      </w:r>
+      <w:r>
+        <w:rPr>
+          <w:rFonts w:eastAsia="Times New Roman"/>
+        </w:rPr>
+        <w:t>): has expertise in user interface design</w:t>
+      </w:r>
+      <w:r>
+        <w:rPr>
+          <w:rFonts w:eastAsia="Times New Roman"/>
+        </w:rPr>
+        <w:t xml:space="preserve"> of the web application and mobile devices</w:t>
+      </w:r>
+      <w:r>
+        <w:rPr>
+          <w:rFonts w:eastAsia="Times New Roman"/>
+        </w:rPr>
+        <w:t>.</w:t>
+      </w:r>
+      <w:r>
+        <w:rPr>
+          <w:rFonts w:eastAsia="Times New Roman"/>
+        </w:rPr>
+        <w:t xml:space="preserve"> </w:t>
+      </w:r>
+      <w:r>
+        <w:rPr>
+          <w:rFonts w:eastAsia="Times New Roman"/>
+        </w:rPr>
+        <w:t xml:space="preserve"> Although Nadia </w:t>
+      </w:r>
+      <w:r>
+        <w:rPr>
+          <w:rFonts w:eastAsia="Times New Roman"/>
+        </w:rPr>
+        <w:t>won’t be involved throughout the project does play an import</w:t>
+      </w:r>
+      <w:r>
+        <w:rPr>
+          <w:rFonts w:eastAsia="Times New Roman"/>
+        </w:rPr>
+        <w:t>ant</w:t>
+      </w:r>
+      <w:r>
+        <w:rPr>
+          <w:rFonts w:eastAsia="Times New Roman"/>
+        </w:rPr>
+        <w:t xml:space="preserve"> part</w:t>
+      </w:r>
+      <w:r>
+        <w:rPr>
+          <w:rFonts w:eastAsia="Times New Roman"/>
+        </w:rPr>
+        <w:t xml:space="preserve"> in the ease-of-use of this application for busy professionals.</w:t>
+      </w:r>
+    </w:p>
+    <w:p>
+      <w:pPr>
+        <w:divId w:val="1659846320"/>
+        <w:rPr>
+          <w:rFonts w:eastAsia="Times New Roman"/>
+        </w:rPr>
+      </w:pPr>
+    </w:p>
+    <w:p>
+      <w:pPr>
+        <w:divId w:val="1659846320"/>
+        <w:rPr>
+          <w:rFonts w:eastAsia="Times New Roman"/>
+        </w:rPr>
+      </w:pPr>
+      <w:proofErr w:type="gramStart"/>
+      <w:r>
+        <w:rPr>
+          <w:rFonts w:eastAsia="Times New Roman"/>
+          <w:b/>
+        </w:rPr>
+        <w:t>iOS</w:t>
+      </w:r>
+      <w:proofErr w:type="gramEnd"/>
+      <w:r>
+        <w:rPr>
+          <w:rFonts w:eastAsia="Times New Roman"/>
+          <w:b/>
+        </w:rPr>
+        <w:t xml:space="preserve"> App Developer</w:t>
+      </w:r>
+      <w:r>
+        <w:rPr>
+          <w:rFonts w:eastAsia="Times New Roman"/>
+        </w:rPr>
+        <w:t xml:space="preserve"> (</w:t>
+      </w:r>
+      <w:r>
+        <w:rPr>
+          <w:rFonts w:eastAsia="Times New Roman"/>
+          <w:b/>
+        </w:rPr>
+        <w:t>Carmel Keegan</w:t>
       </w:r>
       <w:r>
         <w:rPr>
@@ -12677,612 +13464,463 @@
         <w:rPr>
           <w:rFonts w:eastAsia="Times New Roman"/>
         </w:rPr>
-        <w:t xml:space="preserve">will design, </w:t>
-      </w:r>
-      <w:r>
-        <w:rPr>
-          <w:rFonts w:eastAsia="Times New Roman"/>
-        </w:rPr>
-        <w:t>implement</w:t>
-      </w:r>
-      <w:r>
-        <w:rPr>
-          <w:rFonts w:eastAsia="Times New Roman"/>
-        </w:rPr>
-        <w:t xml:space="preserve"> and maintain</w:t>
-      </w:r>
-      <w:r>
-        <w:rPr>
-          <w:rFonts w:eastAsia="Times New Roman"/>
-        </w:rPr>
-        <w:t xml:space="preserve"> cloud infrastructure </w:t>
-      </w:r>
-      <w:r>
-        <w:rPr>
-          <w:rFonts w:eastAsia="Times New Roman"/>
-        </w:rPr>
-        <w:t xml:space="preserve">environment </w:t>
-      </w:r>
-      <w:r>
-        <w:rPr>
-          <w:rFonts w:eastAsia="Times New Roman"/>
-        </w:rPr>
-        <w:t>to support the</w:t>
-      </w:r>
-      <w:r>
-        <w:rPr>
-          <w:rFonts w:eastAsia="Times New Roman"/>
-        </w:rPr>
-        <w:t xml:space="preserve"> test and production environment </w:t>
-      </w:r>
-      <w:r>
-        <w:rPr>
-          <w:rFonts w:eastAsia="Times New Roman"/>
-        </w:rPr>
-        <w:t>for this web application.</w:t>
-      </w:r>
-    </w:p>
-    <w:p>
-      <w:pPr>
-        <w:divId w:val="1659846320"/>
-        <w:rPr>
-          <w:rFonts w:eastAsia="Times New Roman"/>
-        </w:rPr>
-      </w:pPr>
-      <w:r>
-        <w:rPr>
-          <w:rFonts w:eastAsia="Times New Roman"/>
+        <w:t>Will take Nadia</w:t>
+      </w:r>
+      <w:r>
+        <w:rPr>
+          <w:rFonts w:eastAsia="Times New Roman"/>
+        </w:rPr>
+        <w:t>’s</w:t>
+      </w:r>
+      <w:r>
+        <w:rPr>
+          <w:rFonts w:eastAsia="Times New Roman"/>
+        </w:rPr>
+        <w:t xml:space="preserve"> user inte</w:t>
+      </w:r>
+      <w:r>
+        <w:rPr>
+          <w:rFonts w:eastAsia="Times New Roman"/>
+        </w:rPr>
+        <w:t xml:space="preserve">rface design for the mobile app and realise </w:t>
+      </w:r>
+      <w:r>
+        <w:rPr>
+          <w:rFonts w:eastAsia="Times New Roman"/>
+        </w:rPr>
+        <w:t>it in a tablet sized mobile client for the iOS operating system.</w:t>
+      </w:r>
+    </w:p>
+    <w:p>
+      <w:pPr>
+        <w:divId w:val="1659846320"/>
+        <w:rPr>
+          <w:rFonts w:eastAsia="Times New Roman"/>
+        </w:rPr>
+      </w:pPr>
+    </w:p>
+    <w:p>
+      <w:pPr>
+        <w:divId w:val="1659846320"/>
+        <w:rPr>
+          <w:rFonts w:eastAsia="Times New Roman"/>
+        </w:rPr>
+      </w:pPr>
+      <w:r>
+        <w:rPr>
+          <w:rFonts w:eastAsia="Times New Roman"/>
+          <w:b/>
+        </w:rPr>
+        <w:t>Test Automation Developer</w:t>
+      </w:r>
+      <w:r>
+        <w:rPr>
+          <w:rFonts w:eastAsia="Times New Roman"/>
+        </w:rPr>
+        <w:t xml:space="preserve"> (</w:t>
+      </w:r>
+      <w:r>
+        <w:rPr>
+          <w:rFonts w:eastAsia="Times New Roman"/>
+          <w:b/>
+        </w:rPr>
+        <w:t>Elaine McLaughlin</w:t>
+      </w:r>
+      <w:r>
+        <w:rPr>
+          <w:rFonts w:eastAsia="Times New Roman"/>
+        </w:rPr>
+        <w:t xml:space="preserve">): </w:t>
+      </w:r>
+      <w:r>
+        <w:rPr>
+          <w:rFonts w:eastAsia="Times New Roman"/>
+        </w:rPr>
+        <w:t xml:space="preserve"> Elaine will author the Test Plan in the planning phase and also implement </w:t>
+      </w:r>
+      <w:r>
+        <w:rPr>
+          <w:rFonts w:eastAsia="Times New Roman"/>
+        </w:rPr>
+        <w:t>and execute the automated tests</w:t>
+      </w:r>
+      <w:r>
+        <w:rPr>
+          <w:rFonts w:eastAsia="Times New Roman"/>
+        </w:rPr>
+        <w:t>.  Elai</w:t>
+      </w:r>
+      <w:r>
+        <w:rPr>
+          <w:rFonts w:eastAsia="Times New Roman"/>
+        </w:rPr>
+        <w:t>ne will also work with Fergal to test the deployment scripts.</w:t>
+      </w:r>
+    </w:p>
+    <w:p>
+      <w:pPr>
+        <w:divId w:val="1659846320"/>
+        <w:rPr>
+          <w:rFonts w:eastAsia="Times New Roman"/>
+        </w:rPr>
+      </w:pPr>
+    </w:p>
+    <w:p>
+      <w:pPr>
+        <w:divId w:val="1659846320"/>
+        <w:rPr>
+          <w:rFonts w:eastAsia="Times New Roman"/>
+        </w:rPr>
+      </w:pPr>
+      <w:r>
+        <w:rPr>
+          <w:rFonts w:eastAsia="Times New Roman"/>
+          <w:b/>
+        </w:rPr>
+        <w:t>Cloud Infrastructure Account Support</w:t>
+      </w:r>
+      <w:r>
+        <w:rPr>
+          <w:rFonts w:eastAsia="Times New Roman"/>
+        </w:rPr>
+        <w:t xml:space="preserve"> (</w:t>
+      </w:r>
+      <w:r>
+        <w:rPr>
+          <w:rFonts w:eastAsia="Times New Roman"/>
+          <w:b/>
+        </w:rPr>
+        <w:t>Antoine George</w:t>
+      </w:r>
+      <w:r>
+        <w:rPr>
+          <w:rFonts w:eastAsia="Times New Roman"/>
+        </w:rPr>
+        <w:t xml:space="preserve">): </w:t>
+      </w:r>
+      <w:r>
+        <w:rPr>
+          <w:rFonts w:eastAsia="Times New Roman"/>
+        </w:rPr>
+        <w:t>Fergal</w:t>
+      </w:r>
+      <w:r>
+        <w:rPr>
+          <w:rFonts w:eastAsia="Times New Roman"/>
+        </w:rPr>
+        <w:t xml:space="preserve"> will liaise</w:t>
+      </w:r>
+      <w:r>
+        <w:rPr>
+          <w:rFonts w:eastAsia="Times New Roman"/>
+        </w:rPr>
+        <w:t xml:space="preserve"> with Antoine to ensure that the cloud service is performing as expected and that the infrastructure design is optimised.  The back-end developers will also consult with Antoine to optimise the software</w:t>
+      </w:r>
+      <w:r>
+        <w:rPr>
+          <w:rFonts w:eastAsia="Times New Roman"/>
+        </w:rPr>
+        <w:t xml:space="preserve"> design</w:t>
+      </w:r>
+      <w:r>
+        <w:rPr>
+          <w:rFonts w:eastAsia="Times New Roman"/>
+        </w:rPr>
+        <w:t xml:space="preserve">. </w:t>
+      </w:r>
+    </w:p>
+    <w:p>
+      <w:pPr>
+        <w:divId w:val="1659846320"/>
+        <w:rPr>
+          <w:rFonts w:eastAsia="Times New Roman"/>
+        </w:rPr>
+      </w:pPr>
+    </w:p>
+    <w:p>
+      <w:pPr>
+        <w:divId w:val="1659846320"/>
+        <w:rPr>
+          <w:rFonts w:eastAsia="Times New Roman"/>
+        </w:rPr>
+      </w:pPr>
+      <w:r>
+        <w:rPr>
+          <w:rFonts w:eastAsia="Times New Roman"/>
+          <w:b/>
+        </w:rPr>
+        <w:t>Beta Customer</w:t>
+      </w:r>
+      <w:r>
+        <w:rPr>
+          <w:rFonts w:eastAsia="Times New Roman"/>
+          <w:b/>
+        </w:rPr>
+        <w:t>s</w:t>
+      </w:r>
+      <w:r>
+        <w:rPr>
+          <w:rFonts w:eastAsia="Times New Roman"/>
+        </w:rPr>
+        <w:t xml:space="preserve"> (</w:t>
+      </w:r>
+      <w:r>
+        <w:rPr>
+          <w:rFonts w:eastAsia="Times New Roman"/>
+          <w:b/>
+        </w:rPr>
+        <w:t>Chen Yu</w:t>
+      </w:r>
+      <w:r>
+        <w:rPr>
+          <w:rFonts w:eastAsia="Times New Roman"/>
+          <w:b/>
+        </w:rPr>
+        <w:t xml:space="preserve">, David Brand, </w:t>
+      </w:r>
+      <w:proofErr w:type="gramStart"/>
+      <w:r>
+        <w:rPr>
+          <w:rFonts w:eastAsia="Times New Roman"/>
+          <w:b/>
+        </w:rPr>
+        <w:t>Alan</w:t>
+      </w:r>
+      <w:proofErr w:type="gramEnd"/>
+      <w:r>
+        <w:rPr>
+          <w:rFonts w:eastAsia="Times New Roman"/>
+          <w:b/>
+        </w:rPr>
+        <w:t xml:space="preserve"> Demerara</w:t>
+      </w:r>
+      <w:r>
+        <w:rPr>
+          <w:rFonts w:eastAsia="Times New Roman"/>
+        </w:rPr>
+        <w:t xml:space="preserve">): </w:t>
+      </w:r>
+      <w:r>
+        <w:rPr>
+          <w:rFonts w:eastAsia="Times New Roman"/>
+        </w:rPr>
+        <w:t xml:space="preserve">will provide feedback on sprint releases. </w:t>
+      </w:r>
+    </w:p>
+    <w:p>
+      <w:pPr>
+        <w:divId w:val="1659846320"/>
+        <w:rPr>
+          <w:rFonts w:eastAsia="Times New Roman"/>
+        </w:rPr>
+      </w:pPr>
+    </w:p>
+    <w:p>
+      <w:pPr>
+        <w:divId w:val="1659846320"/>
+        <w:rPr>
+          <w:rFonts w:eastAsia="Times New Roman"/>
+        </w:rPr>
+      </w:pPr>
+      <w:r>
+        <w:rPr>
+          <w:rFonts w:eastAsia="Times New Roman"/>
+          <w:b/>
+        </w:rPr>
+        <w:t>Project Co-Sponsor</w:t>
+      </w:r>
+      <w:r>
+        <w:rPr>
+          <w:rFonts w:eastAsia="Times New Roman"/>
+        </w:rPr>
+        <w:t xml:space="preserve"> (</w:t>
+      </w:r>
+      <w:r>
+        <w:rPr>
+          <w:rFonts w:eastAsia="Times New Roman"/>
+          <w:b/>
+        </w:rPr>
+        <w:t>Claire</w:t>
+      </w:r>
+      <w:r>
+        <w:rPr>
+          <w:rFonts w:eastAsia="Times New Roman"/>
+          <w:b/>
         </w:rPr>
         <w:t xml:space="preserve"> </w:t>
       </w:r>
-    </w:p>
-    <w:p>
-      <w:pPr>
-        <w:divId w:val="1659846320"/>
-        <w:rPr>
-          <w:rFonts w:eastAsia="Times New Roman"/>
-        </w:rPr>
-      </w:pPr>
+      <w:proofErr w:type="spellStart"/>
       <w:r>
         <w:rPr>
           <w:rFonts w:eastAsia="Times New Roman"/>
           <w:b/>
         </w:rPr>
-        <w:t>User Interface Designer</w:t>
-      </w:r>
-      <w:r>
-        <w:rPr>
-          <w:rFonts w:eastAsia="Times New Roman"/>
-        </w:rPr>
-        <w:t xml:space="preserve"> (</w:t>
-      </w:r>
-      <w:r>
-        <w:rPr>
-          <w:rFonts w:eastAsia="Times New Roman"/>
-          <w:b/>
-        </w:rPr>
-        <w:t>Nadia Maloney</w:t>
-      </w:r>
-      <w:r>
-        <w:rPr>
-          <w:rFonts w:eastAsia="Times New Roman"/>
-        </w:rPr>
-        <w:t>): has expertise in user interface design</w:t>
-      </w:r>
-      <w:r>
-        <w:rPr>
-          <w:rFonts w:eastAsia="Times New Roman"/>
-        </w:rPr>
-        <w:t xml:space="preserve"> of the web application and mobile devices</w:t>
-      </w:r>
-      <w:r>
-        <w:rPr>
-          <w:rFonts w:eastAsia="Times New Roman"/>
-        </w:rPr>
+        <w:t>Huberton</w:t>
+      </w:r>
+      <w:proofErr w:type="spellEnd"/>
+      <w:r>
+        <w:rPr>
+          <w:rFonts w:eastAsia="Times New Roman"/>
+        </w:rPr>
+        <w:t xml:space="preserve">): </w:t>
+      </w:r>
+      <w:r>
+        <w:rPr>
+          <w:rFonts w:eastAsia="Times New Roman"/>
+        </w:rPr>
+        <w:t xml:space="preserve">Enterprise Ireland </w:t>
+      </w:r>
+      <w:proofErr w:type="gramStart"/>
+      <w:r>
+        <w:rPr>
+          <w:rFonts w:eastAsia="Times New Roman"/>
+        </w:rPr>
+        <w:t>are</w:t>
+      </w:r>
+      <w:proofErr w:type="gramEnd"/>
+      <w:r>
+        <w:rPr>
+          <w:rFonts w:eastAsia="Times New Roman"/>
+        </w:rPr>
+        <w:t xml:space="preserve"> </w:t>
+      </w:r>
+      <w:r>
+        <w:rPr>
+          <w:rFonts w:eastAsia="Times New Roman"/>
+        </w:rPr>
+        <w:t xml:space="preserve">also </w:t>
+      </w:r>
+      <w:r>
+        <w:rPr>
+          <w:rFonts w:eastAsia="Times New Roman"/>
+        </w:rPr>
+        <w:t xml:space="preserve">part-funding this project based on a research and development grant. Claire is the EI liaison </w:t>
+      </w:r>
+      <w:r>
+        <w:rPr>
+          <w:rFonts w:eastAsia="Times New Roman"/>
+        </w:rPr>
+        <w:t xml:space="preserve">officer </w:t>
+      </w:r>
+      <w:r>
+        <w:rPr>
+          <w:rFonts w:eastAsia="Times New Roman"/>
+        </w:rPr>
+        <w:t xml:space="preserve">and needs to be kept </w:t>
+      </w:r>
+      <w:r>
+        <w:rPr>
+          <w:rFonts w:eastAsia="Times New Roman"/>
+        </w:rPr>
+        <w:t>informed</w:t>
+      </w:r>
+      <w:r>
+        <w:rPr>
+          <w:rFonts w:eastAsia="Times New Roman"/>
+        </w:rPr>
+        <w:t xml:space="preserve"> of progress.</w:t>
+      </w:r>
+    </w:p>
+    <w:p>
+      <w:pPr>
+        <w:pStyle w:val="Heading2"/>
+        <w:divId w:val="1659846320"/>
+        <w:rPr>
+          <w:rFonts w:eastAsiaTheme="minorEastAsia"/>
+        </w:rPr>
+      </w:pPr>
+    </w:p>
+    <w:p>
+      <w:pPr>
+        <w:pStyle w:val="Heading2"/>
+        <w:divId w:val="1659846320"/>
+        <w:rPr>
+          <w:rFonts w:eastAsiaTheme="minorEastAsia"/>
+        </w:rPr>
+      </w:pPr>
+      <w:r>
+        <w:rPr>
+          <w:rFonts w:eastAsiaTheme="minorEastAsia"/>
+        </w:rPr>
+        <w:t>10.3 Project Management Software</w:t>
+      </w:r>
+    </w:p>
+    <w:p>
+      <w:pPr>
+        <w:divId w:val="1659846320"/>
+      </w:pPr>
+      <w:r>
+        <w:t>Microsoft Project 2007 will be used to</w:t>
+      </w:r>
+      <w:r>
+        <w:t xml:space="preserve"> build a project </w:t>
+      </w:r>
+      <w:r>
+        <w:t>initial time-line and monitor progress</w:t>
+      </w:r>
+      <w:r>
+        <w:t xml:space="preserve">.  </w:t>
+      </w:r>
+      <w:r>
+        <w:t>The technical team will use the existing SCRUM software to manage the software development process including reported defects.</w:t>
+      </w:r>
+    </w:p>
+    <w:p>
+      <w:pPr>
+        <w:divId w:val="1659846320"/>
+      </w:pPr>
+    </w:p>
+    <w:p>
+      <w:pPr>
+        <w:pStyle w:val="Heading1"/>
+        <w:divId w:val="1659846320"/>
+        <w:rPr>
+          <w:rFonts w:eastAsia="Times New Roman"/>
+        </w:rPr>
+      </w:pPr>
+      <w:r>
+        <w:rPr>
+          <w:rFonts w:eastAsia="Times New Roman"/>
+        </w:rPr>
+        <w:t>12</w:t>
+      </w:r>
+      <w:r>
+        <w:rPr>
+          <w:rFonts w:eastAsia="Times New Roman"/>
+        </w:rPr>
+        <w:t xml:space="preserve">. Other Information </w:t>
+      </w:r>
+    </w:p>
+    <w:p>
+      <w:pPr>
+        <w:divId w:val="1659846320"/>
+      </w:pPr>
+    </w:p>
+    <w:p>
+      <w:pPr>
+        <w:divId w:val="1659846320"/>
+      </w:pPr>
+      <w:proofErr w:type="gramStart"/>
+      <w:r>
+        <w:t>None</w:t>
+      </w:r>
+      <w:r>
         <w:t>.</w:t>
       </w:r>
-      <w:r>
-        <w:rPr>
-          <w:rFonts w:eastAsia="Times New Roman"/>
-        </w:rPr>
-        <w:t xml:space="preserve"> </w:t>
-      </w:r>
-      <w:r>
-        <w:rPr>
-          <w:rFonts w:eastAsia="Times New Roman"/>
-        </w:rPr>
-        <w:t xml:space="preserve"> Although Nadia </w:t>
-      </w:r>
-      <w:r>
-        <w:rPr>
-          <w:rFonts w:eastAsia="Times New Roman"/>
-        </w:rPr>
-        <w:t>won’t be involved throughout the project does play an import</w:t>
-      </w:r>
-      <w:r>
-        <w:rPr>
-          <w:rFonts w:eastAsia="Times New Roman"/>
-        </w:rPr>
-        <w:t>ant</w:t>
-      </w:r>
-      <w:r>
-        <w:rPr>
-          <w:rFonts w:eastAsia="Times New Roman"/>
-        </w:rPr>
-        <w:t xml:space="preserve"> part</w:t>
-      </w:r>
-      <w:r>
-        <w:rPr>
-          <w:rFonts w:eastAsia="Times New Roman"/>
-        </w:rPr>
-        <w:t xml:space="preserve"> in the ease-of-use of this application for busy professionals.</w:t>
-      </w:r>
-    </w:p>
-    <w:p>
-      <w:pPr>
-        <w:divId w:val="1659846320"/>
-        <w:rPr>
-          <w:rFonts w:eastAsia="Times New Roman"/>
-        </w:rPr>
-      </w:pPr>
-    </w:p>
-    <w:p>
-      <w:pPr>
-        <w:divId w:val="1659846320"/>
-        <w:rPr>
-          <w:rFonts w:eastAsia="Times New Roman"/>
-        </w:rPr>
-      </w:pPr>
-      <w:r>
-        <w:rPr>
-          <w:rFonts w:eastAsia="Times New Roman"/>
-          <w:b/>
-        </w:rPr>
-        <w:t>iOS App Developer</w:t>
-      </w:r>
-      <w:r>
-        <w:rPr>
-          <w:rFonts w:eastAsia="Times New Roman"/>
-        </w:rPr>
-        <w:t xml:space="preserve"> (</w:t>
-      </w:r>
-      <w:r>
-        <w:rPr>
-          <w:rFonts w:eastAsia="Times New Roman"/>
-          <w:b/>
-        </w:rPr>
-        <w:t>Carmel Keegan</w:t>
-      </w:r>
-      <w:r>
-        <w:rPr>
-          <w:rFonts w:eastAsia="Times New Roman"/>
-        </w:rPr>
-        <w:t xml:space="preserve">): </w:t>
-      </w:r>
-      <w:r>
-        <w:rPr>
-          <w:rFonts w:eastAsia="Times New Roman"/>
-        </w:rPr>
-        <w:t>Will take Nadia</w:t>
-      </w:r>
-      <w:r>
-        <w:rPr>
-          <w:rFonts w:eastAsia="Times New Roman"/>
-        </w:rPr>
-        <w:t>’s</w:t>
-      </w:r>
-      <w:r>
-        <w:rPr>
-          <w:rFonts w:eastAsia="Times New Roman"/>
-        </w:rPr>
-        <w:t xml:space="preserve"> user inte</w:t>
-      </w:r>
-      <w:r>
-        <w:rPr>
-          <w:rFonts w:eastAsia="Times New Roman"/>
-        </w:rPr>
-        <w:t xml:space="preserve">rface design for the mobile app and realise </w:t>
-      </w:r>
-      <w:r>
-        <w:rPr>
-          <w:rFonts w:eastAsia="Times New Roman"/>
-        </w:rPr>
-        <w:t>it in a tablet sized mobile client for the iOS operating system.</w:t>
-      </w:r>
-    </w:p>
-    <w:p>
-      <w:pPr>
-        <w:divId w:val="1659846320"/>
-        <w:rPr>
-          <w:rFonts w:eastAsia="Times New Roman"/>
-        </w:rPr>
-      </w:pPr>
-    </w:p>
-    <w:p>
-      <w:pPr>
-        <w:divId w:val="1659846320"/>
-        <w:rPr>
-          <w:rFonts w:eastAsia="Times New Roman"/>
-        </w:rPr>
-      </w:pPr>
-      <w:r>
-        <w:rPr>
-          <w:rFonts w:eastAsia="Times New Roman"/>
-          <w:b/>
-        </w:rPr>
-        <w:t>Test Automation Developer</w:t>
-      </w:r>
-      <w:r>
-        <w:rPr>
-          <w:rFonts w:eastAsia="Times New Roman"/>
-        </w:rPr>
-        <w:t xml:space="preserve"> (</w:t>
-      </w:r>
-      <w:r>
-        <w:rPr>
-          <w:rFonts w:eastAsia="Times New Roman"/>
-          <w:b/>
-        </w:rPr>
-        <w:t>Elaine McLaughlin</w:t>
-      </w:r>
-      <w:r>
-        <w:rPr>
-          <w:rFonts w:eastAsia="Times New Roman"/>
-        </w:rPr>
-        <w:t xml:space="preserve">): </w:t>
-      </w:r>
-      <w:r>
-        <w:rPr>
-          <w:rFonts w:eastAsia="Times New Roman"/>
-        </w:rPr>
-        <w:t xml:space="preserve"> Elaine will author the Test Plan in the planning phase and also implement </w:t>
-      </w:r>
-      <w:r>
-        <w:rPr>
-          <w:rFonts w:eastAsia="Times New Roman"/>
-        </w:rPr>
-        <w:t>and execute the automated tests</w:t>
-      </w:r>
-      <w:r>
-        <w:rPr>
-          <w:rFonts w:eastAsia="Times New Roman"/>
-        </w:rPr>
-        <w:t>.  Elai</w:t>
-      </w:r>
-      <w:r>
-        <w:rPr>
-          <w:rFonts w:eastAsia="Times New Roman"/>
-        </w:rPr>
-        <w:t>ne will also work with Fergal to test the deployment scripts.</w:t>
-      </w:r>
-    </w:p>
-    <w:p>
-      <w:pPr>
-        <w:divId w:val="1659846320"/>
-        <w:rPr>
-          <w:rFonts w:eastAsia="Times New Roman"/>
-        </w:rPr>
-      </w:pPr>
-    </w:p>
-    <w:p>
-      <w:pPr>
-        <w:divId w:val="1659846320"/>
-        <w:rPr>
-          <w:rFonts w:eastAsia="Times New Roman"/>
-        </w:rPr>
-      </w:pPr>
-      <w:r>
-        <w:rPr>
-          <w:rFonts w:eastAsia="Times New Roman"/>
-          <w:b/>
-        </w:rPr>
-        <w:t>Cloud Infrastructure Account Support</w:t>
-      </w:r>
-      <w:r>
-        <w:rPr>
-          <w:rFonts w:eastAsia="Times New Roman"/>
-        </w:rPr>
-        <w:t xml:space="preserve"> (</w:t>
-      </w:r>
-      <w:r>
-        <w:rPr>
-          <w:rFonts w:eastAsia="Times New Roman"/>
-          <w:b/>
-        </w:rPr>
-        <w:t>Antoine George</w:t>
-      </w:r>
-      <w:r>
-        <w:rPr>
-          <w:rFonts w:eastAsia="Times New Roman"/>
-        </w:rPr>
-        <w:t xml:space="preserve">): </w:t>
-      </w:r>
-      <w:r>
-        <w:rPr>
-          <w:rFonts w:eastAsia="Times New Roman"/>
-        </w:rPr>
-        <w:t>Fergal</w:t>
-      </w:r>
-      <w:r>
-        <w:rPr>
-          <w:rFonts w:eastAsia="Times New Roman"/>
-        </w:rPr>
-        <w:t xml:space="preserve"> will liaise</w:t>
-      </w:r>
-      <w:r>
-        <w:rPr>
-          <w:rFonts w:eastAsia="Times New Roman"/>
-        </w:rPr>
-        <w:t xml:space="preserve"> with Antoine to ensure that the cloud service is performing as expected and that the infrastructure design is optimised.  The back-end developers will also consult with Antoine to optimise the software</w:t>
-      </w:r>
-      <w:r>
-        <w:rPr>
-          <w:rFonts w:eastAsia="Times New Roman"/>
-        </w:rPr>
-        <w:t xml:space="preserve"> design</w:t>
-      </w:r>
-      <w:r>
-        <w:rPr>
-          <w:rFonts w:eastAsia="Times New Roman"/>
-        </w:rPr>
-        <w:t xml:space="preserve">. </w:t>
-      </w:r>
-    </w:p>
-    <w:p>
-      <w:pPr>
-        <w:divId w:val="1659846320"/>
-        <w:rPr>
-          <w:rFonts w:eastAsia="Times New Roman"/>
-        </w:rPr>
-      </w:pPr>
-    </w:p>
-    <w:p>
-      <w:pPr>
-        <w:divId w:val="1659846320"/>
-        <w:rPr>
-          <w:rFonts w:eastAsia="Times New Roman"/>
-        </w:rPr>
-      </w:pPr>
-      <w:r>
-        <w:rPr>
-          <w:rFonts w:eastAsia="Times New Roman"/>
-          <w:b/>
-        </w:rPr>
-        <w:t>Beta Customer</w:t>
-      </w:r>
-      <w:r>
-        <w:rPr>
-          <w:rFonts w:eastAsia="Times New Roman"/>
-          <w:b/>
-        </w:rPr>
-        <w:t>s</w:t>
-      </w:r>
-      <w:r>
-        <w:rPr>
-          <w:rFonts w:eastAsia="Times New Roman"/>
-        </w:rPr>
-        <w:t xml:space="preserve"> (</w:t>
-      </w:r>
-      <w:r>
-        <w:rPr>
-          <w:rFonts w:eastAsia="Times New Roman"/>
-          <w:b/>
-        </w:rPr>
-        <w:t>Chen Yu</w:t>
-      </w:r>
-      <w:r>
-        <w:rPr>
-          <w:rFonts w:eastAsia="Times New Roman"/>
-          <w:b/>
-        </w:rPr>
-        <w:t>, David Brand, Alan Demerara</w:t>
-      </w:r>
-      <w:r>
-        <w:rPr>
-          <w:rFonts w:eastAsia="Times New Roman"/>
-        </w:rPr>
-        <w:t xml:space="preserve">): </w:t>
-      </w:r>
-      <w:r>
-        <w:rPr>
-          <w:rFonts w:eastAsia="Times New Roman"/>
-        </w:rPr>
-        <w:t xml:space="preserve">will provide feedback on sprint releases. </w:t>
-      </w:r>
-    </w:p>
-    <w:p>
-      <w:pPr>
-        <w:divId w:val="1659846320"/>
-        <w:rPr>
-          <w:rFonts w:eastAsia="Times New Roman"/>
-        </w:rPr>
-      </w:pPr>
-    </w:p>
-    <w:p>
-      <w:pPr>
-        <w:divId w:val="1659846320"/>
-        <w:rPr>
-          <w:rFonts w:eastAsia="Times New Roman"/>
-        </w:rPr>
-      </w:pPr>
-      <w:r>
-        <w:rPr>
-          <w:rFonts w:eastAsia="Times New Roman"/>
-          <w:b/>
-        </w:rPr>
-        <w:t>Project Co-Sponsor</w:t>
-      </w:r>
-      <w:r>
-        <w:rPr>
-          <w:rFonts w:eastAsia="Times New Roman"/>
-        </w:rPr>
-        <w:t xml:space="preserve"> (</w:t>
-      </w:r>
-      <w:r>
-        <w:rPr>
-          <w:rFonts w:eastAsia="Times New Roman"/>
-          <w:b/>
-        </w:rPr>
-        <w:t>Claire</w:t>
-      </w:r>
-      <w:r>
-        <w:rPr>
-          <w:rFonts w:eastAsia="Times New Roman"/>
-          <w:b/>
-        </w:rPr>
-        <w:t xml:space="preserve"> Huberton</w:t>
-      </w:r>
-      <w:r>
-        <w:rPr>
-          <w:rFonts w:eastAsia="Times New Roman"/>
-        </w:rPr>
-        <w:t xml:space="preserve">): </w:t>
-      </w:r>
-      <w:r>
-        <w:rPr>
-          <w:rFonts w:eastAsia="Times New Roman"/>
-        </w:rPr>
-        <w:t xml:space="preserve">Enterprise Ireland are </w:t>
-      </w:r>
-      <w:r>
-        <w:rPr>
-          <w:rFonts w:eastAsia="Times New Roman"/>
-        </w:rPr>
-        <w:t xml:space="preserve">also </w:t>
-      </w:r>
-      <w:r>
-        <w:rPr>
-          <w:rFonts w:eastAsia="Times New Roman"/>
-        </w:rPr>
-        <w:t xml:space="preserve">part-funding this project based on a research and development grant. Claire is the EI liaison </w:t>
-      </w:r>
-      <w:r>
-        <w:rPr>
-          <w:rFonts w:eastAsia="Times New Roman"/>
-        </w:rPr>
-        <w:t xml:space="preserve">officer </w:t>
-      </w:r>
-      <w:r>
-        <w:rPr>
-          <w:rFonts w:eastAsia="Times New Roman"/>
-        </w:rPr>
-        <w:t xml:space="preserve">and needs to be kept </w:t>
-      </w:r>
-      <w:r>
-        <w:rPr>
-          <w:rFonts w:eastAsia="Times New Roman"/>
-        </w:rPr>
-        <w:t>informed</w:t>
-      </w:r>
-      <w:r>
-        <w:rPr>
-          <w:rFonts w:eastAsia="Times New Roman"/>
-        </w:rPr>
-        <w:t xml:space="preserve"> of progress.</w:t>
-      </w:r>
-    </w:p>
-    <w:p>
-      <w:pPr>
-        <w:pStyle w:val="Heading2"/>
-        <w:divId w:val="1659846320"/>
-        <w:rPr>
-          <w:rFonts w:eastAsiaTheme="minorEastAsia"/>
-        </w:rPr>
-      </w:pPr>
-    </w:p>
-    <w:p>
-      <w:pPr>
-        <w:pStyle w:val="Heading2"/>
-        <w:divId w:val="1659846320"/>
-        <w:rPr>
-          <w:rFonts w:eastAsiaTheme="minorEastAsia"/>
-        </w:rPr>
-      </w:pPr>
-      <w:r>
-        <w:rPr>
-          <w:rFonts w:eastAsiaTheme="minorEastAsia"/>
-        </w:rPr>
-        <w:t>10.3 Project Management Software</w:t>
-      </w:r>
-    </w:p>
-    <w:p>
-      <w:pPr>
-        <w:divId w:val="1659846320"/>
-      </w:pPr>
-      <w:r>
-        <w:t>Microsoft Project 2007 will be used to</w:t>
-      </w:r>
-      <w:r>
-        <w:t xml:space="preserve"> build a project </w:t>
-      </w:r>
-      <w:r>
-        <w:t>initial time-line and monitor progress</w:t>
-      </w:r>
-      <w:r>
-        <w:t xml:space="preserve">.  </w:t>
-      </w:r>
-      <w:r>
-        <w:t>The technical team will use the existing SCRUM software to manage the software development process including reported defects.</w:t>
-      </w:r>
-    </w:p>
-    <w:p>
-      <w:pPr>
-        <w:divId w:val="1659846320"/>
-      </w:pPr>
+      <w:proofErr w:type="gramEnd"/>
+    </w:p>
+    <w:p>
+      <w:r>
+        <w:br w:type="page"/>
+      </w:r>
     </w:p>
     <w:p>
       <w:pPr>
         <w:pStyle w:val="Heading1"/>
         <w:divId w:val="1659846320"/>
-        <w:rPr>
-          <w:rFonts w:eastAsia="Times New Roman"/>
-        </w:rPr>
-      </w:pPr>
-      <w:r>
-        <w:rPr>
-          <w:rFonts w:eastAsia="Times New Roman"/>
-        </w:rPr>
-        <w:t>12</w:t>
-      </w:r>
-      <w:r>
-        <w:rPr>
-          <w:rFonts w:eastAsia="Times New Roman"/>
-        </w:rPr>
-        <w:t xml:space="preserve">. Other Information </w:t>
-      </w:r>
-    </w:p>
-    <w:p>
-      <w:pPr>
-        <w:divId w:val="1659846320"/>
-      </w:pPr>
-    </w:p>
-    <w:p>
-      <w:pPr>
-        <w:divId w:val="1659846320"/>
-      </w:pPr>
-      <w:r>
-        <w:t>None</w:t>
-      </w:r>
-      <w:r>
-        <w:t>.</w:t>
-      </w:r>
-    </w:p>
-    <w:p>
-      <w:r>
-        <w:br w:type="page"/>
-      </w:r>
-    </w:p>
-    <w:p>
-      <w:pPr>
-        <w:divId w:val="1659846320"/>
-      </w:pPr>
-    </w:p>
-    <w:p>
-      <w:pPr>
-        <w:pStyle w:val="Heading1"/>
-        <w:divId w:val="1659846320"/>
-      </w:pPr>
-      <w:r>
+      </w:pPr>
+      <w:r>
+        <w:lastRenderedPageBreak/>
         <w:t>13. Initial Project Plan</w:t>
       </w:r>
     </w:p>
@@ -13312,11 +13950,52 @@
     </w:p>
     <w:p>
       <w:pPr>
-        <w:pStyle w:val="NormalWeb"/>
-        <w:divId w:val="1659846320"/>
-      </w:pPr>
-      <w:r>
-        <w:t>[Unable to generate any visual reports from Microsoft Project]</w:t>
+        <w:divId w:val="1659846320"/>
+      </w:pPr>
+    </w:p>
+    <w:p>
+      <w:pPr>
+        <w:divId w:val="1659846320"/>
+      </w:pPr>
+      <w:r>
+        <w:rPr>
+          <w:noProof/>
+        </w:rPr>
+        <w:drawing>
+          <wp:inline distT="0" distB="0" distL="0" distR="0" wp14:anchorId="5FC912EE" wp14:editId="117EFB0F">
+            <wp:extent cx="5847907" cy="3070776"/>
+            <wp:effectExtent l="0" t="0" r="635" b="0"/>
+            <wp:docPr id="3" name="Picture 3"/>
+            <wp:cNvGraphicFramePr>
+              <a:graphicFrameLocks xmlns:a="http://schemas.openxmlformats.org/drawingml/2006/main" noChangeAspect="1"/>
+            </wp:cNvGraphicFramePr>
+            <a:graphic xmlns:a="http://schemas.openxmlformats.org/drawingml/2006/main">
+              <a:graphicData uri="http://schemas.openxmlformats.org/drawingml/2006/picture">
+                <pic:pic xmlns:pic="http://schemas.openxmlformats.org/drawingml/2006/picture">
+                  <pic:nvPicPr>
+                    <pic:cNvPr id="0" name=""/>
+                    <pic:cNvPicPr/>
+                  </pic:nvPicPr>
+                  <pic:blipFill>
+                    <a:blip r:embed="rId13"/>
+                    <a:stretch>
+                      <a:fillRect/>
+                    </a:stretch>
+                  </pic:blipFill>
+                  <pic:spPr>
+                    <a:xfrm>
+                      <a:off x="0" y="0"/>
+                      <a:ext cx="5849153" cy="3071430"/>
+                    </a:xfrm>
+                    <a:prstGeom prst="rect">
+                      <a:avLst/>
+                    </a:prstGeom>
+                  </pic:spPr>
+                </pic:pic>
+              </a:graphicData>
+            </a:graphic>
+          </wp:inline>
+        </w:drawing>
       </w:r>
     </w:p>
     <w:p>
@@ -13331,6 +14010,46 @@
           <w:szCs w:val="27"/>
         </w:rPr>
       </w:pPr>
+      <w:r>
+        <w:rPr>
+          <w:noProof/>
+        </w:rPr>
+        <w:drawing>
+          <wp:inline distT="0" distB="0" distL="0" distR="0" wp14:anchorId="038FD694" wp14:editId="12CD2E64">
+            <wp:extent cx="5942266" cy="3880884"/>
+            <wp:effectExtent l="0" t="0" r="1905" b="5715"/>
+            <wp:docPr id="4" name="Picture 4"/>
+            <wp:cNvGraphicFramePr>
+              <a:graphicFrameLocks xmlns:a="http://schemas.openxmlformats.org/drawingml/2006/main" noChangeAspect="1"/>
+            </wp:cNvGraphicFramePr>
+            <a:graphic xmlns:a="http://schemas.openxmlformats.org/drawingml/2006/main">
+              <a:graphicData uri="http://schemas.openxmlformats.org/drawingml/2006/picture">
+                <pic:pic xmlns:pic="http://schemas.openxmlformats.org/drawingml/2006/picture">
+                  <pic:nvPicPr>
+                    <pic:cNvPr id="0" name=""/>
+                    <pic:cNvPicPr/>
+                  </pic:nvPicPr>
+                  <pic:blipFill>
+                    <a:blip r:embed="rId14"/>
+                    <a:stretch>
+                      <a:fillRect/>
+                    </a:stretch>
+                  </pic:blipFill>
+                  <pic:spPr>
+                    <a:xfrm>
+                      <a:off x="0" y="0"/>
+                      <a:ext cx="5943523" cy="3881705"/>
+                    </a:xfrm>
+                    <a:prstGeom prst="rect">
+                      <a:avLst/>
+                    </a:prstGeom>
+                  </pic:spPr>
+                </pic:pic>
+              </a:graphicData>
+            </a:graphic>
+          </wp:inline>
+        </w:drawing>
+      </w:r>
     </w:p>
     <w:p>
       <w:pPr>
@@ -13338,6 +14057,7 @@
         <w:divId w:val="1659846320"/>
       </w:pPr>
       <w:r>
+        <w:lastRenderedPageBreak/>
         <w:t>14. Adjusted Project Plan</w:t>
       </w:r>
     </w:p>
@@ -13365,8 +14085,13 @@
         <w:t xml:space="preserve"> Fergal who worked with Elaine in the early implementation stages was able to get up to speed on the running of automated tests</w:t>
       </w:r>
       <w:r>
-        <w:t>, with some help from Michael McMorrow</w:t>
-      </w:r>
+        <w:t xml:space="preserve">, with some help from Michael </w:t>
+      </w:r>
+      <w:proofErr w:type="spellStart"/>
+      <w:r>
+        <w:t>McMorrow</w:t>
+      </w:r>
+      <w:proofErr w:type="spellEnd"/>
       <w:r>
         <w:t>.</w:t>
       </w:r>
@@ -13427,72 +14152,297 @@
         <w:divId w:val="1659846320"/>
       </w:pPr>
       <w:r>
-        <w:t>These exceptions (above) have delayed the “go live” date by one day, after consultation with the project sponsor agreed that this was an acceptable delay due the circumstances beyond Aranbay’s control, also agreed was to explore the potential of using more than one cl</w:t>
+        <w:t xml:space="preserve">These exceptions (above) have delayed the “go live” date by one day, after consultation with the project sponsor agreed that this was an acceptable delay due the circumstances beyond </w:t>
+      </w:r>
+      <w:proofErr w:type="spellStart"/>
+      <w:r>
+        <w:t>Aranbay’s</w:t>
+      </w:r>
+      <w:proofErr w:type="spellEnd"/>
+      <w:r>
+        <w:t xml:space="preserve"> control, also agreed was to explore the potential of using more than one cl</w:t>
       </w:r>
       <w:r>
         <w:t xml:space="preserve">oud service provider to ensure </w:t>
       </w:r>
+      <w:r>
+        <w:t>business continuity</w:t>
+      </w:r>
+      <w:r>
+        <w:t xml:space="preserve"> – to be discussed further at the “</w:t>
+      </w:r>
+      <w:r>
+        <w:t>Project Review, Lessons Learned</w:t>
+      </w:r>
+      <w:r>
+        <w:t>” task number 5</w:t>
+      </w:r>
+      <w:r>
+        <w:t>.</w:t>
+      </w:r>
+    </w:p>
+    <w:p>
+      <w:pPr>
+        <w:divId w:val="1659846320"/>
+      </w:pPr>
+    </w:p>
+    <w:p>
+      <w:pPr>
+        <w:divId w:val="1659846320"/>
+      </w:pPr>
+      <w:r>
+        <w:t>The number of support d</w:t>
+      </w:r>
+      <w:r>
+        <w:t>ays was reduced by 1 to keep</w:t>
+      </w:r>
+      <w:r>
+        <w:t xml:space="preserve"> to the project close date</w:t>
+      </w:r>
+      <w:r>
+        <w:t xml:space="preserve"> and reduce cost overrun</w:t>
+      </w:r>
+      <w:r>
+        <w:t>.</w:t>
+      </w:r>
+    </w:p>
+    <w:p>
+      <w:pPr>
+        <w:divId w:val="1659846320"/>
+      </w:pPr>
+    </w:p>
+    <w:p>
+      <w:pPr>
+        <w:divId w:val="1659846320"/>
+      </w:pPr>
+      <w:r>
+        <w:rPr>
+          <w:noProof/>
+        </w:rPr>
+        <w:drawing>
+          <wp:inline distT="0" distB="0" distL="0" distR="0" wp14:anchorId="35546B7A" wp14:editId="184B7AE2">
+            <wp:extent cx="5963020" cy="3391786"/>
+            <wp:effectExtent l="0" t="0" r="0" b="0"/>
+            <wp:docPr id="6" name="Picture 6"/>
+            <wp:cNvGraphicFramePr>
+              <a:graphicFrameLocks xmlns:a="http://schemas.openxmlformats.org/drawingml/2006/main" noChangeAspect="1"/>
+            </wp:cNvGraphicFramePr>
+            <a:graphic xmlns:a="http://schemas.openxmlformats.org/drawingml/2006/main">
+              <a:graphicData uri="http://schemas.openxmlformats.org/drawingml/2006/picture">
+                <pic:pic xmlns:pic="http://schemas.openxmlformats.org/drawingml/2006/picture">
+                  <pic:nvPicPr>
+                    <pic:cNvPr id="0" name=""/>
+                    <pic:cNvPicPr/>
+                  </pic:nvPicPr>
+                  <pic:blipFill>
+                    <a:blip r:embed="rId15"/>
+                    <a:stretch>
+                      <a:fillRect/>
+                    </a:stretch>
+                  </pic:blipFill>
+                  <pic:spPr>
+                    <a:xfrm>
+                      <a:off x="0" y="0"/>
+                      <a:ext cx="5963604" cy="3392118"/>
+                    </a:xfrm>
+                    <a:prstGeom prst="rect">
+                      <a:avLst/>
+                    </a:prstGeom>
+                  </pic:spPr>
+                </pic:pic>
+              </a:graphicData>
+            </a:graphic>
+          </wp:inline>
+        </w:drawing>
+      </w:r>
+    </w:p>
+    <w:p>
+      <w:pPr>
+        <w:pStyle w:val="NormalWeb"/>
+        <w:divId w:val="1659846320"/>
+      </w:pPr>
+      <w:r>
+        <w:t xml:space="preserve">The above chart shows </w:t>
+      </w:r>
+      <w:r>
+        <w:t>Baseline Cost, Cost and Actual Cost for the three quarters that the project spans at a date of 01/08/2013 which is just before the 3 month beta period at sprint 6.</w:t>
+      </w:r>
+    </w:p>
+    <w:p>
+      <w:pPr>
+        <w:pStyle w:val="NormalWeb"/>
+        <w:divId w:val="1659846320"/>
+      </w:pPr>
+      <w:r>
+        <w:t>The snapshot of the timeline on the next page shows the slack in the tasks after the simulated situations described above.</w:t>
+      </w:r>
+    </w:p>
+    <w:p>
+      <w:r>
+        <w:br w:type="page"/>
+      </w:r>
+    </w:p>
+    <w:p>
+      <w:pPr>
+        <w:divId w:val="1659846320"/>
+        <w:sectPr>
+          <w:pgSz w:w="11906" w:h="16838"/>
+          <w:pgMar w:top="1440" w:right="1440" w:bottom="1440" w:left="1440" w:header="708" w:footer="708" w:gutter="0"/>
+          <w:cols w:space="708"/>
+          <w:docGrid w:linePitch="360"/>
+        </w:sectPr>
+      </w:pPr>
+    </w:p>
+    <w:p>
+      <w:pPr>
+        <w:divId w:val="1659846320"/>
+        <w:rPr>
+          <w:noProof/>
+        </w:rPr>
+      </w:pPr>
+    </w:p>
+    <w:p>
+      <w:pPr>
+        <w:divId w:val="1659846320"/>
+      </w:pPr>
+      <w:r>
+        <w:rPr>
+          <w:noProof/>
+        </w:rPr>
+        <w:drawing>
+          <wp:inline distT="0" distB="0" distL="0" distR="0" wp14:anchorId="30118326" wp14:editId="16A80BE6">
+            <wp:extent cx="9101470" cy="5518298"/>
+            <wp:effectExtent l="0" t="0" r="4445" b="6350"/>
+            <wp:docPr id="8" name="Picture 8"/>
+            <wp:cNvGraphicFramePr>
+              <a:graphicFrameLocks xmlns:a="http://schemas.openxmlformats.org/drawingml/2006/main" noChangeAspect="1"/>
+            </wp:cNvGraphicFramePr>
+            <a:graphic xmlns:a="http://schemas.openxmlformats.org/drawingml/2006/main">
+              <a:graphicData uri="http://schemas.openxmlformats.org/drawingml/2006/picture">
+                <pic:pic xmlns:pic="http://schemas.openxmlformats.org/drawingml/2006/picture">
+                  <pic:nvPicPr>
+                    <pic:cNvPr id="0" name=""/>
+                    <pic:cNvPicPr/>
+                  </pic:nvPicPr>
+                  <pic:blipFill rotWithShape="1">
+                    <a:blip r:embed="rId16"/>
+                    <a:srcRect l="1" t="-3" r="13180" b="-3"/>
+                    <a:stretch/>
+                  </pic:blipFill>
+                  <pic:spPr bwMode="auto">
+                    <a:xfrm>
+                      <a:off x="0" y="0"/>
+                      <a:ext cx="9113119" cy="5525361"/>
+                    </a:xfrm>
+                    <a:prstGeom prst="rect">
+                      <a:avLst/>
+                    </a:prstGeom>
+                    <a:ln>
+                      <a:noFill/>
+                    </a:ln>
+                    <a:extLst>
+                      <a:ext uri="{53640926-AAD7-44D8-BBD7-CCE9431645EC}">
+                        <a14:shadowObscured xmlns:a14="http://schemas.microsoft.com/office/drawing/2010/main"/>
+                      </a:ext>
+                    </a:extLst>
+                  </pic:spPr>
+                </pic:pic>
+              </a:graphicData>
+            </a:graphic>
+          </wp:inline>
+        </w:drawing>
+      </w:r>
+    </w:p>
+    <w:p>
+      <w:pPr>
+        <w:divId w:val="1659846320"/>
+        <w:sectPr>
+          <w:pgSz w:w="16838" w:h="11906" w:orient="landscape"/>
+          <w:pgMar w:top="1440" w:right="1440" w:bottom="1440" w:left="1440" w:header="708" w:footer="708" w:gutter="0"/>
+          <w:cols w:space="708"/>
+          <w:docGrid w:linePitch="360"/>
+        </w:sectPr>
+      </w:pPr>
+    </w:p>
+    <w:p>
+      <w:pPr>
+        <w:divId w:val="1659846320"/>
+      </w:pPr>
+    </w:p>
+    <w:p>
+      <w:pPr>
+        <w:divId w:val="1659846320"/>
+      </w:pPr>
+    </w:p>
+    <w:p>
+      <w:pPr>
+        <w:divId w:val="1659846320"/>
+      </w:pPr>
+      <w:r>
+        <w:t>The snapshot below is of the project statistics on 02/08/2013 which is just at the start of the 3 month beta support period after the final development sprint.</w:t>
+      </w:r>
+    </w:p>
+    <w:p>
+      <w:pPr>
+        <w:divId w:val="1659846320"/>
+      </w:pPr>
+    </w:p>
+    <w:p>
+      <w:pPr>
+        <w:divId w:val="1659846320"/>
+      </w:pPr>
+      <w:r>
+        <w:rPr>
+          <w:noProof/>
+        </w:rPr>
+        <w:drawing>
+          <wp:inline distT="0" distB="0" distL="0" distR="0" wp14:anchorId="16B5F009" wp14:editId="3F5117D0">
+            <wp:extent cx="5191125" cy="2457450"/>
+            <wp:effectExtent l="0" t="0" r="9525" b="0"/>
+            <wp:docPr id="9" name="Picture 9"/>
+            <wp:cNvGraphicFramePr>
+              <a:graphicFrameLocks xmlns:a="http://schemas.openxmlformats.org/drawingml/2006/main" noChangeAspect="1"/>
+            </wp:cNvGraphicFramePr>
+            <a:graphic xmlns:a="http://schemas.openxmlformats.org/drawingml/2006/main">
+              <a:graphicData uri="http://schemas.openxmlformats.org/drawingml/2006/picture">
+                <pic:pic xmlns:pic="http://schemas.openxmlformats.org/drawingml/2006/picture">
+                  <pic:nvPicPr>
+                    <pic:cNvPr id="0" name=""/>
+                    <pic:cNvPicPr/>
+                  </pic:nvPicPr>
+                  <pic:blipFill>
+                    <a:blip r:embed="rId17"/>
+                    <a:stretch>
+                      <a:fillRect/>
+                    </a:stretch>
+                  </pic:blipFill>
+                  <pic:spPr>
+                    <a:xfrm>
+                      <a:off x="0" y="0"/>
+                      <a:ext cx="5191125" cy="2457450"/>
+                    </a:xfrm>
+                    <a:prstGeom prst="rect">
+                      <a:avLst/>
+                    </a:prstGeom>
+                  </pic:spPr>
+                </pic:pic>
+              </a:graphicData>
+            </a:graphic>
+          </wp:inline>
+        </w:drawing>
+      </w:r>
+    </w:p>
+    <w:p>
+      <w:pPr>
+        <w:divId w:val="1659846320"/>
+      </w:pPr>
+    </w:p>
+    <w:p>
+      <w:pPr>
+        <w:divId w:val="1659846320"/>
+      </w:pPr>
       <w:bookmarkStart w:id="0" w:name="_GoBack"/>
       <w:bookmarkEnd w:id="0"/>
-      <w:r>
-        <w:t>business continuity</w:t>
-      </w:r>
-      <w:r>
-        <w:t xml:space="preserve"> – to be discussed further at the “</w:t>
-      </w:r>
-      <w:r>
-        <w:t>Project Review, Lessons Learned</w:t>
-      </w:r>
-      <w:r>
-        <w:t>” task number 5</w:t>
-      </w:r>
-      <w:r>
-        <w:t>.</w:t>
-      </w:r>
-    </w:p>
-    <w:p>
-      <w:pPr>
-        <w:divId w:val="1659846320"/>
-      </w:pPr>
-    </w:p>
-    <w:p>
-      <w:pPr>
-        <w:divId w:val="1659846320"/>
-      </w:pPr>
-      <w:r>
-        <w:t>The number of support d</w:t>
-      </w:r>
-      <w:r>
-        <w:t>ays was reduced by 1 to keep</w:t>
-      </w:r>
-      <w:r>
-        <w:t xml:space="preserve"> to the project close date</w:t>
-      </w:r>
-      <w:r>
-        <w:t xml:space="preserve"> and reduce cost overrun</w:t>
-      </w:r>
-      <w:r>
-        <w:t>.</w:t>
-      </w:r>
-    </w:p>
-    <w:p>
-      <w:pPr>
-        <w:divId w:val="1659846320"/>
-      </w:pPr>
-    </w:p>
-    <w:p>
-      <w:pPr>
-        <w:pStyle w:val="NormalWeb"/>
-        <w:divId w:val="1659846320"/>
-      </w:pPr>
-      <w:r>
-        <w:t>[Unable to generate any visual reports from Microsoft Project]</w:t>
-      </w:r>
-    </w:p>
-    <w:p>
-      <w:pPr>
-        <w:divId w:val="1659846320"/>
-      </w:pPr>
     </w:p>
     <w:sectPr>
       <w:pgSz w:w="11906" w:h="16838"/>
@@ -13502,6 +14452,44 @@
     </w:sectPr>
   </w:body>
 </w:document>
+</file>
+
+<file path=word/endnotes.xml><?xml version="1.0" encoding="utf-8"?>
+<w:endnotes xmlns:wpc="http://schemas.microsoft.com/office/word/2010/wordprocessingCanvas" xmlns:mc="http://schemas.openxmlformats.org/markup-compatibility/2006" xmlns:o="urn:schemas-microsoft-com:office:office" xmlns:r="http://schemas.openxmlformats.org/officeDocument/2006/relationships" xmlns:m="http://schemas.openxmlformats.org/officeDocument/2006/math" xmlns:v="urn:schemas-microsoft-com:vml" xmlns:wp14="http://schemas.microsoft.com/office/word/2010/wordprocessingDrawing" xmlns:wp="http://schemas.openxmlformats.org/drawingml/2006/wordprocessingDrawing" xmlns:w10="urn:schemas-microsoft-com:office:word" xmlns:w="http://schemas.openxmlformats.org/wordprocessingml/2006/main" xmlns:w14="http://schemas.microsoft.com/office/word/2010/wordml" xmlns:wpg="http://schemas.microsoft.com/office/word/2010/wordprocessingGroup" xmlns:wpi="http://schemas.microsoft.com/office/word/2010/wordprocessingInk" xmlns:wne="http://schemas.microsoft.com/office/word/2006/wordml" xmlns:wps="http://schemas.microsoft.com/office/word/2010/wordprocessingShape" mc:Ignorable="w14 wp14">
+  <w:endnote w:type="separator" w:id="-1">
+    <w:p>
+      <w:r>
+        <w:separator/>
+      </w:r>
+    </w:p>
+  </w:endnote>
+  <w:endnote w:type="continuationSeparator" w:id="0">
+    <w:p>
+      <w:r>
+        <w:continuationSeparator/>
+      </w:r>
+    </w:p>
+  </w:endnote>
+</w:endnotes>
+</file>
+
+<file path=word/footnotes.xml><?xml version="1.0" encoding="utf-8"?>
+<w:footnotes xmlns:wpc="http://schemas.microsoft.com/office/word/2010/wordprocessingCanvas" xmlns:mc="http://schemas.openxmlformats.org/markup-compatibility/2006" xmlns:o="urn:schemas-microsoft-com:office:office" xmlns:r="http://schemas.openxmlformats.org/officeDocument/2006/relationships" xmlns:m="http://schemas.openxmlformats.org/officeDocument/2006/math" xmlns:v="urn:schemas-microsoft-com:vml" xmlns:wp14="http://schemas.microsoft.com/office/word/2010/wordprocessingDrawing" xmlns:wp="http://schemas.openxmlformats.org/drawingml/2006/wordprocessingDrawing" xmlns:w10="urn:schemas-microsoft-com:office:word" xmlns:w="http://schemas.openxmlformats.org/wordprocessingml/2006/main" xmlns:w14="http://schemas.microsoft.com/office/word/2010/wordml" xmlns:wpg="http://schemas.microsoft.com/office/word/2010/wordprocessingGroup" xmlns:wpi="http://schemas.microsoft.com/office/word/2010/wordprocessingInk" xmlns:wne="http://schemas.microsoft.com/office/word/2006/wordml" xmlns:wps="http://schemas.microsoft.com/office/word/2010/wordprocessingShape" mc:Ignorable="w14 wp14">
+  <w:footnote w:type="separator" w:id="-1">
+    <w:p>
+      <w:r>
+        <w:separator/>
+      </w:r>
+    </w:p>
+  </w:footnote>
+  <w:footnote w:type="continuationSeparator" w:id="0">
+    <w:p>
+      <w:r>
+        <w:continuationSeparator/>
+      </w:r>
+    </w:p>
+  </w:footnote>
+</w:footnotes>
 </file>
 
 <file path=word/numbering.xml><?xml version="1.0" encoding="utf-8"?>
@@ -15513,7 +16501,7 @@
 </file>
 
 <file path=customXml/itemProps1.xml><?xml version="1.0" encoding="utf-8"?>
-<ds:datastoreItem xmlns:ds="http://schemas.openxmlformats.org/officeDocument/2006/customXml" ds:itemID="{343C5728-028E-4874-B289-4F13564E7DE9}">
+<ds:datastoreItem xmlns:ds="http://schemas.openxmlformats.org/officeDocument/2006/customXml" ds:itemID="{233CD156-750E-4443-8227-9ABD39B3D277}">
   <ds:schemaRefs>
     <ds:schemaRef ds:uri="http://schemas.openxmlformats.org/officeDocument/2006/bibliography"/>
   </ds:schemaRefs>

</xml_diff>